<commit_message>
Adding Appendix to Manual for SoPhy
</commit_message>
<xml_diff>
--- a/docs/HERMES_Manual.docx
+++ b/docs/HERMES_Manual.docx
@@ -36,6 +36,7 @@
     </w:p>
     <w:bookmarkStart w:id="0" w:name="_Toc205209178"/>
     <w:bookmarkStart w:id="1" w:name="_Toc205209633"/>
+    <w:bookmarkStart w:id="2" w:name="_Toc205383641"/>
     <w:p>
       <w:pPr>
         <w:pStyle w:val="Heading1"/>
@@ -176,6 +177,7 @@
       </w:r>
       <w:bookmarkEnd w:id="0"/>
       <w:bookmarkEnd w:id="1"/>
+      <w:bookmarkEnd w:id="2"/>
     </w:p>
     <w:p>
       <w:pPr>
@@ -184,16 +186,18 @@
           <w:color w:val="FFFFFF" w:themeColor="background1"/>
         </w:rPr>
       </w:pPr>
-      <w:bookmarkStart w:id="2" w:name="_Toc205209179"/>
-      <w:bookmarkStart w:id="3" w:name="_Toc205209634"/>
+      <w:bookmarkStart w:id="3" w:name="_Toc205209179"/>
+      <w:bookmarkStart w:id="4" w:name="_Toc205209634"/>
+      <w:bookmarkStart w:id="5" w:name="_Toc205383642"/>
       <w:r>
         <w:rPr>
           <w:color w:val="FFFFFF" w:themeColor="background1"/>
         </w:rPr>
         <w:t>High-speed Event Retrieval and Management for Enhanced Spectral neutron imaging with TPX3Cams</w:t>
       </w:r>
-      <w:bookmarkEnd w:id="2"/>
       <w:bookmarkEnd w:id="3"/>
+      <w:bookmarkEnd w:id="4"/>
+      <w:bookmarkEnd w:id="5"/>
     </w:p>
     <w:p>
       <w:pPr>
@@ -416,7 +420,7 @@
             <w:rPr>
               <w:noProof/>
             </w:rPr>
-            <w:instrText xml:space="preserve"> PAGEREF _Toc205209635 \h </w:instrText>
+            <w:instrText xml:space="preserve"> PAGEREF _Toc205383643 \h </w:instrText>
           </w:r>
           <w:r>
             <w:rPr>
@@ -501,7 +505,7 @@
             <w:rPr>
               <w:noProof/>
             </w:rPr>
-            <w:instrText xml:space="preserve"> PAGEREF _Toc205209636 \h </w:instrText>
+            <w:instrText xml:space="preserve"> PAGEREF _Toc205383644 \h </w:instrText>
           </w:r>
           <w:r>
             <w:rPr>
@@ -518,7 +522,7 @@
             <w:rPr>
               <w:noProof/>
             </w:rPr>
-            <w:t>3</w:t>
+            <w:t>4</w:t>
           </w:r>
           <w:r>
             <w:rPr>
@@ -564,7 +568,7 @@
             <w:rPr>
               <w:noProof/>
             </w:rPr>
-            <w:instrText xml:space="preserve"> PAGEREF _Toc205209637 \h </w:instrText>
+            <w:instrText xml:space="preserve"> PAGEREF _Toc205383645 \h </w:instrText>
           </w:r>
           <w:r>
             <w:rPr>
@@ -581,7 +585,7 @@
             <w:rPr>
               <w:noProof/>
             </w:rPr>
-            <w:t>3</w:t>
+            <w:t>4</w:t>
           </w:r>
           <w:r>
             <w:rPr>
@@ -627,7 +631,7 @@
             <w:rPr>
               <w:noProof/>
             </w:rPr>
-            <w:instrText xml:space="preserve"> PAGEREF _Toc205209638 \h </w:instrText>
+            <w:instrText xml:space="preserve"> PAGEREF _Toc205383646 \h </w:instrText>
           </w:r>
           <w:r>
             <w:rPr>
@@ -712,7 +716,7 @@
             <w:rPr>
               <w:noProof/>
             </w:rPr>
-            <w:instrText xml:space="preserve"> PAGEREF _Toc205209639 \h </w:instrText>
+            <w:instrText xml:space="preserve"> PAGEREF _Toc205383647 \h </w:instrText>
           </w:r>
           <w:r>
             <w:rPr>
@@ -729,7 +733,7 @@
             <w:rPr>
               <w:noProof/>
             </w:rPr>
-            <w:t>4</w:t>
+            <w:t>5</w:t>
           </w:r>
           <w:r>
             <w:rPr>
@@ -757,7 +761,7 @@
               <w:noProof/>
               <w:color w:val="BF4E14" w:themeColor="accent2" w:themeShade="BF"/>
             </w:rPr>
-            <w:t>3.1 System Overview</w:t>
+            <w:t>3.1 System Overview and Prerequisites</w:t>
           </w:r>
           <w:r>
             <w:rPr>
@@ -775,7 +779,7 @@
             <w:rPr>
               <w:noProof/>
             </w:rPr>
-            <w:instrText xml:space="preserve"> PAGEREF _Toc205209640 \h </w:instrText>
+            <w:instrText xml:space="preserve"> PAGEREF _Toc205383648 \h </w:instrText>
           </w:r>
           <w:r>
             <w:rPr>
@@ -792,7 +796,7 @@
             <w:rPr>
               <w:noProof/>
             </w:rPr>
-            <w:t>4</w:t>
+            <w:t>5</w:t>
           </w:r>
           <w:r>
             <w:rPr>
@@ -838,7 +842,7 @@
             <w:rPr>
               <w:noProof/>
             </w:rPr>
-            <w:instrText xml:space="preserve"> PAGEREF _Toc205209641 \h </w:instrText>
+            <w:instrText xml:space="preserve"> PAGEREF _Toc205383649 \h </w:instrText>
           </w:r>
           <w:r>
             <w:rPr>
@@ -855,7 +859,7 @@
             <w:rPr>
               <w:noProof/>
             </w:rPr>
-            <w:t>5</w:t>
+            <w:t>6</w:t>
           </w:r>
           <w:r>
             <w:rPr>
@@ -883,7 +887,7 @@
               <w:noProof/>
               <w:color w:val="BF4E14" w:themeColor="accent2" w:themeShade="BF"/>
             </w:rPr>
-            <w:t>3.3 Configuration File</w:t>
+            <w:t>3.3 Command Line Interface (CLI)</w:t>
           </w:r>
           <w:r>
             <w:rPr>
@@ -901,7 +905,7 @@
             <w:rPr>
               <w:noProof/>
             </w:rPr>
-            <w:instrText xml:space="preserve"> PAGEREF _Toc205209642 \h </w:instrText>
+            <w:instrText xml:space="preserve"> PAGEREF _Toc205383650 \h </w:instrText>
           </w:r>
           <w:r>
             <w:rPr>
@@ -918,7 +922,199 @@
             <w:rPr>
               <w:noProof/>
             </w:rPr>
-            <w:t>5</w:t>
+            <w:t>6</w:t>
+          </w:r>
+          <w:r>
+            <w:rPr>
+              <w:noProof/>
+            </w:rPr>
+            <w:fldChar w:fldCharType="end"/>
+          </w:r>
+        </w:p>
+        <w:p>
+          <w:pPr>
+            <w:pStyle w:val="TOC3"/>
+            <w:tabs>
+              <w:tab w:val="right" w:leader="dot" w:pos="9350"/>
+            </w:tabs>
+            <w:rPr>
+              <w:rFonts w:eastAsiaTheme="minorEastAsia"/>
+              <w:i w:val="0"/>
+              <w:iCs w:val="0"/>
+              <w:noProof/>
+              <w:sz w:val="24"/>
+              <w:szCs w:val="24"/>
+            </w:rPr>
+          </w:pPr>
+          <w:r>
+            <w:rPr>
+              <w:noProof/>
+              <w:color w:val="BF4E14" w:themeColor="accent2" w:themeShade="BF"/>
+            </w:rPr>
+            <w:t>3.3.1 Default Behavior</w:t>
+          </w:r>
+          <w:r>
+            <w:rPr>
+              <w:noProof/>
+            </w:rPr>
+            <w:tab/>
+          </w:r>
+          <w:r>
+            <w:rPr>
+              <w:noProof/>
+            </w:rPr>
+            <w:fldChar w:fldCharType="begin"/>
+          </w:r>
+          <w:r>
+            <w:rPr>
+              <w:noProof/>
+            </w:rPr>
+            <w:instrText xml:space="preserve"> PAGEREF _Toc205383651 \h </w:instrText>
+          </w:r>
+          <w:r>
+            <w:rPr>
+              <w:noProof/>
+            </w:rPr>
+          </w:r>
+          <w:r>
+            <w:rPr>
+              <w:noProof/>
+            </w:rPr>
+            <w:fldChar w:fldCharType="separate"/>
+          </w:r>
+          <w:r>
+            <w:rPr>
+              <w:noProof/>
+            </w:rPr>
+            <w:t>6</w:t>
+          </w:r>
+          <w:r>
+            <w:rPr>
+              <w:noProof/>
+            </w:rPr>
+            <w:fldChar w:fldCharType="end"/>
+          </w:r>
+        </w:p>
+        <w:p>
+          <w:pPr>
+            <w:pStyle w:val="TOC3"/>
+            <w:tabs>
+              <w:tab w:val="right" w:leader="dot" w:pos="9350"/>
+            </w:tabs>
+            <w:rPr>
+              <w:rFonts w:eastAsiaTheme="minorEastAsia"/>
+              <w:i w:val="0"/>
+              <w:iCs w:val="0"/>
+              <w:noProof/>
+              <w:sz w:val="24"/>
+              <w:szCs w:val="24"/>
+            </w:rPr>
+          </w:pPr>
+          <w:r>
+            <w:rPr>
+              <w:noProof/>
+              <w:color w:val="BF4E14" w:themeColor="accent2" w:themeShade="BF"/>
+            </w:rPr>
+            <w:t>3.3.2 CLI Flags</w:t>
+          </w:r>
+          <w:r>
+            <w:rPr>
+              <w:noProof/>
+            </w:rPr>
+            <w:tab/>
+          </w:r>
+          <w:r>
+            <w:rPr>
+              <w:noProof/>
+            </w:rPr>
+            <w:fldChar w:fldCharType="begin"/>
+          </w:r>
+          <w:r>
+            <w:rPr>
+              <w:noProof/>
+            </w:rPr>
+            <w:instrText xml:space="preserve"> PAGEREF _Toc205383652 \h </w:instrText>
+          </w:r>
+          <w:r>
+            <w:rPr>
+              <w:noProof/>
+            </w:rPr>
+          </w:r>
+          <w:r>
+            <w:rPr>
+              <w:noProof/>
+            </w:rPr>
+            <w:fldChar w:fldCharType="separate"/>
+          </w:r>
+          <w:r>
+            <w:rPr>
+              <w:noProof/>
+            </w:rPr>
+            <w:t>7</w:t>
+          </w:r>
+          <w:r>
+            <w:rPr>
+              <w:noProof/>
+            </w:rPr>
+            <w:fldChar w:fldCharType="end"/>
+          </w:r>
+        </w:p>
+        <w:p>
+          <w:pPr>
+            <w:pStyle w:val="TOC3"/>
+            <w:tabs>
+              <w:tab w:val="right" w:leader="dot" w:pos="9350"/>
+            </w:tabs>
+            <w:rPr>
+              <w:rFonts w:eastAsiaTheme="minorEastAsia"/>
+              <w:i w:val="0"/>
+              <w:iCs w:val="0"/>
+              <w:noProof/>
+              <w:sz w:val="24"/>
+              <w:szCs w:val="24"/>
+            </w:rPr>
+          </w:pPr>
+          <w:r>
+            <w:rPr>
+              <w:noProof/>
+              <w:color w:val="BF4E14" w:themeColor="accent2" w:themeShade="BF"/>
+            </w:rPr>
+            <w:t>3.3.3 Verbosity Levels</w:t>
+          </w:r>
+          <w:r>
+            <w:rPr>
+              <w:noProof/>
+            </w:rPr>
+            <w:tab/>
+          </w:r>
+          <w:r>
+            <w:rPr>
+              <w:noProof/>
+            </w:rPr>
+            <w:fldChar w:fldCharType="begin"/>
+          </w:r>
+          <w:r>
+            <w:rPr>
+              <w:noProof/>
+            </w:rPr>
+            <w:instrText xml:space="preserve"> PAGEREF _Toc205383653 \h </w:instrText>
+          </w:r>
+          <w:r>
+            <w:rPr>
+              <w:noProof/>
+            </w:rPr>
+          </w:r>
+          <w:r>
+            <w:rPr>
+              <w:noProof/>
+            </w:rPr>
+            <w:fldChar w:fldCharType="separate"/>
+          </w:r>
+          <w:r>
+            <w:rPr>
+              <w:noProof/>
+            </w:rPr>
+            <w:t>8</w:t>
           </w:r>
           <w:r>
             <w:rPr>
@@ -946,7 +1142,7 @@
               <w:noProof/>
               <w:color w:val="BF4E14" w:themeColor="accent2" w:themeShade="BF"/>
             </w:rPr>
-            <w:t>3.4 Command Line Interface (CLI)</w:t>
+            <w:t>3.4 Configuration File</w:t>
           </w:r>
           <w:r>
             <w:rPr>
@@ -964,7 +1160,7 @@
             <w:rPr>
               <w:noProof/>
             </w:rPr>
-            <w:instrText xml:space="preserve"> PAGEREF _Toc205209643 \h </w:instrText>
+            <w:instrText xml:space="preserve"> PAGEREF _Toc205383654 \h </w:instrText>
           </w:r>
           <w:r>
             <w:rPr>
@@ -981,7 +1177,324 @@
             <w:rPr>
               <w:noProof/>
             </w:rPr>
-            <w:t>6</w:t>
+            <w:t>8</w:t>
+          </w:r>
+          <w:r>
+            <w:rPr>
+              <w:noProof/>
+            </w:rPr>
+            <w:fldChar w:fldCharType="end"/>
+          </w:r>
+        </w:p>
+        <w:p>
+          <w:pPr>
+            <w:pStyle w:val="TOC2"/>
+            <w:tabs>
+              <w:tab w:val="right" w:leader="dot" w:pos="9350"/>
+            </w:tabs>
+            <w:rPr>
+              <w:rFonts w:eastAsiaTheme="minorEastAsia"/>
+              <w:smallCaps w:val="0"/>
+              <w:noProof/>
+              <w:sz w:val="24"/>
+              <w:szCs w:val="24"/>
+            </w:rPr>
+          </w:pPr>
+          <w:r>
+            <w:rPr>
+              <w:noProof/>
+              <w:color w:val="BF4E14" w:themeColor="accent2" w:themeShade="BF"/>
+            </w:rPr>
+            <w:t>3.5 Examples</w:t>
+          </w:r>
+          <w:r>
+            <w:rPr>
+              <w:noProof/>
+            </w:rPr>
+            <w:tab/>
+          </w:r>
+          <w:r>
+            <w:rPr>
+              <w:noProof/>
+            </w:rPr>
+            <w:fldChar w:fldCharType="begin"/>
+          </w:r>
+          <w:r>
+            <w:rPr>
+              <w:noProof/>
+            </w:rPr>
+            <w:instrText xml:space="preserve"> PAGEREF _Toc205383655 \h </w:instrText>
+          </w:r>
+          <w:r>
+            <w:rPr>
+              <w:noProof/>
+            </w:rPr>
+          </w:r>
+          <w:r>
+            <w:rPr>
+              <w:noProof/>
+            </w:rPr>
+            <w:fldChar w:fldCharType="separate"/>
+          </w:r>
+          <w:r>
+            <w:rPr>
+              <w:noProof/>
+            </w:rPr>
+            <w:t>9</w:t>
+          </w:r>
+          <w:r>
+            <w:rPr>
+              <w:noProof/>
+            </w:rPr>
+            <w:fldChar w:fldCharType="end"/>
+          </w:r>
+        </w:p>
+        <w:p>
+          <w:pPr>
+            <w:pStyle w:val="TOC2"/>
+            <w:tabs>
+              <w:tab w:val="right" w:leader="dot" w:pos="9350"/>
+            </w:tabs>
+            <w:rPr>
+              <w:rFonts w:eastAsiaTheme="minorEastAsia"/>
+              <w:smallCaps w:val="0"/>
+              <w:noProof/>
+              <w:sz w:val="24"/>
+              <w:szCs w:val="24"/>
+            </w:rPr>
+          </w:pPr>
+          <w:r>
+            <w:rPr>
+              <w:noProof/>
+              <w:color w:val="BF4E14" w:themeColor="accent2" w:themeShade="BF"/>
+            </w:rPr>
+            <w:t>3.6 Acquisition Process Flow</w:t>
+          </w:r>
+          <w:r>
+            <w:rPr>
+              <w:noProof/>
+            </w:rPr>
+            <w:tab/>
+          </w:r>
+          <w:r>
+            <w:rPr>
+              <w:noProof/>
+            </w:rPr>
+            <w:fldChar w:fldCharType="begin"/>
+          </w:r>
+          <w:r>
+            <w:rPr>
+              <w:noProof/>
+            </w:rPr>
+            <w:instrText xml:space="preserve"> PAGEREF _Toc205383656 \h </w:instrText>
+          </w:r>
+          <w:r>
+            <w:rPr>
+              <w:noProof/>
+            </w:rPr>
+          </w:r>
+          <w:r>
+            <w:rPr>
+              <w:noProof/>
+            </w:rPr>
+            <w:fldChar w:fldCharType="separate"/>
+          </w:r>
+          <w:r>
+            <w:rPr>
+              <w:noProof/>
+            </w:rPr>
+            <w:t>9</w:t>
+          </w:r>
+          <w:r>
+            <w:rPr>
+              <w:noProof/>
+            </w:rPr>
+            <w:fldChar w:fldCharType="end"/>
+          </w:r>
+        </w:p>
+        <w:p>
+          <w:pPr>
+            <w:pStyle w:val="TOC1"/>
+            <w:tabs>
+              <w:tab w:val="right" w:leader="dot" w:pos="9350"/>
+            </w:tabs>
+            <w:rPr>
+              <w:rFonts w:eastAsiaTheme="minorEastAsia"/>
+              <w:b w:val="0"/>
+              <w:bCs w:val="0"/>
+              <w:caps w:val="0"/>
+              <w:noProof/>
+              <w:sz w:val="24"/>
+              <w:szCs w:val="24"/>
+            </w:rPr>
+          </w:pPr>
+          <w:r>
+            <w:rPr>
+              <w:noProof/>
+              <w:color w:val="BF4E14" w:themeColor="accent2" w:themeShade="BF"/>
+            </w:rPr>
+            <w:t>4. Unpacking Data</w:t>
+          </w:r>
+          <w:r>
+            <w:rPr>
+              <w:noProof/>
+            </w:rPr>
+            <w:tab/>
+          </w:r>
+          <w:r>
+            <w:rPr>
+              <w:noProof/>
+            </w:rPr>
+            <w:fldChar w:fldCharType="begin"/>
+          </w:r>
+          <w:r>
+            <w:rPr>
+              <w:noProof/>
+            </w:rPr>
+            <w:instrText xml:space="preserve"> PAGEREF _Toc205383657 \h </w:instrText>
+          </w:r>
+          <w:r>
+            <w:rPr>
+              <w:noProof/>
+            </w:rPr>
+          </w:r>
+          <w:r>
+            <w:rPr>
+              <w:noProof/>
+            </w:rPr>
+            <w:fldChar w:fldCharType="separate"/>
+          </w:r>
+          <w:r>
+            <w:rPr>
+              <w:noProof/>
+            </w:rPr>
+            <w:t>10</w:t>
+          </w:r>
+          <w:r>
+            <w:rPr>
+              <w:noProof/>
+            </w:rPr>
+            <w:fldChar w:fldCharType="end"/>
+          </w:r>
+        </w:p>
+        <w:p>
+          <w:pPr>
+            <w:pStyle w:val="TOC2"/>
+            <w:tabs>
+              <w:tab w:val="right" w:leader="dot" w:pos="9350"/>
+            </w:tabs>
+            <w:rPr>
+              <w:rFonts w:eastAsiaTheme="minorEastAsia"/>
+              <w:smallCaps w:val="0"/>
+              <w:noProof/>
+              <w:sz w:val="24"/>
+              <w:szCs w:val="24"/>
+            </w:rPr>
+          </w:pPr>
+          <w:r>
+            <w:rPr>
+              <w:noProof/>
+              <w:color w:val="BF4E14" w:themeColor="accent2" w:themeShade="BF"/>
+            </w:rPr>
+            <w:t>4.1 Create Unpacker</w:t>
+          </w:r>
+          <w:r>
+            <w:rPr>
+              <w:noProof/>
+            </w:rPr>
+            <w:tab/>
+          </w:r>
+          <w:r>
+            <w:rPr>
+              <w:noProof/>
+            </w:rPr>
+            <w:fldChar w:fldCharType="begin"/>
+          </w:r>
+          <w:r>
+            <w:rPr>
+              <w:noProof/>
+            </w:rPr>
+            <w:instrText xml:space="preserve"> PAGEREF _Toc205383658 \h </w:instrText>
+          </w:r>
+          <w:r>
+            <w:rPr>
+              <w:noProof/>
+            </w:rPr>
+          </w:r>
+          <w:r>
+            <w:rPr>
+              <w:noProof/>
+            </w:rPr>
+            <w:fldChar w:fldCharType="separate"/>
+          </w:r>
+          <w:r>
+            <w:rPr>
+              <w:noProof/>
+            </w:rPr>
+            <w:t>10</w:t>
+          </w:r>
+          <w:r>
+            <w:rPr>
+              <w:noProof/>
+            </w:rPr>
+            <w:fldChar w:fldCharType="end"/>
+          </w:r>
+        </w:p>
+        <w:p>
+          <w:pPr>
+            <w:pStyle w:val="TOC2"/>
+            <w:tabs>
+              <w:tab w:val="right" w:leader="dot" w:pos="9350"/>
+            </w:tabs>
+            <w:rPr>
+              <w:rFonts w:eastAsiaTheme="minorEastAsia"/>
+              <w:smallCaps w:val="0"/>
+              <w:noProof/>
+              <w:sz w:val="24"/>
+              <w:szCs w:val="24"/>
+            </w:rPr>
+          </w:pPr>
+          <w:r>
+            <w:rPr>
+              <w:noProof/>
+              <w:color w:val="BF4E14" w:themeColor="accent2" w:themeShade="BF"/>
+            </w:rPr>
+            <w:t>4.2 Using the Unpacker</w:t>
+          </w:r>
+          <w:r>
+            <w:rPr>
+              <w:noProof/>
+            </w:rPr>
+            <w:tab/>
+          </w:r>
+          <w:r>
+            <w:rPr>
+              <w:noProof/>
+            </w:rPr>
+            <w:fldChar w:fldCharType="begin"/>
+          </w:r>
+          <w:r>
+            <w:rPr>
+              <w:noProof/>
+            </w:rPr>
+            <w:instrText xml:space="preserve"> PAGEREF _Toc205383659 \h </w:instrText>
+          </w:r>
+          <w:r>
+            <w:rPr>
+              <w:noProof/>
+            </w:rPr>
+          </w:r>
+          <w:r>
+            <w:rPr>
+              <w:noProof/>
+            </w:rPr>
+            <w:fldChar w:fldCharType="separate"/>
+          </w:r>
+          <w:r>
+            <w:rPr>
+              <w:noProof/>
+            </w:rPr>
+            <w:t>10</w:t>
           </w:r>
           <w:r>
             <w:rPr>
@@ -1010,7 +1523,7 @@
               <w:noProof/>
               <w:color w:val="BF4E14" w:themeColor="accent2" w:themeShade="BF"/>
             </w:rPr>
-            <w:t>3.4.1 Default Behavior</w:t>
+            <w:t>4.2.1 Using the CLI</w:t>
           </w:r>
           <w:r>
             <w:rPr>
@@ -1028,7 +1541,7 @@
             <w:rPr>
               <w:noProof/>
             </w:rPr>
-            <w:instrText xml:space="preserve"> PAGEREF _Toc205209644 \h </w:instrText>
+            <w:instrText xml:space="preserve"> PAGEREF _Toc205383660 \h </w:instrText>
           </w:r>
           <w:r>
             <w:rPr>
@@ -1045,7 +1558,7 @@
             <w:rPr>
               <w:noProof/>
             </w:rPr>
-            <w:t>6</w:t>
+            <w:t>10</w:t>
           </w:r>
           <w:r>
             <w:rPr>
@@ -1074,7 +1587,7 @@
               <w:noProof/>
               <w:color w:val="BF4E14" w:themeColor="accent2" w:themeShade="BF"/>
             </w:rPr>
-            <w:t>3.4.2 CLI Flags</w:t>
+            <w:t>4.2.2 Configuration File</w:t>
           </w:r>
           <w:r>
             <w:rPr>
@@ -1092,7 +1605,7 @@
             <w:rPr>
               <w:noProof/>
             </w:rPr>
-            <w:instrText xml:space="preserve"> PAGEREF _Toc205209645 \h </w:instrText>
+            <w:instrText xml:space="preserve"> PAGEREF _Toc205383661 \h </w:instrText>
           </w:r>
           <w:r>
             <w:rPr>
@@ -1109,7 +1622,7 @@
             <w:rPr>
               <w:noProof/>
             </w:rPr>
-            <w:t>7</w:t>
+            <w:t>11</w:t>
           </w:r>
           <w:r>
             <w:rPr>
@@ -1138,7 +1651,7 @@
               <w:noProof/>
               <w:color w:val="BF4E14" w:themeColor="accent2" w:themeShade="BF"/>
             </w:rPr>
-            <w:t>3.4.3 Verbosity Levels</w:t>
+            <w:t>4.2.3 .rawSignals Structure</w:t>
           </w:r>
           <w:r>
             <w:rPr>
@@ -1156,7 +1669,7 @@
             <w:rPr>
               <w:noProof/>
             </w:rPr>
-            <w:instrText xml:space="preserve"> PAGEREF _Toc205209646 \h </w:instrText>
+            <w:instrText xml:space="preserve"> PAGEREF _Toc205383662 \h </w:instrText>
           </w:r>
           <w:r>
             <w:rPr>
@@ -1173,7 +1686,136 @@
             <w:rPr>
               <w:noProof/>
             </w:rPr>
-            <w:t>8</w:t>
+            <w:t>13</w:t>
+          </w:r>
+          <w:r>
+            <w:rPr>
+              <w:noProof/>
+            </w:rPr>
+            <w:fldChar w:fldCharType="end"/>
+          </w:r>
+        </w:p>
+        <w:p>
+          <w:pPr>
+            <w:pStyle w:val="TOC3"/>
+            <w:tabs>
+              <w:tab w:val="right" w:leader="dot" w:pos="9350"/>
+            </w:tabs>
+            <w:rPr>
+              <w:rFonts w:eastAsiaTheme="minorEastAsia"/>
+              <w:i w:val="0"/>
+              <w:iCs w:val="0"/>
+              <w:noProof/>
+              <w:sz w:val="24"/>
+              <w:szCs w:val="24"/>
+            </w:rPr>
+          </w:pPr>
+          <w:r>
+            <w:rPr>
+              <w:noProof/>
+              <w:color w:val="BF4E14" w:themeColor="accent2" w:themeShade="BF"/>
+            </w:rPr>
+            <w:t>4.2.4 Examples</w:t>
+          </w:r>
+          <w:r>
+            <w:rPr>
+              <w:noProof/>
+            </w:rPr>
+            <w:tab/>
+          </w:r>
+          <w:r>
+            <w:rPr>
+              <w:noProof/>
+            </w:rPr>
+            <w:fldChar w:fldCharType="begin"/>
+          </w:r>
+          <w:r>
+            <w:rPr>
+              <w:noProof/>
+            </w:rPr>
+            <w:instrText xml:space="preserve"> PAGEREF _Toc205383663 \h </w:instrText>
+          </w:r>
+          <w:r>
+            <w:rPr>
+              <w:noProof/>
+            </w:rPr>
+          </w:r>
+          <w:r>
+            <w:rPr>
+              <w:noProof/>
+            </w:rPr>
+            <w:fldChar w:fldCharType="separate"/>
+          </w:r>
+          <w:r>
+            <w:rPr>
+              <w:noProof/>
+            </w:rPr>
+            <w:t>14</w:t>
+          </w:r>
+          <w:r>
+            <w:rPr>
+              <w:noProof/>
+            </w:rPr>
+            <w:fldChar w:fldCharType="end"/>
+          </w:r>
+        </w:p>
+        <w:p>
+          <w:pPr>
+            <w:pStyle w:val="TOC1"/>
+            <w:tabs>
+              <w:tab w:val="right" w:leader="dot" w:pos="9350"/>
+            </w:tabs>
+            <w:rPr>
+              <w:rFonts w:eastAsiaTheme="minorEastAsia"/>
+              <w:b w:val="0"/>
+              <w:bCs w:val="0"/>
+              <w:caps w:val="0"/>
+              <w:noProof/>
+              <w:sz w:val="24"/>
+              <w:szCs w:val="24"/>
+            </w:rPr>
+          </w:pPr>
+          <w:r>
+            <w:rPr>
+              <w:noProof/>
+              <w:color w:val="BF4E14" w:themeColor="accent2" w:themeShade="BF"/>
+            </w:rPr>
+            <w:t>5. Analyzing Data with HERMES packages</w:t>
+          </w:r>
+          <w:r>
+            <w:rPr>
+              <w:noProof/>
+            </w:rPr>
+            <w:tab/>
+          </w:r>
+          <w:r>
+            <w:rPr>
+              <w:noProof/>
+            </w:rPr>
+            <w:fldChar w:fldCharType="begin"/>
+          </w:r>
+          <w:r>
+            <w:rPr>
+              <w:noProof/>
+            </w:rPr>
+            <w:instrText xml:space="preserve"> PAGEREF _Toc205383664 \h </w:instrText>
+          </w:r>
+          <w:r>
+            <w:rPr>
+              <w:noProof/>
+            </w:rPr>
+          </w:r>
+          <w:r>
+            <w:rPr>
+              <w:noProof/>
+            </w:rPr>
+            <w:fldChar w:fldCharType="separate"/>
+          </w:r>
+          <w:r>
+            <w:rPr>
+              <w:noProof/>
+            </w:rPr>
+            <w:t>14</w:t>
           </w:r>
           <w:r>
             <w:rPr>
@@ -1201,7 +1843,7 @@
               <w:noProof/>
               <w:color w:val="BF4E14" w:themeColor="accent2" w:themeShade="BF"/>
             </w:rPr>
-            <w:t>3.4 Examples</w:t>
+            <w:t>5.1 loader.py</w:t>
           </w:r>
           <w:r>
             <w:rPr>
@@ -1219,7 +1861,7 @@
             <w:rPr>
               <w:noProof/>
             </w:rPr>
-            <w:instrText xml:space="preserve"> PAGEREF _Toc205209647 \h </w:instrText>
+            <w:instrText xml:space="preserve"> PAGEREF _Toc205383665 \h </w:instrText>
           </w:r>
           <w:r>
             <w:rPr>
@@ -1236,7 +1878,135 @@
             <w:rPr>
               <w:noProof/>
             </w:rPr>
-            <w:t>8</w:t>
+            <w:t>15</w:t>
+          </w:r>
+          <w:r>
+            <w:rPr>
+              <w:noProof/>
+            </w:rPr>
+            <w:fldChar w:fldCharType="end"/>
+          </w:r>
+        </w:p>
+        <w:p>
+          <w:pPr>
+            <w:pStyle w:val="TOC3"/>
+            <w:tabs>
+              <w:tab w:val="right" w:leader="dot" w:pos="9350"/>
+            </w:tabs>
+            <w:rPr>
+              <w:rFonts w:eastAsiaTheme="minorEastAsia"/>
+              <w:i w:val="0"/>
+              <w:iCs w:val="0"/>
+              <w:noProof/>
+              <w:sz w:val="24"/>
+              <w:szCs w:val="24"/>
+            </w:rPr>
+          </w:pPr>
+          <w:r>
+            <w:rPr>
+              <w:noProof/>
+              <w:color w:val="BF4E14" w:themeColor="accent2" w:themeShade="BF"/>
+            </w:rPr>
+            <w:t>5.1.1 Load Function</w:t>
+          </w:r>
+          <w:r>
+            <w:rPr>
+              <w:noProof/>
+            </w:rPr>
+            <w:tab/>
+          </w:r>
+          <w:r>
+            <w:rPr>
+              <w:noProof/>
+            </w:rPr>
+            <w:fldChar w:fldCharType="begin"/>
+          </w:r>
+          <w:r>
+            <w:rPr>
+              <w:noProof/>
+            </w:rPr>
+            <w:instrText xml:space="preserve"> PAGEREF _Toc205383666 \h </w:instrText>
+          </w:r>
+          <w:r>
+            <w:rPr>
+              <w:noProof/>
+            </w:rPr>
+          </w:r>
+          <w:r>
+            <w:rPr>
+              <w:noProof/>
+            </w:rPr>
+            <w:fldChar w:fldCharType="separate"/>
+          </w:r>
+          <w:r>
+            <w:rPr>
+              <w:noProof/>
+            </w:rPr>
+            <w:t>15</w:t>
+          </w:r>
+          <w:r>
+            <w:rPr>
+              <w:noProof/>
+            </w:rPr>
+            <w:fldChar w:fldCharType="end"/>
+          </w:r>
+        </w:p>
+        <w:p>
+          <w:pPr>
+            <w:pStyle w:val="TOC3"/>
+            <w:tabs>
+              <w:tab w:val="right" w:leader="dot" w:pos="9350"/>
+            </w:tabs>
+            <w:rPr>
+              <w:rFonts w:eastAsiaTheme="minorEastAsia"/>
+              <w:i w:val="0"/>
+              <w:iCs w:val="0"/>
+              <w:noProof/>
+              <w:sz w:val="24"/>
+              <w:szCs w:val="24"/>
+            </w:rPr>
+          </w:pPr>
+          <w:r>
+            <w:rPr>
+              <w:noProof/>
+              <w:color w:val="BF4E14" w:themeColor="accent2" w:themeShade="BF"/>
+            </w:rPr>
+            <w:t>5.1.2 Exporter Functions</w:t>
+          </w:r>
+          <w:r>
+            <w:rPr>
+              <w:noProof/>
+            </w:rPr>
+            <w:tab/>
+          </w:r>
+          <w:r>
+            <w:rPr>
+              <w:noProof/>
+            </w:rPr>
+            <w:fldChar w:fldCharType="begin"/>
+          </w:r>
+          <w:r>
+            <w:rPr>
+              <w:noProof/>
+            </w:rPr>
+            <w:instrText xml:space="preserve"> PAGEREF _Toc205383667 \h </w:instrText>
+          </w:r>
+          <w:r>
+            <w:rPr>
+              <w:noProof/>
+            </w:rPr>
+          </w:r>
+          <w:r>
+            <w:rPr>
+              <w:noProof/>
+            </w:rPr>
+            <w:fldChar w:fldCharType="separate"/>
+          </w:r>
+          <w:r>
+            <w:rPr>
+              <w:noProof/>
+            </w:rPr>
+            <w:t>16</w:t>
           </w:r>
           <w:r>
             <w:rPr>
@@ -1264,7 +2034,7 @@
               <w:noProof/>
               <w:color w:val="BF4E14" w:themeColor="accent2" w:themeShade="BF"/>
             </w:rPr>
-            <w:t>3.5 Acquisition Process Flow</w:t>
+            <w:t>5.2 plotter.py</w:t>
           </w:r>
           <w:r>
             <w:rPr>
@@ -1282,7 +2052,7 @@
             <w:rPr>
               <w:noProof/>
             </w:rPr>
-            <w:instrText xml:space="preserve"> PAGEREF _Toc205209648 \h </w:instrText>
+            <w:instrText xml:space="preserve"> PAGEREF _Toc205383668 \h </w:instrText>
           </w:r>
           <w:r>
             <w:rPr>
@@ -1299,7 +2069,708 @@
             <w:rPr>
               <w:noProof/>
             </w:rPr>
-            <w:t>8</w:t>
+            <w:t>16</w:t>
+          </w:r>
+          <w:r>
+            <w:rPr>
+              <w:noProof/>
+            </w:rPr>
+            <w:fldChar w:fldCharType="end"/>
+          </w:r>
+        </w:p>
+        <w:p>
+          <w:pPr>
+            <w:pStyle w:val="TOC3"/>
+            <w:tabs>
+              <w:tab w:val="right" w:leader="dot" w:pos="9350"/>
+            </w:tabs>
+            <w:rPr>
+              <w:rFonts w:eastAsiaTheme="minorEastAsia"/>
+              <w:i w:val="0"/>
+              <w:iCs w:val="0"/>
+              <w:noProof/>
+              <w:sz w:val="24"/>
+              <w:szCs w:val="24"/>
+            </w:rPr>
+          </w:pPr>
+          <w:r>
+            <w:rPr>
+              <w:noProof/>
+              <w:color w:val="BF4E14" w:themeColor="accent2" w:themeShade="BF"/>
+            </w:rPr>
+            <w:t>5.2.1 BufferPlotter</w:t>
+          </w:r>
+          <w:r>
+            <w:rPr>
+              <w:noProof/>
+            </w:rPr>
+            <w:tab/>
+          </w:r>
+          <w:r>
+            <w:rPr>
+              <w:noProof/>
+            </w:rPr>
+            <w:fldChar w:fldCharType="begin"/>
+          </w:r>
+          <w:r>
+            <w:rPr>
+              <w:noProof/>
+            </w:rPr>
+            <w:instrText xml:space="preserve"> PAGEREF _Toc205383669 \h </w:instrText>
+          </w:r>
+          <w:r>
+            <w:rPr>
+              <w:noProof/>
+            </w:rPr>
+          </w:r>
+          <w:r>
+            <w:rPr>
+              <w:noProof/>
+            </w:rPr>
+            <w:fldChar w:fldCharType="separate"/>
+          </w:r>
+          <w:r>
+            <w:rPr>
+              <w:noProof/>
+            </w:rPr>
+            <w:t>16</w:t>
+          </w:r>
+          <w:r>
+            <w:rPr>
+              <w:noProof/>
+            </w:rPr>
+            <w:fldChar w:fldCharType="end"/>
+          </w:r>
+        </w:p>
+        <w:p>
+          <w:pPr>
+            <w:pStyle w:val="TOC3"/>
+            <w:tabs>
+              <w:tab w:val="right" w:leader="dot" w:pos="9350"/>
+            </w:tabs>
+            <w:rPr>
+              <w:rFonts w:eastAsiaTheme="minorEastAsia"/>
+              <w:i w:val="0"/>
+              <w:iCs w:val="0"/>
+              <w:noProof/>
+              <w:sz w:val="24"/>
+              <w:szCs w:val="24"/>
+            </w:rPr>
+          </w:pPr>
+          <w:r>
+            <w:rPr>
+              <w:noProof/>
+              <w:color w:val="BF4E14" w:themeColor="accent2" w:themeShade="BF"/>
+            </w:rPr>
+            <w:t>5.2.2 HistogramPlotter</w:t>
+          </w:r>
+          <w:r>
+            <w:rPr>
+              <w:noProof/>
+            </w:rPr>
+            <w:tab/>
+          </w:r>
+          <w:r>
+            <w:rPr>
+              <w:noProof/>
+            </w:rPr>
+            <w:fldChar w:fldCharType="begin"/>
+          </w:r>
+          <w:r>
+            <w:rPr>
+              <w:noProof/>
+            </w:rPr>
+            <w:instrText xml:space="preserve"> PAGEREF _Toc205383670 \h </w:instrText>
+          </w:r>
+          <w:r>
+            <w:rPr>
+              <w:noProof/>
+            </w:rPr>
+          </w:r>
+          <w:r>
+            <w:rPr>
+              <w:noProof/>
+            </w:rPr>
+            <w:fldChar w:fldCharType="separate"/>
+          </w:r>
+          <w:r>
+            <w:rPr>
+              <w:noProof/>
+            </w:rPr>
+            <w:t>16</w:t>
+          </w:r>
+          <w:r>
+            <w:rPr>
+              <w:noProof/>
+            </w:rPr>
+            <w:fldChar w:fldCharType="end"/>
+          </w:r>
+        </w:p>
+        <w:p>
+          <w:pPr>
+            <w:pStyle w:val="TOC3"/>
+            <w:tabs>
+              <w:tab w:val="right" w:leader="dot" w:pos="9350"/>
+            </w:tabs>
+            <w:rPr>
+              <w:rFonts w:eastAsiaTheme="minorEastAsia"/>
+              <w:i w:val="0"/>
+              <w:iCs w:val="0"/>
+              <w:noProof/>
+              <w:sz w:val="24"/>
+              <w:szCs w:val="24"/>
+            </w:rPr>
+          </w:pPr>
+          <w:r>
+            <w:rPr>
+              <w:noProof/>
+              <w:color w:val="BF4E14" w:themeColor="accent2" w:themeShade="BF"/>
+            </w:rPr>
+            <w:t>5.2.3 ToAImageSequenceGenerator</w:t>
+          </w:r>
+          <w:r>
+            <w:rPr>
+              <w:noProof/>
+            </w:rPr>
+            <w:tab/>
+          </w:r>
+          <w:r>
+            <w:rPr>
+              <w:noProof/>
+            </w:rPr>
+            <w:fldChar w:fldCharType="begin"/>
+          </w:r>
+          <w:r>
+            <w:rPr>
+              <w:noProof/>
+            </w:rPr>
+            <w:instrText xml:space="preserve"> PAGEREF _Toc205383671 \h </w:instrText>
+          </w:r>
+          <w:r>
+            <w:rPr>
+              <w:noProof/>
+            </w:rPr>
+          </w:r>
+          <w:r>
+            <w:rPr>
+              <w:noProof/>
+            </w:rPr>
+            <w:fldChar w:fldCharType="separate"/>
+          </w:r>
+          <w:r>
+            <w:rPr>
+              <w:noProof/>
+            </w:rPr>
+            <w:t>17</w:t>
+          </w:r>
+          <w:r>
+            <w:rPr>
+              <w:noProof/>
+            </w:rPr>
+            <w:fldChar w:fldCharType="end"/>
+          </w:r>
+        </w:p>
+        <w:p>
+          <w:pPr>
+            <w:pStyle w:val="TOC2"/>
+            <w:tabs>
+              <w:tab w:val="right" w:leader="dot" w:pos="9350"/>
+            </w:tabs>
+            <w:rPr>
+              <w:rFonts w:eastAsiaTheme="minorEastAsia"/>
+              <w:smallCaps w:val="0"/>
+              <w:noProof/>
+              <w:sz w:val="24"/>
+              <w:szCs w:val="24"/>
+            </w:rPr>
+          </w:pPr>
+          <w:r>
+            <w:rPr>
+              <w:noProof/>
+              <w:color w:val="BF4E14" w:themeColor="accent2" w:themeShade="BF"/>
+            </w:rPr>
+            <w:t>5.3 analyze.py</w:t>
+          </w:r>
+          <w:r>
+            <w:rPr>
+              <w:noProof/>
+            </w:rPr>
+            <w:tab/>
+          </w:r>
+          <w:r>
+            <w:rPr>
+              <w:noProof/>
+            </w:rPr>
+            <w:fldChar w:fldCharType="begin"/>
+          </w:r>
+          <w:r>
+            <w:rPr>
+              <w:noProof/>
+            </w:rPr>
+            <w:instrText xml:space="preserve"> PAGEREF _Toc205383672 \h </w:instrText>
+          </w:r>
+          <w:r>
+            <w:rPr>
+              <w:noProof/>
+            </w:rPr>
+          </w:r>
+          <w:r>
+            <w:rPr>
+              <w:noProof/>
+            </w:rPr>
+            <w:fldChar w:fldCharType="separate"/>
+          </w:r>
+          <w:r>
+            <w:rPr>
+              <w:noProof/>
+            </w:rPr>
+            <w:t>17</w:t>
+          </w:r>
+          <w:r>
+            <w:rPr>
+              <w:noProof/>
+            </w:rPr>
+            <w:fldChar w:fldCharType="end"/>
+          </w:r>
+        </w:p>
+        <w:p>
+          <w:pPr>
+            <w:pStyle w:val="TOC3"/>
+            <w:tabs>
+              <w:tab w:val="right" w:leader="dot" w:pos="9350"/>
+            </w:tabs>
+            <w:rPr>
+              <w:rFonts w:eastAsiaTheme="minorEastAsia"/>
+              <w:i w:val="0"/>
+              <w:iCs w:val="0"/>
+              <w:noProof/>
+              <w:sz w:val="24"/>
+              <w:szCs w:val="24"/>
+            </w:rPr>
+          </w:pPr>
+          <w:r>
+            <w:rPr>
+              <w:noProof/>
+              <w:color w:val="BF4E14" w:themeColor="accent2" w:themeShade="BF"/>
+            </w:rPr>
+            <w:t>5.3.1 Summary/Diagnostic Functions</w:t>
+          </w:r>
+          <w:r>
+            <w:rPr>
+              <w:noProof/>
+            </w:rPr>
+            <w:tab/>
+          </w:r>
+          <w:r>
+            <w:rPr>
+              <w:noProof/>
+            </w:rPr>
+            <w:fldChar w:fldCharType="begin"/>
+          </w:r>
+          <w:r>
+            <w:rPr>
+              <w:noProof/>
+            </w:rPr>
+            <w:instrText xml:space="preserve"> PAGEREF _Toc205383673 \h </w:instrText>
+          </w:r>
+          <w:r>
+            <w:rPr>
+              <w:noProof/>
+            </w:rPr>
+          </w:r>
+          <w:r>
+            <w:rPr>
+              <w:noProof/>
+            </w:rPr>
+            <w:fldChar w:fldCharType="separate"/>
+          </w:r>
+          <w:r>
+            <w:rPr>
+              <w:noProof/>
+            </w:rPr>
+            <w:t>17</w:t>
+          </w:r>
+          <w:r>
+            <w:rPr>
+              <w:noProof/>
+            </w:rPr>
+            <w:fldChar w:fldCharType="end"/>
+          </w:r>
+        </w:p>
+        <w:p>
+          <w:pPr>
+            <w:pStyle w:val="TOC3"/>
+            <w:tabs>
+              <w:tab w:val="right" w:leader="dot" w:pos="9350"/>
+            </w:tabs>
+            <w:rPr>
+              <w:rFonts w:eastAsiaTheme="minorEastAsia"/>
+              <w:i w:val="0"/>
+              <w:iCs w:val="0"/>
+              <w:noProof/>
+              <w:sz w:val="24"/>
+              <w:szCs w:val="24"/>
+            </w:rPr>
+          </w:pPr>
+          <w:r>
+            <w:rPr>
+              <w:noProof/>
+              <w:color w:val="BF4E14" w:themeColor="accent2" w:themeShade="BF"/>
+            </w:rPr>
+            <w:t>5.3.2 Filtering Functions</w:t>
+          </w:r>
+          <w:r>
+            <w:rPr>
+              <w:noProof/>
+            </w:rPr>
+            <w:tab/>
+          </w:r>
+          <w:r>
+            <w:rPr>
+              <w:noProof/>
+            </w:rPr>
+            <w:fldChar w:fldCharType="begin"/>
+          </w:r>
+          <w:r>
+            <w:rPr>
+              <w:noProof/>
+            </w:rPr>
+            <w:instrText xml:space="preserve"> PAGEREF _Toc205383674 \h </w:instrText>
+          </w:r>
+          <w:r>
+            <w:rPr>
+              <w:noProof/>
+            </w:rPr>
+          </w:r>
+          <w:r>
+            <w:rPr>
+              <w:noProof/>
+            </w:rPr>
+            <w:fldChar w:fldCharType="separate"/>
+          </w:r>
+          <w:r>
+            <w:rPr>
+              <w:noProof/>
+            </w:rPr>
+            <w:t>17</w:t>
+          </w:r>
+          <w:r>
+            <w:rPr>
+              <w:noProof/>
+            </w:rPr>
+            <w:fldChar w:fldCharType="end"/>
+          </w:r>
+        </w:p>
+        <w:p>
+          <w:pPr>
+            <w:pStyle w:val="TOC2"/>
+            <w:tabs>
+              <w:tab w:val="right" w:leader="dot" w:pos="9350"/>
+            </w:tabs>
+            <w:rPr>
+              <w:rFonts w:eastAsiaTheme="minorEastAsia"/>
+              <w:smallCaps w:val="0"/>
+              <w:noProof/>
+              <w:sz w:val="24"/>
+              <w:szCs w:val="24"/>
+            </w:rPr>
+          </w:pPr>
+          <w:r>
+            <w:rPr>
+              <w:noProof/>
+              <w:color w:val="BF4E14" w:themeColor="accent2" w:themeShade="BF"/>
+            </w:rPr>
+            <w:t>5.4 Coding Examples</w:t>
+          </w:r>
+          <w:r>
+            <w:rPr>
+              <w:noProof/>
+            </w:rPr>
+            <w:tab/>
+          </w:r>
+          <w:r>
+            <w:rPr>
+              <w:noProof/>
+            </w:rPr>
+            <w:fldChar w:fldCharType="begin"/>
+          </w:r>
+          <w:r>
+            <w:rPr>
+              <w:noProof/>
+            </w:rPr>
+            <w:instrText xml:space="preserve"> PAGEREF _Toc205383675 \h </w:instrText>
+          </w:r>
+          <w:r>
+            <w:rPr>
+              <w:noProof/>
+            </w:rPr>
+          </w:r>
+          <w:r>
+            <w:rPr>
+              <w:noProof/>
+            </w:rPr>
+            <w:fldChar w:fldCharType="separate"/>
+          </w:r>
+          <w:r>
+            <w:rPr>
+              <w:noProof/>
+            </w:rPr>
+            <w:t>18</w:t>
+          </w:r>
+          <w:r>
+            <w:rPr>
+              <w:noProof/>
+            </w:rPr>
+            <w:fldChar w:fldCharType="end"/>
+          </w:r>
+        </w:p>
+        <w:p>
+          <w:pPr>
+            <w:pStyle w:val="TOC3"/>
+            <w:tabs>
+              <w:tab w:val="right" w:leader="dot" w:pos="9350"/>
+            </w:tabs>
+            <w:rPr>
+              <w:rFonts w:eastAsiaTheme="minorEastAsia"/>
+              <w:i w:val="0"/>
+              <w:iCs w:val="0"/>
+              <w:noProof/>
+              <w:sz w:val="24"/>
+              <w:szCs w:val="24"/>
+            </w:rPr>
+          </w:pPr>
+          <w:r>
+            <w:rPr>
+              <w:noProof/>
+              <w:color w:val="BF4E14" w:themeColor="accent2" w:themeShade="BF"/>
+            </w:rPr>
+            <w:t>5.4.1 Loader Examples</w:t>
+          </w:r>
+          <w:r>
+            <w:rPr>
+              <w:noProof/>
+            </w:rPr>
+            <w:tab/>
+          </w:r>
+          <w:r>
+            <w:rPr>
+              <w:noProof/>
+            </w:rPr>
+            <w:fldChar w:fldCharType="begin"/>
+          </w:r>
+          <w:r>
+            <w:rPr>
+              <w:noProof/>
+            </w:rPr>
+            <w:instrText xml:space="preserve"> PAGEREF _Toc205383676 \h </w:instrText>
+          </w:r>
+          <w:r>
+            <w:rPr>
+              <w:noProof/>
+            </w:rPr>
+          </w:r>
+          <w:r>
+            <w:rPr>
+              <w:noProof/>
+            </w:rPr>
+            <w:fldChar w:fldCharType="separate"/>
+          </w:r>
+          <w:r>
+            <w:rPr>
+              <w:noProof/>
+            </w:rPr>
+            <w:t>18</w:t>
+          </w:r>
+          <w:r>
+            <w:rPr>
+              <w:noProof/>
+            </w:rPr>
+            <w:fldChar w:fldCharType="end"/>
+          </w:r>
+        </w:p>
+        <w:p>
+          <w:pPr>
+            <w:pStyle w:val="TOC3"/>
+            <w:tabs>
+              <w:tab w:val="right" w:leader="dot" w:pos="9350"/>
+            </w:tabs>
+            <w:rPr>
+              <w:rFonts w:eastAsiaTheme="minorEastAsia"/>
+              <w:i w:val="0"/>
+              <w:iCs w:val="0"/>
+              <w:noProof/>
+              <w:sz w:val="24"/>
+              <w:szCs w:val="24"/>
+            </w:rPr>
+          </w:pPr>
+          <w:r>
+            <w:rPr>
+              <w:noProof/>
+              <w:color w:val="BF4E14" w:themeColor="accent2" w:themeShade="BF"/>
+            </w:rPr>
+            <w:t>5.4.2 Plotter Examples</w:t>
+          </w:r>
+          <w:r>
+            <w:rPr>
+              <w:noProof/>
+            </w:rPr>
+            <w:tab/>
+          </w:r>
+          <w:r>
+            <w:rPr>
+              <w:noProof/>
+            </w:rPr>
+            <w:fldChar w:fldCharType="begin"/>
+          </w:r>
+          <w:r>
+            <w:rPr>
+              <w:noProof/>
+            </w:rPr>
+            <w:instrText xml:space="preserve"> PAGEREF _Toc205383677 \h </w:instrText>
+          </w:r>
+          <w:r>
+            <w:rPr>
+              <w:noProof/>
+            </w:rPr>
+          </w:r>
+          <w:r>
+            <w:rPr>
+              <w:noProof/>
+            </w:rPr>
+            <w:fldChar w:fldCharType="separate"/>
+          </w:r>
+          <w:r>
+            <w:rPr>
+              <w:noProof/>
+            </w:rPr>
+            <w:t>19</w:t>
+          </w:r>
+          <w:r>
+            <w:rPr>
+              <w:noProof/>
+            </w:rPr>
+            <w:fldChar w:fldCharType="end"/>
+          </w:r>
+        </w:p>
+        <w:p>
+          <w:pPr>
+            <w:pStyle w:val="TOC3"/>
+            <w:tabs>
+              <w:tab w:val="right" w:leader="dot" w:pos="9350"/>
+            </w:tabs>
+            <w:rPr>
+              <w:rFonts w:eastAsiaTheme="minorEastAsia"/>
+              <w:i w:val="0"/>
+              <w:iCs w:val="0"/>
+              <w:noProof/>
+              <w:sz w:val="24"/>
+              <w:szCs w:val="24"/>
+            </w:rPr>
+          </w:pPr>
+          <w:r>
+            <w:rPr>
+              <w:noProof/>
+              <w:color w:val="BF4E14" w:themeColor="accent2" w:themeShade="BF"/>
+            </w:rPr>
+            <w:t>5.4.3 Analyzer Examples</w:t>
+          </w:r>
+          <w:r>
+            <w:rPr>
+              <w:noProof/>
+            </w:rPr>
+            <w:tab/>
+          </w:r>
+          <w:r>
+            <w:rPr>
+              <w:noProof/>
+            </w:rPr>
+            <w:fldChar w:fldCharType="begin"/>
+          </w:r>
+          <w:r>
+            <w:rPr>
+              <w:noProof/>
+            </w:rPr>
+            <w:instrText xml:space="preserve"> PAGEREF _Toc205383678 \h </w:instrText>
+          </w:r>
+          <w:r>
+            <w:rPr>
+              <w:noProof/>
+            </w:rPr>
+          </w:r>
+          <w:r>
+            <w:rPr>
+              <w:noProof/>
+            </w:rPr>
+            <w:fldChar w:fldCharType="separate"/>
+          </w:r>
+          <w:r>
+            <w:rPr>
+              <w:noProof/>
+            </w:rPr>
+            <w:t>19</w:t>
+          </w:r>
+          <w:r>
+            <w:rPr>
+              <w:noProof/>
+            </w:rPr>
+            <w:fldChar w:fldCharType="end"/>
+          </w:r>
+        </w:p>
+        <w:p>
+          <w:pPr>
+            <w:pStyle w:val="TOC2"/>
+            <w:tabs>
+              <w:tab w:val="right" w:leader="dot" w:pos="9350"/>
+            </w:tabs>
+            <w:rPr>
+              <w:rFonts w:eastAsiaTheme="minorEastAsia"/>
+              <w:smallCaps w:val="0"/>
+              <w:noProof/>
+              <w:sz w:val="24"/>
+              <w:szCs w:val="24"/>
+            </w:rPr>
+          </w:pPr>
+          <w:r>
+            <w:rPr>
+              <w:noProof/>
+              <w:color w:val="BF4E14" w:themeColor="accent2" w:themeShade="BF"/>
+            </w:rPr>
+            <w:t>5.5 Example Notebook Files</w:t>
+          </w:r>
+          <w:r>
+            <w:rPr>
+              <w:noProof/>
+            </w:rPr>
+            <w:tab/>
+          </w:r>
+          <w:r>
+            <w:rPr>
+              <w:noProof/>
+            </w:rPr>
+            <w:fldChar w:fldCharType="begin"/>
+          </w:r>
+          <w:r>
+            <w:rPr>
+              <w:noProof/>
+            </w:rPr>
+            <w:instrText xml:space="preserve"> PAGEREF _Toc205383679 \h </w:instrText>
+          </w:r>
+          <w:r>
+            <w:rPr>
+              <w:noProof/>
+            </w:rPr>
+          </w:r>
+          <w:r>
+            <w:rPr>
+              <w:noProof/>
+            </w:rPr>
+            <w:fldChar w:fldCharType="separate"/>
+          </w:r>
+          <w:r>
+            <w:rPr>
+              <w:noProof/>
+            </w:rPr>
+            <w:t>19</w:t>
           </w:r>
           <w:r>
             <w:rPr>
@@ -1327,9 +2798,8 @@
           <w:r>
             <w:rPr>
               <w:noProof/>
-              <w:color w:val="BF4E14" w:themeColor="accent2" w:themeShade="BF"/>
-            </w:rPr>
-            <w:t>4. Unpacking Data</w:t>
+            </w:rPr>
+            <w:t>Appendix!!!!!!!</w:t>
           </w:r>
           <w:r>
             <w:rPr>
@@ -1347,7 +2817,7 @@
             <w:rPr>
               <w:noProof/>
             </w:rPr>
-            <w:instrText xml:space="preserve"> PAGEREF _Toc205209649 \h </w:instrText>
+            <w:instrText xml:space="preserve"> PAGEREF _Toc205383680 \h </w:instrText>
           </w:r>
           <w:r>
             <w:rPr>
@@ -1364,7 +2834,7 @@
             <w:rPr>
               <w:noProof/>
             </w:rPr>
-            <w:t>9</w:t>
+            <w:t>20</w:t>
           </w:r>
           <w:r>
             <w:rPr>
@@ -1390,9 +2860,8 @@
           <w:r>
             <w:rPr>
               <w:noProof/>
-              <w:color w:val="BF4E14" w:themeColor="accent2" w:themeShade="BF"/>
-            </w:rPr>
-            <w:t>4.1 Create Unpacker</w:t>
+            </w:rPr>
+            <w:t>Appendix A: SoPhy Calibration</w:t>
           </w:r>
           <w:r>
             <w:rPr>
@@ -1410,7 +2879,7 @@
             <w:rPr>
               <w:noProof/>
             </w:rPr>
-            <w:instrText xml:space="preserve"> PAGEREF _Toc205209650 \h </w:instrText>
+            <w:instrText xml:space="preserve"> PAGEREF _Toc205383681 \h </w:instrText>
           </w:r>
           <w:r>
             <w:rPr>
@@ -1427,1346 +2896,7 @@
             <w:rPr>
               <w:noProof/>
             </w:rPr>
-            <w:t>9</w:t>
-          </w:r>
-          <w:r>
-            <w:rPr>
-              <w:noProof/>
-            </w:rPr>
-            <w:fldChar w:fldCharType="end"/>
-          </w:r>
-        </w:p>
-        <w:p>
-          <w:pPr>
-            <w:pStyle w:val="TOC2"/>
-            <w:tabs>
-              <w:tab w:val="right" w:leader="dot" w:pos="9350"/>
-            </w:tabs>
-            <w:rPr>
-              <w:rFonts w:eastAsiaTheme="minorEastAsia"/>
-              <w:smallCaps w:val="0"/>
-              <w:noProof/>
-              <w:sz w:val="24"/>
-              <w:szCs w:val="24"/>
-            </w:rPr>
-          </w:pPr>
-          <w:r>
-            <w:rPr>
-              <w:noProof/>
-              <w:color w:val="BF4E14" w:themeColor="accent2" w:themeShade="BF"/>
-            </w:rPr>
-            <w:t>4.2 Unpacker Command Line Interface</w:t>
-          </w:r>
-          <w:r>
-            <w:rPr>
-              <w:noProof/>
-            </w:rPr>
-            <w:tab/>
-          </w:r>
-          <w:r>
-            <w:rPr>
-              <w:noProof/>
-            </w:rPr>
-            <w:fldChar w:fldCharType="begin"/>
-          </w:r>
-          <w:r>
-            <w:rPr>
-              <w:noProof/>
-            </w:rPr>
-            <w:instrText xml:space="preserve"> PAGEREF _Toc205209651 \h </w:instrText>
-          </w:r>
-          <w:r>
-            <w:rPr>
-              <w:noProof/>
-            </w:rPr>
-          </w:r>
-          <w:r>
-            <w:rPr>
-              <w:noProof/>
-            </w:rPr>
-            <w:fldChar w:fldCharType="separate"/>
-          </w:r>
-          <w:r>
-            <w:rPr>
-              <w:noProof/>
-            </w:rPr>
-            <w:t>9</w:t>
-          </w:r>
-          <w:r>
-            <w:rPr>
-              <w:noProof/>
-            </w:rPr>
-            <w:fldChar w:fldCharType="end"/>
-          </w:r>
-        </w:p>
-        <w:p>
-          <w:pPr>
-            <w:pStyle w:val="TOC3"/>
-            <w:tabs>
-              <w:tab w:val="right" w:leader="dot" w:pos="9350"/>
-            </w:tabs>
-            <w:rPr>
-              <w:rFonts w:eastAsiaTheme="minorEastAsia"/>
-              <w:i w:val="0"/>
-              <w:iCs w:val="0"/>
-              <w:noProof/>
-              <w:sz w:val="24"/>
-              <w:szCs w:val="24"/>
-            </w:rPr>
-          </w:pPr>
-          <w:r>
-            <w:rPr>
-              <w:noProof/>
-              <w:color w:val="BF4E14" w:themeColor="accent2" w:themeShade="BF"/>
-            </w:rPr>
-            <w:t>4.2.1 Using the CLI</w:t>
-          </w:r>
-          <w:r>
-            <w:rPr>
-              <w:noProof/>
-            </w:rPr>
-            <w:tab/>
-          </w:r>
-          <w:r>
-            <w:rPr>
-              <w:noProof/>
-            </w:rPr>
-            <w:fldChar w:fldCharType="begin"/>
-          </w:r>
-          <w:r>
-            <w:rPr>
-              <w:noProof/>
-            </w:rPr>
-            <w:instrText xml:space="preserve"> PAGEREF _Toc205209652 \h </w:instrText>
-          </w:r>
-          <w:r>
-            <w:rPr>
-              <w:noProof/>
-            </w:rPr>
-          </w:r>
-          <w:r>
-            <w:rPr>
-              <w:noProof/>
-            </w:rPr>
-            <w:fldChar w:fldCharType="separate"/>
-          </w:r>
-          <w:r>
-            <w:rPr>
-              <w:noProof/>
-            </w:rPr>
-            <w:t>9</w:t>
-          </w:r>
-          <w:r>
-            <w:rPr>
-              <w:noProof/>
-            </w:rPr>
-            <w:fldChar w:fldCharType="end"/>
-          </w:r>
-        </w:p>
-        <w:p>
-          <w:pPr>
-            <w:pStyle w:val="TOC3"/>
-            <w:tabs>
-              <w:tab w:val="right" w:leader="dot" w:pos="9350"/>
-            </w:tabs>
-            <w:rPr>
-              <w:rFonts w:eastAsiaTheme="minorEastAsia"/>
-              <w:i w:val="0"/>
-              <w:iCs w:val="0"/>
-              <w:noProof/>
-              <w:sz w:val="24"/>
-              <w:szCs w:val="24"/>
-            </w:rPr>
-          </w:pPr>
-          <w:r>
-            <w:rPr>
-              <w:noProof/>
-              <w:color w:val="BF4E14" w:themeColor="accent2" w:themeShade="BF"/>
-            </w:rPr>
-            <w:t>4.2.2 Unpacker Configuration File</w:t>
-          </w:r>
-          <w:r>
-            <w:rPr>
-              <w:noProof/>
-            </w:rPr>
-            <w:tab/>
-          </w:r>
-          <w:r>
-            <w:rPr>
-              <w:noProof/>
-            </w:rPr>
-            <w:fldChar w:fldCharType="begin"/>
-          </w:r>
-          <w:r>
-            <w:rPr>
-              <w:noProof/>
-            </w:rPr>
-            <w:instrText xml:space="preserve"> PAGEREF _Toc205209653 \h </w:instrText>
-          </w:r>
-          <w:r>
-            <w:rPr>
-              <w:noProof/>
-            </w:rPr>
-          </w:r>
-          <w:r>
-            <w:rPr>
-              <w:noProof/>
-            </w:rPr>
-            <w:fldChar w:fldCharType="separate"/>
-          </w:r>
-          <w:r>
-            <w:rPr>
-              <w:noProof/>
-            </w:rPr>
-            <w:t>10</w:t>
-          </w:r>
-          <w:r>
-            <w:rPr>
-              <w:noProof/>
-            </w:rPr>
-            <w:fldChar w:fldCharType="end"/>
-          </w:r>
-        </w:p>
-        <w:p>
-          <w:pPr>
-            <w:pStyle w:val="TOC3"/>
-            <w:tabs>
-              <w:tab w:val="right" w:leader="dot" w:pos="9350"/>
-            </w:tabs>
-            <w:rPr>
-              <w:rFonts w:eastAsiaTheme="minorEastAsia"/>
-              <w:i w:val="0"/>
-              <w:iCs w:val="0"/>
-              <w:noProof/>
-              <w:sz w:val="24"/>
-              <w:szCs w:val="24"/>
-            </w:rPr>
-          </w:pPr>
-          <w:r>
-            <w:rPr>
-              <w:noProof/>
-              <w:color w:val="BF4E14" w:themeColor="accent2" w:themeShade="BF"/>
-            </w:rPr>
-            <w:t>4.2.3 .rawSignals Structure</w:t>
-          </w:r>
-          <w:r>
-            <w:rPr>
-              <w:noProof/>
-            </w:rPr>
-            <w:tab/>
-          </w:r>
-          <w:r>
-            <w:rPr>
-              <w:noProof/>
-            </w:rPr>
-            <w:fldChar w:fldCharType="begin"/>
-          </w:r>
-          <w:r>
-            <w:rPr>
-              <w:noProof/>
-            </w:rPr>
-            <w:instrText xml:space="preserve"> PAGEREF _Toc205209654 \h </w:instrText>
-          </w:r>
-          <w:r>
-            <w:rPr>
-              <w:noProof/>
-            </w:rPr>
-          </w:r>
-          <w:r>
-            <w:rPr>
-              <w:noProof/>
-            </w:rPr>
-            <w:fldChar w:fldCharType="separate"/>
-          </w:r>
-          <w:r>
-            <w:rPr>
-              <w:noProof/>
-            </w:rPr>
-            <w:t>12</w:t>
-          </w:r>
-          <w:r>
-            <w:rPr>
-              <w:noProof/>
-            </w:rPr>
-            <w:fldChar w:fldCharType="end"/>
-          </w:r>
-        </w:p>
-        <w:p>
-          <w:pPr>
-            <w:pStyle w:val="TOC3"/>
-            <w:tabs>
-              <w:tab w:val="right" w:leader="dot" w:pos="9350"/>
-            </w:tabs>
-            <w:rPr>
-              <w:rFonts w:eastAsiaTheme="minorEastAsia"/>
-              <w:i w:val="0"/>
-              <w:iCs w:val="0"/>
-              <w:noProof/>
-              <w:sz w:val="24"/>
-              <w:szCs w:val="24"/>
-            </w:rPr>
-          </w:pPr>
-          <w:r>
-            <w:rPr>
-              <w:noProof/>
-              <w:color w:val="BF4E14" w:themeColor="accent2" w:themeShade="BF"/>
-            </w:rPr>
-            <w:t>4.2.4 Examples</w:t>
-          </w:r>
-          <w:r>
-            <w:rPr>
-              <w:noProof/>
-            </w:rPr>
-            <w:tab/>
-          </w:r>
-          <w:r>
-            <w:rPr>
-              <w:noProof/>
-            </w:rPr>
-            <w:fldChar w:fldCharType="begin"/>
-          </w:r>
-          <w:r>
-            <w:rPr>
-              <w:noProof/>
-            </w:rPr>
-            <w:instrText xml:space="preserve"> PAGEREF _Toc205209655 \h </w:instrText>
-          </w:r>
-          <w:r>
-            <w:rPr>
-              <w:noProof/>
-            </w:rPr>
-          </w:r>
-          <w:r>
-            <w:rPr>
-              <w:noProof/>
-            </w:rPr>
-            <w:fldChar w:fldCharType="separate"/>
-          </w:r>
-          <w:r>
-            <w:rPr>
-              <w:noProof/>
-            </w:rPr>
-            <w:t>12</w:t>
-          </w:r>
-          <w:r>
-            <w:rPr>
-              <w:noProof/>
-            </w:rPr>
-            <w:fldChar w:fldCharType="end"/>
-          </w:r>
-        </w:p>
-        <w:p>
-          <w:pPr>
-            <w:pStyle w:val="TOC1"/>
-            <w:tabs>
-              <w:tab w:val="right" w:leader="dot" w:pos="9350"/>
-            </w:tabs>
-            <w:rPr>
-              <w:rFonts w:eastAsiaTheme="minorEastAsia"/>
-              <w:b w:val="0"/>
-              <w:bCs w:val="0"/>
-              <w:caps w:val="0"/>
-              <w:noProof/>
-              <w:sz w:val="24"/>
-              <w:szCs w:val="24"/>
-            </w:rPr>
-          </w:pPr>
-          <w:r>
-            <w:rPr>
-              <w:noProof/>
-              <w:color w:val="BF4E14" w:themeColor="accent2" w:themeShade="BF"/>
-            </w:rPr>
-            <w:t>5. Analyzing Data with HERMES packages</w:t>
-          </w:r>
-          <w:r>
-            <w:rPr>
-              <w:noProof/>
-            </w:rPr>
-            <w:tab/>
-          </w:r>
-          <w:r>
-            <w:rPr>
-              <w:noProof/>
-            </w:rPr>
-            <w:fldChar w:fldCharType="begin"/>
-          </w:r>
-          <w:r>
-            <w:rPr>
-              <w:noProof/>
-            </w:rPr>
-            <w:instrText xml:space="preserve"> PAGEREF _Toc205209656 \h </w:instrText>
-          </w:r>
-          <w:r>
-            <w:rPr>
-              <w:noProof/>
-            </w:rPr>
-          </w:r>
-          <w:r>
-            <w:rPr>
-              <w:noProof/>
-            </w:rPr>
-            <w:fldChar w:fldCharType="separate"/>
-          </w:r>
-          <w:r>
-            <w:rPr>
-              <w:noProof/>
-            </w:rPr>
-            <w:t>13</w:t>
-          </w:r>
-          <w:r>
-            <w:rPr>
-              <w:noProof/>
-            </w:rPr>
-            <w:fldChar w:fldCharType="end"/>
-          </w:r>
-        </w:p>
-        <w:p>
-          <w:pPr>
-            <w:pStyle w:val="TOC2"/>
-            <w:tabs>
-              <w:tab w:val="right" w:leader="dot" w:pos="9350"/>
-            </w:tabs>
-            <w:rPr>
-              <w:rFonts w:eastAsiaTheme="minorEastAsia"/>
-              <w:smallCaps w:val="0"/>
-              <w:noProof/>
-              <w:sz w:val="24"/>
-              <w:szCs w:val="24"/>
-            </w:rPr>
-          </w:pPr>
-          <w:r>
-            <w:rPr>
-              <w:noProof/>
-              <w:color w:val="BF4E14" w:themeColor="accent2" w:themeShade="BF"/>
-            </w:rPr>
-            <w:t>5.1 loader.py</w:t>
-          </w:r>
-          <w:r>
-            <w:rPr>
-              <w:noProof/>
-            </w:rPr>
-            <w:tab/>
-          </w:r>
-          <w:r>
-            <w:rPr>
-              <w:noProof/>
-            </w:rPr>
-            <w:fldChar w:fldCharType="begin"/>
-          </w:r>
-          <w:r>
-            <w:rPr>
-              <w:noProof/>
-            </w:rPr>
-            <w:instrText xml:space="preserve"> PAGEREF _Toc205209657 \h </w:instrText>
-          </w:r>
-          <w:r>
-            <w:rPr>
-              <w:noProof/>
-            </w:rPr>
-          </w:r>
-          <w:r>
-            <w:rPr>
-              <w:noProof/>
-            </w:rPr>
-            <w:fldChar w:fldCharType="separate"/>
-          </w:r>
-          <w:r>
-            <w:rPr>
-              <w:noProof/>
-            </w:rPr>
-            <w:t>14</w:t>
-          </w:r>
-          <w:r>
-            <w:rPr>
-              <w:noProof/>
-            </w:rPr>
-            <w:fldChar w:fldCharType="end"/>
-          </w:r>
-        </w:p>
-        <w:p>
-          <w:pPr>
-            <w:pStyle w:val="TOC3"/>
-            <w:tabs>
-              <w:tab w:val="right" w:leader="dot" w:pos="9350"/>
-            </w:tabs>
-            <w:rPr>
-              <w:rFonts w:eastAsiaTheme="minorEastAsia"/>
-              <w:i w:val="0"/>
-              <w:iCs w:val="0"/>
-              <w:noProof/>
-              <w:sz w:val="24"/>
-              <w:szCs w:val="24"/>
-            </w:rPr>
-          </w:pPr>
-          <w:r>
-            <w:rPr>
-              <w:noProof/>
-              <w:color w:val="BF4E14" w:themeColor="accent2" w:themeShade="BF"/>
-            </w:rPr>
-            <w:t>5.1.1 Load Function</w:t>
-          </w:r>
-          <w:r>
-            <w:rPr>
-              <w:noProof/>
-            </w:rPr>
-            <w:tab/>
-          </w:r>
-          <w:r>
-            <w:rPr>
-              <w:noProof/>
-            </w:rPr>
-            <w:fldChar w:fldCharType="begin"/>
-          </w:r>
-          <w:r>
-            <w:rPr>
-              <w:noProof/>
-            </w:rPr>
-            <w:instrText xml:space="preserve"> PAGEREF _Toc205209658 \h </w:instrText>
-          </w:r>
-          <w:r>
-            <w:rPr>
-              <w:noProof/>
-            </w:rPr>
-          </w:r>
-          <w:r>
-            <w:rPr>
-              <w:noProof/>
-            </w:rPr>
-            <w:fldChar w:fldCharType="separate"/>
-          </w:r>
-          <w:r>
-            <w:rPr>
-              <w:noProof/>
-            </w:rPr>
-            <w:t>14</w:t>
-          </w:r>
-          <w:r>
-            <w:rPr>
-              <w:noProof/>
-            </w:rPr>
-            <w:fldChar w:fldCharType="end"/>
-          </w:r>
-        </w:p>
-        <w:p>
-          <w:pPr>
-            <w:pStyle w:val="TOC3"/>
-            <w:tabs>
-              <w:tab w:val="right" w:leader="dot" w:pos="9350"/>
-            </w:tabs>
-            <w:rPr>
-              <w:rFonts w:eastAsiaTheme="minorEastAsia"/>
-              <w:i w:val="0"/>
-              <w:iCs w:val="0"/>
-              <w:noProof/>
-              <w:sz w:val="24"/>
-              <w:szCs w:val="24"/>
-            </w:rPr>
-          </w:pPr>
-          <w:r>
-            <w:rPr>
-              <w:noProof/>
-              <w:color w:val="BF4E14" w:themeColor="accent2" w:themeShade="BF"/>
-            </w:rPr>
-            <w:t>5.1.2 Exporter Functions</w:t>
-          </w:r>
-          <w:r>
-            <w:rPr>
-              <w:noProof/>
-            </w:rPr>
-            <w:tab/>
-          </w:r>
-          <w:r>
-            <w:rPr>
-              <w:noProof/>
-            </w:rPr>
-            <w:fldChar w:fldCharType="begin"/>
-          </w:r>
-          <w:r>
-            <w:rPr>
-              <w:noProof/>
-            </w:rPr>
-            <w:instrText xml:space="preserve"> PAGEREF _Toc205209659 \h </w:instrText>
-          </w:r>
-          <w:r>
-            <w:rPr>
-              <w:noProof/>
-            </w:rPr>
-          </w:r>
-          <w:r>
-            <w:rPr>
-              <w:noProof/>
-            </w:rPr>
-            <w:fldChar w:fldCharType="separate"/>
-          </w:r>
-          <w:r>
-            <w:rPr>
-              <w:noProof/>
-            </w:rPr>
-            <w:t>15</w:t>
-          </w:r>
-          <w:r>
-            <w:rPr>
-              <w:noProof/>
-            </w:rPr>
-            <w:fldChar w:fldCharType="end"/>
-          </w:r>
-        </w:p>
-        <w:p>
-          <w:pPr>
-            <w:pStyle w:val="TOC2"/>
-            <w:tabs>
-              <w:tab w:val="right" w:leader="dot" w:pos="9350"/>
-            </w:tabs>
-            <w:rPr>
-              <w:rFonts w:eastAsiaTheme="minorEastAsia"/>
-              <w:smallCaps w:val="0"/>
-              <w:noProof/>
-              <w:sz w:val="24"/>
-              <w:szCs w:val="24"/>
-            </w:rPr>
-          </w:pPr>
-          <w:r>
-            <w:rPr>
-              <w:noProof/>
-              <w:color w:val="BF4E14" w:themeColor="accent2" w:themeShade="BF"/>
-            </w:rPr>
-            <w:t>5.2 plotter.py</w:t>
-          </w:r>
-          <w:r>
-            <w:rPr>
-              <w:noProof/>
-            </w:rPr>
-            <w:tab/>
-          </w:r>
-          <w:r>
-            <w:rPr>
-              <w:noProof/>
-            </w:rPr>
-            <w:fldChar w:fldCharType="begin"/>
-          </w:r>
-          <w:r>
-            <w:rPr>
-              <w:noProof/>
-            </w:rPr>
-            <w:instrText xml:space="preserve"> PAGEREF _Toc205209660 \h </w:instrText>
-          </w:r>
-          <w:r>
-            <w:rPr>
-              <w:noProof/>
-            </w:rPr>
-          </w:r>
-          <w:r>
-            <w:rPr>
-              <w:noProof/>
-            </w:rPr>
-            <w:fldChar w:fldCharType="separate"/>
-          </w:r>
-          <w:r>
-            <w:rPr>
-              <w:noProof/>
-            </w:rPr>
-            <w:t>15</w:t>
-          </w:r>
-          <w:r>
-            <w:rPr>
-              <w:noProof/>
-            </w:rPr>
-            <w:fldChar w:fldCharType="end"/>
-          </w:r>
-        </w:p>
-        <w:p>
-          <w:pPr>
-            <w:pStyle w:val="TOC3"/>
-            <w:tabs>
-              <w:tab w:val="right" w:leader="dot" w:pos="9350"/>
-            </w:tabs>
-            <w:rPr>
-              <w:rFonts w:eastAsiaTheme="minorEastAsia"/>
-              <w:i w:val="0"/>
-              <w:iCs w:val="0"/>
-              <w:noProof/>
-              <w:sz w:val="24"/>
-              <w:szCs w:val="24"/>
-            </w:rPr>
-          </w:pPr>
-          <w:r>
-            <w:rPr>
-              <w:noProof/>
-              <w:color w:val="BF4E14" w:themeColor="accent2" w:themeShade="BF"/>
-            </w:rPr>
-            <w:t>5.2.1 BufferPlotter</w:t>
-          </w:r>
-          <w:r>
-            <w:rPr>
-              <w:noProof/>
-            </w:rPr>
-            <w:tab/>
-          </w:r>
-          <w:r>
-            <w:rPr>
-              <w:noProof/>
-            </w:rPr>
-            <w:fldChar w:fldCharType="begin"/>
-          </w:r>
-          <w:r>
-            <w:rPr>
-              <w:noProof/>
-            </w:rPr>
-            <w:instrText xml:space="preserve"> PAGEREF _Toc205209661 \h </w:instrText>
-          </w:r>
-          <w:r>
-            <w:rPr>
-              <w:noProof/>
-            </w:rPr>
-          </w:r>
-          <w:r>
-            <w:rPr>
-              <w:noProof/>
-            </w:rPr>
-            <w:fldChar w:fldCharType="separate"/>
-          </w:r>
-          <w:r>
-            <w:rPr>
-              <w:noProof/>
-            </w:rPr>
-            <w:t>15</w:t>
-          </w:r>
-          <w:r>
-            <w:rPr>
-              <w:noProof/>
-            </w:rPr>
-            <w:fldChar w:fldCharType="end"/>
-          </w:r>
-        </w:p>
-        <w:p>
-          <w:pPr>
-            <w:pStyle w:val="TOC3"/>
-            <w:tabs>
-              <w:tab w:val="right" w:leader="dot" w:pos="9350"/>
-            </w:tabs>
-            <w:rPr>
-              <w:rFonts w:eastAsiaTheme="minorEastAsia"/>
-              <w:i w:val="0"/>
-              <w:iCs w:val="0"/>
-              <w:noProof/>
-              <w:sz w:val="24"/>
-              <w:szCs w:val="24"/>
-            </w:rPr>
-          </w:pPr>
-          <w:r>
-            <w:rPr>
-              <w:noProof/>
-              <w:color w:val="BF4E14" w:themeColor="accent2" w:themeShade="BF"/>
-            </w:rPr>
-            <w:t>5.2.2 HistogramPlotter</w:t>
-          </w:r>
-          <w:r>
-            <w:rPr>
-              <w:noProof/>
-            </w:rPr>
-            <w:tab/>
-          </w:r>
-          <w:r>
-            <w:rPr>
-              <w:noProof/>
-            </w:rPr>
-            <w:fldChar w:fldCharType="begin"/>
-          </w:r>
-          <w:r>
-            <w:rPr>
-              <w:noProof/>
-            </w:rPr>
-            <w:instrText xml:space="preserve"> PAGEREF _Toc205209662 \h </w:instrText>
-          </w:r>
-          <w:r>
-            <w:rPr>
-              <w:noProof/>
-            </w:rPr>
-          </w:r>
-          <w:r>
-            <w:rPr>
-              <w:noProof/>
-            </w:rPr>
-            <w:fldChar w:fldCharType="separate"/>
-          </w:r>
-          <w:r>
-            <w:rPr>
-              <w:noProof/>
-            </w:rPr>
-            <w:t>15</w:t>
-          </w:r>
-          <w:r>
-            <w:rPr>
-              <w:noProof/>
-            </w:rPr>
-            <w:fldChar w:fldCharType="end"/>
-          </w:r>
-        </w:p>
-        <w:p>
-          <w:pPr>
-            <w:pStyle w:val="TOC3"/>
-            <w:tabs>
-              <w:tab w:val="right" w:leader="dot" w:pos="9350"/>
-            </w:tabs>
-            <w:rPr>
-              <w:rFonts w:eastAsiaTheme="minorEastAsia"/>
-              <w:i w:val="0"/>
-              <w:iCs w:val="0"/>
-              <w:noProof/>
-              <w:sz w:val="24"/>
-              <w:szCs w:val="24"/>
-            </w:rPr>
-          </w:pPr>
-          <w:r>
-            <w:rPr>
-              <w:noProof/>
-              <w:color w:val="BF4E14" w:themeColor="accent2" w:themeShade="BF"/>
-            </w:rPr>
-            <w:t>5.2.3 ToAImageSequenceGenerator</w:t>
-          </w:r>
-          <w:r>
-            <w:rPr>
-              <w:noProof/>
-            </w:rPr>
-            <w:tab/>
-          </w:r>
-          <w:r>
-            <w:rPr>
-              <w:noProof/>
-            </w:rPr>
-            <w:fldChar w:fldCharType="begin"/>
-          </w:r>
-          <w:r>
-            <w:rPr>
-              <w:noProof/>
-            </w:rPr>
-            <w:instrText xml:space="preserve"> PAGEREF _Toc205209663 \h </w:instrText>
-          </w:r>
-          <w:r>
-            <w:rPr>
-              <w:noProof/>
-            </w:rPr>
-          </w:r>
-          <w:r>
-            <w:rPr>
-              <w:noProof/>
-            </w:rPr>
-            <w:fldChar w:fldCharType="separate"/>
-          </w:r>
-          <w:r>
-            <w:rPr>
-              <w:noProof/>
-            </w:rPr>
-            <w:t>15</w:t>
-          </w:r>
-          <w:r>
-            <w:rPr>
-              <w:noProof/>
-            </w:rPr>
-            <w:fldChar w:fldCharType="end"/>
-          </w:r>
-        </w:p>
-        <w:p>
-          <w:pPr>
-            <w:pStyle w:val="TOC2"/>
-            <w:tabs>
-              <w:tab w:val="right" w:leader="dot" w:pos="9350"/>
-            </w:tabs>
-            <w:rPr>
-              <w:rFonts w:eastAsiaTheme="minorEastAsia"/>
-              <w:smallCaps w:val="0"/>
-              <w:noProof/>
-              <w:sz w:val="24"/>
-              <w:szCs w:val="24"/>
-            </w:rPr>
-          </w:pPr>
-          <w:r>
-            <w:rPr>
-              <w:noProof/>
-              <w:color w:val="BF4E14" w:themeColor="accent2" w:themeShade="BF"/>
-            </w:rPr>
-            <w:t>5.3 analyze.py</w:t>
-          </w:r>
-          <w:r>
-            <w:rPr>
-              <w:noProof/>
-            </w:rPr>
-            <w:tab/>
-          </w:r>
-          <w:r>
-            <w:rPr>
-              <w:noProof/>
-            </w:rPr>
-            <w:fldChar w:fldCharType="begin"/>
-          </w:r>
-          <w:r>
-            <w:rPr>
-              <w:noProof/>
-            </w:rPr>
-            <w:instrText xml:space="preserve"> PAGEREF _Toc205209664 \h </w:instrText>
-          </w:r>
-          <w:r>
-            <w:rPr>
-              <w:noProof/>
-            </w:rPr>
-          </w:r>
-          <w:r>
-            <w:rPr>
-              <w:noProof/>
-            </w:rPr>
-            <w:fldChar w:fldCharType="separate"/>
-          </w:r>
-          <w:r>
-            <w:rPr>
-              <w:noProof/>
-            </w:rPr>
-            <w:t>16</w:t>
-          </w:r>
-          <w:r>
-            <w:rPr>
-              <w:noProof/>
-            </w:rPr>
-            <w:fldChar w:fldCharType="end"/>
-          </w:r>
-        </w:p>
-        <w:p>
-          <w:pPr>
-            <w:pStyle w:val="TOC3"/>
-            <w:tabs>
-              <w:tab w:val="right" w:leader="dot" w:pos="9350"/>
-            </w:tabs>
-            <w:rPr>
-              <w:rFonts w:eastAsiaTheme="minorEastAsia"/>
-              <w:i w:val="0"/>
-              <w:iCs w:val="0"/>
-              <w:noProof/>
-              <w:sz w:val="24"/>
-              <w:szCs w:val="24"/>
-            </w:rPr>
-          </w:pPr>
-          <w:r>
-            <w:rPr>
-              <w:noProof/>
-              <w:color w:val="BF4E14" w:themeColor="accent2" w:themeShade="BF"/>
-            </w:rPr>
-            <w:t>5.3.1 Summary/Diagnostic Functions</w:t>
-          </w:r>
-          <w:r>
-            <w:rPr>
-              <w:noProof/>
-            </w:rPr>
-            <w:tab/>
-          </w:r>
-          <w:r>
-            <w:rPr>
-              <w:noProof/>
-            </w:rPr>
-            <w:fldChar w:fldCharType="begin"/>
-          </w:r>
-          <w:r>
-            <w:rPr>
-              <w:noProof/>
-            </w:rPr>
-            <w:instrText xml:space="preserve"> PAGEREF _Toc205209665 \h </w:instrText>
-          </w:r>
-          <w:r>
-            <w:rPr>
-              <w:noProof/>
-            </w:rPr>
-          </w:r>
-          <w:r>
-            <w:rPr>
-              <w:noProof/>
-            </w:rPr>
-            <w:fldChar w:fldCharType="separate"/>
-          </w:r>
-          <w:r>
-            <w:rPr>
-              <w:noProof/>
-            </w:rPr>
-            <w:t>16</w:t>
-          </w:r>
-          <w:r>
-            <w:rPr>
-              <w:noProof/>
-            </w:rPr>
-            <w:fldChar w:fldCharType="end"/>
-          </w:r>
-        </w:p>
-        <w:p>
-          <w:pPr>
-            <w:pStyle w:val="TOC3"/>
-            <w:tabs>
-              <w:tab w:val="right" w:leader="dot" w:pos="9350"/>
-            </w:tabs>
-            <w:rPr>
-              <w:rFonts w:eastAsiaTheme="minorEastAsia"/>
-              <w:i w:val="0"/>
-              <w:iCs w:val="0"/>
-              <w:noProof/>
-              <w:sz w:val="24"/>
-              <w:szCs w:val="24"/>
-            </w:rPr>
-          </w:pPr>
-          <w:r>
-            <w:rPr>
-              <w:noProof/>
-              <w:color w:val="BF4E14" w:themeColor="accent2" w:themeShade="BF"/>
-            </w:rPr>
-            <w:t>5.3.2 Filtering Functions</w:t>
-          </w:r>
-          <w:r>
-            <w:rPr>
-              <w:noProof/>
-            </w:rPr>
-            <w:tab/>
-          </w:r>
-          <w:r>
-            <w:rPr>
-              <w:noProof/>
-            </w:rPr>
-            <w:fldChar w:fldCharType="begin"/>
-          </w:r>
-          <w:r>
-            <w:rPr>
-              <w:noProof/>
-            </w:rPr>
-            <w:instrText xml:space="preserve"> PAGEREF _Toc205209666 \h </w:instrText>
-          </w:r>
-          <w:r>
-            <w:rPr>
-              <w:noProof/>
-            </w:rPr>
-          </w:r>
-          <w:r>
-            <w:rPr>
-              <w:noProof/>
-            </w:rPr>
-            <w:fldChar w:fldCharType="separate"/>
-          </w:r>
-          <w:r>
-            <w:rPr>
-              <w:noProof/>
-            </w:rPr>
-            <w:t>16</w:t>
-          </w:r>
-          <w:r>
-            <w:rPr>
-              <w:noProof/>
-            </w:rPr>
-            <w:fldChar w:fldCharType="end"/>
-          </w:r>
-        </w:p>
-        <w:p>
-          <w:pPr>
-            <w:pStyle w:val="TOC2"/>
-            <w:tabs>
-              <w:tab w:val="right" w:leader="dot" w:pos="9350"/>
-            </w:tabs>
-            <w:rPr>
-              <w:rFonts w:eastAsiaTheme="minorEastAsia"/>
-              <w:smallCaps w:val="0"/>
-              <w:noProof/>
-              <w:sz w:val="24"/>
-              <w:szCs w:val="24"/>
-            </w:rPr>
-          </w:pPr>
-          <w:r>
-            <w:rPr>
-              <w:noProof/>
-              <w:color w:val="BF4E14" w:themeColor="accent2" w:themeShade="BF"/>
-            </w:rPr>
-            <w:t>5.4 Coding Examples</w:t>
-          </w:r>
-          <w:r>
-            <w:rPr>
-              <w:noProof/>
-            </w:rPr>
-            <w:tab/>
-          </w:r>
-          <w:r>
-            <w:rPr>
-              <w:noProof/>
-            </w:rPr>
-            <w:fldChar w:fldCharType="begin"/>
-          </w:r>
-          <w:r>
-            <w:rPr>
-              <w:noProof/>
-            </w:rPr>
-            <w:instrText xml:space="preserve"> PAGEREF _Toc205209667 \h </w:instrText>
-          </w:r>
-          <w:r>
-            <w:rPr>
-              <w:noProof/>
-            </w:rPr>
-          </w:r>
-          <w:r>
-            <w:rPr>
-              <w:noProof/>
-            </w:rPr>
-            <w:fldChar w:fldCharType="separate"/>
-          </w:r>
-          <w:r>
-            <w:rPr>
-              <w:noProof/>
-            </w:rPr>
-            <w:t>16</w:t>
-          </w:r>
-          <w:r>
-            <w:rPr>
-              <w:noProof/>
-            </w:rPr>
-            <w:fldChar w:fldCharType="end"/>
-          </w:r>
-        </w:p>
-        <w:p>
-          <w:pPr>
-            <w:pStyle w:val="TOC3"/>
-            <w:tabs>
-              <w:tab w:val="right" w:leader="dot" w:pos="9350"/>
-            </w:tabs>
-            <w:rPr>
-              <w:rFonts w:eastAsiaTheme="minorEastAsia"/>
-              <w:i w:val="0"/>
-              <w:iCs w:val="0"/>
-              <w:noProof/>
-              <w:sz w:val="24"/>
-              <w:szCs w:val="24"/>
-            </w:rPr>
-          </w:pPr>
-          <w:r>
-            <w:rPr>
-              <w:noProof/>
-              <w:color w:val="BF4E14" w:themeColor="accent2" w:themeShade="BF"/>
-            </w:rPr>
-            <w:t>5.4.1 Loader Examples</w:t>
-          </w:r>
-          <w:r>
-            <w:rPr>
-              <w:noProof/>
-            </w:rPr>
-            <w:tab/>
-          </w:r>
-          <w:r>
-            <w:rPr>
-              <w:noProof/>
-            </w:rPr>
-            <w:fldChar w:fldCharType="begin"/>
-          </w:r>
-          <w:r>
-            <w:rPr>
-              <w:noProof/>
-            </w:rPr>
-            <w:instrText xml:space="preserve"> PAGEREF _Toc205209668 \h </w:instrText>
-          </w:r>
-          <w:r>
-            <w:rPr>
-              <w:noProof/>
-            </w:rPr>
-          </w:r>
-          <w:r>
-            <w:rPr>
-              <w:noProof/>
-            </w:rPr>
-            <w:fldChar w:fldCharType="separate"/>
-          </w:r>
-          <w:r>
-            <w:rPr>
-              <w:noProof/>
-            </w:rPr>
-            <w:t>16</w:t>
-          </w:r>
-          <w:r>
-            <w:rPr>
-              <w:noProof/>
-            </w:rPr>
-            <w:fldChar w:fldCharType="end"/>
-          </w:r>
-        </w:p>
-        <w:p>
-          <w:pPr>
-            <w:pStyle w:val="TOC3"/>
-            <w:tabs>
-              <w:tab w:val="right" w:leader="dot" w:pos="9350"/>
-            </w:tabs>
-            <w:rPr>
-              <w:rFonts w:eastAsiaTheme="minorEastAsia"/>
-              <w:i w:val="0"/>
-              <w:iCs w:val="0"/>
-              <w:noProof/>
-              <w:sz w:val="24"/>
-              <w:szCs w:val="24"/>
-            </w:rPr>
-          </w:pPr>
-          <w:r>
-            <w:rPr>
-              <w:noProof/>
-              <w:color w:val="BF4E14" w:themeColor="accent2" w:themeShade="BF"/>
-            </w:rPr>
-            <w:t>5.4.2 Plotter Examples</w:t>
-          </w:r>
-          <w:r>
-            <w:rPr>
-              <w:noProof/>
-            </w:rPr>
-            <w:tab/>
-          </w:r>
-          <w:r>
-            <w:rPr>
-              <w:noProof/>
-            </w:rPr>
-            <w:fldChar w:fldCharType="begin"/>
-          </w:r>
-          <w:r>
-            <w:rPr>
-              <w:noProof/>
-            </w:rPr>
-            <w:instrText xml:space="preserve"> PAGEREF _Toc205209669 \h </w:instrText>
-          </w:r>
-          <w:r>
-            <w:rPr>
-              <w:noProof/>
-            </w:rPr>
-          </w:r>
-          <w:r>
-            <w:rPr>
-              <w:noProof/>
-            </w:rPr>
-            <w:fldChar w:fldCharType="separate"/>
-          </w:r>
-          <w:r>
-            <w:rPr>
-              <w:noProof/>
-            </w:rPr>
-            <w:t>18</w:t>
-          </w:r>
-          <w:r>
-            <w:rPr>
-              <w:noProof/>
-            </w:rPr>
-            <w:fldChar w:fldCharType="end"/>
-          </w:r>
-        </w:p>
-        <w:p>
-          <w:pPr>
-            <w:pStyle w:val="TOC3"/>
-            <w:tabs>
-              <w:tab w:val="right" w:leader="dot" w:pos="9350"/>
-            </w:tabs>
-            <w:rPr>
-              <w:rFonts w:eastAsiaTheme="minorEastAsia"/>
-              <w:i w:val="0"/>
-              <w:iCs w:val="0"/>
-              <w:noProof/>
-              <w:sz w:val="24"/>
-              <w:szCs w:val="24"/>
-            </w:rPr>
-          </w:pPr>
-          <w:r>
-            <w:rPr>
-              <w:noProof/>
-              <w:color w:val="BF4E14" w:themeColor="accent2" w:themeShade="BF"/>
-            </w:rPr>
-            <w:t>5.4.3 Analyzer Examples</w:t>
-          </w:r>
-          <w:r>
-            <w:rPr>
-              <w:noProof/>
-            </w:rPr>
-            <w:tab/>
-          </w:r>
-          <w:r>
-            <w:rPr>
-              <w:noProof/>
-            </w:rPr>
-            <w:fldChar w:fldCharType="begin"/>
-          </w:r>
-          <w:r>
-            <w:rPr>
-              <w:noProof/>
-            </w:rPr>
-            <w:instrText xml:space="preserve"> PAGEREF _Toc205209670 \h </w:instrText>
-          </w:r>
-          <w:r>
-            <w:rPr>
-              <w:noProof/>
-            </w:rPr>
-          </w:r>
-          <w:r>
-            <w:rPr>
-              <w:noProof/>
-            </w:rPr>
-            <w:fldChar w:fldCharType="separate"/>
-          </w:r>
-          <w:r>
-            <w:rPr>
-              <w:noProof/>
-            </w:rPr>
-            <w:t>18</w:t>
-          </w:r>
-          <w:r>
-            <w:rPr>
-              <w:noProof/>
-            </w:rPr>
-            <w:fldChar w:fldCharType="end"/>
-          </w:r>
-        </w:p>
-        <w:p>
-          <w:pPr>
-            <w:pStyle w:val="TOC2"/>
-            <w:tabs>
-              <w:tab w:val="right" w:leader="dot" w:pos="9350"/>
-            </w:tabs>
-            <w:rPr>
-              <w:rFonts w:eastAsiaTheme="minorEastAsia"/>
-              <w:smallCaps w:val="0"/>
-              <w:noProof/>
-              <w:sz w:val="24"/>
-              <w:szCs w:val="24"/>
-            </w:rPr>
-          </w:pPr>
-          <w:r>
-            <w:rPr>
-              <w:noProof/>
-              <w:color w:val="BF4E14" w:themeColor="accent2" w:themeShade="BF"/>
-            </w:rPr>
-            <w:t>5.5 Example Notebook Files</w:t>
-          </w:r>
-          <w:r>
-            <w:rPr>
-              <w:noProof/>
-            </w:rPr>
-            <w:tab/>
-          </w:r>
-          <w:r>
-            <w:rPr>
-              <w:noProof/>
-            </w:rPr>
-            <w:fldChar w:fldCharType="begin"/>
-          </w:r>
-          <w:r>
-            <w:rPr>
-              <w:noProof/>
-            </w:rPr>
-            <w:instrText xml:space="preserve"> PAGEREF _Toc205209671 \h </w:instrText>
-          </w:r>
-          <w:r>
-            <w:rPr>
-              <w:noProof/>
-            </w:rPr>
-          </w:r>
-          <w:r>
-            <w:rPr>
-              <w:noProof/>
-            </w:rPr>
-            <w:fldChar w:fldCharType="separate"/>
-          </w:r>
-          <w:r>
-            <w:rPr>
-              <w:noProof/>
-            </w:rPr>
-            <w:t>18</w:t>
+            <w:t>20</w:t>
           </w:r>
           <w:r>
             <w:rPr>
@@ -2782,6 +2912,7 @@
               <w:sz w:val="20"/>
               <w:szCs w:val="20"/>
             </w:rPr>
+            <w:lastRenderedPageBreak/>
             <w:fldChar w:fldCharType="end"/>
           </w:r>
         </w:p>
@@ -2798,15 +2929,14 @@
           <w:color w:val="BF4E14" w:themeColor="accent2" w:themeShade="BF"/>
         </w:rPr>
       </w:pPr>
-      <w:bookmarkStart w:id="4" w:name="_Toc205209635"/>
+      <w:bookmarkStart w:id="6" w:name="_Toc205383643"/>
       <w:r>
         <w:rPr>
           <w:color w:val="BF4E14" w:themeColor="accent2" w:themeShade="BF"/>
         </w:rPr>
-        <w:lastRenderedPageBreak/>
         <w:t>Overview</w:t>
       </w:r>
-      <w:bookmarkEnd w:id="4"/>
+      <w:bookmarkEnd w:id="6"/>
     </w:p>
     <w:p>
       <w:pPr>
@@ -3044,14 +3174,14 @@
           <w:color w:val="BF4E14" w:themeColor="accent2" w:themeShade="BF"/>
         </w:rPr>
       </w:pPr>
-      <w:bookmarkStart w:id="5" w:name="_Toc205209636"/>
+      <w:bookmarkStart w:id="7" w:name="_Toc205383644"/>
       <w:r>
         <w:rPr>
           <w:color w:val="BF4E14" w:themeColor="accent2" w:themeShade="BF"/>
         </w:rPr>
         <w:t>Installation</w:t>
       </w:r>
-      <w:bookmarkEnd w:id="5"/>
+      <w:bookmarkEnd w:id="7"/>
     </w:p>
     <w:p>
       <w:pPr>
@@ -3133,7 +3263,7 @@
         </w:rPr>
         <w:t xml:space="preserve">      </w:t>
       </w:r>
-      <w:bookmarkStart w:id="6" w:name="_Toc205209637"/>
+      <w:bookmarkStart w:id="8" w:name="_Toc205383645"/>
       <w:r>
         <w:rPr>
           <w:color w:val="BF4E14" w:themeColor="accent2" w:themeShade="BF"/>
@@ -3146,7 +3276,7 @@
         </w:rPr>
         <w:t>MacOS Instructions</w:t>
       </w:r>
-      <w:bookmarkEnd w:id="6"/>
+      <w:bookmarkEnd w:id="8"/>
     </w:p>
     <w:p>
       <w:pPr>
@@ -3242,6 +3372,7 @@
           <w:rFonts w:cs="Courier New"/>
           <w:color w:val="000000" w:themeColor="text1"/>
         </w:rPr>
+        <w:lastRenderedPageBreak/>
         <w:t xml:space="preserve">Now, </w:t>
       </w:r>
       <w:r>
@@ -3338,7 +3469,6 @@
           <w:noProof/>
           <w:color w:val="000000" w:themeColor="text1"/>
         </w:rPr>
-        <w:lastRenderedPageBreak/>
         <w:t>/Users/</w:t>
       </w:r>
       <w:r>
@@ -3562,7 +3692,7 @@
           <w:color w:val="BF4E14" w:themeColor="accent2" w:themeShade="BF"/>
         </w:rPr>
       </w:pPr>
-      <w:bookmarkStart w:id="7" w:name="_Toc205209638"/>
+      <w:bookmarkStart w:id="9" w:name="_Toc205383646"/>
       <w:r>
         <w:rPr>
           <w:noProof/>
@@ -3570,7 +3700,7 @@
         </w:rPr>
         <w:t>2.2 Copying necessary files into workspace</w:t>
       </w:r>
-      <w:bookmarkEnd w:id="7"/>
+      <w:bookmarkEnd w:id="9"/>
     </w:p>
     <w:p>
       <w:pPr>
@@ -3807,6 +3937,7 @@
           <w:noProof/>
           <w:color w:val="000000" w:themeColor="text1"/>
         </w:rPr>
+        <w:lastRenderedPageBreak/>
         <w:t>cp examples/notebooks/analysis_hermes</w:t>
       </w:r>
       <w:r>
@@ -3840,7 +3971,6 @@
           <w:noProof/>
           <w:color w:val="000000" w:themeColor="text1"/>
         </w:rPr>
-        <w:lastRenderedPageBreak/>
         <w:t xml:space="preserve">This provides a basic starting point for HERMES users. See respective sections in the rest of the manual to understand how to use these basic files. </w:t>
       </w:r>
     </w:p>
@@ -3865,14 +3995,14 @@
           <w:color w:val="BF4E14" w:themeColor="accent2" w:themeShade="BF"/>
         </w:rPr>
       </w:pPr>
-      <w:bookmarkStart w:id="8" w:name="_Toc205209639"/>
+      <w:bookmarkStart w:id="10" w:name="_Toc205383647"/>
       <w:r>
         <w:rPr>
           <w:color w:val="BF4E14" w:themeColor="accent2" w:themeShade="BF"/>
         </w:rPr>
         <w:t>Data Acquisition</w:t>
       </w:r>
-      <w:bookmarkEnd w:id="8"/>
+      <w:bookmarkEnd w:id="10"/>
     </w:p>
     <w:p>
       <w:pPr>
@@ -3882,7 +4012,7 @@
           <w:color w:val="BF4E14" w:themeColor="accent2" w:themeShade="BF"/>
         </w:rPr>
       </w:pPr>
-      <w:bookmarkStart w:id="9" w:name="_Toc205209640"/>
+      <w:bookmarkStart w:id="11" w:name="_Toc205383648"/>
       <w:r>
         <w:rPr>
           <w:color w:val="BF4E14" w:themeColor="accent2" w:themeShade="BF"/>
@@ -3895,13 +4025,13 @@
         </w:rPr>
         <w:t>System Overview</w:t>
       </w:r>
-      <w:bookmarkEnd w:id="9"/>
       <w:r>
         <w:rPr>
           <w:color w:val="BF4E14" w:themeColor="accent2" w:themeShade="BF"/>
         </w:rPr>
         <w:t xml:space="preserve"> and Prerequisites</w:t>
       </w:r>
+      <w:bookmarkEnd w:id="11"/>
     </w:p>
     <w:p>
       <w:pPr>
@@ -4099,7 +4229,7 @@
           <w:color w:val="BF4E14" w:themeColor="accent2" w:themeShade="BF"/>
         </w:rPr>
       </w:pPr>
-      <w:bookmarkStart w:id="10" w:name="_Toc205209641"/>
+      <w:bookmarkStart w:id="12" w:name="_Toc205383649"/>
       <w:r>
         <w:rPr>
           <w:color w:val="BF4E14" w:themeColor="accent2" w:themeShade="BF"/>
@@ -4112,7 +4242,7 @@
         </w:rPr>
         <w:t>Directory Structure</w:t>
       </w:r>
-      <w:bookmarkEnd w:id="10"/>
+      <w:bookmarkEnd w:id="12"/>
     </w:p>
     <w:p>
       <w:pPr>
@@ -4298,7 +4428,7 @@
         </w:rPr>
         <w:t xml:space="preserve">     </w:t>
       </w:r>
-      <w:bookmarkStart w:id="11" w:name="_Toc205209643"/>
+      <w:bookmarkStart w:id="13" w:name="_Toc205383650"/>
       <w:r>
         <w:rPr>
           <w:color w:val="BF4E14" w:themeColor="accent2" w:themeShade="BF"/>
@@ -4323,7 +4453,7 @@
         </w:rPr>
         <w:t xml:space="preserve"> Command Line Interface (CLI)</w:t>
       </w:r>
-      <w:bookmarkEnd w:id="11"/>
+      <w:bookmarkEnd w:id="13"/>
     </w:p>
     <w:p>
       <w:pPr>
@@ -4338,7 +4468,7 @@
         </w:rPr>
         <w:t xml:space="preserve">     </w:t>
       </w:r>
-      <w:bookmarkStart w:id="12" w:name="_Toc205209644"/>
+      <w:bookmarkStart w:id="14" w:name="_Toc205383651"/>
       <w:r>
         <w:rPr>
           <w:color w:val="BF4E14" w:themeColor="accent2" w:themeShade="BF"/>
@@ -4363,7 +4493,7 @@
         </w:rPr>
         <w:t>.1 Default Behavior</w:t>
       </w:r>
-      <w:bookmarkEnd w:id="12"/>
+      <w:bookmarkEnd w:id="14"/>
     </w:p>
     <w:p>
       <w:pPr>
@@ -4628,7 +4758,7 @@
         </w:rPr>
         <w:t xml:space="preserve">    </w:t>
       </w:r>
-      <w:bookmarkStart w:id="13" w:name="_Toc205209645"/>
+      <w:bookmarkStart w:id="15" w:name="_Toc205383652"/>
       <w:r>
         <w:rPr>
           <w:color w:val="BF4E14" w:themeColor="accent2" w:themeShade="BF"/>
@@ -4653,7 +4783,7 @@
         </w:rPr>
         <w:t>.2 CLI Flags</w:t>
       </w:r>
-      <w:bookmarkEnd w:id="13"/>
+      <w:bookmarkEnd w:id="15"/>
     </w:p>
     <w:p>
       <w:pPr>
@@ -5220,7 +5350,7 @@
         </w:rPr>
         <w:t xml:space="preserve">    </w:t>
       </w:r>
-      <w:bookmarkStart w:id="14" w:name="_Toc205209646"/>
+      <w:bookmarkStart w:id="16" w:name="_Toc205383653"/>
       <w:r>
         <w:rPr>
           <w:color w:val="BF4E14" w:themeColor="accent2" w:themeShade="BF"/>
@@ -5245,7 +5375,7 @@
         </w:rPr>
         <w:t>.3 Verbosity Levels</w:t>
       </w:r>
-      <w:bookmarkEnd w:id="14"/>
+      <w:bookmarkEnd w:id="16"/>
     </w:p>
     <w:p>
       <w:pPr>
@@ -5371,7 +5501,7 @@
           <w:color w:val="BF4E14" w:themeColor="accent2" w:themeShade="BF"/>
         </w:rPr>
       </w:pPr>
-      <w:bookmarkStart w:id="15" w:name="_Toc205209642"/>
+      <w:bookmarkStart w:id="17" w:name="_Toc205383654"/>
       <w:r>
         <w:rPr>
           <w:color w:val="BF4E14" w:themeColor="accent2" w:themeShade="BF"/>
@@ -5390,7 +5520,7 @@
         </w:rPr>
         <w:t xml:space="preserve"> Configuration File</w:t>
       </w:r>
-      <w:bookmarkEnd w:id="15"/>
+      <w:bookmarkEnd w:id="17"/>
     </w:p>
     <w:p>
       <w:pPr>
@@ -6451,7 +6581,7 @@
         <w:lastRenderedPageBreak/>
         <w:t xml:space="preserve"> </w:t>
       </w:r>
-      <w:bookmarkStart w:id="16" w:name="_Toc205209647"/>
+      <w:bookmarkStart w:id="18" w:name="_Toc205383655"/>
       <w:r>
         <w:rPr>
           <w:color w:val="BF4E14" w:themeColor="accent2" w:themeShade="BF"/>
@@ -6476,7 +6606,7 @@
         </w:rPr>
         <w:t>Examples</w:t>
       </w:r>
-      <w:bookmarkEnd w:id="16"/>
+      <w:bookmarkEnd w:id="18"/>
     </w:p>
     <w:p>
       <w:pPr>
@@ -6722,7 +6852,7 @@
         </w:rPr>
         <w:t xml:space="preserve">    </w:t>
       </w:r>
-      <w:bookmarkStart w:id="17" w:name="_Toc205209648"/>
+      <w:bookmarkStart w:id="19" w:name="_Toc205383656"/>
       <w:r>
         <w:rPr>
           <w:color w:val="BF4E14" w:themeColor="accent2" w:themeShade="BF"/>
@@ -6747,7 +6877,7 @@
         </w:rPr>
         <w:t>Acquisition Process Flow</w:t>
       </w:r>
-      <w:bookmarkEnd w:id="17"/>
+      <w:bookmarkEnd w:id="19"/>
     </w:p>
     <w:p>
       <w:pPr>
@@ -7131,7 +7261,7 @@
           <w:color w:val="BF4E14" w:themeColor="accent2" w:themeShade="BF"/>
         </w:rPr>
       </w:pPr>
-      <w:bookmarkStart w:id="18" w:name="_Toc205209649"/>
+      <w:bookmarkStart w:id="20" w:name="_Toc205383657"/>
       <w:r>
         <w:rPr>
           <w:color w:val="BF4E14" w:themeColor="accent2" w:themeShade="BF"/>
@@ -7145,7 +7275,7 @@
         </w:rPr>
         <w:t>Unpacking Data</w:t>
       </w:r>
-      <w:bookmarkEnd w:id="18"/>
+      <w:bookmarkEnd w:id="20"/>
     </w:p>
     <w:p>
       <w:pPr>
@@ -7191,7 +7321,7 @@
         </w:rPr>
         <w:t xml:space="preserve">    </w:t>
       </w:r>
-      <w:bookmarkStart w:id="19" w:name="_Toc205209650"/>
+      <w:bookmarkStart w:id="21" w:name="_Toc205383658"/>
       <w:r>
         <w:rPr>
           <w:color w:val="BF4E14" w:themeColor="accent2" w:themeShade="BF"/>
@@ -7204,7 +7334,7 @@
         </w:rPr>
         <w:t>.1 Create Unpacker</w:t>
       </w:r>
-      <w:bookmarkEnd w:id="19"/>
+      <w:bookmarkEnd w:id="21"/>
     </w:p>
     <w:p>
       <w:pPr>
@@ -7387,7 +7517,7 @@
         </w:rPr>
         <w:t xml:space="preserve">    </w:t>
       </w:r>
-      <w:bookmarkStart w:id="20" w:name="_Toc205209651"/>
+      <w:bookmarkStart w:id="22" w:name="_Toc205383659"/>
       <w:r>
         <w:rPr>
           <w:color w:val="BF4E14" w:themeColor="accent2" w:themeShade="BF"/>
@@ -7400,13 +7530,13 @@
         </w:rPr>
         <w:t>.2 U</w:t>
       </w:r>
-      <w:bookmarkEnd w:id="20"/>
       <w:r>
         <w:rPr>
           <w:color w:val="BF4E14" w:themeColor="accent2" w:themeShade="BF"/>
         </w:rPr>
         <w:t>sing the Unpacker</w:t>
       </w:r>
+      <w:bookmarkEnd w:id="22"/>
     </w:p>
     <w:p>
       <w:pPr>
@@ -7421,7 +7551,7 @@
         </w:rPr>
         <w:t xml:space="preserve">    </w:t>
       </w:r>
-      <w:bookmarkStart w:id="21" w:name="_Toc205209652"/>
+      <w:bookmarkStart w:id="23" w:name="_Toc205383660"/>
       <w:r>
         <w:rPr>
           <w:color w:val="BF4E14" w:themeColor="accent2" w:themeShade="BF"/>
@@ -7434,7 +7564,7 @@
         </w:rPr>
         <w:t>.2.1 Using the CLI</w:t>
       </w:r>
-      <w:bookmarkEnd w:id="21"/>
+      <w:bookmarkEnd w:id="23"/>
     </w:p>
     <w:p>
       <w:pPr>
@@ -7711,7 +7841,7 @@
         </w:rPr>
         <w:t xml:space="preserve">    </w:t>
       </w:r>
-      <w:bookmarkStart w:id="22" w:name="_Toc205209653"/>
+      <w:bookmarkStart w:id="24" w:name="_Toc205383661"/>
       <w:r>
         <w:rPr>
           <w:color w:val="BF4E14" w:themeColor="accent2" w:themeShade="BF"/>
@@ -7724,7 +7854,7 @@
         </w:rPr>
         <w:t>.2.2 Configuration File</w:t>
       </w:r>
-      <w:bookmarkEnd w:id="22"/>
+      <w:bookmarkEnd w:id="24"/>
     </w:p>
     <w:p>
       <w:pPr>
@@ -8466,7 +8596,7 @@
         </w:rPr>
         <w:t xml:space="preserve">    </w:t>
       </w:r>
-      <w:bookmarkStart w:id="23" w:name="_Toc205209654"/>
+      <w:bookmarkStart w:id="25" w:name="_Toc205383662"/>
       <w:r>
         <w:rPr>
           <w:color w:val="BF4E14" w:themeColor="accent2" w:themeShade="BF"/>
@@ -8479,7 +8609,7 @@
         </w:rPr>
         <w:t>.2.3 .rawSignals Structure</w:t>
       </w:r>
-      <w:bookmarkEnd w:id="23"/>
+      <w:bookmarkEnd w:id="25"/>
     </w:p>
     <w:p>
       <w:pPr>
@@ -8688,7 +8818,7 @@
         </w:rPr>
         <w:t xml:space="preserve">    </w:t>
       </w:r>
-      <w:bookmarkStart w:id="24" w:name="_Toc205209655"/>
+      <w:bookmarkStart w:id="26" w:name="_Toc205383663"/>
       <w:r>
         <w:rPr>
           <w:color w:val="BF4E14" w:themeColor="accent2" w:themeShade="BF"/>
@@ -8713,7 +8843,7 @@
         </w:rPr>
         <w:t xml:space="preserve"> Examples</w:t>
       </w:r>
-      <w:bookmarkEnd w:id="24"/>
+      <w:bookmarkEnd w:id="26"/>
     </w:p>
     <w:p>
       <w:pPr>
@@ -8974,14 +9104,14 @@
           <w:color w:val="BF4E14" w:themeColor="accent2" w:themeShade="BF"/>
         </w:rPr>
       </w:pPr>
-      <w:bookmarkStart w:id="25" w:name="_Toc205209656"/>
+      <w:bookmarkStart w:id="27" w:name="_Toc205383664"/>
       <w:r>
         <w:rPr>
           <w:color w:val="BF4E14" w:themeColor="accent2" w:themeShade="BF"/>
         </w:rPr>
         <w:t>5. Analyzing Data with HERMES packages</w:t>
       </w:r>
-      <w:bookmarkEnd w:id="25"/>
+      <w:bookmarkEnd w:id="27"/>
     </w:p>
     <w:p>
       <w:pPr>
@@ -9346,14 +9476,14 @@
           <w:color w:val="BF4E14" w:themeColor="accent2" w:themeShade="BF"/>
         </w:rPr>
       </w:pPr>
-      <w:bookmarkStart w:id="26" w:name="_Toc205209657"/>
+      <w:bookmarkStart w:id="28" w:name="_Toc205383665"/>
       <w:r>
         <w:rPr>
           <w:color w:val="BF4E14" w:themeColor="accent2" w:themeShade="BF"/>
         </w:rPr>
         <w:t>5.1 loader.py</w:t>
       </w:r>
-      <w:bookmarkEnd w:id="26"/>
+      <w:bookmarkEnd w:id="28"/>
     </w:p>
     <w:p>
       <w:pPr>
@@ -9376,14 +9506,14 @@
           <w:color w:val="BF4E14" w:themeColor="accent2" w:themeShade="BF"/>
         </w:rPr>
       </w:pPr>
-      <w:bookmarkStart w:id="27" w:name="_Toc205209658"/>
+      <w:bookmarkStart w:id="29" w:name="_Toc205383666"/>
       <w:r>
         <w:rPr>
           <w:color w:val="BF4E14" w:themeColor="accent2" w:themeShade="BF"/>
         </w:rPr>
         <w:t>5.1.1 Load Function</w:t>
       </w:r>
-      <w:bookmarkEnd w:id="27"/>
+      <w:bookmarkEnd w:id="29"/>
     </w:p>
     <w:p>
       <w:pPr>
@@ -10117,14 +10247,14 @@
           <w:color w:val="BF4E14" w:themeColor="accent2" w:themeShade="BF"/>
         </w:rPr>
       </w:pPr>
-      <w:bookmarkStart w:id="28" w:name="_Toc205209659"/>
+      <w:bookmarkStart w:id="30" w:name="_Toc205383667"/>
       <w:r>
         <w:rPr>
           <w:color w:val="BF4E14" w:themeColor="accent2" w:themeShade="BF"/>
         </w:rPr>
         <w:t>5.1.2 Exporter Functions</w:t>
       </w:r>
-      <w:bookmarkEnd w:id="28"/>
+      <w:bookmarkEnd w:id="30"/>
     </w:p>
     <w:p>
       <w:pPr>
@@ -10199,14 +10329,14 @@
           <w:color w:val="BF4E14" w:themeColor="accent2" w:themeShade="BF"/>
         </w:rPr>
       </w:pPr>
-      <w:bookmarkStart w:id="29" w:name="_Toc205209660"/>
+      <w:bookmarkStart w:id="31" w:name="_Toc205383668"/>
       <w:r>
         <w:rPr>
           <w:color w:val="BF4E14" w:themeColor="accent2" w:themeShade="BF"/>
         </w:rPr>
         <w:t>5.2 plotter.py</w:t>
       </w:r>
-      <w:bookmarkEnd w:id="29"/>
+      <w:bookmarkEnd w:id="31"/>
     </w:p>
     <w:p>
       <w:pPr>
@@ -10235,14 +10365,14 @@
           <w:color w:val="BF4E14" w:themeColor="accent2" w:themeShade="BF"/>
         </w:rPr>
       </w:pPr>
-      <w:bookmarkStart w:id="30" w:name="_Toc205209661"/>
+      <w:bookmarkStart w:id="32" w:name="_Toc205383669"/>
       <w:r>
         <w:rPr>
           <w:color w:val="BF4E14" w:themeColor="accent2" w:themeShade="BF"/>
         </w:rPr>
         <w:t>5.2.1 BufferPlotter</w:t>
       </w:r>
-      <w:bookmarkEnd w:id="30"/>
+      <w:bookmarkEnd w:id="32"/>
     </w:p>
     <w:p>
       <w:pPr>
@@ -10341,14 +10471,14 @@
           <w:color w:val="BF4E14" w:themeColor="accent2" w:themeShade="BF"/>
         </w:rPr>
       </w:pPr>
-      <w:bookmarkStart w:id="31" w:name="_Toc205209662"/>
+      <w:bookmarkStart w:id="33" w:name="_Toc205383670"/>
       <w:r>
         <w:rPr>
           <w:color w:val="BF4E14" w:themeColor="accent2" w:themeShade="BF"/>
         </w:rPr>
         <w:t>5.2.2 HistogramPlotter</w:t>
       </w:r>
-      <w:bookmarkEnd w:id="31"/>
+      <w:bookmarkEnd w:id="33"/>
     </w:p>
     <w:p>
       <w:pPr>
@@ -10422,14 +10552,14 @@
           <w:color w:val="BF4E14" w:themeColor="accent2" w:themeShade="BF"/>
         </w:rPr>
       </w:pPr>
-      <w:bookmarkStart w:id="32" w:name="_Toc205209663"/>
+      <w:bookmarkStart w:id="34" w:name="_Toc205383671"/>
       <w:r>
         <w:rPr>
           <w:color w:val="BF4E14" w:themeColor="accent2" w:themeShade="BF"/>
         </w:rPr>
         <w:t>5.2.3 ToAImageSequenceGenerator</w:t>
       </w:r>
-      <w:bookmarkEnd w:id="32"/>
+      <w:bookmarkEnd w:id="34"/>
     </w:p>
     <w:p>
       <w:pPr>
@@ -10502,14 +10632,14 @@
           <w:color w:val="BF4E14" w:themeColor="accent2" w:themeShade="BF"/>
         </w:rPr>
       </w:pPr>
-      <w:bookmarkStart w:id="33" w:name="_Toc205209664"/>
+      <w:bookmarkStart w:id="35" w:name="_Toc205383672"/>
       <w:r>
         <w:rPr>
           <w:color w:val="BF4E14" w:themeColor="accent2" w:themeShade="BF"/>
         </w:rPr>
         <w:t>5.3 analyze.py</w:t>
       </w:r>
-      <w:bookmarkEnd w:id="33"/>
+      <w:bookmarkEnd w:id="35"/>
     </w:p>
     <w:p>
       <w:pPr>
@@ -10532,14 +10662,14 @@
           <w:color w:val="BF4E14" w:themeColor="accent2" w:themeShade="BF"/>
         </w:rPr>
       </w:pPr>
-      <w:bookmarkStart w:id="34" w:name="_Toc205209665"/>
+      <w:bookmarkStart w:id="36" w:name="_Toc205383673"/>
       <w:r>
         <w:rPr>
           <w:color w:val="BF4E14" w:themeColor="accent2" w:themeShade="BF"/>
         </w:rPr>
         <w:t>5.3.1 Summary/Diagnostic Functions</w:t>
       </w:r>
-      <w:bookmarkEnd w:id="34"/>
+      <w:bookmarkEnd w:id="36"/>
     </w:p>
     <w:p>
       <w:pPr>
@@ -10671,14 +10801,14 @@
           <w:color w:val="BF4E14" w:themeColor="accent2" w:themeShade="BF"/>
         </w:rPr>
       </w:pPr>
-      <w:bookmarkStart w:id="35" w:name="_Toc205209666"/>
+      <w:bookmarkStart w:id="37" w:name="_Toc205383674"/>
       <w:r>
         <w:rPr>
           <w:color w:val="BF4E14" w:themeColor="accent2" w:themeShade="BF"/>
         </w:rPr>
         <w:t>5.3.2 Filtering Functions</w:t>
       </w:r>
-      <w:bookmarkEnd w:id="35"/>
+      <w:bookmarkEnd w:id="37"/>
     </w:p>
     <w:p>
       <w:pPr>
@@ -10805,7 +10935,7 @@
           <w:color w:val="BF4E14" w:themeColor="accent2" w:themeShade="BF"/>
         </w:rPr>
       </w:pPr>
-      <w:bookmarkStart w:id="36" w:name="_Toc205209667"/>
+      <w:bookmarkStart w:id="38" w:name="_Toc205383675"/>
       <w:r>
         <w:rPr>
           <w:color w:val="BF4E14" w:themeColor="accent2" w:themeShade="BF"/>
@@ -10813,7 +10943,7 @@
         <w:lastRenderedPageBreak/>
         <w:t>5.4 Coding Examples</w:t>
       </w:r>
-      <w:bookmarkEnd w:id="36"/>
+      <w:bookmarkEnd w:id="38"/>
     </w:p>
     <w:p>
       <w:pPr>
@@ -10823,14 +10953,14 @@
           <w:color w:val="BF4E14" w:themeColor="accent2" w:themeShade="BF"/>
         </w:rPr>
       </w:pPr>
-      <w:bookmarkStart w:id="37" w:name="_Toc205209668"/>
+      <w:bookmarkStart w:id="39" w:name="_Toc205383676"/>
       <w:r>
         <w:rPr>
           <w:color w:val="BF4E14" w:themeColor="accent2" w:themeShade="BF"/>
         </w:rPr>
         <w:t>5.4.1 Loader Examples</w:t>
       </w:r>
-      <w:bookmarkEnd w:id="37"/>
+      <w:bookmarkEnd w:id="39"/>
     </w:p>
     <w:p>
       <w:pPr>
@@ -11221,14 +11351,14 @@
           <w:color w:val="BF4E14" w:themeColor="accent2" w:themeShade="BF"/>
         </w:rPr>
       </w:pPr>
-      <w:bookmarkStart w:id="38" w:name="_Toc205209669"/>
+      <w:bookmarkStart w:id="40" w:name="_Toc205383677"/>
       <w:r>
         <w:rPr>
           <w:color w:val="BF4E14" w:themeColor="accent2" w:themeShade="BF"/>
         </w:rPr>
         <w:t>5.4.2 Plotter Examples</w:t>
       </w:r>
-      <w:bookmarkEnd w:id="38"/>
+      <w:bookmarkEnd w:id="40"/>
     </w:p>
     <w:p>
       <w:pPr>
@@ -11286,14 +11416,14 @@
           <w:color w:val="BF4E14" w:themeColor="accent2" w:themeShade="BF"/>
         </w:rPr>
       </w:pPr>
-      <w:bookmarkStart w:id="39" w:name="_Toc205209670"/>
+      <w:bookmarkStart w:id="41" w:name="_Toc205383678"/>
       <w:r>
         <w:rPr>
           <w:color w:val="BF4E14" w:themeColor="accent2" w:themeShade="BF"/>
         </w:rPr>
         <w:t>5.4.3 Analyzer Examples</w:t>
       </w:r>
-      <w:bookmarkEnd w:id="39"/>
+      <w:bookmarkEnd w:id="41"/>
     </w:p>
     <w:p>
       <w:pPr>
@@ -11451,14 +11581,14 @@
           <w:color w:val="BF4E14" w:themeColor="accent2" w:themeShade="BF"/>
         </w:rPr>
       </w:pPr>
-      <w:bookmarkStart w:id="40" w:name="_Toc205209671"/>
+      <w:bookmarkStart w:id="42" w:name="_Toc205383679"/>
       <w:r>
         <w:rPr>
           <w:color w:val="BF4E14" w:themeColor="accent2" w:themeShade="BF"/>
         </w:rPr>
         <w:t>5.5 Example Notebook Files</w:t>
       </w:r>
-      <w:bookmarkEnd w:id="40"/>
+      <w:bookmarkEnd w:id="42"/>
     </w:p>
     <w:p>
       <w:pPr>
@@ -11514,10 +11644,155 @@
     </w:p>
     <w:p>
       <w:pPr>
-        <w:rPr>
-          <w:color w:val="000000" w:themeColor="text1"/>
-        </w:rPr>
-      </w:pPr>
+        <w:pStyle w:val="Heading1"/>
+      </w:pPr>
+      <w:bookmarkStart w:id="43" w:name="_Toc205383680"/>
+      <w:r>
+        <w:t>Appendix!!!!!!!</w:t>
+      </w:r>
+      <w:bookmarkEnd w:id="43"/>
+    </w:p>
+    <w:p/>
+    <w:p>
+      <w:pPr>
+        <w:pStyle w:val="Heading2"/>
+      </w:pPr>
+      <w:bookmarkStart w:id="44" w:name="_Toc205383681"/>
+      <w:r>
+        <w:t>Appendix A: SoPhy Calibration</w:t>
+      </w:r>
+      <w:bookmarkEnd w:id="44"/>
+    </w:p>
+    <w:p>
+      <w:r>
+        <w:t xml:space="preserve">In SoPhy, you must calibrate the camera to properly detect when pixels should activate and to mask out any pixels that are not behaving as they should. This will create a </w:t>
+      </w:r>
+      <w:r>
+        <w:rPr>
+          <w:rFonts w:ascii="Courier New" w:hAnsi="Courier New" w:cs="Courier New"/>
+        </w:rPr>
+        <w:t>.</w:t>
+      </w:r>
+      <w:proofErr w:type="spellStart"/>
+      <w:r>
+        <w:rPr>
+          <w:rFonts w:ascii="Courier New" w:hAnsi="Courier New" w:cs="Courier New"/>
+        </w:rPr>
+        <w:t>bpc</w:t>
+      </w:r>
+      <w:proofErr w:type="spellEnd"/>
+      <w:r>
+        <w:t xml:space="preserve"> and a </w:t>
+      </w:r>
+      <w:r>
+        <w:rPr>
+          <w:rFonts w:ascii="Courier New" w:hAnsi="Courier New" w:cs="Courier New"/>
+        </w:rPr>
+        <w:t>.</w:t>
+      </w:r>
+      <w:proofErr w:type="spellStart"/>
+      <w:r>
+        <w:rPr>
+          <w:rFonts w:ascii="Courier New" w:hAnsi="Courier New" w:cs="Courier New"/>
+        </w:rPr>
+        <w:t>dac</w:t>
+      </w:r>
+      <w:proofErr w:type="spellEnd"/>
+      <w:r>
+        <w:t xml:space="preserve"> file, both of which are important for data acquisition. </w:t>
+      </w:r>
+    </w:p>
+    <w:p>
+      <w:r>
+        <w:t xml:space="preserve">In the SoPhy side menu, navigate to the Setup tab on the bottom, denoted by a wrench and screwdriver icon. In the Devices folder, navigate to your specific device, then </w:t>
+      </w:r>
+      <w:r>
+        <w:rPr>
+          <w:rFonts w:ascii="Courier New" w:hAnsi="Courier New" w:cs="Courier New"/>
+        </w:rPr>
+        <w:t>HW Info 0.</w:t>
+      </w:r>
+      <w:r>
+        <w:t xml:space="preserve"> Within this </w:t>
+      </w:r>
+      <w:r>
+        <w:t>folder</w:t>
+      </w:r>
+      <w:r>
+        <w:t xml:space="preserve">, ensure that </w:t>
+      </w:r>
+      <w:proofErr w:type="spellStart"/>
+      <w:r>
+        <w:rPr>
+          <w:rFonts w:ascii="Courier New" w:hAnsi="Courier New" w:cs="Courier New"/>
+        </w:rPr>
+        <w:t>BiasSupplyEnable</w:t>
+      </w:r>
+      <w:proofErr w:type="spellEnd"/>
+      <w:r>
+        <w:rPr>
+          <w:rFonts w:ascii="Courier New" w:hAnsi="Courier New" w:cs="Courier New"/>
+        </w:rPr>
+        <w:t>=true</w:t>
+      </w:r>
+      <w:r>
+        <w:t xml:space="preserve"> and </w:t>
+      </w:r>
+      <w:proofErr w:type="spellStart"/>
+      <w:r>
+        <w:rPr>
+          <w:rFonts w:ascii="Courier New" w:hAnsi="Courier New" w:cs="Courier New"/>
+        </w:rPr>
+        <w:t>BiasAdjust</w:t>
+      </w:r>
+      <w:proofErr w:type="spellEnd"/>
+      <w:r>
+        <w:rPr>
+          <w:rFonts w:ascii="Courier New" w:hAnsi="Courier New" w:cs="Courier New"/>
+        </w:rPr>
+        <w:t>=40</w:t>
+      </w:r>
+      <w:r>
+        <w:t xml:space="preserve">. If not, adjust them. </w:t>
+      </w:r>
+    </w:p>
+    <w:p>
+      <w:pPr>
+        <w:rPr>
+          <w:rFonts w:cs="Courier New"/>
+        </w:rPr>
+      </w:pPr>
+      <w:r>
+        <w:t xml:space="preserve">Navigate to the Exposure/Record tab on the bottom, denoted by a camera icon. Set the measurement type to equalization. Click the gear icon next to this drop-down </w:t>
+      </w:r>
+      <w:proofErr w:type="gramStart"/>
+      <w:r>
+        <w:t>menu, and</w:t>
+      </w:r>
+      <w:proofErr w:type="gramEnd"/>
+      <w:r>
+        <w:t xml:space="preserve"> set the pre-set parameters to </w:t>
+      </w:r>
+      <w:r>
+        <w:rPr>
+          <w:rFonts w:ascii="Courier New" w:hAnsi="Courier New" w:cs="Courier New"/>
+        </w:rPr>
+        <w:t>PRECISE.</w:t>
+      </w:r>
+      <w:r>
+        <w:rPr>
+          <w:rFonts w:ascii="Courier New" w:hAnsi="Courier New" w:cs="Courier New"/>
+        </w:rPr>
+        <w:t xml:space="preserve"> </w:t>
+      </w:r>
+    </w:p>
+    <w:p>
+      <w:r>
+        <w:rPr>
+          <w:rFonts w:cs="Courier New"/>
+        </w:rPr>
+        <w:t xml:space="preserve">Navigate back to the first window, and in the top bar click on preview. Open a window for equalization. Now, click on 'start', just below where you pick the correct device. Equalization will begin and continue for several minutes. </w:t>
+      </w:r>
     </w:p>
     <w:sectPr>
       <w:headerReference w:type="default" r:id="rId15"/>
@@ -16669,6 +16944,18 @@
     <w:unhideWhenUsed/>
     <w:rsid w:val="00C14E61"/>
   </w:style>
+  <w:style w:type="character" w:styleId="FollowedHyperlink">
+    <w:name w:val="FollowedHyperlink"/>
+    <w:basedOn w:val="DefaultParagraphFont"/>
+    <w:uiPriority w:val="99"/>
+    <w:semiHidden/>
+    <w:unhideWhenUsed/>
+    <w:rsid w:val="009502A9"/>
+    <w:rPr>
+      <w:color w:val="96607D" w:themeColor="followedHyperlink"/>
+      <w:u w:val="single"/>
+    </w:rPr>
+  </w:style>
 </w:styles>
 </file>
 

</xml_diff>

<commit_message>
Manual Adjustments, adding a bit more to appendix and making sure people will know that its there.
</commit_message>
<xml_diff>
--- a/docs/HERMES_Manual.docx
+++ b/docs/HERMES_Manual.docx
@@ -4114,7 +4114,19 @@
         <w:rPr>
           <w:color w:val="000000" w:themeColor="text1"/>
         </w:rPr>
-        <w:t>. Your system must have SoPhy, created by ASI, to perform calibration of the TPX3Cam. Lastly, your system must have Zaber controls to properly adjust bias voltage to an image intensifier.</w:t>
+        <w:t>. Your system must have SoPhy, created by ASI, to perform calibration of the TPX3Cam.</w:t>
+      </w:r>
+      <w:r>
+        <w:rPr>
+          <w:color w:val="000000" w:themeColor="text1"/>
+        </w:rPr>
+        <w:t xml:space="preserve"> See Appendix A for gathering these calibration files.</w:t>
+      </w:r>
+      <w:r>
+        <w:rPr>
+          <w:color w:val="000000" w:themeColor="text1"/>
+        </w:rPr>
+        <w:t xml:space="preserve"> Lastly, your system must have Zaber controls to properly adjust bias voltage to an image intensifier.</w:t>
       </w:r>
       <w:r>
         <w:rPr>
@@ -6093,6 +6105,13 @@
         </w:rPr>
         <w:t>Path to camera settings directory</w:t>
       </w:r>
+      <w:r>
+        <w:rPr>
+          <w:rFonts w:asciiTheme="minorHAnsi" w:hAnsiTheme="minorHAnsi"/>
+          <w:color w:val="000000" w:themeColor="text1"/>
+        </w:rPr>
+        <w:t xml:space="preserve"> relative to Serval directory</w:t>
+      </w:r>
     </w:p>
     <w:p>
       <w:pPr>
@@ -6129,6 +6148,13 @@
         </w:rPr>
         <w:t>Pixel configuration filename</w:t>
       </w:r>
+      <w:r>
+        <w:rPr>
+          <w:rFonts w:asciiTheme="minorHAnsi" w:hAnsiTheme="minorHAnsi"/>
+          <w:color w:val="000000" w:themeColor="text1"/>
+        </w:rPr>
+        <w:t xml:space="preserve"> (from SoPhy Calibration)</w:t>
+      </w:r>
     </w:p>
     <w:p>
       <w:pPr>
@@ -6163,6 +6189,13 @@
           <w:color w:val="000000" w:themeColor="text1"/>
         </w:rPr>
         <w:t>DAC configuration filename</w:t>
+      </w:r>
+      <w:r>
+        <w:rPr>
+          <w:rFonts w:asciiTheme="minorHAnsi" w:hAnsiTheme="minorHAnsi"/>
+          <w:color w:val="000000" w:themeColor="text1"/>
+        </w:rPr>
+        <w:t xml:space="preserve"> (from SoPhy Calibration)</w:t>
       </w:r>
     </w:p>
     <w:p>
@@ -7956,15 +7989,7 @@
           <w:rFonts w:ascii="Courier New" w:hAnsi="Courier New" w:cs="Courier New"/>
           <w:color w:val="000000" w:themeColor="text1"/>
         </w:rPr>
-        <w:t>, --</w:t>
-      </w:r>
-      <w:proofErr w:type="spellStart"/>
-      <w:r>
-        <w:rPr>
-          <w:rFonts w:ascii="Courier New" w:hAnsi="Courier New" w:cs="Courier New"/>
-          <w:color w:val="000000" w:themeColor="text1"/>
-        </w:rPr>
-        <w:t>inputDi</w:t>
+        <w:t>, --inputDi</w:t>
       </w:r>
       <w:r>
         <w:rPr>
@@ -7973,7 +7998,6 @@
         </w:rPr>
         <w:t>r</w:t>
       </w:r>
-      <w:proofErr w:type="spellEnd"/>
       <w:r>
         <w:rPr>
           <w:color w:val="000000" w:themeColor="text1"/>
@@ -7997,33 +8021,8 @@
           <w:rFonts w:ascii="Courier New" w:hAnsi="Courier New" w:cs="Courier New"/>
           <w:color w:val="000000" w:themeColor="text1"/>
         </w:rPr>
-        <w:t>rawTPX3File, -</w:t>
-      </w:r>
-      <w:proofErr w:type="spellStart"/>
-      <w:r>
-        <w:rPr>
-          <w:rFonts w:ascii="Courier New" w:hAnsi="Courier New" w:cs="Courier New"/>
-          <w:color w:val="000000" w:themeColor="text1"/>
-        </w:rPr>
-        <w:t>i</w:t>
-      </w:r>
-      <w:proofErr w:type="spellEnd"/>
-      <w:r>
-        <w:rPr>
-          <w:rFonts w:ascii="Courier New" w:hAnsi="Courier New" w:cs="Courier New"/>
-          <w:color w:val="000000" w:themeColor="text1"/>
-        </w:rPr>
-        <w:t>, --</w:t>
-      </w:r>
-      <w:proofErr w:type="spellStart"/>
-      <w:r>
-        <w:rPr>
-          <w:rFonts w:ascii="Courier New" w:hAnsi="Courier New" w:cs="Courier New"/>
-          <w:color w:val="000000" w:themeColor="text1"/>
-        </w:rPr>
-        <w:t>inputFile</w:t>
-      </w:r>
-      <w:proofErr w:type="spellEnd"/>
+        <w:t>rawTPX3File, -i, --inputFile</w:t>
+      </w:r>
       <w:r>
         <w:rPr>
           <w:color w:val="000000" w:themeColor="text1"/>
@@ -8065,17 +8064,8 @@
           <w:rFonts w:ascii="Courier New" w:hAnsi="Courier New" w:cs="Courier New"/>
           <w:color w:val="000000" w:themeColor="text1"/>
         </w:rPr>
-        <w:t>outputFolder, -o, --</w:t>
-      </w:r>
-      <w:proofErr w:type="spellStart"/>
-      <w:r>
-        <w:rPr>
-          <w:rFonts w:ascii="Courier New" w:hAnsi="Courier New" w:cs="Courier New"/>
-          <w:color w:val="000000" w:themeColor="text1"/>
-        </w:rPr>
-        <w:t>outputDir</w:t>
-      </w:r>
-      <w:proofErr w:type="spellEnd"/>
+        <w:t>outputFolder, -o, --outputDir</w:t>
+      </w:r>
       <w:r>
         <w:rPr>
           <w:color w:val="000000" w:themeColor="text1"/>
@@ -8125,17 +8115,8 @@
           <w:rFonts w:ascii="Courier New" w:hAnsi="Courier New" w:cs="Courier New"/>
           <w:color w:val="000000" w:themeColor="text1"/>
         </w:rPr>
-        <w:t>-c, --</w:t>
-      </w:r>
-      <w:proofErr w:type="spellStart"/>
-      <w:r>
-        <w:rPr>
-          <w:rFonts w:ascii="Courier New" w:hAnsi="Courier New" w:cs="Courier New"/>
-          <w:color w:val="000000" w:themeColor="text1"/>
-        </w:rPr>
-        <w:t>configFile</w:t>
-      </w:r>
-      <w:proofErr w:type="spellEnd"/>
+        <w:t>-c, --configFile</w:t>
+      </w:r>
       <w:r>
         <w:rPr>
           <w:color w:val="000000" w:themeColor="text1"/>
@@ -8873,23 +8854,7 @@
           <w:rFonts w:ascii="Courier New" w:hAnsi="Courier New" w:cs="Courier New"/>
           <w:color w:val="000000" w:themeColor="text1"/>
         </w:rPr>
-        <w:t>tpx3SpidrUnpacker -</w:t>
-      </w:r>
-      <w:proofErr w:type="spellStart"/>
-      <w:r>
-        <w:rPr>
-          <w:rFonts w:ascii="Courier New" w:hAnsi="Courier New" w:cs="Courier New"/>
-          <w:color w:val="000000" w:themeColor="text1"/>
-        </w:rPr>
-        <w:t>i</w:t>
-      </w:r>
-      <w:proofErr w:type="spellEnd"/>
-      <w:r>
-        <w:rPr>
-          <w:rFonts w:ascii="Courier New" w:hAnsi="Courier New" w:cs="Courier New"/>
-          <w:color w:val="000000" w:themeColor="text1"/>
-        </w:rPr>
-        <w:t xml:space="preserve"> data/run0001.tpx3 -o output/</w:t>
+        <w:t>tpx3SpidrUnpacker -i data/run0001.tpx3 -o output/</w:t>
       </w:r>
     </w:p>
     <w:p>
@@ -8921,23 +8886,7 @@
           <w:rFonts w:ascii="Courier New" w:hAnsi="Courier New" w:cs="Courier New"/>
           <w:color w:val="000000" w:themeColor="text1"/>
         </w:rPr>
-        <w:t>tpx3SpidrUnpacker -</w:t>
-      </w:r>
-      <w:proofErr w:type="spellStart"/>
-      <w:r>
-        <w:rPr>
-          <w:rFonts w:ascii="Courier New" w:hAnsi="Courier New" w:cs="Courier New"/>
-          <w:color w:val="000000" w:themeColor="text1"/>
-        </w:rPr>
-        <w:t>i</w:t>
-      </w:r>
-      <w:proofErr w:type="spellEnd"/>
-      <w:r>
-        <w:rPr>
-          <w:rFonts w:ascii="Courier New" w:hAnsi="Courier New" w:cs="Courier New"/>
-          <w:color w:val="000000" w:themeColor="text1"/>
-        </w:rPr>
-        <w:t xml:space="preserve"> data/run0001.tpx3 -o output/ -c unpacker.config</w:t>
+        <w:t>tpx3SpidrUnpacker -i data/run0001.tpx3 -o output/ -c unpacker.config</w:t>
       </w:r>
     </w:p>
     <w:p>
@@ -9019,23 +8968,7 @@
           <w:rFonts w:ascii="Courier New" w:hAnsi="Courier New" w:cs="Courier New"/>
           <w:color w:val="000000" w:themeColor="text1"/>
         </w:rPr>
-        <w:t>tpx3SpidrUnpacker -</w:t>
-      </w:r>
-      <w:proofErr w:type="spellStart"/>
-      <w:r>
-        <w:rPr>
-          <w:rFonts w:ascii="Courier New" w:hAnsi="Courier New" w:cs="Courier New"/>
-          <w:color w:val="000000" w:themeColor="text1"/>
-        </w:rPr>
-        <w:t>i</w:t>
-      </w:r>
-      <w:proofErr w:type="spellEnd"/>
-      <w:r>
-        <w:rPr>
-          <w:rFonts w:ascii="Courier New" w:hAnsi="Courier New" w:cs="Courier New"/>
-          <w:color w:val="000000" w:themeColor="text1"/>
-        </w:rPr>
-        <w:t xml:space="preserve"> data/run0002.tpx3 -o output/ -C -S 2 -T 5e-9 -P 3</w:t>
+        <w:t>tpx3SpidrUnpacker -i data/run0002.tpx3 -o output/ -C -S 2 -T 5e-9 -P 3</w:t>
       </w:r>
     </w:p>
     <w:p>
@@ -9320,16 +9253,8 @@
               <w:rPr>
                 <w:color w:val="000000" w:themeColor="text1"/>
               </w:rPr>
-              <w:t>.</w:t>
+              <w:t>.exportpixels</w:t>
             </w:r>
-            <w:proofErr w:type="spellStart"/>
-            <w:r>
-              <w:rPr>
-                <w:color w:val="000000" w:themeColor="text1"/>
-              </w:rPr>
-              <w:t>exportpixels</w:t>
-            </w:r>
-            <w:proofErr w:type="spellEnd"/>
           </w:p>
         </w:tc>
         <w:tc>
@@ -11671,127 +11596,228 @@
         <w:rPr>
           <w:rFonts w:ascii="Courier New" w:hAnsi="Courier New" w:cs="Courier New"/>
         </w:rPr>
-        <w:t>.</w:t>
-      </w:r>
-      <w:proofErr w:type="spellStart"/>
+        <w:t>.bpc</w:t>
+      </w:r>
+      <w:r>
+        <w:t xml:space="preserve"> and a </w:t>
+      </w:r>
+      <w:r>
+        <w:rPr>
+          <w:rFonts w:ascii="Courier New" w:hAnsi="Courier New" w:cs="Courier New"/>
+        </w:rPr>
+        <w:t>.dac</w:t>
+      </w:r>
+      <w:r>
+        <w:t xml:space="preserve"> file, both of which are important for data acquisition. </w:t>
+      </w:r>
+    </w:p>
+    <w:p>
+      <w:r>
+        <w:t xml:space="preserve">In the SoPhy side menu, navigate to the Setup tab on the bottom, denoted by a wrench and screwdriver icon. In the Devices folder, navigate to your specific device, then </w:t>
+      </w:r>
+      <w:r>
+        <w:rPr>
+          <w:rFonts w:ascii="Courier New" w:hAnsi="Courier New" w:cs="Courier New"/>
+        </w:rPr>
+        <w:t>HW Info 0.</w:t>
+      </w:r>
+      <w:r>
+        <w:t xml:space="preserve"> Within this </w:t>
+      </w:r>
+      <w:r>
+        <w:t>folder</w:t>
+      </w:r>
+      <w:r>
+        <w:t xml:space="preserve">, ensure that </w:t>
+      </w:r>
+      <w:r>
+        <w:rPr>
+          <w:rFonts w:ascii="Courier New" w:hAnsi="Courier New" w:cs="Courier New"/>
+        </w:rPr>
+        <w:t>BiasSupplyEnable=true</w:t>
+      </w:r>
+      <w:r>
+        <w:t xml:space="preserve"> and </w:t>
+      </w:r>
+      <w:r>
+        <w:rPr>
+          <w:rFonts w:ascii="Courier New" w:hAnsi="Courier New" w:cs="Courier New"/>
+        </w:rPr>
+        <w:t>BiasAdjust=40</w:t>
+      </w:r>
+      <w:r>
+        <w:t xml:space="preserve">. If not, adjust them. </w:t>
+      </w:r>
+    </w:p>
+    <w:p>
+      <w:pPr>
+        <w:rPr>
+          <w:rFonts w:cs="Courier New"/>
+        </w:rPr>
+      </w:pPr>
+      <w:r>
+        <w:t xml:space="preserve">Navigate to the Exposure/Record tab on the bottom, denoted by a camera icon. Set the measurement type to equalization. Click the gear icon next to this drop-down menu, and set the pre-set parameters to </w:t>
+      </w:r>
+      <w:r>
+        <w:rPr>
+          <w:rFonts w:ascii="Courier New" w:hAnsi="Courier New" w:cs="Courier New"/>
+        </w:rPr>
+        <w:t>PRECISE.</w:t>
+      </w:r>
+      <w:r>
+        <w:rPr>
+          <w:rFonts w:ascii="Courier New" w:hAnsi="Courier New" w:cs="Courier New"/>
+        </w:rPr>
+        <w:t xml:space="preserve"> </w:t>
+      </w:r>
+    </w:p>
+    <w:p>
+      <w:pPr>
+        <w:rPr>
+          <w:rFonts w:cs="Courier New"/>
+        </w:rPr>
+      </w:pPr>
+      <w:r>
+        <w:rPr>
+          <w:rFonts w:cs="Courier New"/>
+        </w:rPr>
+        <w:t xml:space="preserve">Navigate back to the first window, and in the top bar click on preview. Open a window for equalization. Now, click on 'start', just below where you pick the correct device. Equalization will begin and continue for several minutes. </w:t>
+      </w:r>
+    </w:p>
+    <w:p>
+      <w:pPr>
+        <w:rPr>
+          <w:rFonts w:cs="Courier New"/>
+        </w:rPr>
+      </w:pPr>
+      <w:r>
+        <w:rPr>
+          <w:rFonts w:cs="Courier New"/>
+          <w:highlight w:val="yellow"/>
+        </w:rPr>
+        <w:t>ADD SCREENSHOTS</w:t>
+      </w:r>
+    </w:p>
+    <w:p>
+      <w:pPr>
+        <w:rPr>
+          <w:rFonts w:cs="Courier New"/>
+        </w:rPr>
+      </w:pPr>
+      <w:r>
+        <w:rPr>
+          <w:rFonts w:cs="Courier New"/>
+        </w:rPr>
+        <w:t>When finished, a plot will pop up showing nosy pixels. Ensure that it seems reasonable. With all of this, there are now several files that need to be saved. This can be done by clicking "File -&gt; Medipix/Timepix control -&gt; Export pixel config". Save this inside the CameraSettings folder in your Serval directory.</w:t>
+      </w:r>
+      <w:r>
+        <w:rPr>
+          <w:rFonts w:cs="Courier New"/>
+        </w:rPr>
+        <w:t xml:space="preserve"> By default, it is simplest to just label the file as 'settings' and not provide an extension. This will export 2 files, a .</w:t>
+      </w:r>
       <w:r>
         <w:rPr>
           <w:rFonts w:ascii="Courier New" w:hAnsi="Courier New" w:cs="Courier New"/>
         </w:rPr>
         <w:t>bpc</w:t>
       </w:r>
-      <w:proofErr w:type="spellEnd"/>
-      <w:r>
-        <w:t xml:space="preserve"> and a </w:t>
-      </w:r>
-      <w:r>
-        <w:rPr>
-          <w:rFonts w:ascii="Courier New" w:hAnsi="Courier New" w:cs="Courier New"/>
-        </w:rPr>
-        <w:t>.</w:t>
-      </w:r>
-      <w:proofErr w:type="spellStart"/>
-      <w:r>
-        <w:rPr>
-          <w:rFonts w:ascii="Courier New" w:hAnsi="Courier New" w:cs="Courier New"/>
-        </w:rPr>
-        <w:t>dac</w:t>
-      </w:r>
-      <w:proofErr w:type="spellEnd"/>
-      <w:r>
-        <w:t xml:space="preserve"> file, both of which are important for data acquisition. </w:t>
-      </w:r>
-    </w:p>
-    <w:p>
-      <w:r>
-        <w:t xml:space="preserve">In the SoPhy side menu, navigate to the Setup tab on the bottom, denoted by a wrench and screwdriver icon. In the Devices folder, navigate to your specific device, then </w:t>
-      </w:r>
-      <w:r>
-        <w:rPr>
-          <w:rFonts w:ascii="Courier New" w:hAnsi="Courier New" w:cs="Courier New"/>
-        </w:rPr>
-        <w:t>HW Info 0.</w:t>
-      </w:r>
-      <w:r>
-        <w:t xml:space="preserve"> Within this </w:t>
-      </w:r>
-      <w:r>
-        <w:t>folder</w:t>
-      </w:r>
-      <w:r>
-        <w:t xml:space="preserve">, ensure that </w:t>
-      </w:r>
-      <w:proofErr w:type="spellStart"/>
-      <w:r>
-        <w:rPr>
-          <w:rFonts w:ascii="Courier New" w:hAnsi="Courier New" w:cs="Courier New"/>
-        </w:rPr>
-        <w:t>BiasSupplyEnable</w:t>
-      </w:r>
-      <w:proofErr w:type="spellEnd"/>
-      <w:r>
-        <w:rPr>
-          <w:rFonts w:ascii="Courier New" w:hAnsi="Courier New" w:cs="Courier New"/>
-        </w:rPr>
-        <w:t>=true</w:t>
-      </w:r>
-      <w:r>
-        <w:t xml:space="preserve"> and </w:t>
-      </w:r>
-      <w:proofErr w:type="spellStart"/>
-      <w:r>
-        <w:rPr>
-          <w:rFonts w:ascii="Courier New" w:hAnsi="Courier New" w:cs="Courier New"/>
-        </w:rPr>
-        <w:t>BiasAdjust</w:t>
-      </w:r>
-      <w:proofErr w:type="spellEnd"/>
-      <w:r>
-        <w:rPr>
-          <w:rFonts w:ascii="Courier New" w:hAnsi="Courier New" w:cs="Courier New"/>
-        </w:rPr>
-        <w:t>=40</w:t>
-      </w:r>
-      <w:r>
-        <w:t xml:space="preserve">. If not, adjust them. </w:t>
-      </w:r>
-    </w:p>
-    <w:p>
-      <w:pPr>
+      <w:r>
         <w:rPr>
           <w:rFonts w:cs="Courier New"/>
         </w:rPr>
-      </w:pPr>
-      <w:r>
-        <w:t xml:space="preserve">Navigate to the Exposure/Record tab on the bottom, denoted by a camera icon. Set the measurement type to equalization. Click the gear icon next to this drop-down </w:t>
-      </w:r>
-      <w:proofErr w:type="gramStart"/>
-      <w:r>
-        <w:t>menu, and</w:t>
-      </w:r>
-      <w:proofErr w:type="gramEnd"/>
-      <w:r>
-        <w:t xml:space="preserve"> set the pre-set parameters to </w:t>
-      </w:r>
-      <w:r>
-        <w:rPr>
-          <w:rFonts w:ascii="Courier New" w:hAnsi="Courier New" w:cs="Courier New"/>
-        </w:rPr>
-        <w:t>PRECISE.</w:t>
-      </w:r>
-      <w:r>
-        <w:rPr>
-          <w:rFonts w:ascii="Courier New" w:hAnsi="Courier New" w:cs="Courier New"/>
+        <w:t xml:space="preserve"> and a .</w:t>
+      </w:r>
+      <w:r>
+        <w:rPr>
+          <w:rFonts w:ascii="Courier New" w:hAnsi="Courier New" w:cs="Courier New"/>
+        </w:rPr>
+        <w:t>bpc.dac.</w:t>
+      </w:r>
+      <w:r>
+        <w:rPr>
+          <w:rFonts w:cs="Courier New"/>
+        </w:rPr>
+        <w:t xml:space="preserve"> Both are essential.</w:t>
+      </w:r>
+      <w:r>
+        <w:rPr>
+          <w:rFonts w:cs="Courier New"/>
         </w:rPr>
         <w:t xml:space="preserve"> </w:t>
       </w:r>
-    </w:p>
-    <w:p>
       <w:r>
         <w:rPr>
           <w:rFonts w:cs="Courier New"/>
         </w:rPr>
-        <w:t xml:space="preserve">Navigate back to the first window, and in the top bar click on preview. Open a window for equalization. Now, click on 'start', just below where you pick the correct device. Equalization will begin and continue for several minutes. </w:t>
+        <w:t>It is also common to include another file specifically for the camera ID and date, so for example the directory might be:</w:t>
+      </w:r>
+    </w:p>
+    <w:p>
+      <w:pPr>
+        <w:jc w:val="center"/>
+        <w:rPr>
+          <w:rFonts w:ascii="Courier New" w:hAnsi="Courier New" w:cs="Courier New"/>
+          <w:sz w:val="21"/>
+          <w:szCs w:val="21"/>
+        </w:rPr>
+      </w:pPr>
+      <w:r>
+        <w:rPr>
+          <w:rFonts w:ascii="Courier New" w:hAnsi="Courier New" w:cs="Courier New"/>
+          <w:sz w:val="21"/>
+          <w:szCs w:val="21"/>
+        </w:rPr>
+        <w:t>Programs/TPX3CAM/Serval/Serval_2.1.6/CameraSetting/230010078/20250806</w:t>
+      </w:r>
+    </w:p>
+    <w:p>
+      <w:pPr>
+        <w:rPr>
+          <w:rFonts w:cs="Courier New"/>
+        </w:rPr>
+      </w:pPr>
+      <w:r>
+        <w:rPr>
+          <w:rFonts w:cs="Courier New"/>
+        </w:rPr>
+        <w:t xml:space="preserve">Where </w:t>
+      </w:r>
+      <w:r>
+        <w:rPr>
+          <w:rFonts w:ascii="Courier New" w:hAnsi="Courier New" w:cs="Courier New"/>
+        </w:rPr>
+        <w:t>'230010078'</w:t>
+      </w:r>
+      <w:r>
+        <w:rPr>
+          <w:rFonts w:cs="Courier New"/>
+        </w:rPr>
+        <w:t xml:space="preserve"> is the specific camera ID and </w:t>
+      </w:r>
+      <w:r>
+        <w:rPr>
+          <w:rFonts w:ascii="Courier New" w:hAnsi="Courier New" w:cs="Courier New"/>
+        </w:rPr>
+        <w:t>'20250806</w:t>
+      </w:r>
+      <w:r>
+        <w:rPr>
+          <w:rFonts w:ascii="Courier New" w:hAnsi="Courier New" w:cs="Courier New"/>
+        </w:rPr>
+        <w:t>'</w:t>
+      </w:r>
+      <w:r>
+        <w:rPr>
+          <w:rFonts w:cs="Courier New"/>
+        </w:rPr>
+        <w:t xml:space="preserve"> is the date (August 6, 2025). </w:t>
+      </w:r>
+      <w:r>
+        <w:rPr>
+          <w:rFonts w:cs="Courier New"/>
+        </w:rPr>
+        <w:t xml:space="preserve">This will make it easier to set up the acquisition configuration file. </w:t>
       </w:r>
     </w:p>
     <w:sectPr>
@@ -11902,8 +11928,8 @@
       <w:rPr>
         <w:noProof/>
       </w:rPr>
-      <w:pict w14:anchorId="64062F4B">
-        <v:rect id="_x0000_i1025" alt="" style="width:400.15pt;height:.05pt;mso-width-percent:0;mso-height-percent:0;mso-width-percent:0;mso-height-percent:0" o:hrpct="855" o:hralign="center" o:hrstd="t" o:hr="t" fillcolor="#a0a0a0" stroked="f"/>
+      <w:pict w14:anchorId="7BA09E25">
+        <v:rect id="_x0000_i1025" alt="" style="width:384.7pt;height:.05pt;mso-width-percent:0;mso-height-percent:0;mso-width-percent:0;mso-height-percent:0" o:hrpct="822" o:hralign="center" o:hrstd="t" o:hr="t" fillcolor="#a0a0a0" stroked="f"/>
       </w:pict>
     </w:r>
   </w:p>
@@ -12118,7 +12144,7 @@
       <w:rPr>
         <w:noProof/>
       </w:rPr>
-      <w:pict w14:anchorId="6B6D12D6">
+      <w:pict w14:anchorId="6736502C">
         <v:rect id="_x0000_i1026" alt="" style="width:468pt;height:.05pt;mso-width-percent:0;mso-height-percent:0;mso-width-percent:0;mso-height-percent:0" o:hralign="center" o:hrstd="t" o:hr="t" fillcolor="#a0a0a0" stroked="f"/>
       </w:pict>
     </w:r>

</xml_diff>

<commit_message>
Removing default case from acquisition, must have config file.
</commit_message>
<xml_diff>
--- a/docs/HERMES_Manual.docx
+++ b/docs/HERMES_Manual.docx
@@ -3824,6 +3824,85 @@
         </w:rPr>
         <w:t xml:space="preserve"> to the workspace.</w:t>
       </w:r>
+      <w:r>
+        <w:rPr>
+          <w:rFonts w:cs="Courier New"/>
+          <w:color w:val="000000" w:themeColor="text1"/>
+        </w:rPr>
+        <w:t xml:space="preserve"> This will only work if you have </w:t>
+      </w:r>
+      <w:proofErr w:type="gramStart"/>
+      <w:r>
+        <w:rPr>
+          <w:rFonts w:cs="Courier New"/>
+          <w:color w:val="000000" w:themeColor="text1"/>
+        </w:rPr>
+        <w:t>ran</w:t>
+      </w:r>
+      <w:proofErr w:type="gramEnd"/>
+      <w:r>
+        <w:rPr>
+          <w:rFonts w:cs="Courier New"/>
+          <w:color w:val="000000" w:themeColor="text1"/>
+        </w:rPr>
+        <w:t xml:space="preserve"> </w:t>
+      </w:r>
+      <w:r>
+        <w:rPr>
+          <w:rFonts w:ascii="Courier New" w:hAnsi="Courier New" w:cs="Courier New"/>
+          <w:color w:val="000000" w:themeColor="text1"/>
+        </w:rPr>
+        <w:t>pixi run build-cpp</w:t>
+      </w:r>
+      <w:r>
+        <w:rPr>
+          <w:rFonts w:cs="Courier New"/>
+          <w:color w:val="000000" w:themeColor="text1"/>
+        </w:rPr>
+        <w:t xml:space="preserve">. You can alternatively </w:t>
+      </w:r>
+      <w:r>
+        <w:rPr>
+          <w:rFonts w:ascii="Courier New" w:hAnsi="Courier New" w:cs="Courier New"/>
+          <w:color w:val="000000" w:themeColor="text1"/>
+        </w:rPr>
+        <w:t>cd</w:t>
+      </w:r>
+      <w:r>
+        <w:rPr>
+          <w:rFonts w:cs="Courier New"/>
+          <w:color w:val="000000" w:themeColor="text1"/>
+        </w:rPr>
+        <w:t xml:space="preserve"> into </w:t>
+      </w:r>
+      <w:r>
+        <w:rPr>
+          <w:rFonts w:ascii="Courier New" w:hAnsi="Courier New" w:cs="Courier New"/>
+          <w:color w:val="000000" w:themeColor="text1"/>
+        </w:rPr>
+        <w:t>src/chermes</w:t>
+      </w:r>
+      <w:r>
+        <w:rPr>
+          <w:rFonts w:cs="Courier New"/>
+          <w:color w:val="000000" w:themeColor="text1"/>
+        </w:rPr>
+        <w:t xml:space="preserve"> and run </w:t>
+      </w:r>
+      <w:r>
+        <w:rPr>
+          <w:rFonts w:ascii="Courier New" w:hAnsi="Courier New" w:cs="Courier New"/>
+          <w:color w:val="000000" w:themeColor="text1"/>
+        </w:rPr>
+        <w:t>make</w:t>
+      </w:r>
+      <w:r>
+        <w:rPr>
+          <w:rFonts w:cs="Courier New"/>
+          <w:color w:val="000000" w:themeColor="text1"/>
+        </w:rPr>
+        <w:t>.</w:t>
+      </w:r>
     </w:p>
     <w:p>
       <w:pPr>
@@ -3913,6 +3992,7 @@
         <w:rPr>
           <w:color w:val="000000" w:themeColor="text1"/>
         </w:rPr>
+        <w:lastRenderedPageBreak/>
         <w:t>Analyzing data</w:t>
       </w:r>
       <w:r>
@@ -3937,7 +4017,6 @@
           <w:noProof/>
           <w:color w:val="000000" w:themeColor="text1"/>
         </w:rPr>
-        <w:lastRenderedPageBreak/>
         <w:t>cp examples/notebooks/analysis_hermes</w:t>
       </w:r>
       <w:r>
@@ -7989,7 +8068,15 @@
           <w:rFonts w:ascii="Courier New" w:hAnsi="Courier New" w:cs="Courier New"/>
           <w:color w:val="000000" w:themeColor="text1"/>
         </w:rPr>
-        <w:t>, --inputDi</w:t>
+        <w:t>, --</w:t>
+      </w:r>
+      <w:proofErr w:type="spellStart"/>
+      <w:r>
+        <w:rPr>
+          <w:rFonts w:ascii="Courier New" w:hAnsi="Courier New" w:cs="Courier New"/>
+          <w:color w:val="000000" w:themeColor="text1"/>
+        </w:rPr>
+        <w:t>inputDi</w:t>
       </w:r>
       <w:r>
         <w:rPr>
@@ -7998,6 +8085,7 @@
         </w:rPr>
         <w:t>r</w:t>
       </w:r>
+      <w:proofErr w:type="spellEnd"/>
       <w:r>
         <w:rPr>
           <w:color w:val="000000" w:themeColor="text1"/>
@@ -8021,8 +8109,33 @@
           <w:rFonts w:ascii="Courier New" w:hAnsi="Courier New" w:cs="Courier New"/>
           <w:color w:val="000000" w:themeColor="text1"/>
         </w:rPr>
-        <w:t>rawTPX3File, -i, --inputFile</w:t>
-      </w:r>
+        <w:t>rawTPX3File, -</w:t>
+      </w:r>
+      <w:proofErr w:type="spellStart"/>
+      <w:r>
+        <w:rPr>
+          <w:rFonts w:ascii="Courier New" w:hAnsi="Courier New" w:cs="Courier New"/>
+          <w:color w:val="000000" w:themeColor="text1"/>
+        </w:rPr>
+        <w:t>i</w:t>
+      </w:r>
+      <w:proofErr w:type="spellEnd"/>
+      <w:r>
+        <w:rPr>
+          <w:rFonts w:ascii="Courier New" w:hAnsi="Courier New" w:cs="Courier New"/>
+          <w:color w:val="000000" w:themeColor="text1"/>
+        </w:rPr>
+        <w:t>, --</w:t>
+      </w:r>
+      <w:proofErr w:type="spellStart"/>
+      <w:r>
+        <w:rPr>
+          <w:rFonts w:ascii="Courier New" w:hAnsi="Courier New" w:cs="Courier New"/>
+          <w:color w:val="000000" w:themeColor="text1"/>
+        </w:rPr>
+        <w:t>inputFile</w:t>
+      </w:r>
+      <w:proofErr w:type="spellEnd"/>
       <w:r>
         <w:rPr>
           <w:color w:val="000000" w:themeColor="text1"/>
@@ -8064,8 +8177,17 @@
           <w:rFonts w:ascii="Courier New" w:hAnsi="Courier New" w:cs="Courier New"/>
           <w:color w:val="000000" w:themeColor="text1"/>
         </w:rPr>
-        <w:t>outputFolder, -o, --outputDir</w:t>
-      </w:r>
+        <w:t>outputFolder, -o, --</w:t>
+      </w:r>
+      <w:proofErr w:type="spellStart"/>
+      <w:r>
+        <w:rPr>
+          <w:rFonts w:ascii="Courier New" w:hAnsi="Courier New" w:cs="Courier New"/>
+          <w:color w:val="000000" w:themeColor="text1"/>
+        </w:rPr>
+        <w:t>outputDir</w:t>
+      </w:r>
+      <w:proofErr w:type="spellEnd"/>
       <w:r>
         <w:rPr>
           <w:color w:val="000000" w:themeColor="text1"/>
@@ -8115,8 +8237,17 @@
           <w:rFonts w:ascii="Courier New" w:hAnsi="Courier New" w:cs="Courier New"/>
           <w:color w:val="000000" w:themeColor="text1"/>
         </w:rPr>
-        <w:t>-c, --configFile</w:t>
-      </w:r>
+        <w:t>-c, --</w:t>
+      </w:r>
+      <w:proofErr w:type="spellStart"/>
+      <w:r>
+        <w:rPr>
+          <w:rFonts w:ascii="Courier New" w:hAnsi="Courier New" w:cs="Courier New"/>
+          <w:color w:val="000000" w:themeColor="text1"/>
+        </w:rPr>
+        <w:t>configFile</w:t>
+      </w:r>
+      <w:proofErr w:type="spellEnd"/>
       <w:r>
         <w:rPr>
           <w:color w:val="000000" w:themeColor="text1"/>
@@ -8854,7 +8985,23 @@
           <w:rFonts w:ascii="Courier New" w:hAnsi="Courier New" w:cs="Courier New"/>
           <w:color w:val="000000" w:themeColor="text1"/>
         </w:rPr>
-        <w:t>tpx3SpidrUnpacker -i data/run0001.tpx3 -o output/</w:t>
+        <w:t>tpx3SpidrUnpacker -</w:t>
+      </w:r>
+      <w:proofErr w:type="spellStart"/>
+      <w:r>
+        <w:rPr>
+          <w:rFonts w:ascii="Courier New" w:hAnsi="Courier New" w:cs="Courier New"/>
+          <w:color w:val="000000" w:themeColor="text1"/>
+        </w:rPr>
+        <w:t>i</w:t>
+      </w:r>
+      <w:proofErr w:type="spellEnd"/>
+      <w:r>
+        <w:rPr>
+          <w:rFonts w:ascii="Courier New" w:hAnsi="Courier New" w:cs="Courier New"/>
+          <w:color w:val="000000" w:themeColor="text1"/>
+        </w:rPr>
+        <w:t xml:space="preserve"> data/run0001.tpx3 -o output/</w:t>
       </w:r>
     </w:p>
     <w:p>
@@ -8886,7 +9033,23 @@
           <w:rFonts w:ascii="Courier New" w:hAnsi="Courier New" w:cs="Courier New"/>
           <w:color w:val="000000" w:themeColor="text1"/>
         </w:rPr>
-        <w:t>tpx3SpidrUnpacker -i data/run0001.tpx3 -o output/ -c unpacker.config</w:t>
+        <w:t>tpx3SpidrUnpacker -</w:t>
+      </w:r>
+      <w:proofErr w:type="spellStart"/>
+      <w:r>
+        <w:rPr>
+          <w:rFonts w:ascii="Courier New" w:hAnsi="Courier New" w:cs="Courier New"/>
+          <w:color w:val="000000" w:themeColor="text1"/>
+        </w:rPr>
+        <w:t>i</w:t>
+      </w:r>
+      <w:proofErr w:type="spellEnd"/>
+      <w:r>
+        <w:rPr>
+          <w:rFonts w:ascii="Courier New" w:hAnsi="Courier New" w:cs="Courier New"/>
+          <w:color w:val="000000" w:themeColor="text1"/>
+        </w:rPr>
+        <w:t xml:space="preserve"> data/run0001.tpx3 -o output/ -c unpacker.config</w:t>
       </w:r>
     </w:p>
     <w:p>
@@ -8968,7 +9131,23 @@
           <w:rFonts w:ascii="Courier New" w:hAnsi="Courier New" w:cs="Courier New"/>
           <w:color w:val="000000" w:themeColor="text1"/>
         </w:rPr>
-        <w:t>tpx3SpidrUnpacker -i data/run0002.tpx3 -o output/ -C -S 2 -T 5e-9 -P 3</w:t>
+        <w:t>tpx3SpidrUnpacker -</w:t>
+      </w:r>
+      <w:proofErr w:type="spellStart"/>
+      <w:r>
+        <w:rPr>
+          <w:rFonts w:ascii="Courier New" w:hAnsi="Courier New" w:cs="Courier New"/>
+          <w:color w:val="000000" w:themeColor="text1"/>
+        </w:rPr>
+        <w:t>i</w:t>
+      </w:r>
+      <w:proofErr w:type="spellEnd"/>
+      <w:r>
+        <w:rPr>
+          <w:rFonts w:ascii="Courier New" w:hAnsi="Courier New" w:cs="Courier New"/>
+          <w:color w:val="000000" w:themeColor="text1"/>
+        </w:rPr>
+        <w:t xml:space="preserve"> data/run0002.tpx3 -o output/ -C -S 2 -T 5e-9 -P 3</w:t>
       </w:r>
     </w:p>
     <w:p>
@@ -9253,8 +9432,16 @@
               <w:rPr>
                 <w:color w:val="000000" w:themeColor="text1"/>
               </w:rPr>
-              <w:t>.exportpixels</w:t>
+              <w:t>.</w:t>
             </w:r>
+            <w:proofErr w:type="spellStart"/>
+            <w:r>
+              <w:rPr>
+                <w:color w:val="000000" w:themeColor="text1"/>
+              </w:rPr>
+              <w:t>exportpixels</w:t>
+            </w:r>
+            <w:proofErr w:type="spellEnd"/>
           </w:p>
         </w:tc>
         <w:tc>
@@ -11596,8 +11783,16 @@
         <w:rPr>
           <w:rFonts w:ascii="Courier New" w:hAnsi="Courier New" w:cs="Courier New"/>
         </w:rPr>
-        <w:t>.bpc</w:t>
-      </w:r>
+        <w:t>.</w:t>
+      </w:r>
+      <w:proofErr w:type="spellStart"/>
+      <w:r>
+        <w:rPr>
+          <w:rFonts w:ascii="Courier New" w:hAnsi="Courier New" w:cs="Courier New"/>
+        </w:rPr>
+        <w:t>bpc</w:t>
+      </w:r>
+      <w:proofErr w:type="spellEnd"/>
       <w:r>
         <w:t xml:space="preserve"> and a </w:t>
       </w:r>
@@ -11605,8 +11800,16 @@
         <w:rPr>
           <w:rFonts w:ascii="Courier New" w:hAnsi="Courier New" w:cs="Courier New"/>
         </w:rPr>
-        <w:t>.dac</w:t>
-      </w:r>
+        <w:t>.</w:t>
+      </w:r>
+      <w:proofErr w:type="spellStart"/>
+      <w:r>
+        <w:rPr>
+          <w:rFonts w:ascii="Courier New" w:hAnsi="Courier New" w:cs="Courier New"/>
+        </w:rPr>
+        <w:t>dac</w:t>
+      </w:r>
+      <w:proofErr w:type="spellEnd"/>
       <w:r>
         <w:t xml:space="preserve"> file, both of which are important for data acquisition. </w:t>
       </w:r>
@@ -11630,20 +11833,36 @@
       <w:r>
         <w:t xml:space="preserve">, ensure that </w:t>
       </w:r>
-      <w:r>
-        <w:rPr>
-          <w:rFonts w:ascii="Courier New" w:hAnsi="Courier New" w:cs="Courier New"/>
-        </w:rPr>
-        <w:t>BiasSupplyEnable=true</w:t>
+      <w:proofErr w:type="spellStart"/>
+      <w:r>
+        <w:rPr>
+          <w:rFonts w:ascii="Courier New" w:hAnsi="Courier New" w:cs="Courier New"/>
+        </w:rPr>
+        <w:t>BiasSupplyEnable</w:t>
+      </w:r>
+      <w:proofErr w:type="spellEnd"/>
+      <w:r>
+        <w:rPr>
+          <w:rFonts w:ascii="Courier New" w:hAnsi="Courier New" w:cs="Courier New"/>
+        </w:rPr>
+        <w:t>=true</w:t>
       </w:r>
       <w:r>
         <w:t xml:space="preserve"> and </w:t>
       </w:r>
-      <w:r>
-        <w:rPr>
-          <w:rFonts w:ascii="Courier New" w:hAnsi="Courier New" w:cs="Courier New"/>
-        </w:rPr>
-        <w:t>BiasAdjust=40</w:t>
+      <w:proofErr w:type="spellStart"/>
+      <w:r>
+        <w:rPr>
+          <w:rFonts w:ascii="Courier New" w:hAnsi="Courier New" w:cs="Courier New"/>
+        </w:rPr>
+        <w:t>BiasAdjust</w:t>
+      </w:r>
+      <w:proofErr w:type="spellEnd"/>
+      <w:r>
+        <w:rPr>
+          <w:rFonts w:ascii="Courier New" w:hAnsi="Courier New" w:cs="Courier New"/>
+        </w:rPr>
+        <w:t>=40</w:t>
       </w:r>
       <w:r>
         <w:t xml:space="preserve">. If not, adjust them. </w:t>
@@ -11656,7 +11875,15 @@
         </w:rPr>
       </w:pPr>
       <w:r>
-        <w:t xml:space="preserve">Navigate to the Exposure/Record tab on the bottom, denoted by a camera icon. Set the measurement type to equalization. Click the gear icon next to this drop-down menu, and set the pre-set parameters to </w:t>
+        <w:t xml:space="preserve">Navigate to the Exposure/Record tab on the bottom, denoted by a camera icon. Set the measurement type to equalization. Click the gear icon next to this drop-down </w:t>
+      </w:r>
+      <w:proofErr w:type="gramStart"/>
+      <w:r>
+        <w:t>menu, and</w:t>
+      </w:r>
+      <w:proofErr w:type="gramEnd"/>
+      <w:r>
+        <w:t xml:space="preserve"> set the pre-set parameters to </w:t>
       </w:r>
       <w:r>
         <w:rPr>
@@ -11708,31 +11935,83 @@
         <w:rPr>
           <w:rFonts w:cs="Courier New"/>
         </w:rPr>
-        <w:t>When finished, a plot will pop up showing nosy pixels. Ensure that it seems reasonable. With all of this, there are now several files that need to be saved. This can be done by clicking "File -&gt; Medipix/Timepix control -&gt; Export pixel config". Save this inside the CameraSettings folder in your Serval directory.</w:t>
-      </w:r>
+        <w:t xml:space="preserve">When finished, a plot will pop up showing nosy pixels. Ensure that it seems reasonable. With all of this, there are now several files that need to be saved. This can be done by clicking "File -&gt; </w:t>
+      </w:r>
+      <w:proofErr w:type="spellStart"/>
       <w:r>
         <w:rPr>
           <w:rFonts w:cs="Courier New"/>
         </w:rPr>
+        <w:t>Medipix</w:t>
+      </w:r>
+      <w:proofErr w:type="spellEnd"/>
+      <w:r>
+        <w:rPr>
+          <w:rFonts w:cs="Courier New"/>
+        </w:rPr>
+        <w:t>/</w:t>
+      </w:r>
+      <w:proofErr w:type="spellStart"/>
+      <w:r>
+        <w:rPr>
+          <w:rFonts w:cs="Courier New"/>
+        </w:rPr>
+        <w:t>Timepix</w:t>
+      </w:r>
+      <w:proofErr w:type="spellEnd"/>
+      <w:r>
+        <w:rPr>
+          <w:rFonts w:cs="Courier New"/>
+        </w:rPr>
+        <w:t xml:space="preserve"> control -&gt; Export pixel config". Save this inside the </w:t>
+      </w:r>
+      <w:proofErr w:type="spellStart"/>
+      <w:r>
+        <w:rPr>
+          <w:rFonts w:cs="Courier New"/>
+        </w:rPr>
+        <w:t>CameraSettings</w:t>
+      </w:r>
+      <w:proofErr w:type="spellEnd"/>
+      <w:r>
+        <w:rPr>
+          <w:rFonts w:cs="Courier New"/>
+        </w:rPr>
+        <w:t xml:space="preserve"> folder in your Serval directory.</w:t>
+      </w:r>
+      <w:r>
+        <w:rPr>
+          <w:rFonts w:cs="Courier New"/>
+        </w:rPr>
         <w:t xml:space="preserve"> By default, it is simplest to just label the file as 'settings' and not provide an extension. This will export 2 files, a .</w:t>
       </w:r>
+      <w:proofErr w:type="spellStart"/>
       <w:r>
         <w:rPr>
           <w:rFonts w:ascii="Courier New" w:hAnsi="Courier New" w:cs="Courier New"/>
         </w:rPr>
         <w:t>bpc</w:t>
       </w:r>
+      <w:proofErr w:type="spellEnd"/>
       <w:r>
         <w:rPr>
           <w:rFonts w:cs="Courier New"/>
         </w:rPr>
         <w:t xml:space="preserve"> and a .</w:t>
       </w:r>
-      <w:r>
-        <w:rPr>
-          <w:rFonts w:ascii="Courier New" w:hAnsi="Courier New" w:cs="Courier New"/>
-        </w:rPr>
-        <w:t>bpc.dac.</w:t>
+      <w:proofErr w:type="spellStart"/>
+      <w:r>
+        <w:rPr>
+          <w:rFonts w:ascii="Courier New" w:hAnsi="Courier New" w:cs="Courier New"/>
+        </w:rPr>
+        <w:t>bpc.dac</w:t>
+      </w:r>
+      <w:proofErr w:type="spellEnd"/>
+      <w:r>
+        <w:rPr>
+          <w:rFonts w:ascii="Courier New" w:hAnsi="Courier New" w:cs="Courier New"/>
+        </w:rPr>
+        <w:t>.</w:t>
       </w:r>
       <w:r>
         <w:rPr>
@@ -11928,8 +12207,8 @@
       <w:rPr>
         <w:noProof/>
       </w:rPr>
-      <w:pict w14:anchorId="7BA09E25">
-        <v:rect id="_x0000_i1025" alt="" style="width:384.7pt;height:.05pt;mso-width-percent:0;mso-height-percent:0;mso-width-percent:0;mso-height-percent:0" o:hrpct="822" o:hralign="center" o:hrstd="t" o:hr="t" fillcolor="#a0a0a0" stroked="f"/>
+      <w:pict w14:anchorId="671662ED">
+        <v:rect id="_x0000_i1025" alt="" style="width:369.7pt;height:.05pt;mso-width-percent:0;mso-height-percent:0;mso-width-percent:0;mso-height-percent:0" o:hrpct="790" o:hralign="center" o:hrstd="t" o:hr="t" fillcolor="#a0a0a0" stroked="f"/>
       </w:pict>
     </w:r>
   </w:p>
@@ -12144,7 +12423,7 @@
       <w:rPr>
         <w:noProof/>
       </w:rPr>
-      <w:pict w14:anchorId="6736502C">
+      <w:pict w14:anchorId="03A8F295">
         <v:rect id="_x0000_i1026" alt="" style="width:468pt;height:.05pt;mso-width-percent:0;mso-height-percent:0;mso-width-percent:0;mso-height-percent:0" o:hralign="center" o:hrstd="t" o:hr="t" fillcolor="#a0a0a0" stroked="f"/>
       </w:pict>
     </w:r>

</xml_diff>

<commit_message>
Adjusting section 3.2 of manual
</commit_message>
<xml_diff>
--- a/docs/HERMES_Manual.docx
+++ b/docs/HERMES_Manual.docx
@@ -37,6 +37,7 @@
     <w:bookmarkStart w:id="0" w:name="_Toc205209178"/>
     <w:bookmarkStart w:id="1" w:name="_Toc205209633"/>
     <w:bookmarkStart w:id="2" w:name="_Toc205383641"/>
+    <w:bookmarkStart w:id="3" w:name="_Toc205450936"/>
     <w:p>
       <w:pPr>
         <w:pStyle w:val="Heading1"/>
@@ -134,7 +135,7 @@
           <w:color w:val="000000" w:themeColor="text1"/>
         </w:rPr>
         <w:drawing>
-          <wp:inline distT="0" distB="0" distL="0" distR="0" wp14:anchorId="29D251C2" wp14:editId="5C2B5700">
+          <wp:inline distT="0" distB="0" distL="0" distR="0" wp14:anchorId="29D251C2" wp14:editId="16B10481">
             <wp:extent cx="5943600" cy="1801495"/>
             <wp:effectExtent l="0" t="0" r="0" b="1905"/>
             <wp:docPr id="1973164274" name="Picture 1" descr="Logo, company name&#10;&#10;AI-generated content may be incorrect."/>
@@ -178,6 +179,7 @@
       <w:bookmarkEnd w:id="0"/>
       <w:bookmarkEnd w:id="1"/>
       <w:bookmarkEnd w:id="2"/>
+      <w:bookmarkEnd w:id="3"/>
     </w:p>
     <w:p>
       <w:pPr>
@@ -186,18 +188,20 @@
           <w:color w:val="FFFFFF" w:themeColor="background1"/>
         </w:rPr>
       </w:pPr>
-      <w:bookmarkStart w:id="3" w:name="_Toc205209179"/>
-      <w:bookmarkStart w:id="4" w:name="_Toc205209634"/>
-      <w:bookmarkStart w:id="5" w:name="_Toc205383642"/>
+      <w:bookmarkStart w:id="4" w:name="_Toc205209179"/>
+      <w:bookmarkStart w:id="5" w:name="_Toc205209634"/>
+      <w:bookmarkStart w:id="6" w:name="_Toc205383642"/>
+      <w:bookmarkStart w:id="7" w:name="_Toc205450937"/>
       <w:r>
         <w:rPr>
           <w:color w:val="FFFFFF" w:themeColor="background1"/>
         </w:rPr>
         <w:t>High-speed Event Retrieval and Management for Enhanced Spectral neutron imaging with TPX3Cams</w:t>
       </w:r>
-      <w:bookmarkEnd w:id="3"/>
       <w:bookmarkEnd w:id="4"/>
       <w:bookmarkEnd w:id="5"/>
+      <w:bookmarkEnd w:id="6"/>
+      <w:bookmarkEnd w:id="7"/>
     </w:p>
     <w:p>
       <w:pPr>
@@ -241,7 +245,7 @@
         <w:rPr>
           <w:color w:val="000000" w:themeColor="text1"/>
         </w:rPr>
-        <w:t>6</w:t>
+        <w:t>7</w:t>
       </w:r>
       <w:r>
         <w:rPr>
@@ -420,7 +424,7 @@
             <w:rPr>
               <w:noProof/>
             </w:rPr>
-            <w:instrText xml:space="preserve"> PAGEREF _Toc205383643 \h </w:instrText>
+            <w:instrText xml:space="preserve"> PAGEREF _Toc205450938 \h </w:instrText>
           </w:r>
           <w:r>
             <w:rPr>
@@ -505,7 +509,7 @@
             <w:rPr>
               <w:noProof/>
             </w:rPr>
-            <w:instrText xml:space="preserve"> PAGEREF _Toc205383644 \h </w:instrText>
+            <w:instrText xml:space="preserve"> PAGEREF _Toc205450939 \h </w:instrText>
           </w:r>
           <w:r>
             <w:rPr>
@@ -568,7 +572,7 @@
             <w:rPr>
               <w:noProof/>
             </w:rPr>
-            <w:instrText xml:space="preserve"> PAGEREF _Toc205383645 \h </w:instrText>
+            <w:instrText xml:space="preserve"> PAGEREF _Toc205450940 \h </w:instrText>
           </w:r>
           <w:r>
             <w:rPr>
@@ -631,7 +635,7 @@
             <w:rPr>
               <w:noProof/>
             </w:rPr>
-            <w:instrText xml:space="preserve"> PAGEREF _Toc205383646 \h </w:instrText>
+            <w:instrText xml:space="preserve"> PAGEREF _Toc205450941 \h </w:instrText>
           </w:r>
           <w:r>
             <w:rPr>
@@ -716,7 +720,7 @@
             <w:rPr>
               <w:noProof/>
             </w:rPr>
-            <w:instrText xml:space="preserve"> PAGEREF _Toc205383647 \h </w:instrText>
+            <w:instrText xml:space="preserve"> PAGEREF _Toc205450942 \h </w:instrText>
           </w:r>
           <w:r>
             <w:rPr>
@@ -779,7 +783,7 @@
             <w:rPr>
               <w:noProof/>
             </w:rPr>
-            <w:instrText xml:space="preserve"> PAGEREF _Toc205383648 \h </w:instrText>
+            <w:instrText xml:space="preserve"> PAGEREF _Toc205450943 \h </w:instrText>
           </w:r>
           <w:r>
             <w:rPr>
@@ -842,7 +846,7 @@
             <w:rPr>
               <w:noProof/>
             </w:rPr>
-            <w:instrText xml:space="preserve"> PAGEREF _Toc205383649 \h </w:instrText>
+            <w:instrText xml:space="preserve"> PAGEREF _Toc205450944 \h </w:instrText>
           </w:r>
           <w:r>
             <w:rPr>
@@ -905,7 +909,7 @@
             <w:rPr>
               <w:noProof/>
             </w:rPr>
-            <w:instrText xml:space="preserve"> PAGEREF _Toc205383650 \h </w:instrText>
+            <w:instrText xml:space="preserve"> PAGEREF _Toc205450945 \h </w:instrText>
           </w:r>
           <w:r>
             <w:rPr>
@@ -969,7 +973,7 @@
             <w:rPr>
               <w:noProof/>
             </w:rPr>
-            <w:instrText xml:space="preserve"> PAGEREF _Toc205383651 \h </w:instrText>
+            <w:instrText xml:space="preserve"> PAGEREF _Toc205450946 \h </w:instrText>
           </w:r>
           <w:r>
             <w:rPr>
@@ -1033,7 +1037,7 @@
             <w:rPr>
               <w:noProof/>
             </w:rPr>
-            <w:instrText xml:space="preserve"> PAGEREF _Toc205383652 \h </w:instrText>
+            <w:instrText xml:space="preserve"> PAGEREF _Toc205450947 \h </w:instrText>
           </w:r>
           <w:r>
             <w:rPr>
@@ -1097,7 +1101,7 @@
             <w:rPr>
               <w:noProof/>
             </w:rPr>
-            <w:instrText xml:space="preserve"> PAGEREF _Toc205383653 \h </w:instrText>
+            <w:instrText xml:space="preserve"> PAGEREF _Toc205450948 \h </w:instrText>
           </w:r>
           <w:r>
             <w:rPr>
@@ -1160,7 +1164,7 @@
             <w:rPr>
               <w:noProof/>
             </w:rPr>
-            <w:instrText xml:space="preserve"> PAGEREF _Toc205383654 \h </w:instrText>
+            <w:instrText xml:space="preserve"> PAGEREF _Toc205450949 \h </w:instrText>
           </w:r>
           <w:r>
             <w:rPr>
@@ -1223,7 +1227,7 @@
             <w:rPr>
               <w:noProof/>
             </w:rPr>
-            <w:instrText xml:space="preserve"> PAGEREF _Toc205383655 \h </w:instrText>
+            <w:instrText xml:space="preserve"> PAGEREF _Toc205450950 \h </w:instrText>
           </w:r>
           <w:r>
             <w:rPr>
@@ -1286,7 +1290,7 @@
             <w:rPr>
               <w:noProof/>
             </w:rPr>
-            <w:instrText xml:space="preserve"> PAGEREF _Toc205383656 \h </w:instrText>
+            <w:instrText xml:space="preserve"> PAGEREF _Toc205450951 \h </w:instrText>
           </w:r>
           <w:r>
             <w:rPr>
@@ -1303,7 +1307,7 @@
             <w:rPr>
               <w:noProof/>
             </w:rPr>
-            <w:t>9</w:t>
+            <w:t>10</w:t>
           </w:r>
           <w:r>
             <w:rPr>
@@ -1351,7 +1355,7 @@
             <w:rPr>
               <w:noProof/>
             </w:rPr>
-            <w:instrText xml:space="preserve"> PAGEREF _Toc205383657 \h </w:instrText>
+            <w:instrText xml:space="preserve"> PAGEREF _Toc205450952 \h </w:instrText>
           </w:r>
           <w:r>
             <w:rPr>
@@ -1414,7 +1418,7 @@
             <w:rPr>
               <w:noProof/>
             </w:rPr>
-            <w:instrText xml:space="preserve"> PAGEREF _Toc205383658 \h </w:instrText>
+            <w:instrText xml:space="preserve"> PAGEREF _Toc205450953 \h </w:instrText>
           </w:r>
           <w:r>
             <w:rPr>
@@ -1477,7 +1481,7 @@
             <w:rPr>
               <w:noProof/>
             </w:rPr>
-            <w:instrText xml:space="preserve"> PAGEREF _Toc205383659 \h </w:instrText>
+            <w:instrText xml:space="preserve"> PAGEREF _Toc205450954 \h </w:instrText>
           </w:r>
           <w:r>
             <w:rPr>
@@ -1494,7 +1498,7 @@
             <w:rPr>
               <w:noProof/>
             </w:rPr>
-            <w:t>10</w:t>
+            <w:t>11</w:t>
           </w:r>
           <w:r>
             <w:rPr>
@@ -1541,7 +1545,7 @@
             <w:rPr>
               <w:noProof/>
             </w:rPr>
-            <w:instrText xml:space="preserve"> PAGEREF _Toc205383660 \h </w:instrText>
+            <w:instrText xml:space="preserve"> PAGEREF _Toc205450955 \h </w:instrText>
           </w:r>
           <w:r>
             <w:rPr>
@@ -1558,7 +1562,7 @@
             <w:rPr>
               <w:noProof/>
             </w:rPr>
-            <w:t>10</w:t>
+            <w:t>11</w:t>
           </w:r>
           <w:r>
             <w:rPr>
@@ -1605,7 +1609,7 @@
             <w:rPr>
               <w:noProof/>
             </w:rPr>
-            <w:instrText xml:space="preserve"> PAGEREF _Toc205383661 \h </w:instrText>
+            <w:instrText xml:space="preserve"> PAGEREF _Toc205450956 \h </w:instrText>
           </w:r>
           <w:r>
             <w:rPr>
@@ -1669,7 +1673,7 @@
             <w:rPr>
               <w:noProof/>
             </w:rPr>
-            <w:instrText xml:space="preserve"> PAGEREF _Toc205383662 \h </w:instrText>
+            <w:instrText xml:space="preserve"> PAGEREF _Toc205450957 \h </w:instrText>
           </w:r>
           <w:r>
             <w:rPr>
@@ -1733,7 +1737,7 @@
             <w:rPr>
               <w:noProof/>
             </w:rPr>
-            <w:instrText xml:space="preserve"> PAGEREF _Toc205383663 \h </w:instrText>
+            <w:instrText xml:space="preserve"> PAGEREF _Toc205450958 \h </w:instrText>
           </w:r>
           <w:r>
             <w:rPr>
@@ -1798,7 +1802,7 @@
             <w:rPr>
               <w:noProof/>
             </w:rPr>
-            <w:instrText xml:space="preserve"> PAGEREF _Toc205383664 \h </w:instrText>
+            <w:instrText xml:space="preserve"> PAGEREF _Toc205450959 \h </w:instrText>
           </w:r>
           <w:r>
             <w:rPr>
@@ -1815,7 +1819,7 @@
             <w:rPr>
               <w:noProof/>
             </w:rPr>
-            <w:t>14</w:t>
+            <w:t>15</w:t>
           </w:r>
           <w:r>
             <w:rPr>
@@ -1861,7 +1865,7 @@
             <w:rPr>
               <w:noProof/>
             </w:rPr>
-            <w:instrText xml:space="preserve"> PAGEREF _Toc205383665 \h </w:instrText>
+            <w:instrText xml:space="preserve"> PAGEREF _Toc205450960 \h </w:instrText>
           </w:r>
           <w:r>
             <w:rPr>
@@ -1925,7 +1929,7 @@
             <w:rPr>
               <w:noProof/>
             </w:rPr>
-            <w:instrText xml:space="preserve"> PAGEREF _Toc205383666 \h </w:instrText>
+            <w:instrText xml:space="preserve"> PAGEREF _Toc205450961 \h </w:instrText>
           </w:r>
           <w:r>
             <w:rPr>
@@ -1942,7 +1946,7 @@
             <w:rPr>
               <w:noProof/>
             </w:rPr>
-            <w:t>15</w:t>
+            <w:t>16</w:t>
           </w:r>
           <w:r>
             <w:rPr>
@@ -1989,7 +1993,7 @@
             <w:rPr>
               <w:noProof/>
             </w:rPr>
-            <w:instrText xml:space="preserve"> PAGEREF _Toc205383667 \h </w:instrText>
+            <w:instrText xml:space="preserve"> PAGEREF _Toc205450962 \h </w:instrText>
           </w:r>
           <w:r>
             <w:rPr>
@@ -2052,7 +2056,7 @@
             <w:rPr>
               <w:noProof/>
             </w:rPr>
-            <w:instrText xml:space="preserve"> PAGEREF _Toc205383668 \h </w:instrText>
+            <w:instrText xml:space="preserve"> PAGEREF _Toc205450963 \h </w:instrText>
           </w:r>
           <w:r>
             <w:rPr>
@@ -2069,7 +2073,7 @@
             <w:rPr>
               <w:noProof/>
             </w:rPr>
-            <w:t>16</w:t>
+            <w:t>17</w:t>
           </w:r>
           <w:r>
             <w:rPr>
@@ -2116,7 +2120,7 @@
             <w:rPr>
               <w:noProof/>
             </w:rPr>
-            <w:instrText xml:space="preserve"> PAGEREF _Toc205383669 \h </w:instrText>
+            <w:instrText xml:space="preserve"> PAGEREF _Toc205450964 \h </w:instrText>
           </w:r>
           <w:r>
             <w:rPr>
@@ -2133,7 +2137,7 @@
             <w:rPr>
               <w:noProof/>
             </w:rPr>
-            <w:t>16</w:t>
+            <w:t>17</w:t>
           </w:r>
           <w:r>
             <w:rPr>
@@ -2180,7 +2184,7 @@
             <w:rPr>
               <w:noProof/>
             </w:rPr>
-            <w:instrText xml:space="preserve"> PAGEREF _Toc205383670 \h </w:instrText>
+            <w:instrText xml:space="preserve"> PAGEREF _Toc205450965 \h </w:instrText>
           </w:r>
           <w:r>
             <w:rPr>
@@ -2197,7 +2201,7 @@
             <w:rPr>
               <w:noProof/>
             </w:rPr>
-            <w:t>16</w:t>
+            <w:t>17</w:t>
           </w:r>
           <w:r>
             <w:rPr>
@@ -2244,7 +2248,7 @@
             <w:rPr>
               <w:noProof/>
             </w:rPr>
-            <w:instrText xml:space="preserve"> PAGEREF _Toc205383671 \h </w:instrText>
+            <w:instrText xml:space="preserve"> PAGEREF _Toc205450966 \h </w:instrText>
           </w:r>
           <w:r>
             <w:rPr>
@@ -2307,7 +2311,7 @@
             <w:rPr>
               <w:noProof/>
             </w:rPr>
-            <w:instrText xml:space="preserve"> PAGEREF _Toc205383672 \h </w:instrText>
+            <w:instrText xml:space="preserve"> PAGEREF _Toc205450967 \h </w:instrText>
           </w:r>
           <w:r>
             <w:rPr>
@@ -2371,7 +2375,7 @@
             <w:rPr>
               <w:noProof/>
             </w:rPr>
-            <w:instrText xml:space="preserve"> PAGEREF _Toc205383673 \h </w:instrText>
+            <w:instrText xml:space="preserve"> PAGEREF _Toc205450968 \h </w:instrText>
           </w:r>
           <w:r>
             <w:rPr>
@@ -2388,7 +2392,7 @@
             <w:rPr>
               <w:noProof/>
             </w:rPr>
-            <w:t>17</w:t>
+            <w:t>18</w:t>
           </w:r>
           <w:r>
             <w:rPr>
@@ -2435,7 +2439,7 @@
             <w:rPr>
               <w:noProof/>
             </w:rPr>
-            <w:instrText xml:space="preserve"> PAGEREF _Toc205383674 \h </w:instrText>
+            <w:instrText xml:space="preserve"> PAGEREF _Toc205450969 \h </w:instrText>
           </w:r>
           <w:r>
             <w:rPr>
@@ -2452,7 +2456,7 @@
             <w:rPr>
               <w:noProof/>
             </w:rPr>
-            <w:t>17</w:t>
+            <w:t>18</w:t>
           </w:r>
           <w:r>
             <w:rPr>
@@ -2498,7 +2502,7 @@
             <w:rPr>
               <w:noProof/>
             </w:rPr>
-            <w:instrText xml:space="preserve"> PAGEREF _Toc205383675 \h </w:instrText>
+            <w:instrText xml:space="preserve"> PAGEREF _Toc205450970 \h </w:instrText>
           </w:r>
           <w:r>
             <w:rPr>
@@ -2562,7 +2566,7 @@
             <w:rPr>
               <w:noProof/>
             </w:rPr>
-            <w:instrText xml:space="preserve"> PAGEREF _Toc205383676 \h </w:instrText>
+            <w:instrText xml:space="preserve"> PAGEREF _Toc205450971 \h </w:instrText>
           </w:r>
           <w:r>
             <w:rPr>
@@ -2626,7 +2630,7 @@
             <w:rPr>
               <w:noProof/>
             </w:rPr>
-            <w:instrText xml:space="preserve"> PAGEREF _Toc205383677 \h </w:instrText>
+            <w:instrText xml:space="preserve"> PAGEREF _Toc205450972 \h </w:instrText>
           </w:r>
           <w:r>
             <w:rPr>
@@ -2690,7 +2694,7 @@
             <w:rPr>
               <w:noProof/>
             </w:rPr>
-            <w:instrText xml:space="preserve"> PAGEREF _Toc205383678 \h </w:instrText>
+            <w:instrText xml:space="preserve"> PAGEREF _Toc205450973 \h </w:instrText>
           </w:r>
           <w:r>
             <w:rPr>
@@ -2753,7 +2757,7 @@
             <w:rPr>
               <w:noProof/>
             </w:rPr>
-            <w:instrText xml:space="preserve"> PAGEREF _Toc205383679 \h </w:instrText>
+            <w:instrText xml:space="preserve"> PAGEREF _Toc205450974 \h </w:instrText>
           </w:r>
           <w:r>
             <w:rPr>
@@ -2770,7 +2774,7 @@
             <w:rPr>
               <w:noProof/>
             </w:rPr>
-            <w:t>19</w:t>
+            <w:t>20</w:t>
           </w:r>
           <w:r>
             <w:rPr>
@@ -2798,6 +2802,7 @@
           <w:r>
             <w:rPr>
               <w:noProof/>
+              <w:color w:val="BF4E14" w:themeColor="accent2" w:themeShade="BF"/>
             </w:rPr>
             <w:t>Appendix!!!!!!!</w:t>
           </w:r>
@@ -2817,7 +2822,7 @@
             <w:rPr>
               <w:noProof/>
             </w:rPr>
-            <w:instrText xml:space="preserve"> PAGEREF _Toc205383680 \h </w:instrText>
+            <w:instrText xml:space="preserve"> PAGEREF _Toc205450975 \h </w:instrText>
           </w:r>
           <w:r>
             <w:rPr>
@@ -2860,8 +2865,9 @@
           <w:r>
             <w:rPr>
               <w:noProof/>
-            </w:rPr>
-            <w:t>Appendix A: SoPhy Calibration</w:t>
+              <w:color w:val="BF4E14" w:themeColor="accent2" w:themeShade="BF"/>
+            </w:rPr>
+            <w:t>Appendix A: Serval Usage</w:t>
           </w:r>
           <w:r>
             <w:rPr>
@@ -2879,7 +2885,71 @@
             <w:rPr>
               <w:noProof/>
             </w:rPr>
-            <w:instrText xml:space="preserve"> PAGEREF _Toc205383681 \h </w:instrText>
+            <w:instrText xml:space="preserve"> PAGEREF _Toc205450976 \h </w:instrText>
+          </w:r>
+          <w:r>
+            <w:rPr>
+              <w:noProof/>
+            </w:rPr>
+          </w:r>
+          <w:r>
+            <w:rPr>
+              <w:noProof/>
+            </w:rPr>
+            <w:fldChar w:fldCharType="separate"/>
+          </w:r>
+          <w:r>
+            <w:rPr>
+              <w:noProof/>
+            </w:rPr>
+            <w:t>20</w:t>
+          </w:r>
+          <w:r>
+            <w:rPr>
+              <w:noProof/>
+            </w:rPr>
+            <w:fldChar w:fldCharType="end"/>
+          </w:r>
+        </w:p>
+        <w:p>
+          <w:pPr>
+            <w:pStyle w:val="TOC2"/>
+            <w:tabs>
+              <w:tab w:val="right" w:leader="dot" w:pos="9350"/>
+            </w:tabs>
+            <w:rPr>
+              <w:rFonts w:eastAsiaTheme="minorEastAsia"/>
+              <w:smallCaps w:val="0"/>
+              <w:noProof/>
+              <w:sz w:val="24"/>
+              <w:szCs w:val="24"/>
+            </w:rPr>
+          </w:pPr>
+          <w:r>
+            <w:rPr>
+              <w:noProof/>
+              <w:color w:val="BF4E14" w:themeColor="accent2" w:themeShade="BF"/>
+            </w:rPr>
+            <w:lastRenderedPageBreak/>
+            <w:t>Appendix B: SoPhy Calibration</w:t>
+          </w:r>
+          <w:r>
+            <w:rPr>
+              <w:noProof/>
+            </w:rPr>
+            <w:tab/>
+          </w:r>
+          <w:r>
+            <w:rPr>
+              <w:noProof/>
+            </w:rPr>
+            <w:fldChar w:fldCharType="begin"/>
+          </w:r>
+          <w:r>
+            <w:rPr>
+              <w:noProof/>
+            </w:rPr>
+            <w:instrText xml:space="preserve"> PAGEREF _Toc205450977 \h </w:instrText>
           </w:r>
           <w:r>
             <w:rPr>
@@ -2912,7 +2982,6 @@
               <w:sz w:val="20"/>
               <w:szCs w:val="20"/>
             </w:rPr>
-            <w:lastRenderedPageBreak/>
             <w:fldChar w:fldCharType="end"/>
           </w:r>
         </w:p>
@@ -2929,14 +2998,14 @@
           <w:color w:val="BF4E14" w:themeColor="accent2" w:themeShade="BF"/>
         </w:rPr>
       </w:pPr>
-      <w:bookmarkStart w:id="6" w:name="_Toc205383643"/>
+      <w:bookmarkStart w:id="8" w:name="_Toc205450938"/>
       <w:r>
         <w:rPr>
           <w:color w:val="BF4E14" w:themeColor="accent2" w:themeShade="BF"/>
         </w:rPr>
         <w:t>Overview</w:t>
       </w:r>
-      <w:bookmarkEnd w:id="6"/>
+      <w:bookmarkEnd w:id="8"/>
     </w:p>
     <w:p>
       <w:pPr>
@@ -3174,14 +3243,14 @@
           <w:color w:val="BF4E14" w:themeColor="accent2" w:themeShade="BF"/>
         </w:rPr>
       </w:pPr>
-      <w:bookmarkStart w:id="7" w:name="_Toc205383644"/>
+      <w:bookmarkStart w:id="9" w:name="_Toc205450939"/>
       <w:r>
         <w:rPr>
           <w:color w:val="BF4E14" w:themeColor="accent2" w:themeShade="BF"/>
         </w:rPr>
         <w:t>Installation</w:t>
       </w:r>
-      <w:bookmarkEnd w:id="7"/>
+      <w:bookmarkEnd w:id="9"/>
     </w:p>
     <w:p>
       <w:pPr>
@@ -3263,7 +3332,7 @@
         </w:rPr>
         <w:t xml:space="preserve">      </w:t>
       </w:r>
-      <w:bookmarkStart w:id="8" w:name="_Toc205383645"/>
+      <w:bookmarkStart w:id="10" w:name="_Toc205450940"/>
       <w:r>
         <w:rPr>
           <w:color w:val="BF4E14" w:themeColor="accent2" w:themeShade="BF"/>
@@ -3276,7 +3345,7 @@
         </w:rPr>
         <w:t>MacOS Instructions</w:t>
       </w:r>
-      <w:bookmarkEnd w:id="8"/>
+      <w:bookmarkEnd w:id="10"/>
     </w:p>
     <w:p>
       <w:pPr>
@@ -3692,7 +3761,7 @@
           <w:color w:val="BF4E14" w:themeColor="accent2" w:themeShade="BF"/>
         </w:rPr>
       </w:pPr>
-      <w:bookmarkStart w:id="9" w:name="_Toc205383646"/>
+      <w:bookmarkStart w:id="11" w:name="_Toc205450941"/>
       <w:r>
         <w:rPr>
           <w:noProof/>
@@ -3700,7 +3769,7 @@
         </w:rPr>
         <w:t>2.2 Copying necessary files into workspace</w:t>
       </w:r>
-      <w:bookmarkEnd w:id="9"/>
+      <w:bookmarkEnd w:id="11"/>
     </w:p>
     <w:p>
       <w:pPr>
@@ -4074,14 +4143,14 @@
           <w:color w:val="BF4E14" w:themeColor="accent2" w:themeShade="BF"/>
         </w:rPr>
       </w:pPr>
-      <w:bookmarkStart w:id="10" w:name="_Toc205383647"/>
+      <w:bookmarkStart w:id="12" w:name="_Toc205450942"/>
       <w:r>
         <w:rPr>
           <w:color w:val="BF4E14" w:themeColor="accent2" w:themeShade="BF"/>
         </w:rPr>
         <w:t>Data Acquisition</w:t>
       </w:r>
-      <w:bookmarkEnd w:id="10"/>
+      <w:bookmarkEnd w:id="12"/>
     </w:p>
     <w:p>
       <w:pPr>
@@ -4091,7 +4160,7 @@
           <w:color w:val="BF4E14" w:themeColor="accent2" w:themeShade="BF"/>
         </w:rPr>
       </w:pPr>
-      <w:bookmarkStart w:id="11" w:name="_Toc205383648"/>
+      <w:bookmarkStart w:id="13" w:name="_Toc205450943"/>
       <w:r>
         <w:rPr>
           <w:color w:val="BF4E14" w:themeColor="accent2" w:themeShade="BF"/>
@@ -4110,7 +4179,7 @@
         </w:rPr>
         <w:t xml:space="preserve"> and Prerequisites</w:t>
       </w:r>
-      <w:bookmarkEnd w:id="11"/>
+      <w:bookmarkEnd w:id="13"/>
     </w:p>
     <w:p>
       <w:pPr>
@@ -4320,7 +4389,7 @@
           <w:color w:val="BF4E14" w:themeColor="accent2" w:themeShade="BF"/>
         </w:rPr>
       </w:pPr>
-      <w:bookmarkStart w:id="12" w:name="_Toc205383649"/>
+      <w:bookmarkStart w:id="14" w:name="_Toc205450944"/>
       <w:r>
         <w:rPr>
           <w:color w:val="BF4E14" w:themeColor="accent2" w:themeShade="BF"/>
@@ -4333,7 +4402,7 @@
         </w:rPr>
         <w:t>Directory Structure</w:t>
       </w:r>
-      <w:bookmarkEnd w:id="12"/>
+      <w:bookmarkEnd w:id="14"/>
     </w:p>
     <w:p>
       <w:pPr>
@@ -4389,19 +4458,26 @@
         <w:rPr>
           <w:color w:val="000000" w:themeColor="text1"/>
         </w:rPr>
+        <w:t>Example Directory Layout:</w:t>
+      </w:r>
+    </w:p>
+    <w:p>
+      <w:pPr>
+        <w:jc w:val="center"/>
+        <w:rPr>
+          <w:color w:val="000000" w:themeColor="text1"/>
+        </w:rPr>
+      </w:pPr>
+      <w:r>
+        <w:rPr>
+          <w:color w:val="000000" w:themeColor="text1"/>
+        </w:rPr>
         <w:lastRenderedPageBreak/>
-        <w:t>Example Directory Layout:</w:t>
-      </w:r>
-      <w:r>
-        <w:rPr>
-          <w:noProof/>
-          <w:color w:val="000000" w:themeColor="text1"/>
-        </w:rPr>
         <w:drawing>
-          <wp:inline distT="0" distB="0" distL="0" distR="0" wp14:anchorId="0AB39D01" wp14:editId="77E4FB8D">
-            <wp:extent cx="5943600" cy="2971800"/>
+          <wp:inline distT="0" distB="0" distL="0" distR="0" wp14:anchorId="6166F28B" wp14:editId="048E0D3A">
+            <wp:extent cx="1778000" cy="2171700"/>
             <wp:effectExtent l="0" t="0" r="0" b="0"/>
-            <wp:docPr id="807365567" name="Picture 1" descr="Text&#10;&#10;AI-generated content may be incorrect."/>
+            <wp:docPr id="994901876" name="Picture 1" descr="Text&#10;&#10;AI-generated content may be incorrect."/>
             <wp:cNvGraphicFramePr>
               <a:graphicFrameLocks xmlns:a="http://schemas.openxmlformats.org/drawingml/2006/main" noChangeAspect="1"/>
             </wp:cNvGraphicFramePr>
@@ -4409,7 +4485,7 @@
               <a:graphicData uri="http://schemas.openxmlformats.org/drawingml/2006/picture">
                 <pic:pic xmlns:pic="http://schemas.openxmlformats.org/drawingml/2006/picture">
                   <pic:nvPicPr>
-                    <pic:cNvPr id="807365567" name="Picture 1" descr="Text&#10;&#10;AI-generated content may be incorrect."/>
+                    <pic:cNvPr id="994901876" name="Picture 1" descr="Text&#10;&#10;AI-generated content may be incorrect."/>
                     <pic:cNvPicPr/>
                   </pic:nvPicPr>
                   <pic:blipFill>
@@ -4421,7 +4497,7 @@
                   <pic:spPr>
                     <a:xfrm>
                       <a:off x="0" y="0"/>
-                      <a:ext cx="5943600" cy="2971800"/>
+                      <a:ext cx="1778000" cy="2171700"/>
                     </a:xfrm>
                     <a:prstGeom prst="rect">
                       <a:avLst/>
@@ -4444,6 +4520,34 @@
         <w:rPr>
           <w:color w:val="000000" w:themeColor="text1"/>
         </w:rPr>
+        <w:t xml:space="preserve">The working directory is the location that you want all data to be saved. The only thing you must do before acquiring data inside of this directory is create the </w:t>
+      </w:r>
+      <w:proofErr w:type="spellStart"/>
+      <w:r>
+        <w:rPr>
+          <w:rFonts w:ascii="Courier New" w:hAnsi="Courier New" w:cs="Courier New"/>
+          <w:color w:val="000000" w:themeColor="text1"/>
+        </w:rPr>
+        <w:t>initFiles</w:t>
+      </w:r>
+      <w:proofErr w:type="spellEnd"/>
+      <w:r>
+        <w:rPr>
+          <w:color w:val="000000" w:themeColor="text1"/>
+        </w:rPr>
+        <w:t xml:space="preserve"> directory for the initial detector settings and the initial server destination. </w:t>
+      </w:r>
+    </w:p>
+    <w:p>
+      <w:pPr>
+        <w:rPr>
+          <w:color w:val="000000" w:themeColor="text1"/>
+        </w:rPr>
+      </w:pPr>
+      <w:r>
+        <w:rPr>
+          <w:color w:val="000000" w:themeColor="text1"/>
+        </w:rPr>
         <w:t xml:space="preserve">The </w:t>
       </w:r>
       <w:r>
@@ -4466,51 +4570,60 @@
         <w:rPr>
           <w:color w:val="000000" w:themeColor="text1"/>
         </w:rPr>
-        <w:t xml:space="preserve">the run folders and their contents automatically, but it will not create the folder for the working directory of the folder for the </w:t>
-      </w:r>
-      <w:r>
-        <w:rPr>
-          <w:rFonts w:ascii="Courier New" w:hAnsi="Courier New" w:cs="Courier New"/>
-          <w:color w:val="000000" w:themeColor="text1"/>
-        </w:rPr>
-        <w:t>initFiles</w:t>
-      </w:r>
-      <w:r>
-        <w:rPr>
-          <w:color w:val="000000" w:themeColor="text1"/>
+        <w:t>the run folders and their contents automatically</w:t>
+      </w:r>
+      <w:r>
+        <w:rPr>
+          <w:color w:val="000000" w:themeColor="text1"/>
+        </w:rPr>
+        <w:t xml:space="preserve">, before starting to acquire .tpx3 files. </w:t>
+      </w:r>
+    </w:p>
+    <w:p>
+      <w:pPr>
+        <w:pStyle w:val="Heading2"/>
+        <w:rPr>
+          <w:color w:val="000000" w:themeColor="text1"/>
+        </w:rPr>
+      </w:pPr>
+      <w:r>
+        <w:rPr>
+          <w:color w:val="000000" w:themeColor="text1"/>
+        </w:rPr>
+        <w:t xml:space="preserve">     </w:t>
+      </w:r>
+      <w:bookmarkStart w:id="15" w:name="_Toc205450945"/>
+      <w:r>
+        <w:rPr>
+          <w:color w:val="BF4E14" w:themeColor="accent2" w:themeShade="BF"/>
+        </w:rPr>
+        <w:t>3</w:t>
+      </w:r>
+      <w:r>
+        <w:rPr>
+          <w:color w:val="BF4E14" w:themeColor="accent2" w:themeShade="BF"/>
         </w:rPr>
         <w:t>.</w:t>
       </w:r>
       <w:r>
         <w:rPr>
-          <w:color w:val="000000" w:themeColor="text1"/>
-        </w:rPr>
-        <w:t xml:space="preserve"> It is important for the user to perform this.</w:t>
-      </w:r>
-      <w:r>
-        <w:rPr>
-          <w:color w:val="000000" w:themeColor="text1"/>
-        </w:rPr>
-        <w:t xml:space="preserve"> It is not required for the scripts folder to be part of this working directory</w:t>
-      </w:r>
-      <w:r>
-        <w:rPr>
-          <w:color w:val="000000" w:themeColor="text1"/>
-        </w:rPr>
-        <w:t xml:space="preserve">, but it may allow for easier organization for some. </w:t>
-      </w:r>
-      <w:r>
-        <w:rPr>
-          <w:color w:val="000000" w:themeColor="text1"/>
-        </w:rPr>
-        <w:t xml:space="preserve">Another common method is to include a larger working directory just for data, to be stored on an external drive. </w:t>
-      </w:r>
-    </w:p>
-    <w:p>
-      <w:pPr>
-        <w:pStyle w:val="Heading2"/>
-        <w:rPr>
-          <w:color w:val="000000" w:themeColor="text1"/>
+          <w:color w:val="BF4E14" w:themeColor="accent2" w:themeShade="BF"/>
+        </w:rPr>
+        <w:t>3</w:t>
+      </w:r>
+      <w:r>
+        <w:rPr>
+          <w:color w:val="BF4E14" w:themeColor="accent2" w:themeShade="BF"/>
+        </w:rPr>
+        <w:t xml:space="preserve"> Command Line Interface (CLI)</w:t>
+      </w:r>
+      <w:bookmarkEnd w:id="15"/>
+    </w:p>
+    <w:p>
+      <w:pPr>
+        <w:pStyle w:val="Heading3"/>
+        <w:rPr>
+          <w:color w:val="BF4E14" w:themeColor="accent2" w:themeShade="BF"/>
         </w:rPr>
       </w:pPr>
       <w:r>
@@ -4519,7 +4632,7 @@
         </w:rPr>
         <w:t xml:space="preserve">     </w:t>
       </w:r>
-      <w:bookmarkStart w:id="13" w:name="_Toc205383650"/>
+      <w:bookmarkStart w:id="16" w:name="_Toc205450946"/>
       <w:r>
         <w:rPr>
           <w:color w:val="BF4E14" w:themeColor="accent2" w:themeShade="BF"/>
@@ -4542,49 +4655,9 @@
         <w:rPr>
           <w:color w:val="BF4E14" w:themeColor="accent2" w:themeShade="BF"/>
         </w:rPr>
-        <w:t xml:space="preserve"> Command Line Interface (CLI)</w:t>
-      </w:r>
-      <w:bookmarkEnd w:id="13"/>
-    </w:p>
-    <w:p>
-      <w:pPr>
-        <w:pStyle w:val="Heading3"/>
-        <w:rPr>
-          <w:color w:val="BF4E14" w:themeColor="accent2" w:themeShade="BF"/>
-        </w:rPr>
-      </w:pPr>
-      <w:r>
-        <w:rPr>
-          <w:color w:val="000000" w:themeColor="text1"/>
-        </w:rPr>
-        <w:t xml:space="preserve">     </w:t>
-      </w:r>
-      <w:bookmarkStart w:id="14" w:name="_Toc205383651"/>
-      <w:r>
-        <w:rPr>
-          <w:color w:val="BF4E14" w:themeColor="accent2" w:themeShade="BF"/>
-        </w:rPr>
-        <w:t>3</w:t>
-      </w:r>
-      <w:r>
-        <w:rPr>
-          <w:color w:val="BF4E14" w:themeColor="accent2" w:themeShade="BF"/>
-        </w:rPr>
-        <w:t>.</w:t>
-      </w:r>
-      <w:r>
-        <w:rPr>
-          <w:color w:val="BF4E14" w:themeColor="accent2" w:themeShade="BF"/>
-        </w:rPr>
-        <w:t>3</w:t>
-      </w:r>
-      <w:r>
-        <w:rPr>
-          <w:color w:val="BF4E14" w:themeColor="accent2" w:themeShade="BF"/>
-        </w:rPr>
         <w:t>.1 Default Behavior</w:t>
       </w:r>
-      <w:bookmarkEnd w:id="14"/>
+      <w:bookmarkEnd w:id="16"/>
     </w:p>
     <w:p>
       <w:pPr>
@@ -4772,7 +4845,6 @@
           <w:bCs w:val="0"/>
           <w:color w:val="000000" w:themeColor="text1"/>
         </w:rPr>
-        <w:lastRenderedPageBreak/>
         <w:t>Default Behavior (no config):</w:t>
       </w:r>
     </w:p>
@@ -4847,9 +4919,10 @@
         <w:rPr>
           <w:color w:val="BF4E14" w:themeColor="accent2" w:themeShade="BF"/>
         </w:rPr>
+        <w:lastRenderedPageBreak/>
         <w:t xml:space="preserve">    </w:t>
       </w:r>
-      <w:bookmarkStart w:id="15" w:name="_Toc205383652"/>
+      <w:bookmarkStart w:id="17" w:name="_Toc205450947"/>
       <w:r>
         <w:rPr>
           <w:color w:val="BF4E14" w:themeColor="accent2" w:themeShade="BF"/>
@@ -4874,7 +4947,7 @@
         </w:rPr>
         <w:t>.2 CLI Flags</w:t>
       </w:r>
-      <w:bookmarkEnd w:id="15"/>
+      <w:bookmarkEnd w:id="17"/>
     </w:p>
     <w:p>
       <w:pPr>
@@ -5301,6 +5374,13 @@
           <w:color w:val="000000" w:themeColor="text1"/>
         </w:rPr>
         <w:t>Verbosity</w:t>
+      </w:r>
+      <w:r>
+        <w:rPr>
+          <w:rFonts w:asciiTheme="minorHAnsi" w:hAnsiTheme="minorHAnsi"/>
+          <w:color w:val="000000" w:themeColor="text1"/>
+        </w:rPr>
+        <w:t xml:space="preserve"> (0, 1, or 2)</w:t>
       </w:r>
     </w:p>
     <w:p>
@@ -5422,177 +5502,13 @@
     </w:p>
     <w:p>
       <w:pPr>
-        <w:pStyle w:val="Heading3"/>
-        <w:rPr>
-          <w:color w:val="000000" w:themeColor="text1"/>
-        </w:rPr>
-      </w:pPr>
-    </w:p>
-    <w:p>
-      <w:pPr>
-        <w:pStyle w:val="Heading3"/>
-        <w:rPr>
-          <w:color w:val="000000" w:themeColor="text1"/>
-        </w:rPr>
-      </w:pPr>
-      <w:r>
-        <w:rPr>
-          <w:color w:val="000000" w:themeColor="text1"/>
-        </w:rPr>
-        <w:t xml:space="preserve">    </w:t>
-      </w:r>
-      <w:bookmarkStart w:id="16" w:name="_Toc205383653"/>
-      <w:r>
-        <w:rPr>
-          <w:color w:val="BF4E14" w:themeColor="accent2" w:themeShade="BF"/>
-        </w:rPr>
-        <w:t>3</w:t>
-      </w:r>
-      <w:r>
-        <w:rPr>
-          <w:color w:val="BF4E14" w:themeColor="accent2" w:themeShade="BF"/>
-        </w:rPr>
-        <w:t>.</w:t>
-      </w:r>
-      <w:r>
-        <w:rPr>
-          <w:color w:val="BF4E14" w:themeColor="accent2" w:themeShade="BF"/>
-        </w:rPr>
-        <w:t>3</w:t>
-      </w:r>
-      <w:r>
-        <w:rPr>
-          <w:color w:val="BF4E14" w:themeColor="accent2" w:themeShade="BF"/>
-        </w:rPr>
-        <w:t>.3 Verbosity Levels</w:t>
-      </w:r>
-      <w:bookmarkEnd w:id="16"/>
-    </w:p>
-    <w:p>
-      <w:pPr>
-        <w:pStyle w:val="NormalWeb"/>
-        <w:rPr>
-          <w:color w:val="000000" w:themeColor="text1"/>
-        </w:rPr>
-      </w:pPr>
-      <w:r>
-        <w:rPr>
-          <w:rFonts w:hAnsi="Symbol"/>
-          <w:color w:val="000000" w:themeColor="text1"/>
-        </w:rPr>
-        <w:t></w:t>
-      </w:r>
-      <w:r>
-        <w:rPr>
-          <w:color w:val="000000" w:themeColor="text1"/>
-        </w:rPr>
-        <w:t xml:space="preserve">  </w:t>
-      </w:r>
-      <w:r>
-        <w:rPr>
-          <w:rStyle w:val="Strong"/>
-          <w:rFonts w:asciiTheme="minorHAnsi" w:eastAsiaTheme="majorEastAsia" w:hAnsiTheme="minorHAnsi"/>
-          <w:b w:val="0"/>
-          <w:bCs w:val="0"/>
-          <w:color w:val="000000" w:themeColor="text1"/>
-        </w:rPr>
-        <w:t>0 (quiet):</w:t>
-      </w:r>
-      <w:r>
-        <w:rPr>
-          <w:rFonts w:asciiTheme="minorHAnsi" w:hAnsiTheme="minorHAnsi"/>
-          <w:color w:val="000000" w:themeColor="text1"/>
-        </w:rPr>
-        <w:t xml:space="preserve"> Only errors printed</w:t>
-      </w:r>
-    </w:p>
-    <w:p>
-      <w:pPr>
-        <w:pStyle w:val="NormalWeb"/>
-        <w:rPr>
-          <w:color w:val="000000" w:themeColor="text1"/>
-        </w:rPr>
-      </w:pPr>
-      <w:r>
-        <w:rPr>
-          <w:rFonts w:hAnsi="Symbol"/>
-          <w:color w:val="000000" w:themeColor="text1"/>
-        </w:rPr>
-        <w:lastRenderedPageBreak/>
-        <w:t></w:t>
-      </w:r>
-      <w:r>
-        <w:rPr>
-          <w:color w:val="000000" w:themeColor="text1"/>
-        </w:rPr>
-        <w:t xml:space="preserve">  </w:t>
-      </w:r>
-      <w:r>
-        <w:rPr>
-          <w:rStyle w:val="Strong"/>
-          <w:rFonts w:asciiTheme="minorHAnsi" w:eastAsiaTheme="majorEastAsia" w:hAnsiTheme="minorHAnsi"/>
-          <w:b w:val="0"/>
-          <w:bCs w:val="0"/>
-          <w:color w:val="000000" w:themeColor="text1"/>
-        </w:rPr>
-        <w:t>1 (info):</w:t>
-      </w:r>
-      <w:r>
-        <w:rPr>
-          <w:rFonts w:asciiTheme="minorHAnsi" w:hAnsiTheme="minorHAnsi"/>
-          <w:color w:val="000000" w:themeColor="text1"/>
-        </w:rPr>
-        <w:t xml:space="preserve"> Standard information messages (default)</w:t>
-      </w:r>
-    </w:p>
-    <w:p>
-      <w:pPr>
-        <w:pStyle w:val="NormalWeb"/>
-        <w:rPr>
-          <w:rFonts w:asciiTheme="minorHAnsi" w:hAnsiTheme="minorHAnsi"/>
-          <w:color w:val="000000" w:themeColor="text1"/>
-        </w:rPr>
-      </w:pPr>
-      <w:r>
-        <w:rPr>
-          <w:rFonts w:hAnsi="Symbol"/>
-          <w:color w:val="000000" w:themeColor="text1"/>
-        </w:rPr>
-        <w:t></w:t>
-      </w:r>
-      <w:r>
-        <w:rPr>
-          <w:color w:val="000000" w:themeColor="text1"/>
-        </w:rPr>
-        <w:t xml:space="preserve">  </w:t>
-      </w:r>
-      <w:r>
-        <w:rPr>
-          <w:rStyle w:val="Strong"/>
-          <w:rFonts w:asciiTheme="minorHAnsi" w:eastAsiaTheme="majorEastAsia" w:hAnsiTheme="minorHAnsi"/>
-          <w:b w:val="0"/>
-          <w:bCs w:val="0"/>
-          <w:color w:val="000000" w:themeColor="text1"/>
-        </w:rPr>
-        <w:t>2 (debug):</w:t>
-      </w:r>
-      <w:r>
-        <w:rPr>
-          <w:rFonts w:asciiTheme="minorHAnsi" w:hAnsiTheme="minorHAnsi"/>
-          <w:color w:val="000000" w:themeColor="text1"/>
-        </w:rPr>
-        <w:t xml:space="preserve"> Full configuration printouts and detailed logs</w:t>
-      </w:r>
-    </w:p>
-    <w:p>
-      <w:pPr>
         <w:pStyle w:val="Heading2"/>
         <w:ind w:left="288"/>
         <w:rPr>
           <w:color w:val="BF4E14" w:themeColor="accent2" w:themeShade="BF"/>
         </w:rPr>
       </w:pPr>
-      <w:bookmarkStart w:id="17" w:name="_Toc205383654"/>
+      <w:bookmarkStart w:id="18" w:name="_Toc205450949"/>
       <w:r>
         <w:rPr>
           <w:color w:val="BF4E14" w:themeColor="accent2" w:themeShade="BF"/>
@@ -5611,7 +5527,7 @@
         </w:rPr>
         <w:t xml:space="preserve"> Configuration File</w:t>
       </w:r>
-      <w:bookmarkEnd w:id="17"/>
+      <w:bookmarkEnd w:id="18"/>
     </w:p>
     <w:p>
       <w:pPr>
@@ -5830,6 +5746,7 @@
           <w:sz w:val="24"/>
           <w:szCs w:val="24"/>
         </w:rPr>
+        <w:lastRenderedPageBreak/>
         <w:t>path_to_log_files</w:t>
       </w:r>
       <w:r>
@@ -6690,10 +6607,9 @@
         <w:rPr>
           <w:color w:val="BF4E14" w:themeColor="accent2" w:themeShade="BF"/>
         </w:rPr>
-        <w:lastRenderedPageBreak/>
         <w:t xml:space="preserve"> </w:t>
       </w:r>
-      <w:bookmarkStart w:id="18" w:name="_Toc205383655"/>
+      <w:bookmarkStart w:id="19" w:name="_Toc205450950"/>
       <w:r>
         <w:rPr>
           <w:color w:val="BF4E14" w:themeColor="accent2" w:themeShade="BF"/>
@@ -6718,7 +6634,7 @@
         </w:rPr>
         <w:t>Examples</w:t>
       </w:r>
-      <w:bookmarkEnd w:id="18"/>
+      <w:bookmarkEnd w:id="19"/>
     </w:p>
     <w:p>
       <w:pPr>
@@ -6866,6 +6782,7 @@
         <w:rPr>
           <w:color w:val="000000" w:themeColor="text1"/>
         </w:rPr>
+        <w:lastRenderedPageBreak/>
         <w:t>Load config file and override mul</w:t>
       </w:r>
       <w:r>
@@ -6953,6 +6870,16 @@
     </w:p>
     <w:p>
       <w:pPr>
+        <w:spacing w:line="240" w:lineRule="auto"/>
+        <w:ind w:left="288"/>
+        <w:rPr>
+          <w:rFonts w:ascii="Courier New" w:hAnsi="Courier New" w:cs="Courier New"/>
+          <w:color w:val="000000" w:themeColor="text1"/>
+        </w:rPr>
+      </w:pPr>
+    </w:p>
+    <w:p>
+      <w:pPr>
         <w:pStyle w:val="Heading2"/>
         <w:rPr>
           <w:color w:val="000000" w:themeColor="text1"/>
@@ -6964,7 +6891,7 @@
         </w:rPr>
         <w:t xml:space="preserve">    </w:t>
       </w:r>
-      <w:bookmarkStart w:id="19" w:name="_Toc205383656"/>
+      <w:bookmarkStart w:id="20" w:name="_Toc205450951"/>
       <w:r>
         <w:rPr>
           <w:color w:val="BF4E14" w:themeColor="accent2" w:themeShade="BF"/>
@@ -6989,7 +6916,7 @@
         </w:rPr>
         <w:t>Acquisition Process Flow</w:t>
       </w:r>
-      <w:bookmarkEnd w:id="19"/>
+      <w:bookmarkEnd w:id="20"/>
     </w:p>
     <w:p>
       <w:pPr>
@@ -7373,59 +7300,255 @@
           <w:color w:val="BF4E14" w:themeColor="accent2" w:themeShade="BF"/>
         </w:rPr>
       </w:pPr>
-      <w:bookmarkStart w:id="20" w:name="_Toc205383657"/>
+      <w:bookmarkStart w:id="21" w:name="_Toc205450952"/>
       <w:r>
         <w:rPr>
           <w:color w:val="BF4E14" w:themeColor="accent2" w:themeShade="BF"/>
         </w:rPr>
+        <w:t xml:space="preserve">4. </w:t>
+      </w:r>
+      <w:r>
+        <w:rPr>
+          <w:color w:val="BF4E14" w:themeColor="accent2" w:themeShade="BF"/>
+        </w:rPr>
+        <w:t>Unpacking Data</w:t>
+      </w:r>
+      <w:bookmarkEnd w:id="21"/>
+    </w:p>
+    <w:p>
+      <w:pPr>
+        <w:rPr>
+          <w:color w:val="000000" w:themeColor="text1"/>
+        </w:rPr>
+      </w:pPr>
+      <w:r>
+        <w:rPr>
+          <w:color w:val="000000" w:themeColor="text1"/>
+        </w:rPr>
+        <w:t xml:space="preserve">Unpacking data in HERMES requires use of </w:t>
+      </w:r>
+      <w:r>
+        <w:rPr>
+          <w:color w:val="000000" w:themeColor="text1"/>
+        </w:rPr>
+        <w:t>C++ files to turn .tpx3 files into .rawSignals files</w:t>
+      </w:r>
+      <w:r>
+        <w:rPr>
+          <w:color w:val="000000" w:themeColor="text1"/>
+        </w:rPr>
+        <w:t xml:space="preserve">. The .tpx3 files are created from acquiring raw data from the TPX3Cam, and the .rawSignals is a usable form that can easily be loaded into a pandas DataFrame. </w:t>
+      </w:r>
+      <w:r>
+        <w:rPr>
+          <w:color w:val="000000" w:themeColor="text1"/>
+        </w:rPr>
+        <w:t xml:space="preserve"> </w:t>
+      </w:r>
+    </w:p>
+    <w:p>
+      <w:pPr>
+        <w:pStyle w:val="Heading2"/>
+        <w:rPr>
+          <w:color w:val="000000" w:themeColor="text1"/>
+        </w:rPr>
+      </w:pPr>
+      <w:r>
+        <w:rPr>
+          <w:color w:val="000000" w:themeColor="text1"/>
+        </w:rPr>
+        <w:t xml:space="preserve">    </w:t>
+      </w:r>
+      <w:bookmarkStart w:id="22" w:name="_Toc205450953"/>
+      <w:r>
+        <w:rPr>
+          <w:color w:val="BF4E14" w:themeColor="accent2" w:themeShade="BF"/>
+        </w:rPr>
+        <w:t>4</w:t>
+      </w:r>
+      <w:r>
+        <w:rPr>
+          <w:color w:val="BF4E14" w:themeColor="accent2" w:themeShade="BF"/>
+        </w:rPr>
+        <w:t>.1 Create Unpacker</w:t>
+      </w:r>
+      <w:bookmarkEnd w:id="22"/>
+    </w:p>
+    <w:p>
+      <w:pPr>
+        <w:rPr>
+          <w:color w:val="000000" w:themeColor="text1"/>
+        </w:rPr>
+      </w:pPr>
+      <w:r>
+        <w:rPr>
+          <w:color w:val="000000" w:themeColor="text1"/>
+        </w:rPr>
+        <w:t xml:space="preserve">In a terminal, navigate to your HERMES directory. </w:t>
+      </w:r>
+      <w:r>
+        <w:rPr>
+          <w:color w:val="000000" w:themeColor="text1"/>
+        </w:rPr>
+        <w:t xml:space="preserve">This should be the directory that contains folders such as </w:t>
+      </w:r>
+      <w:r>
+        <w:rPr>
+          <w:rFonts w:ascii="Courier New" w:hAnsi="Courier New" w:cs="Courier New"/>
+          <w:color w:val="000000" w:themeColor="text1"/>
+        </w:rPr>
+        <w:t>src</w:t>
+      </w:r>
+      <w:r>
+        <w:rPr>
+          <w:color w:val="000000" w:themeColor="text1"/>
+        </w:rPr>
+        <w:t xml:space="preserve">, </w:t>
+      </w:r>
+      <w:r>
+        <w:rPr>
+          <w:rFonts w:ascii="Courier New" w:hAnsi="Courier New" w:cs="Courier New"/>
+          <w:color w:val="000000" w:themeColor="text1"/>
+        </w:rPr>
+        <w:t>workspace</w:t>
+      </w:r>
+      <w:r>
+        <w:rPr>
+          <w:color w:val="000000" w:themeColor="text1"/>
+        </w:rPr>
+        <w:t xml:space="preserve">, and </w:t>
+      </w:r>
+      <w:r>
+        <w:rPr>
+          <w:rFonts w:ascii="Courier New" w:hAnsi="Courier New" w:cs="Courier New"/>
+          <w:color w:val="000000" w:themeColor="text1"/>
+        </w:rPr>
+        <w:t>examples</w:t>
+      </w:r>
+      <w:r>
+        <w:rPr>
+          <w:color w:val="000000" w:themeColor="text1"/>
+        </w:rPr>
+        <w:t>. In this directory, run:</w:t>
+      </w:r>
+    </w:p>
+    <w:p>
+      <w:pPr>
+        <w:ind w:left="288"/>
+        <w:rPr>
+          <w:color w:val="000000" w:themeColor="text1"/>
+        </w:rPr>
+      </w:pPr>
+      <w:r>
+        <w:rPr>
+          <w:rFonts w:ascii="Courier New" w:hAnsi="Courier New" w:cs="Courier New"/>
+          <w:color w:val="000000" w:themeColor="text1"/>
+        </w:rPr>
+        <w:t>cd src/chermes &amp;&amp; make &amp;&amp; cp unpacker.config ../../workspace/ &amp;&amp; cp bin/tpx3SpidrUnpacker ../../workspace/ &amp;&amp; cd ../../</w:t>
+      </w:r>
+    </w:p>
+    <w:p>
+      <w:pPr>
+        <w:rPr>
+          <w:rFonts w:cs="Courier New"/>
+          <w:color w:val="000000" w:themeColor="text1"/>
+        </w:rPr>
+      </w:pPr>
+      <w:r>
+        <w:rPr>
+          <w:rFonts w:cs="Courier New"/>
+          <w:color w:val="000000" w:themeColor="text1"/>
+        </w:rPr>
         <w:lastRenderedPageBreak/>
-        <w:t xml:space="preserve">4. </w:t>
-      </w:r>
-      <w:r>
+        <w:t xml:space="preserve">This will </w:t>
+      </w:r>
+      <w:r>
+        <w:rPr>
+          <w:rFonts w:cs="Courier New"/>
+          <w:color w:val="000000" w:themeColor="text1"/>
+        </w:rPr>
+        <w:t xml:space="preserve">both </w:t>
+      </w:r>
+      <w:r>
+        <w:rPr>
+          <w:rFonts w:cs="Courier New"/>
+          <w:color w:val="000000" w:themeColor="text1"/>
+        </w:rPr>
+        <w:t xml:space="preserve">create the binary file to run the unpacker and copy it into the workspace area, along with a default configuration file. If you try to run this command multiple times, you may get the error: </w:t>
+      </w:r>
+    </w:p>
+    <w:p>
+      <w:pPr>
+        <w:ind w:left="288"/>
+        <w:rPr>
+          <w:rFonts w:ascii="Courier New" w:hAnsi="Courier New" w:cs="Courier New"/>
+          <w:color w:val="000000" w:themeColor="text1"/>
+        </w:rPr>
+      </w:pPr>
+      <w:r>
+        <w:rPr>
+          <w:rFonts w:ascii="Courier New" w:hAnsi="Courier New" w:cs="Courier New"/>
+          <w:color w:val="000000" w:themeColor="text1"/>
+        </w:rPr>
+        <w:t>make: Nothing to be done for 'all'.</w:t>
+      </w:r>
+    </w:p>
+    <w:p>
+      <w:pPr>
+        <w:rPr>
+          <w:rFonts w:cs="Courier New"/>
+          <w:color w:val="000000" w:themeColor="text1"/>
+        </w:rPr>
+      </w:pPr>
+      <w:r>
+        <w:rPr>
+          <w:rFonts w:cs="Courier New"/>
+          <w:color w:val="000000" w:themeColor="text1"/>
+        </w:rPr>
+        <w:t xml:space="preserve">In this case, navigate to </w:t>
+      </w:r>
+      <w:r>
+        <w:rPr>
+          <w:rFonts w:ascii="Courier New" w:hAnsi="Courier New" w:cs="Courier New"/>
+          <w:color w:val="000000" w:themeColor="text1"/>
+        </w:rPr>
+        <w:t xml:space="preserve">/src/chermes/bin </w:t>
+      </w:r>
+      <w:r>
+        <w:rPr>
+          <w:rFonts w:cs="Courier New"/>
+          <w:color w:val="000000" w:themeColor="text1"/>
+        </w:rPr>
+        <w:t xml:space="preserve">and delete tpx3SpidrUnpacker. </w:t>
+      </w:r>
+      <w:r>
+        <w:rPr>
+          <w:rFonts w:cs="Courier New"/>
+          <w:color w:val="000000" w:themeColor="text1"/>
+        </w:rPr>
+        <w:t xml:space="preserve">Re-run the code and </w:t>
+      </w:r>
+      <w:r>
+        <w:rPr>
+          <w:rFonts w:cs="Courier New"/>
+          <w:color w:val="000000" w:themeColor="text1"/>
+        </w:rPr>
+        <w:t xml:space="preserve">a new version should be created and copied into the workspace. </w:t>
+      </w:r>
+      <w:r>
+        <w:rPr>
+          <w:rFonts w:cs="Courier New"/>
+          <w:color w:val="000000" w:themeColor="text1"/>
+        </w:rPr>
+        <w:t xml:space="preserve">Make sure that you have created an up-to-date version of the unpacker. </w:t>
+      </w:r>
+    </w:p>
+    <w:p>
+      <w:pPr>
+        <w:pStyle w:val="Heading2"/>
         <w:rPr>
           <w:color w:val="BF4E14" w:themeColor="accent2" w:themeShade="BF"/>
         </w:rPr>
-        <w:t>Unpacking Data</w:t>
-      </w:r>
-      <w:bookmarkEnd w:id="20"/>
-    </w:p>
-    <w:p>
-      <w:pPr>
-        <w:rPr>
-          <w:color w:val="000000" w:themeColor="text1"/>
-        </w:rPr>
-      </w:pPr>
-      <w:r>
-        <w:rPr>
-          <w:color w:val="000000" w:themeColor="text1"/>
-        </w:rPr>
-        <w:t xml:space="preserve">Unpacking data in HERMES requires use of </w:t>
-      </w:r>
-      <w:r>
-        <w:rPr>
-          <w:color w:val="000000" w:themeColor="text1"/>
-        </w:rPr>
-        <w:t>C++ files to turn .tpx3 files into .rawSignals files</w:t>
-      </w:r>
-      <w:r>
-        <w:rPr>
-          <w:color w:val="000000" w:themeColor="text1"/>
-        </w:rPr>
-        <w:t xml:space="preserve">. The .tpx3 files are created from acquiring raw data from the TPX3Cam, and the .rawSignals is a usable form that can easily be loaded into a pandas DataFrame. </w:t>
-      </w:r>
-      <w:r>
-        <w:rPr>
-          <w:color w:val="000000" w:themeColor="text1"/>
-        </w:rPr>
-        <w:t xml:space="preserve"> </w:t>
-      </w:r>
-    </w:p>
-    <w:p>
-      <w:pPr>
-        <w:pStyle w:val="Heading2"/>
-        <w:rPr>
-          <w:color w:val="000000" w:themeColor="text1"/>
-        </w:rPr>
       </w:pPr>
       <w:r>
         <w:rPr>
@@ -7433,7 +7556,7 @@
         </w:rPr>
         <w:t xml:space="preserve">    </w:t>
       </w:r>
-      <w:bookmarkStart w:id="21" w:name="_Toc205383658"/>
+      <w:bookmarkStart w:id="23" w:name="_Toc205450954"/>
       <w:r>
         <w:rPr>
           <w:color w:val="BF4E14" w:themeColor="accent2" w:themeShade="BF"/>
@@ -7444,192 +7567,30 @@
         <w:rPr>
           <w:color w:val="BF4E14" w:themeColor="accent2" w:themeShade="BF"/>
         </w:rPr>
-        <w:t>.1 Create Unpacker</w:t>
-      </w:r>
-      <w:bookmarkEnd w:id="21"/>
-    </w:p>
-    <w:p>
-      <w:pPr>
-        <w:rPr>
-          <w:color w:val="000000" w:themeColor="text1"/>
-        </w:rPr>
-      </w:pPr>
-      <w:r>
-        <w:rPr>
-          <w:color w:val="000000" w:themeColor="text1"/>
-        </w:rPr>
-        <w:t xml:space="preserve">In a terminal, navigate to your HERMES directory. </w:t>
-      </w:r>
-      <w:r>
-        <w:rPr>
-          <w:color w:val="000000" w:themeColor="text1"/>
-        </w:rPr>
-        <w:t xml:space="preserve">This should be the directory that contains folders such as </w:t>
-      </w:r>
-      <w:r>
-        <w:rPr>
-          <w:rFonts w:ascii="Courier New" w:hAnsi="Courier New" w:cs="Courier New"/>
-          <w:color w:val="000000" w:themeColor="text1"/>
-        </w:rPr>
-        <w:t>src</w:t>
-      </w:r>
-      <w:r>
-        <w:rPr>
-          <w:color w:val="000000" w:themeColor="text1"/>
-        </w:rPr>
-        <w:t xml:space="preserve">, </w:t>
-      </w:r>
-      <w:r>
-        <w:rPr>
-          <w:rFonts w:ascii="Courier New" w:hAnsi="Courier New" w:cs="Courier New"/>
-          <w:color w:val="000000" w:themeColor="text1"/>
-        </w:rPr>
-        <w:t>workspace</w:t>
-      </w:r>
-      <w:r>
-        <w:rPr>
-          <w:color w:val="000000" w:themeColor="text1"/>
-        </w:rPr>
-        <w:t xml:space="preserve">, and </w:t>
-      </w:r>
-      <w:r>
-        <w:rPr>
-          <w:rFonts w:ascii="Courier New" w:hAnsi="Courier New" w:cs="Courier New"/>
-          <w:color w:val="000000" w:themeColor="text1"/>
-        </w:rPr>
-        <w:t>examples</w:t>
-      </w:r>
-      <w:r>
-        <w:rPr>
-          <w:color w:val="000000" w:themeColor="text1"/>
-        </w:rPr>
-        <w:t>. In this directory, run:</w:t>
-      </w:r>
-    </w:p>
-    <w:p>
-      <w:pPr>
-        <w:ind w:left="288"/>
-        <w:rPr>
-          <w:color w:val="000000" w:themeColor="text1"/>
-        </w:rPr>
-      </w:pPr>
-      <w:r>
-        <w:rPr>
-          <w:rFonts w:ascii="Courier New" w:hAnsi="Courier New" w:cs="Courier New"/>
-          <w:color w:val="000000" w:themeColor="text1"/>
-        </w:rPr>
-        <w:t>cd src/chermes &amp;&amp; make &amp;&amp; cp unpacker.config ../../workspace/ &amp;&amp; cp bin/tpx3SpidrUnpacker ../../workspace/ &amp;&amp; cd ../../</w:t>
-      </w:r>
-    </w:p>
-    <w:p>
-      <w:pPr>
-        <w:rPr>
-          <w:rFonts w:cs="Courier New"/>
-          <w:color w:val="000000" w:themeColor="text1"/>
-        </w:rPr>
-      </w:pPr>
-      <w:r>
-        <w:rPr>
-          <w:rFonts w:cs="Courier New"/>
-          <w:color w:val="000000" w:themeColor="text1"/>
-        </w:rPr>
-        <w:t xml:space="preserve">This will </w:t>
-      </w:r>
-      <w:r>
-        <w:rPr>
-          <w:rFonts w:cs="Courier New"/>
-          <w:color w:val="000000" w:themeColor="text1"/>
-        </w:rPr>
-        <w:t xml:space="preserve">both </w:t>
-      </w:r>
-      <w:r>
-        <w:rPr>
-          <w:rFonts w:cs="Courier New"/>
-          <w:color w:val="000000" w:themeColor="text1"/>
-        </w:rPr>
-        <w:t xml:space="preserve">create the binary file to run the unpacker and copy it into the workspace area, along with a default configuration file. If you try to run this command multiple times, you may get the error: </w:t>
-      </w:r>
-    </w:p>
-    <w:p>
-      <w:pPr>
-        <w:ind w:left="288"/>
-        <w:rPr>
-          <w:rFonts w:ascii="Courier New" w:hAnsi="Courier New" w:cs="Courier New"/>
-          <w:color w:val="000000" w:themeColor="text1"/>
-        </w:rPr>
-      </w:pPr>
-      <w:r>
-        <w:rPr>
-          <w:rFonts w:ascii="Courier New" w:hAnsi="Courier New" w:cs="Courier New"/>
-          <w:color w:val="000000" w:themeColor="text1"/>
-        </w:rPr>
-        <w:t>make: Nothing to be done for 'all'.</w:t>
-      </w:r>
-    </w:p>
-    <w:p>
-      <w:pPr>
-        <w:rPr>
-          <w:rFonts w:cs="Courier New"/>
-          <w:color w:val="000000" w:themeColor="text1"/>
-        </w:rPr>
-      </w:pPr>
-      <w:r>
-        <w:rPr>
-          <w:rFonts w:cs="Courier New"/>
-          <w:color w:val="000000" w:themeColor="text1"/>
-        </w:rPr>
-        <w:t xml:space="preserve">In this case, navigate to </w:t>
-      </w:r>
-      <w:r>
-        <w:rPr>
-          <w:rFonts w:ascii="Courier New" w:hAnsi="Courier New" w:cs="Courier New"/>
-          <w:color w:val="000000" w:themeColor="text1"/>
-        </w:rPr>
-        <w:t xml:space="preserve">/src/chermes/bin </w:t>
-      </w:r>
-      <w:r>
-        <w:rPr>
-          <w:rFonts w:cs="Courier New"/>
-          <w:color w:val="000000" w:themeColor="text1"/>
-        </w:rPr>
-        <w:t xml:space="preserve">and delete tpx3SpidrUnpacker. </w:t>
-      </w:r>
-      <w:r>
-        <w:rPr>
-          <w:rFonts w:cs="Courier New"/>
-          <w:color w:val="000000" w:themeColor="text1"/>
-        </w:rPr>
-        <w:t xml:space="preserve">Re-run the code and </w:t>
-      </w:r>
-      <w:r>
-        <w:rPr>
-          <w:rFonts w:cs="Courier New"/>
-          <w:color w:val="000000" w:themeColor="text1"/>
-        </w:rPr>
-        <w:t xml:space="preserve">a new version should be created and copied into the workspace. </w:t>
-      </w:r>
-      <w:r>
-        <w:rPr>
-          <w:rFonts w:cs="Courier New"/>
-          <w:color w:val="000000" w:themeColor="text1"/>
-        </w:rPr>
-        <w:t xml:space="preserve">Make sure that you have created an up-to-date version of the unpacker. </w:t>
-      </w:r>
-    </w:p>
-    <w:p>
-      <w:pPr>
-        <w:pStyle w:val="Heading2"/>
+        <w:t>.2 U</w:t>
+      </w:r>
+      <w:r>
         <w:rPr>
           <w:color w:val="BF4E14" w:themeColor="accent2" w:themeShade="BF"/>
         </w:rPr>
-      </w:pPr>
-      <w:r>
-        <w:rPr>
-          <w:color w:val="000000" w:themeColor="text1"/>
+        <w:t>sing the Unpacker</w:t>
+      </w:r>
+      <w:bookmarkEnd w:id="23"/>
+    </w:p>
+    <w:p>
+      <w:pPr>
+        <w:pStyle w:val="Heading3"/>
+        <w:rPr>
+          <w:color w:val="BF4E14" w:themeColor="accent2" w:themeShade="BF"/>
+        </w:rPr>
+      </w:pPr>
+      <w:r>
+        <w:rPr>
+          <w:color w:val="BF4E14" w:themeColor="accent2" w:themeShade="BF"/>
         </w:rPr>
         <w:t xml:space="preserve">    </w:t>
       </w:r>
-      <w:bookmarkStart w:id="22" w:name="_Toc205383659"/>
+      <w:bookmarkStart w:id="24" w:name="_Toc205450955"/>
       <w:r>
         <w:rPr>
           <w:color w:val="BF4E14" w:themeColor="accent2" w:themeShade="BF"/>
@@ -7640,43 +7601,9 @@
         <w:rPr>
           <w:color w:val="BF4E14" w:themeColor="accent2" w:themeShade="BF"/>
         </w:rPr>
-        <w:t>.2 U</w:t>
-      </w:r>
-      <w:r>
-        <w:rPr>
-          <w:color w:val="BF4E14" w:themeColor="accent2" w:themeShade="BF"/>
-        </w:rPr>
-        <w:t>sing the Unpacker</w:t>
-      </w:r>
-      <w:bookmarkEnd w:id="22"/>
-    </w:p>
-    <w:p>
-      <w:pPr>
-        <w:pStyle w:val="Heading3"/>
-        <w:rPr>
-          <w:color w:val="BF4E14" w:themeColor="accent2" w:themeShade="BF"/>
-        </w:rPr>
-      </w:pPr>
-      <w:r>
-        <w:rPr>
-          <w:color w:val="BF4E14" w:themeColor="accent2" w:themeShade="BF"/>
-        </w:rPr>
-        <w:t xml:space="preserve">    </w:t>
-      </w:r>
-      <w:bookmarkStart w:id="23" w:name="_Toc205383660"/>
-      <w:r>
-        <w:rPr>
-          <w:color w:val="BF4E14" w:themeColor="accent2" w:themeShade="BF"/>
-        </w:rPr>
-        <w:t>4</w:t>
-      </w:r>
-      <w:r>
-        <w:rPr>
-          <w:color w:val="BF4E14" w:themeColor="accent2" w:themeShade="BF"/>
-        </w:rPr>
         <w:t>.2.1 Using the CLI</w:t>
       </w:r>
-      <w:bookmarkEnd w:id="23"/>
+      <w:bookmarkEnd w:id="24"/>
     </w:p>
     <w:p>
       <w:pPr>
@@ -7819,7 +7746,6 @@
         <w:rPr>
           <w:color w:val="000000" w:themeColor="text1"/>
         </w:rPr>
-        <w:lastRenderedPageBreak/>
         <w:br/>
       </w:r>
       <w:r>
@@ -7881,6 +7807,7 @@
         <w:rPr>
           <w:color w:val="000000" w:themeColor="text1"/>
         </w:rPr>
+        <w:lastRenderedPageBreak/>
         <w:t xml:space="preserve">All these parameters are present in the configuration file, except for </w:t>
       </w:r>
       <w:r>
@@ -7953,7 +7880,7 @@
         </w:rPr>
         <w:t xml:space="preserve">    </w:t>
       </w:r>
-      <w:bookmarkStart w:id="24" w:name="_Toc205383661"/>
+      <w:bookmarkStart w:id="25" w:name="_Toc205450956"/>
       <w:r>
         <w:rPr>
           <w:color w:val="BF4E14" w:themeColor="accent2" w:themeShade="BF"/>
@@ -7966,7 +7893,7 @@
         </w:rPr>
         <w:t>.2.2 Configuration File</w:t>
       </w:r>
-      <w:bookmarkEnd w:id="24"/>
+      <w:bookmarkEnd w:id="25"/>
     </w:p>
     <w:p>
       <w:pPr>
@@ -8172,12 +8099,21 @@
           <w:color w:val="000000" w:themeColor="text1"/>
         </w:rPr>
       </w:pPr>
-      <w:r>
-        <w:rPr>
-          <w:rFonts w:ascii="Courier New" w:hAnsi="Courier New" w:cs="Courier New"/>
-          <w:color w:val="000000" w:themeColor="text1"/>
-        </w:rPr>
-        <w:t>outputFolder, -o, --</w:t>
+      <w:proofErr w:type="spellStart"/>
+      <w:r>
+        <w:rPr>
+          <w:rFonts w:ascii="Courier New" w:hAnsi="Courier New" w:cs="Courier New"/>
+          <w:color w:val="000000" w:themeColor="text1"/>
+        </w:rPr>
+        <w:t>outputFolder</w:t>
+      </w:r>
+      <w:proofErr w:type="spellEnd"/>
+      <w:r>
+        <w:rPr>
+          <w:rFonts w:ascii="Courier New" w:hAnsi="Courier New" w:cs="Courier New"/>
+          <w:color w:val="000000" w:themeColor="text1"/>
+        </w:rPr>
+        <w:t>, -o, --</w:t>
       </w:r>
       <w:proofErr w:type="spellStart"/>
       <w:r>
@@ -8265,7 +8201,6 @@
         <w:rPr>
           <w:color w:val="000000" w:themeColor="text1"/>
         </w:rPr>
-        <w:lastRenderedPageBreak/>
         <w:t xml:space="preserve">Processing options: </w:t>
       </w:r>
     </w:p>
@@ -8336,6 +8271,7 @@
         <w:rPr>
           <w:color w:val="000000" w:themeColor="text1"/>
         </w:rPr>
+        <w:lastRenderedPageBreak/>
         <w:br/>
       </w:r>
       <w:r>
@@ -8493,15 +8429,125 @@
           <w:rFonts w:ascii="Courier New" w:hAnsi="Courier New" w:cs="Courier New"/>
           <w:color w:val="000000" w:themeColor="text1"/>
         </w:rPr>
+        <w:t xml:space="preserve">outputFolder = </w:t>
+      </w:r>
+      <w:r>
+        <w:rPr>
+          <w:rFonts w:cs="Courier New"/>
+          <w:color w:val="000000" w:themeColor="text1"/>
+        </w:rPr>
+        <w:t>The path to your .rawSignalFiles directory that you want unpacked files to be saved in.</w:t>
+      </w:r>
+    </w:p>
+    <w:p>
+      <w:pPr>
+        <w:rPr>
+          <w:rFonts w:cs="Courier New"/>
+          <w:color w:val="000000" w:themeColor="text1"/>
+        </w:rPr>
+      </w:pPr>
+    </w:p>
+    <w:p>
+      <w:pPr>
+        <w:rPr>
+          <w:rFonts w:cs="Courier New"/>
+          <w:color w:val="000000" w:themeColor="text1"/>
+        </w:rPr>
+      </w:pPr>
+      <w:r>
+        <w:rPr>
+          <w:rFonts w:ascii="Courier New" w:hAnsi="Courier New" w:cs="Courier New"/>
+          <w:color w:val="000000" w:themeColor="text1"/>
+        </w:rPr>
+        <w:t xml:space="preserve">writeRawSignals = </w:t>
+      </w:r>
+      <w:r>
+        <w:rPr>
+          <w:rFonts w:cs="Courier New"/>
+          <w:color w:val="000000" w:themeColor="text1"/>
+        </w:rPr>
+        <w:t>Enable/Disable ability to write raw signals</w:t>
+      </w:r>
+      <w:r>
+        <w:rPr>
+          <w:rFonts w:cs="Courier New"/>
+          <w:color w:val="000000" w:themeColor="text1"/>
+        </w:rPr>
+        <w:t>.</w:t>
+      </w:r>
+    </w:p>
+    <w:p>
+      <w:pPr>
+        <w:rPr>
+          <w:rFonts w:cs="Courier New"/>
+          <w:color w:val="000000" w:themeColor="text1"/>
+        </w:rPr>
+      </w:pPr>
+      <w:r>
+        <w:rPr>
+          <w:rFonts w:ascii="Courier New" w:hAnsi="Courier New" w:cs="Courier New"/>
+          <w:color w:val="000000" w:themeColor="text1"/>
+        </w:rPr>
+        <w:t xml:space="preserve">sortSignals = </w:t>
+      </w:r>
+      <w:r>
+        <w:rPr>
+          <w:rFonts w:cs="Courier New"/>
+          <w:color w:val="000000" w:themeColor="text1"/>
+        </w:rPr>
+        <w:t>Enable/Disable ability to sort signals</w:t>
+      </w:r>
+      <w:r>
+        <w:rPr>
+          <w:rFonts w:cs="Courier New"/>
+          <w:color w:val="000000" w:themeColor="text1"/>
+        </w:rPr>
+        <w:t>.</w:t>
+      </w:r>
+    </w:p>
+    <w:p>
+      <w:pPr>
+        <w:rPr>
+          <w:rFonts w:cs="Courier New"/>
+          <w:color w:val="000000" w:themeColor="text1"/>
+        </w:rPr>
+      </w:pPr>
+      <w:r>
+        <w:rPr>
+          <w:rFonts w:ascii="Courier New" w:hAnsi="Courier New" w:cs="Courier New"/>
+          <w:color w:val="000000" w:themeColor="text1"/>
+        </w:rPr>
+        <w:t xml:space="preserve">clusterPixels = </w:t>
+      </w:r>
+      <w:r>
+        <w:rPr>
+          <w:rFonts w:cs="Courier New"/>
+          <w:color w:val="000000" w:themeColor="text1"/>
+        </w:rPr>
+        <w:t>Enable/Disable ability to cluster pixel hits.</w:t>
+      </w:r>
+    </w:p>
+    <w:p>
+      <w:pPr>
+        <w:rPr>
+          <w:rFonts w:cs="Courier New"/>
+          <w:color w:val="000000" w:themeColor="text1"/>
+        </w:rPr>
+      </w:pPr>
+      <w:r>
+        <w:rPr>
+          <w:rFonts w:ascii="Courier New" w:hAnsi="Courier New" w:cs="Courier New"/>
+          <w:color w:val="000000" w:themeColor="text1"/>
+        </w:rPr>
         <w:lastRenderedPageBreak/>
-        <w:t xml:space="preserve">outputFolder = </w:t>
+        <w:t xml:space="preserve">writeOutPhotons = </w:t>
       </w:r>
       <w:r>
         <w:rPr>
           <w:rFonts w:cs="Courier New"/>
           <w:color w:val="000000" w:themeColor="text1"/>
         </w:rPr>
-        <w:t>The path to your .rawSignalFiles directory that you want unpacked files to be saved in.</w:t>
+        <w:t>Enable/Disable ability to write photons.</w:t>
       </w:r>
     </w:p>
     <w:p>
@@ -8524,20 +8570,35 @@
           <w:rFonts w:ascii="Courier New" w:hAnsi="Courier New" w:cs="Courier New"/>
           <w:color w:val="000000" w:themeColor="text1"/>
         </w:rPr>
-        <w:t xml:space="preserve">writeRawSignals = </w:t>
+        <w:t xml:space="preserve">verboseLevel = </w:t>
       </w:r>
       <w:r>
         <w:rPr>
           <w:rFonts w:cs="Courier New"/>
           <w:color w:val="000000" w:themeColor="text1"/>
         </w:rPr>
-        <w:t>Enable/Disable ability to write raw signals</w:t>
-      </w:r>
-      <w:r>
+        <w:t xml:space="preserve">Gives user detailed terminal output depending on value. </w:t>
+      </w:r>
+    </w:p>
+    <w:p>
+      <w:pPr>
         <w:rPr>
           <w:rFonts w:cs="Courier New"/>
           <w:color w:val="000000" w:themeColor="text1"/>
         </w:rPr>
+      </w:pPr>
+      <w:r>
+        <w:rPr>
+          <w:rFonts w:cs="Courier New"/>
+          <w:color w:val="000000" w:themeColor="text1"/>
+        </w:rPr>
+        <w:t>0 = Silent mode, 1 = Basic Information, 2 = Detailed logs</w:t>
+      </w:r>
+      <w:r>
+        <w:rPr>
+          <w:rFonts w:cs="Courier New"/>
+          <w:color w:val="000000" w:themeColor="text1"/>
+        </w:rPr>
         <w:t>.</w:t>
       </w:r>
     </w:p>
@@ -8553,138 +8614,13 @@
           <w:rFonts w:ascii="Courier New" w:hAnsi="Courier New" w:cs="Courier New"/>
           <w:color w:val="000000" w:themeColor="text1"/>
         </w:rPr>
-        <w:t xml:space="preserve">sortSignals = </w:t>
+        <w:t xml:space="preserve">maxPacketsToRead = </w:t>
       </w:r>
       <w:r>
         <w:rPr>
           <w:rFonts w:cs="Courier New"/>
           <w:color w:val="000000" w:themeColor="text1"/>
         </w:rPr>
-        <w:t>Enable/Disable ability to sort signals</w:t>
-      </w:r>
-      <w:r>
-        <w:rPr>
-          <w:rFonts w:cs="Courier New"/>
-          <w:color w:val="000000" w:themeColor="text1"/>
-        </w:rPr>
-        <w:t>.</w:t>
-      </w:r>
-    </w:p>
-    <w:p>
-      <w:pPr>
-        <w:rPr>
-          <w:rFonts w:cs="Courier New"/>
-          <w:color w:val="000000" w:themeColor="text1"/>
-        </w:rPr>
-      </w:pPr>
-      <w:r>
-        <w:rPr>
-          <w:rFonts w:ascii="Courier New" w:hAnsi="Courier New" w:cs="Courier New"/>
-          <w:color w:val="000000" w:themeColor="text1"/>
-        </w:rPr>
-        <w:t xml:space="preserve">clusterPixels = </w:t>
-      </w:r>
-      <w:r>
-        <w:rPr>
-          <w:rFonts w:cs="Courier New"/>
-          <w:color w:val="000000" w:themeColor="text1"/>
-        </w:rPr>
-        <w:t>Enable/Disable ability to cluster pixel hits.</w:t>
-      </w:r>
-    </w:p>
-    <w:p>
-      <w:pPr>
-        <w:rPr>
-          <w:rFonts w:cs="Courier New"/>
-          <w:color w:val="000000" w:themeColor="text1"/>
-        </w:rPr>
-      </w:pPr>
-      <w:r>
-        <w:rPr>
-          <w:rFonts w:ascii="Courier New" w:hAnsi="Courier New" w:cs="Courier New"/>
-          <w:color w:val="000000" w:themeColor="text1"/>
-        </w:rPr>
-        <w:t xml:space="preserve">writeOutPhotons = </w:t>
-      </w:r>
-      <w:r>
-        <w:rPr>
-          <w:rFonts w:cs="Courier New"/>
-          <w:color w:val="000000" w:themeColor="text1"/>
-        </w:rPr>
-        <w:t>Enable/Disable ability to write photons.</w:t>
-      </w:r>
-    </w:p>
-    <w:p>
-      <w:pPr>
-        <w:rPr>
-          <w:rFonts w:cs="Courier New"/>
-          <w:color w:val="000000" w:themeColor="text1"/>
-        </w:rPr>
-      </w:pPr>
-    </w:p>
-    <w:p>
-      <w:pPr>
-        <w:rPr>
-          <w:rFonts w:cs="Courier New"/>
-          <w:color w:val="000000" w:themeColor="text1"/>
-        </w:rPr>
-      </w:pPr>
-      <w:r>
-        <w:rPr>
-          <w:rFonts w:ascii="Courier New" w:hAnsi="Courier New" w:cs="Courier New"/>
-          <w:color w:val="000000" w:themeColor="text1"/>
-        </w:rPr>
-        <w:t xml:space="preserve">verboseLevel = </w:t>
-      </w:r>
-      <w:r>
-        <w:rPr>
-          <w:rFonts w:cs="Courier New"/>
-          <w:color w:val="000000" w:themeColor="text1"/>
-        </w:rPr>
-        <w:t xml:space="preserve">Gives user detailed terminal output depending on value. </w:t>
-      </w:r>
-    </w:p>
-    <w:p>
-      <w:pPr>
-        <w:rPr>
-          <w:rFonts w:cs="Courier New"/>
-          <w:color w:val="000000" w:themeColor="text1"/>
-        </w:rPr>
-      </w:pPr>
-      <w:r>
-        <w:rPr>
-          <w:rFonts w:cs="Courier New"/>
-          <w:color w:val="000000" w:themeColor="text1"/>
-        </w:rPr>
-        <w:t>0 = Silent mode, 1 = Basic Information, 2 = Detailed logs</w:t>
-      </w:r>
-      <w:r>
-        <w:rPr>
-          <w:rFonts w:cs="Courier New"/>
-          <w:color w:val="000000" w:themeColor="text1"/>
-        </w:rPr>
-        <w:t>.</w:t>
-      </w:r>
-    </w:p>
-    <w:p>
-      <w:pPr>
-        <w:rPr>
-          <w:rFonts w:cs="Courier New"/>
-          <w:color w:val="000000" w:themeColor="text1"/>
-        </w:rPr>
-      </w:pPr>
-      <w:r>
-        <w:rPr>
-          <w:rFonts w:ascii="Courier New" w:hAnsi="Courier New" w:cs="Courier New"/>
-          <w:color w:val="000000" w:themeColor="text1"/>
-        </w:rPr>
-        <w:t xml:space="preserve">maxPacketsToRead = </w:t>
-      </w:r>
-      <w:r>
-        <w:rPr>
-          <w:rFonts w:cs="Courier New"/>
-          <w:color w:val="000000" w:themeColor="text1"/>
-        </w:rPr>
         <w:t xml:space="preserve">Maximum number of packets to read. 1 packet is 64 bits, or generally is one ‘event’, whether that be a TDC, pixel hit, GTS, or control signal. Set to 0 to unpack all packets. </w:t>
       </w:r>
     </w:p>
@@ -8708,7 +8644,7 @@
         </w:rPr>
         <w:t xml:space="preserve">    </w:t>
       </w:r>
-      <w:bookmarkStart w:id="25" w:name="_Toc205383662"/>
+      <w:bookmarkStart w:id="26" w:name="_Toc205450957"/>
       <w:r>
         <w:rPr>
           <w:color w:val="BF4E14" w:themeColor="accent2" w:themeShade="BF"/>
@@ -8721,7 +8657,7 @@
         </w:rPr>
         <w:t>.2.3 .rawSignals Structure</w:t>
       </w:r>
-      <w:bookmarkEnd w:id="25"/>
+      <w:bookmarkEnd w:id="26"/>
     </w:p>
     <w:p>
       <w:pPr>
@@ -8901,14 +8837,7 @@
         <w:rPr>
           <w:color w:val="000000" w:themeColor="text1"/>
         </w:rPr>
-        <w:t xml:space="preserve"> value is not useful and can be discarded. We are in the process of refining </w:t>
-      </w:r>
-      <w:r>
-        <w:rPr>
-          <w:color w:val="000000" w:themeColor="text1"/>
-        </w:rPr>
-        <w:lastRenderedPageBreak/>
-        <w:t>this unpacking to produce less useless information</w:t>
+        <w:t xml:space="preserve"> value is not useful and can be discarded. We are in the process of refining this unpacking to produce less useless information</w:t>
       </w:r>
       <w:r>
         <w:rPr>
@@ -8930,7 +8859,7 @@
         </w:rPr>
         <w:t xml:space="preserve">    </w:t>
       </w:r>
-      <w:bookmarkStart w:id="26" w:name="_Toc205383663"/>
+      <w:bookmarkStart w:id="27" w:name="_Toc205450958"/>
       <w:r>
         <w:rPr>
           <w:color w:val="BF4E14" w:themeColor="accent2" w:themeShade="BF"/>
@@ -8955,7 +8884,7 @@
         </w:rPr>
         <w:t xml:space="preserve"> Examples</w:t>
       </w:r>
-      <w:bookmarkEnd w:id="26"/>
+      <w:bookmarkEnd w:id="27"/>
     </w:p>
     <w:p>
       <w:pPr>
@@ -9033,6 +8962,7 @@
           <w:rFonts w:ascii="Courier New" w:hAnsi="Courier New" w:cs="Courier New"/>
           <w:color w:val="000000" w:themeColor="text1"/>
         </w:rPr>
+        <w:lastRenderedPageBreak/>
         <w:t>tpx3SpidrUnpacker -</w:t>
       </w:r>
       <w:proofErr w:type="spellStart"/>
@@ -9216,14 +9146,14 @@
           <w:color w:val="BF4E14" w:themeColor="accent2" w:themeShade="BF"/>
         </w:rPr>
       </w:pPr>
-      <w:bookmarkStart w:id="27" w:name="_Toc205383664"/>
+      <w:bookmarkStart w:id="28" w:name="_Toc205450959"/>
       <w:r>
         <w:rPr>
           <w:color w:val="BF4E14" w:themeColor="accent2" w:themeShade="BF"/>
         </w:rPr>
         <w:t>5. Analyzing Data with HERMES packages</w:t>
       </w:r>
-      <w:bookmarkEnd w:id="27"/>
+      <w:bookmarkEnd w:id="28"/>
     </w:p>
     <w:p>
       <w:pPr>
@@ -9577,6 +9507,7 @@
         <w:rPr>
           <w:color w:val="000000" w:themeColor="text1"/>
         </w:rPr>
+        <w:lastRenderedPageBreak/>
         <w:t xml:space="preserve">Note that any changes made to a package file will only be implemented if the kernel is restarted to load the package once again. Below are all the packages currently implemented into HERMES and the abilities their functions provide. </w:t>
       </w:r>
     </w:p>
@@ -9588,14 +9519,14 @@
           <w:color w:val="BF4E14" w:themeColor="accent2" w:themeShade="BF"/>
         </w:rPr>
       </w:pPr>
-      <w:bookmarkStart w:id="28" w:name="_Toc205383665"/>
+      <w:bookmarkStart w:id="29" w:name="_Toc205450960"/>
       <w:r>
         <w:rPr>
           <w:color w:val="BF4E14" w:themeColor="accent2" w:themeShade="BF"/>
         </w:rPr>
         <w:t>5.1 loader.py</w:t>
       </w:r>
-      <w:bookmarkEnd w:id="28"/>
+      <w:bookmarkEnd w:id="29"/>
     </w:p>
     <w:p>
       <w:pPr>
@@ -9618,14 +9549,14 @@
           <w:color w:val="BF4E14" w:themeColor="accent2" w:themeShade="BF"/>
         </w:rPr>
       </w:pPr>
-      <w:bookmarkStart w:id="29" w:name="_Toc205383666"/>
+      <w:bookmarkStart w:id="30" w:name="_Toc205450961"/>
       <w:r>
         <w:rPr>
           <w:color w:val="BF4E14" w:themeColor="accent2" w:themeShade="BF"/>
         </w:rPr>
         <w:t>5.1.1 Load Function</w:t>
       </w:r>
-      <w:bookmarkEnd w:id="29"/>
+      <w:bookmarkEnd w:id="30"/>
     </w:p>
     <w:p>
       <w:pPr>
@@ -10246,7 +10177,6 @@
           <w:rFonts w:ascii="Courier New" w:hAnsi="Courier New" w:cs="Courier New"/>
           <w:color w:val="000000" w:themeColor="text1"/>
         </w:rPr>
-        <w:lastRenderedPageBreak/>
         <w:t xml:space="preserve">index : str </w:t>
       </w:r>
       <w:r>
@@ -10329,6 +10259,7 @@
           <w:rFonts w:ascii="Courier New" w:hAnsi="Courier New" w:cs="Courier New"/>
           <w:color w:val="000000" w:themeColor="text1"/>
         </w:rPr>
+        <w:lastRenderedPageBreak/>
         <w:t>file_duration : float</w:t>
       </w:r>
       <w:r>
@@ -10359,14 +10290,14 @@
           <w:color w:val="BF4E14" w:themeColor="accent2" w:themeShade="BF"/>
         </w:rPr>
       </w:pPr>
-      <w:bookmarkStart w:id="30" w:name="_Toc205383667"/>
+      <w:bookmarkStart w:id="31" w:name="_Toc205450962"/>
       <w:r>
         <w:rPr>
           <w:color w:val="BF4E14" w:themeColor="accent2" w:themeShade="BF"/>
         </w:rPr>
         <w:t>5.1.2 Exporter Functions</w:t>
       </w:r>
-      <w:bookmarkEnd w:id="30"/>
+      <w:bookmarkEnd w:id="31"/>
     </w:p>
     <w:p>
       <w:pPr>
@@ -10441,14 +10372,14 @@
           <w:color w:val="BF4E14" w:themeColor="accent2" w:themeShade="BF"/>
         </w:rPr>
       </w:pPr>
-      <w:bookmarkStart w:id="31" w:name="_Toc205383668"/>
+      <w:bookmarkStart w:id="32" w:name="_Toc205450963"/>
       <w:r>
         <w:rPr>
           <w:color w:val="BF4E14" w:themeColor="accent2" w:themeShade="BF"/>
         </w:rPr>
         <w:t>5.2 plotter.py</w:t>
       </w:r>
-      <w:bookmarkEnd w:id="31"/>
+      <w:bookmarkEnd w:id="32"/>
     </w:p>
     <w:p>
       <w:pPr>
@@ -10477,14 +10408,14 @@
           <w:color w:val="BF4E14" w:themeColor="accent2" w:themeShade="BF"/>
         </w:rPr>
       </w:pPr>
-      <w:bookmarkStart w:id="32" w:name="_Toc205383669"/>
+      <w:bookmarkStart w:id="33" w:name="_Toc205450964"/>
       <w:r>
         <w:rPr>
           <w:color w:val="BF4E14" w:themeColor="accent2" w:themeShade="BF"/>
         </w:rPr>
         <w:t>5.2.1 BufferPlotter</w:t>
       </w:r>
-      <w:bookmarkEnd w:id="32"/>
+      <w:bookmarkEnd w:id="33"/>
     </w:p>
     <w:p>
       <w:pPr>
@@ -10583,14 +10514,14 @@
           <w:color w:val="BF4E14" w:themeColor="accent2" w:themeShade="BF"/>
         </w:rPr>
       </w:pPr>
-      <w:bookmarkStart w:id="33" w:name="_Toc205383670"/>
+      <w:bookmarkStart w:id="34" w:name="_Toc205450965"/>
       <w:r>
         <w:rPr>
           <w:color w:val="BF4E14" w:themeColor="accent2" w:themeShade="BF"/>
         </w:rPr>
         <w:t>5.2.2 HistogramPlotter</w:t>
       </w:r>
-      <w:bookmarkEnd w:id="33"/>
+      <w:bookmarkEnd w:id="34"/>
     </w:p>
     <w:p>
       <w:pPr>
@@ -10621,7 +10552,6 @@
           <w:rFonts w:ascii="Courier New" w:hAnsi="Courier New" w:cs="Courier New"/>
           <w:color w:val="000000" w:themeColor="text1"/>
         </w:rPr>
-        <w:lastRenderedPageBreak/>
         <w:t>plot_packets_per_buffer()</w:t>
       </w:r>
       <w:r>
@@ -10664,14 +10594,14 @@
           <w:color w:val="BF4E14" w:themeColor="accent2" w:themeShade="BF"/>
         </w:rPr>
       </w:pPr>
-      <w:bookmarkStart w:id="34" w:name="_Toc205383671"/>
+      <w:bookmarkStart w:id="35" w:name="_Toc205450966"/>
       <w:r>
         <w:rPr>
           <w:color w:val="BF4E14" w:themeColor="accent2" w:themeShade="BF"/>
         </w:rPr>
         <w:t>5.2.3 ToAImageSequenceGenerator</w:t>
       </w:r>
-      <w:bookmarkEnd w:id="34"/>
+      <w:bookmarkEnd w:id="35"/>
     </w:p>
     <w:p>
       <w:pPr>
@@ -10702,6 +10632,7 @@
           <w:rFonts w:ascii="Courier New" w:hAnsi="Courier New" w:cs="Courier New"/>
           <w:color w:val="000000" w:themeColor="text1"/>
         </w:rPr>
+        <w:lastRenderedPageBreak/>
         <w:t>generate_images()</w:t>
       </w:r>
       <w:r>
@@ -10744,14 +10675,14 @@
           <w:color w:val="BF4E14" w:themeColor="accent2" w:themeShade="BF"/>
         </w:rPr>
       </w:pPr>
-      <w:bookmarkStart w:id="35" w:name="_Toc205383672"/>
+      <w:bookmarkStart w:id="36" w:name="_Toc205450967"/>
       <w:r>
         <w:rPr>
           <w:color w:val="BF4E14" w:themeColor="accent2" w:themeShade="BF"/>
         </w:rPr>
         <w:t>5.3 analyze.py</w:t>
       </w:r>
-      <w:bookmarkEnd w:id="35"/>
+      <w:bookmarkEnd w:id="36"/>
     </w:p>
     <w:p>
       <w:pPr>
@@ -10774,14 +10705,14 @@
           <w:color w:val="BF4E14" w:themeColor="accent2" w:themeShade="BF"/>
         </w:rPr>
       </w:pPr>
-      <w:bookmarkStart w:id="36" w:name="_Toc205383673"/>
+      <w:bookmarkStart w:id="37" w:name="_Toc205450968"/>
       <w:r>
         <w:rPr>
           <w:color w:val="BF4E14" w:themeColor="accent2" w:themeShade="BF"/>
         </w:rPr>
         <w:t>5.3.1 Summary/Diagnostic Functions</w:t>
       </w:r>
-      <w:bookmarkEnd w:id="36"/>
+      <w:bookmarkEnd w:id="37"/>
     </w:p>
     <w:p>
       <w:pPr>
@@ -10913,14 +10844,14 @@
           <w:color w:val="BF4E14" w:themeColor="accent2" w:themeShade="BF"/>
         </w:rPr>
       </w:pPr>
-      <w:bookmarkStart w:id="37" w:name="_Toc205383674"/>
+      <w:bookmarkStart w:id="38" w:name="_Toc205450969"/>
       <w:r>
         <w:rPr>
           <w:color w:val="BF4E14" w:themeColor="accent2" w:themeShade="BF"/>
         </w:rPr>
         <w:t>5.3.2 Filtering Functions</w:t>
       </w:r>
-      <w:bookmarkEnd w:id="37"/>
+      <w:bookmarkEnd w:id="38"/>
     </w:p>
     <w:p>
       <w:pPr>
@@ -11047,15 +10978,14 @@
           <w:color w:val="BF4E14" w:themeColor="accent2" w:themeShade="BF"/>
         </w:rPr>
       </w:pPr>
-      <w:bookmarkStart w:id="38" w:name="_Toc205383675"/>
+      <w:bookmarkStart w:id="39" w:name="_Toc205450970"/>
       <w:r>
         <w:rPr>
           <w:color w:val="BF4E14" w:themeColor="accent2" w:themeShade="BF"/>
         </w:rPr>
-        <w:lastRenderedPageBreak/>
         <w:t>5.4 Coding Examples</w:t>
       </w:r>
-      <w:bookmarkEnd w:id="38"/>
+      <w:bookmarkEnd w:id="39"/>
     </w:p>
     <w:p>
       <w:pPr>
@@ -11065,14 +10995,14 @@
           <w:color w:val="BF4E14" w:themeColor="accent2" w:themeShade="BF"/>
         </w:rPr>
       </w:pPr>
-      <w:bookmarkStart w:id="39" w:name="_Toc205383676"/>
+      <w:bookmarkStart w:id="40" w:name="_Toc205450971"/>
       <w:r>
         <w:rPr>
           <w:color w:val="BF4E14" w:themeColor="accent2" w:themeShade="BF"/>
         </w:rPr>
         <w:t>5.4.1 Loader Examples</w:t>
       </w:r>
-      <w:bookmarkEnd w:id="39"/>
+      <w:bookmarkEnd w:id="40"/>
     </w:p>
     <w:p>
       <w:pPr>
@@ -11158,6 +11088,7 @@
         <w:rPr>
           <w:color w:val="000000" w:themeColor="text1"/>
         </w:rPr>
+        <w:lastRenderedPageBreak/>
         <w:t>Load SignalsIO() class into object:</w:t>
       </w:r>
     </w:p>
@@ -11404,7 +11335,6 @@
           <w:rFonts w:ascii="Courier New" w:hAnsi="Courier New" w:cs="Courier New"/>
           <w:color w:val="000000" w:themeColor="text1"/>
         </w:rPr>
-        <w:lastRenderedPageBreak/>
         <w:t>df = loader.load_data(rawSignals_dir, index="10:101:5", time_adjust=True, round_period_to=0.25)</w:t>
       </w:r>
     </w:p>
@@ -11463,14 +11393,15 @@
           <w:color w:val="BF4E14" w:themeColor="accent2" w:themeShade="BF"/>
         </w:rPr>
       </w:pPr>
-      <w:bookmarkStart w:id="40" w:name="_Toc205383677"/>
+      <w:bookmarkStart w:id="41" w:name="_Toc205450972"/>
       <w:r>
         <w:rPr>
           <w:color w:val="BF4E14" w:themeColor="accent2" w:themeShade="BF"/>
         </w:rPr>
+        <w:lastRenderedPageBreak/>
         <w:t>5.4.2 Plotter Examples</w:t>
       </w:r>
-      <w:bookmarkEnd w:id="40"/>
+      <w:bookmarkEnd w:id="41"/>
     </w:p>
     <w:p>
       <w:pPr>
@@ -11528,14 +11459,14 @@
           <w:color w:val="BF4E14" w:themeColor="accent2" w:themeShade="BF"/>
         </w:rPr>
       </w:pPr>
-      <w:bookmarkStart w:id="41" w:name="_Toc205383678"/>
+      <w:bookmarkStart w:id="42" w:name="_Toc205450973"/>
       <w:r>
         <w:rPr>
           <w:color w:val="BF4E14" w:themeColor="accent2" w:themeShade="BF"/>
         </w:rPr>
         <w:t>5.4.3 Analyzer Examples</w:t>
       </w:r>
-      <w:bookmarkEnd w:id="41"/>
+      <w:bookmarkEnd w:id="42"/>
     </w:p>
     <w:p>
       <w:pPr>
@@ -11693,14 +11624,14 @@
           <w:color w:val="BF4E14" w:themeColor="accent2" w:themeShade="BF"/>
         </w:rPr>
       </w:pPr>
-      <w:bookmarkStart w:id="42" w:name="_Toc205383679"/>
+      <w:bookmarkStart w:id="43" w:name="_Toc205450974"/>
       <w:r>
         <w:rPr>
           <w:color w:val="BF4E14" w:themeColor="accent2" w:themeShade="BF"/>
         </w:rPr>
         <w:t>5.5 Example Notebook Files</w:t>
       </w:r>
-      <w:bookmarkEnd w:id="42"/>
+      <w:bookmarkEnd w:id="43"/>
     </w:p>
     <w:p>
       <w:pPr>
@@ -11761,14 +11692,14 @@
           <w:color w:val="BF4E14" w:themeColor="accent2" w:themeShade="BF"/>
         </w:rPr>
       </w:pPr>
-      <w:bookmarkStart w:id="43" w:name="_Toc205383680"/>
+      <w:bookmarkStart w:id="44" w:name="_Toc205450975"/>
       <w:r>
         <w:rPr>
           <w:color w:val="BF4E14" w:themeColor="accent2" w:themeShade="BF"/>
         </w:rPr>
         <w:t>Appendix!!!!!!!</w:t>
       </w:r>
-      <w:bookmarkEnd w:id="43"/>
+      <w:bookmarkEnd w:id="44"/>
     </w:p>
     <w:p>
       <w:pPr>
@@ -11777,12 +11708,14 @@
           <w:color w:val="BF4E14" w:themeColor="accent2" w:themeShade="BF"/>
         </w:rPr>
       </w:pPr>
+      <w:bookmarkStart w:id="45" w:name="_Toc205450976"/>
       <w:r>
         <w:rPr>
           <w:color w:val="BF4E14" w:themeColor="accent2" w:themeShade="BF"/>
         </w:rPr>
         <w:t>Appendix A: Serval Usage</w:t>
       </w:r>
+      <w:bookmarkEnd w:id="45"/>
     </w:p>
     <w:p>
       <w:pPr>
@@ -11805,11 +11738,12 @@
           <w:color w:val="BF4E14" w:themeColor="accent2" w:themeShade="BF"/>
         </w:rPr>
       </w:pPr>
-      <w:bookmarkStart w:id="44" w:name="_Toc205383681"/>
+      <w:bookmarkStart w:id="46" w:name="_Toc205450977"/>
       <w:r>
         <w:rPr>
           <w:color w:val="BF4E14" w:themeColor="accent2" w:themeShade="BF"/>
         </w:rPr>
+        <w:lastRenderedPageBreak/>
         <w:t xml:space="preserve">Appendix </w:t>
       </w:r>
       <w:r>
@@ -11824,7 +11758,7 @@
         </w:rPr>
         <w:t>: SoPhy Calibration</w:t>
       </w:r>
-      <w:bookmarkEnd w:id="44"/>
+      <w:bookmarkEnd w:id="46"/>
     </w:p>
     <w:p>
       <w:r>
@@ -12259,7 +12193,7 @@
         <w:noProof/>
       </w:rPr>
       <w:pict w14:anchorId="671662ED">
-        <v:rect id="_x0000_i1025" alt="" style="width:369.7pt;height:.05pt;mso-width-percent:0;mso-height-percent:0;mso-width-percent:0;mso-height-percent:0" o:hrpct="790" o:hralign="center" o:hrstd="t" o:hr="t" fillcolor="#a0a0a0" stroked="f"/>
+        <v:rect id="_x0000_i1025" alt="" style="width:355.7pt;height:.05pt;mso-width-percent:0;mso-height-percent:0;mso-width-percent:0;mso-height-percent:0" o:hrpct="760" o:hralign="center" o:hrstd="t" o:hr="t" fillcolor="#a0a0a0" stroked="f"/>
       </w:pict>
     </w:r>
   </w:p>
@@ -12332,7 +12266,7 @@
       <w:t>8-</w:t>
     </w:r>
     <w:r>
-      <w:t>6</w:t>
+      <w:t>7</w:t>
     </w:r>
     <w:r>
       <w:t>-2025</w:t>
@@ -15018,7 +14952,7 @@
       <w:lvlText w:val=""/>
       <w:lvlJc w:val="left"/>
       <w:pPr>
-        <w:ind w:left="1440" w:hanging="360"/>
+        <w:ind w:left="9450" w:hanging="360"/>
       </w:pPr>
       <w:rPr>
         <w:rFonts w:ascii="Symbol" w:hAnsi="Symbol" w:hint="default"/>

</xml_diff>

<commit_message>
Updating PDF version to be accurate.
</commit_message>
<xml_diff>
--- a/docs/HERMES_Manual.docx
+++ b/docs/HERMES_Manual.docx
@@ -38,6 +38,7 @@
     <w:bookmarkStart w:id="1" w:name="_Toc205209633"/>
     <w:bookmarkStart w:id="2" w:name="_Toc205383641"/>
     <w:bookmarkStart w:id="3" w:name="_Toc205450936"/>
+    <w:bookmarkStart w:id="4" w:name="_Toc205451542"/>
     <w:p>
       <w:pPr>
         <w:pStyle w:val="Heading1"/>
@@ -180,6 +181,7 @@
       <w:bookmarkEnd w:id="1"/>
       <w:bookmarkEnd w:id="2"/>
       <w:bookmarkEnd w:id="3"/>
+      <w:bookmarkEnd w:id="4"/>
     </w:p>
     <w:p>
       <w:pPr>
@@ -188,20 +190,22 @@
           <w:color w:val="FFFFFF" w:themeColor="background1"/>
         </w:rPr>
       </w:pPr>
-      <w:bookmarkStart w:id="4" w:name="_Toc205209179"/>
-      <w:bookmarkStart w:id="5" w:name="_Toc205209634"/>
-      <w:bookmarkStart w:id="6" w:name="_Toc205383642"/>
-      <w:bookmarkStart w:id="7" w:name="_Toc205450937"/>
+      <w:bookmarkStart w:id="5" w:name="_Toc205209179"/>
+      <w:bookmarkStart w:id="6" w:name="_Toc205209634"/>
+      <w:bookmarkStart w:id="7" w:name="_Toc205383642"/>
+      <w:bookmarkStart w:id="8" w:name="_Toc205450937"/>
+      <w:bookmarkStart w:id="9" w:name="_Toc205451543"/>
       <w:r>
         <w:rPr>
           <w:color w:val="FFFFFF" w:themeColor="background1"/>
         </w:rPr>
         <w:t>High-speed Event Retrieval and Management for Enhanced Spectral neutron imaging with TPX3Cams</w:t>
       </w:r>
-      <w:bookmarkEnd w:id="4"/>
       <w:bookmarkEnd w:id="5"/>
       <w:bookmarkEnd w:id="6"/>
       <w:bookmarkEnd w:id="7"/>
+      <w:bookmarkEnd w:id="8"/>
+      <w:bookmarkEnd w:id="9"/>
     </w:p>
     <w:p>
       <w:pPr>
@@ -424,7 +428,7 @@
             <w:rPr>
               <w:noProof/>
             </w:rPr>
-            <w:instrText xml:space="preserve"> PAGEREF _Toc205450938 \h </w:instrText>
+            <w:instrText xml:space="preserve"> PAGEREF _Toc205451544 \h </w:instrText>
           </w:r>
           <w:r>
             <w:rPr>
@@ -509,7 +513,7 @@
             <w:rPr>
               <w:noProof/>
             </w:rPr>
-            <w:instrText xml:space="preserve"> PAGEREF _Toc205450939 \h </w:instrText>
+            <w:instrText xml:space="preserve"> PAGEREF _Toc205451545 \h </w:instrText>
           </w:r>
           <w:r>
             <w:rPr>
@@ -526,7 +530,7 @@
             <w:rPr>
               <w:noProof/>
             </w:rPr>
-            <w:t>4</w:t>
+            <w:t>3</w:t>
           </w:r>
           <w:r>
             <w:rPr>
@@ -572,7 +576,7 @@
             <w:rPr>
               <w:noProof/>
             </w:rPr>
-            <w:instrText xml:space="preserve"> PAGEREF _Toc205450940 \h </w:instrText>
+            <w:instrText xml:space="preserve"> PAGEREF _Toc205451546 \h </w:instrText>
           </w:r>
           <w:r>
             <w:rPr>
@@ -589,7 +593,7 @@
             <w:rPr>
               <w:noProof/>
             </w:rPr>
-            <w:t>4</w:t>
+            <w:t>3</w:t>
           </w:r>
           <w:r>
             <w:rPr>
@@ -635,7 +639,7 @@
             <w:rPr>
               <w:noProof/>
             </w:rPr>
-            <w:instrText xml:space="preserve"> PAGEREF _Toc205450941 \h </w:instrText>
+            <w:instrText xml:space="preserve"> PAGEREF _Toc205451547 \h </w:instrText>
           </w:r>
           <w:r>
             <w:rPr>
@@ -720,7 +724,7 @@
             <w:rPr>
               <w:noProof/>
             </w:rPr>
-            <w:instrText xml:space="preserve"> PAGEREF _Toc205450942 \h </w:instrText>
+            <w:instrText xml:space="preserve"> PAGEREF _Toc205451548 \h </w:instrText>
           </w:r>
           <w:r>
             <w:rPr>
@@ -783,7 +787,7 @@
             <w:rPr>
               <w:noProof/>
             </w:rPr>
-            <w:instrText xml:space="preserve"> PAGEREF _Toc205450943 \h </w:instrText>
+            <w:instrText xml:space="preserve"> PAGEREF _Toc205451549 \h </w:instrText>
           </w:r>
           <w:r>
             <w:rPr>
@@ -846,7 +850,7 @@
             <w:rPr>
               <w:noProof/>
             </w:rPr>
-            <w:instrText xml:space="preserve"> PAGEREF _Toc205450944 \h </w:instrText>
+            <w:instrText xml:space="preserve"> PAGEREF _Toc205451550 \h </w:instrText>
           </w:r>
           <w:r>
             <w:rPr>
@@ -863,7 +867,7 @@
             <w:rPr>
               <w:noProof/>
             </w:rPr>
-            <w:t>6</w:t>
+            <w:t>5</w:t>
           </w:r>
           <w:r>
             <w:rPr>
@@ -909,7 +913,7 @@
             <w:rPr>
               <w:noProof/>
             </w:rPr>
-            <w:instrText xml:space="preserve"> PAGEREF _Toc205450945 \h </w:instrText>
+            <w:instrText xml:space="preserve"> PAGEREF _Toc205451551 \h </w:instrText>
           </w:r>
           <w:r>
             <w:rPr>
@@ -973,7 +977,7 @@
             <w:rPr>
               <w:noProof/>
             </w:rPr>
-            <w:instrText xml:space="preserve"> PAGEREF _Toc205450946 \h </w:instrText>
+            <w:instrText xml:space="preserve"> PAGEREF _Toc205451552 \h </w:instrText>
           </w:r>
           <w:r>
             <w:rPr>
@@ -1037,7 +1041,7 @@
             <w:rPr>
               <w:noProof/>
             </w:rPr>
-            <w:instrText xml:space="preserve"> PAGEREF _Toc205450947 \h </w:instrText>
+            <w:instrText xml:space="preserve"> PAGEREF _Toc205451553 \h </w:instrText>
           </w:r>
           <w:r>
             <w:rPr>
@@ -1055,6 +1059,386 @@
               <w:noProof/>
             </w:rPr>
             <w:t>7</w:t>
+          </w:r>
+          <w:r>
+            <w:rPr>
+              <w:noProof/>
+            </w:rPr>
+            <w:fldChar w:fldCharType="end"/>
+          </w:r>
+        </w:p>
+        <w:p>
+          <w:pPr>
+            <w:pStyle w:val="TOC2"/>
+            <w:tabs>
+              <w:tab w:val="right" w:leader="dot" w:pos="9350"/>
+            </w:tabs>
+            <w:rPr>
+              <w:rFonts w:eastAsiaTheme="minorEastAsia"/>
+              <w:smallCaps w:val="0"/>
+              <w:noProof/>
+              <w:sz w:val="24"/>
+              <w:szCs w:val="24"/>
+            </w:rPr>
+          </w:pPr>
+          <w:r>
+            <w:rPr>
+              <w:noProof/>
+              <w:color w:val="BF4E14" w:themeColor="accent2" w:themeShade="BF"/>
+            </w:rPr>
+            <w:t>3.4 Configuration File</w:t>
+          </w:r>
+          <w:r>
+            <w:rPr>
+              <w:noProof/>
+            </w:rPr>
+            <w:tab/>
+          </w:r>
+          <w:r>
+            <w:rPr>
+              <w:noProof/>
+            </w:rPr>
+            <w:fldChar w:fldCharType="begin"/>
+          </w:r>
+          <w:r>
+            <w:rPr>
+              <w:noProof/>
+            </w:rPr>
+            <w:instrText xml:space="preserve"> PAGEREF _Toc205451554 \h </w:instrText>
+          </w:r>
+          <w:r>
+            <w:rPr>
+              <w:noProof/>
+            </w:rPr>
+          </w:r>
+          <w:r>
+            <w:rPr>
+              <w:noProof/>
+            </w:rPr>
+            <w:fldChar w:fldCharType="separate"/>
+          </w:r>
+          <w:r>
+            <w:rPr>
+              <w:noProof/>
+            </w:rPr>
+            <w:t>7</w:t>
+          </w:r>
+          <w:r>
+            <w:rPr>
+              <w:noProof/>
+            </w:rPr>
+            <w:fldChar w:fldCharType="end"/>
+          </w:r>
+        </w:p>
+        <w:p>
+          <w:pPr>
+            <w:pStyle w:val="TOC2"/>
+            <w:tabs>
+              <w:tab w:val="right" w:leader="dot" w:pos="9350"/>
+            </w:tabs>
+            <w:rPr>
+              <w:rFonts w:eastAsiaTheme="minorEastAsia"/>
+              <w:smallCaps w:val="0"/>
+              <w:noProof/>
+              <w:sz w:val="24"/>
+              <w:szCs w:val="24"/>
+            </w:rPr>
+          </w:pPr>
+          <w:r>
+            <w:rPr>
+              <w:noProof/>
+              <w:color w:val="BF4E14" w:themeColor="accent2" w:themeShade="BF"/>
+            </w:rPr>
+            <w:t>3.5 Examples</w:t>
+          </w:r>
+          <w:r>
+            <w:rPr>
+              <w:noProof/>
+            </w:rPr>
+            <w:tab/>
+          </w:r>
+          <w:r>
+            <w:rPr>
+              <w:noProof/>
+            </w:rPr>
+            <w:fldChar w:fldCharType="begin"/>
+          </w:r>
+          <w:r>
+            <w:rPr>
+              <w:noProof/>
+            </w:rPr>
+            <w:instrText xml:space="preserve"> PAGEREF _Toc205451555 \h </w:instrText>
+          </w:r>
+          <w:r>
+            <w:rPr>
+              <w:noProof/>
+            </w:rPr>
+          </w:r>
+          <w:r>
+            <w:rPr>
+              <w:noProof/>
+            </w:rPr>
+            <w:fldChar w:fldCharType="separate"/>
+          </w:r>
+          <w:r>
+            <w:rPr>
+              <w:noProof/>
+            </w:rPr>
+            <w:t>8</w:t>
+          </w:r>
+          <w:r>
+            <w:rPr>
+              <w:noProof/>
+            </w:rPr>
+            <w:fldChar w:fldCharType="end"/>
+          </w:r>
+        </w:p>
+        <w:p>
+          <w:pPr>
+            <w:pStyle w:val="TOC2"/>
+            <w:tabs>
+              <w:tab w:val="right" w:leader="dot" w:pos="9350"/>
+            </w:tabs>
+            <w:rPr>
+              <w:rFonts w:eastAsiaTheme="minorEastAsia"/>
+              <w:smallCaps w:val="0"/>
+              <w:noProof/>
+              <w:sz w:val="24"/>
+              <w:szCs w:val="24"/>
+            </w:rPr>
+          </w:pPr>
+          <w:r>
+            <w:rPr>
+              <w:noProof/>
+              <w:color w:val="BF4E14" w:themeColor="accent2" w:themeShade="BF"/>
+            </w:rPr>
+            <w:t>3.6 Acquisition Process Flow</w:t>
+          </w:r>
+          <w:r>
+            <w:rPr>
+              <w:noProof/>
+            </w:rPr>
+            <w:tab/>
+          </w:r>
+          <w:r>
+            <w:rPr>
+              <w:noProof/>
+            </w:rPr>
+            <w:fldChar w:fldCharType="begin"/>
+          </w:r>
+          <w:r>
+            <w:rPr>
+              <w:noProof/>
+            </w:rPr>
+            <w:instrText xml:space="preserve"> PAGEREF _Toc205451556 \h </w:instrText>
+          </w:r>
+          <w:r>
+            <w:rPr>
+              <w:noProof/>
+            </w:rPr>
+          </w:r>
+          <w:r>
+            <w:rPr>
+              <w:noProof/>
+            </w:rPr>
+            <w:fldChar w:fldCharType="separate"/>
+          </w:r>
+          <w:r>
+            <w:rPr>
+              <w:noProof/>
+            </w:rPr>
+            <w:t>9</w:t>
+          </w:r>
+          <w:r>
+            <w:rPr>
+              <w:noProof/>
+            </w:rPr>
+            <w:fldChar w:fldCharType="end"/>
+          </w:r>
+        </w:p>
+        <w:p>
+          <w:pPr>
+            <w:pStyle w:val="TOC1"/>
+            <w:tabs>
+              <w:tab w:val="right" w:leader="dot" w:pos="9350"/>
+            </w:tabs>
+            <w:rPr>
+              <w:rFonts w:eastAsiaTheme="minorEastAsia"/>
+              <w:b w:val="0"/>
+              <w:bCs w:val="0"/>
+              <w:caps w:val="0"/>
+              <w:noProof/>
+              <w:sz w:val="24"/>
+              <w:szCs w:val="24"/>
+            </w:rPr>
+          </w:pPr>
+          <w:r>
+            <w:rPr>
+              <w:noProof/>
+              <w:color w:val="BF4E14" w:themeColor="accent2" w:themeShade="BF"/>
+            </w:rPr>
+            <w:t>4. Unpacking Data</w:t>
+          </w:r>
+          <w:r>
+            <w:rPr>
+              <w:noProof/>
+            </w:rPr>
+            <w:tab/>
+          </w:r>
+          <w:r>
+            <w:rPr>
+              <w:noProof/>
+            </w:rPr>
+            <w:fldChar w:fldCharType="begin"/>
+          </w:r>
+          <w:r>
+            <w:rPr>
+              <w:noProof/>
+            </w:rPr>
+            <w:instrText xml:space="preserve"> PAGEREF _Toc205451557 \h </w:instrText>
+          </w:r>
+          <w:r>
+            <w:rPr>
+              <w:noProof/>
+            </w:rPr>
+          </w:r>
+          <w:r>
+            <w:rPr>
+              <w:noProof/>
+            </w:rPr>
+            <w:fldChar w:fldCharType="separate"/>
+          </w:r>
+          <w:r>
+            <w:rPr>
+              <w:noProof/>
+            </w:rPr>
+            <w:t>9</w:t>
+          </w:r>
+          <w:r>
+            <w:rPr>
+              <w:noProof/>
+            </w:rPr>
+            <w:fldChar w:fldCharType="end"/>
+          </w:r>
+        </w:p>
+        <w:p>
+          <w:pPr>
+            <w:pStyle w:val="TOC2"/>
+            <w:tabs>
+              <w:tab w:val="right" w:leader="dot" w:pos="9350"/>
+            </w:tabs>
+            <w:rPr>
+              <w:rFonts w:eastAsiaTheme="minorEastAsia"/>
+              <w:smallCaps w:val="0"/>
+              <w:noProof/>
+              <w:sz w:val="24"/>
+              <w:szCs w:val="24"/>
+            </w:rPr>
+          </w:pPr>
+          <w:r>
+            <w:rPr>
+              <w:noProof/>
+              <w:color w:val="BF4E14" w:themeColor="accent2" w:themeShade="BF"/>
+            </w:rPr>
+            <w:t>4.1 Create Unpacker</w:t>
+          </w:r>
+          <w:r>
+            <w:rPr>
+              <w:noProof/>
+            </w:rPr>
+            <w:tab/>
+          </w:r>
+          <w:r>
+            <w:rPr>
+              <w:noProof/>
+            </w:rPr>
+            <w:fldChar w:fldCharType="begin"/>
+          </w:r>
+          <w:r>
+            <w:rPr>
+              <w:noProof/>
+            </w:rPr>
+            <w:instrText xml:space="preserve"> PAGEREF _Toc205451558 \h </w:instrText>
+          </w:r>
+          <w:r>
+            <w:rPr>
+              <w:noProof/>
+            </w:rPr>
+          </w:r>
+          <w:r>
+            <w:rPr>
+              <w:noProof/>
+            </w:rPr>
+            <w:fldChar w:fldCharType="separate"/>
+          </w:r>
+          <w:r>
+            <w:rPr>
+              <w:noProof/>
+            </w:rPr>
+            <w:t>9</w:t>
+          </w:r>
+          <w:r>
+            <w:rPr>
+              <w:noProof/>
+            </w:rPr>
+            <w:fldChar w:fldCharType="end"/>
+          </w:r>
+        </w:p>
+        <w:p>
+          <w:pPr>
+            <w:pStyle w:val="TOC2"/>
+            <w:tabs>
+              <w:tab w:val="right" w:leader="dot" w:pos="9350"/>
+            </w:tabs>
+            <w:rPr>
+              <w:rFonts w:eastAsiaTheme="minorEastAsia"/>
+              <w:smallCaps w:val="0"/>
+              <w:noProof/>
+              <w:sz w:val="24"/>
+              <w:szCs w:val="24"/>
+            </w:rPr>
+          </w:pPr>
+          <w:r>
+            <w:rPr>
+              <w:noProof/>
+              <w:color w:val="BF4E14" w:themeColor="accent2" w:themeShade="BF"/>
+            </w:rPr>
+            <w:t>4.2 Using the Unpacker</w:t>
+          </w:r>
+          <w:r>
+            <w:rPr>
+              <w:noProof/>
+            </w:rPr>
+            <w:tab/>
+          </w:r>
+          <w:r>
+            <w:rPr>
+              <w:noProof/>
+            </w:rPr>
+            <w:fldChar w:fldCharType="begin"/>
+          </w:r>
+          <w:r>
+            <w:rPr>
+              <w:noProof/>
+            </w:rPr>
+            <w:instrText xml:space="preserve"> PAGEREF _Toc205451559 \h </w:instrText>
+          </w:r>
+          <w:r>
+            <w:rPr>
+              <w:noProof/>
+            </w:rPr>
+          </w:r>
+          <w:r>
+            <w:rPr>
+              <w:noProof/>
+            </w:rPr>
+            <w:fldChar w:fldCharType="separate"/>
+          </w:r>
+          <w:r>
+            <w:rPr>
+              <w:noProof/>
+            </w:rPr>
+            <w:t>10</w:t>
           </w:r>
           <w:r>
             <w:rPr>
@@ -1083,7 +1467,7 @@
               <w:noProof/>
               <w:color w:val="BF4E14" w:themeColor="accent2" w:themeShade="BF"/>
             </w:rPr>
-            <w:t>3.3.3 Verbosity Levels</w:t>
+            <w:t>4.2.1 Using the CLI</w:t>
           </w:r>
           <w:r>
             <w:rPr>
@@ -1101,7 +1485,7 @@
             <w:rPr>
               <w:noProof/>
             </w:rPr>
-            <w:instrText xml:space="preserve"> PAGEREF _Toc205450948 \h </w:instrText>
+            <w:instrText xml:space="preserve"> PAGEREF _Toc205451560 \h </w:instrText>
           </w:r>
           <w:r>
             <w:rPr>
@@ -1118,7 +1502,264 @@
             <w:rPr>
               <w:noProof/>
             </w:rPr>
-            <w:t>8</w:t>
+            <w:t>10</w:t>
+          </w:r>
+          <w:r>
+            <w:rPr>
+              <w:noProof/>
+            </w:rPr>
+            <w:fldChar w:fldCharType="end"/>
+          </w:r>
+        </w:p>
+        <w:p>
+          <w:pPr>
+            <w:pStyle w:val="TOC3"/>
+            <w:tabs>
+              <w:tab w:val="right" w:leader="dot" w:pos="9350"/>
+            </w:tabs>
+            <w:rPr>
+              <w:rFonts w:eastAsiaTheme="minorEastAsia"/>
+              <w:i w:val="0"/>
+              <w:iCs w:val="0"/>
+              <w:noProof/>
+              <w:sz w:val="24"/>
+              <w:szCs w:val="24"/>
+            </w:rPr>
+          </w:pPr>
+          <w:r>
+            <w:rPr>
+              <w:noProof/>
+              <w:color w:val="BF4E14" w:themeColor="accent2" w:themeShade="BF"/>
+            </w:rPr>
+            <w:t>4.2.2 Configuration File</w:t>
+          </w:r>
+          <w:r>
+            <w:rPr>
+              <w:noProof/>
+            </w:rPr>
+            <w:tab/>
+          </w:r>
+          <w:r>
+            <w:rPr>
+              <w:noProof/>
+            </w:rPr>
+            <w:fldChar w:fldCharType="begin"/>
+          </w:r>
+          <w:r>
+            <w:rPr>
+              <w:noProof/>
+            </w:rPr>
+            <w:instrText xml:space="preserve"> PAGEREF _Toc205451561 \h </w:instrText>
+          </w:r>
+          <w:r>
+            <w:rPr>
+              <w:noProof/>
+            </w:rPr>
+          </w:r>
+          <w:r>
+            <w:rPr>
+              <w:noProof/>
+            </w:rPr>
+            <w:fldChar w:fldCharType="separate"/>
+          </w:r>
+          <w:r>
+            <w:rPr>
+              <w:noProof/>
+            </w:rPr>
+            <w:t>11</w:t>
+          </w:r>
+          <w:r>
+            <w:rPr>
+              <w:noProof/>
+            </w:rPr>
+            <w:fldChar w:fldCharType="end"/>
+          </w:r>
+        </w:p>
+        <w:p>
+          <w:pPr>
+            <w:pStyle w:val="TOC3"/>
+            <w:tabs>
+              <w:tab w:val="right" w:leader="dot" w:pos="9350"/>
+            </w:tabs>
+            <w:rPr>
+              <w:rFonts w:eastAsiaTheme="minorEastAsia"/>
+              <w:i w:val="0"/>
+              <w:iCs w:val="0"/>
+              <w:noProof/>
+              <w:sz w:val="24"/>
+              <w:szCs w:val="24"/>
+            </w:rPr>
+          </w:pPr>
+          <w:r>
+            <w:rPr>
+              <w:noProof/>
+              <w:color w:val="BF4E14" w:themeColor="accent2" w:themeShade="BF"/>
+            </w:rPr>
+            <w:t>4.2.3 .rawSignals Structure</w:t>
+          </w:r>
+          <w:r>
+            <w:rPr>
+              <w:noProof/>
+            </w:rPr>
+            <w:tab/>
+          </w:r>
+          <w:r>
+            <w:rPr>
+              <w:noProof/>
+            </w:rPr>
+            <w:fldChar w:fldCharType="begin"/>
+          </w:r>
+          <w:r>
+            <w:rPr>
+              <w:noProof/>
+            </w:rPr>
+            <w:instrText xml:space="preserve"> PAGEREF _Toc205451562 \h </w:instrText>
+          </w:r>
+          <w:r>
+            <w:rPr>
+              <w:noProof/>
+            </w:rPr>
+          </w:r>
+          <w:r>
+            <w:rPr>
+              <w:noProof/>
+            </w:rPr>
+            <w:fldChar w:fldCharType="separate"/>
+          </w:r>
+          <w:r>
+            <w:rPr>
+              <w:noProof/>
+            </w:rPr>
+            <w:t>13</w:t>
+          </w:r>
+          <w:r>
+            <w:rPr>
+              <w:noProof/>
+            </w:rPr>
+            <w:fldChar w:fldCharType="end"/>
+          </w:r>
+        </w:p>
+        <w:p>
+          <w:pPr>
+            <w:pStyle w:val="TOC3"/>
+            <w:tabs>
+              <w:tab w:val="right" w:leader="dot" w:pos="9350"/>
+            </w:tabs>
+            <w:rPr>
+              <w:rFonts w:eastAsiaTheme="minorEastAsia"/>
+              <w:i w:val="0"/>
+              <w:iCs w:val="0"/>
+              <w:noProof/>
+              <w:sz w:val="24"/>
+              <w:szCs w:val="24"/>
+            </w:rPr>
+          </w:pPr>
+          <w:r>
+            <w:rPr>
+              <w:noProof/>
+              <w:color w:val="BF4E14" w:themeColor="accent2" w:themeShade="BF"/>
+            </w:rPr>
+            <w:t>4.2.4 Examples</w:t>
+          </w:r>
+          <w:r>
+            <w:rPr>
+              <w:noProof/>
+            </w:rPr>
+            <w:tab/>
+          </w:r>
+          <w:r>
+            <w:rPr>
+              <w:noProof/>
+            </w:rPr>
+            <w:fldChar w:fldCharType="begin"/>
+          </w:r>
+          <w:r>
+            <w:rPr>
+              <w:noProof/>
+            </w:rPr>
+            <w:instrText xml:space="preserve"> PAGEREF _Toc205451563 \h </w:instrText>
+          </w:r>
+          <w:r>
+            <w:rPr>
+              <w:noProof/>
+            </w:rPr>
+          </w:r>
+          <w:r>
+            <w:rPr>
+              <w:noProof/>
+            </w:rPr>
+            <w:fldChar w:fldCharType="separate"/>
+          </w:r>
+          <w:r>
+            <w:rPr>
+              <w:noProof/>
+            </w:rPr>
+            <w:t>13</w:t>
+          </w:r>
+          <w:r>
+            <w:rPr>
+              <w:noProof/>
+            </w:rPr>
+            <w:fldChar w:fldCharType="end"/>
+          </w:r>
+        </w:p>
+        <w:p>
+          <w:pPr>
+            <w:pStyle w:val="TOC1"/>
+            <w:tabs>
+              <w:tab w:val="right" w:leader="dot" w:pos="9350"/>
+            </w:tabs>
+            <w:rPr>
+              <w:rFonts w:eastAsiaTheme="minorEastAsia"/>
+              <w:b w:val="0"/>
+              <w:bCs w:val="0"/>
+              <w:caps w:val="0"/>
+              <w:noProof/>
+              <w:sz w:val="24"/>
+              <w:szCs w:val="24"/>
+            </w:rPr>
+          </w:pPr>
+          <w:r>
+            <w:rPr>
+              <w:noProof/>
+              <w:color w:val="BF4E14" w:themeColor="accent2" w:themeShade="BF"/>
+            </w:rPr>
+            <w:t>5. Analyzing Data with HERMES packages</w:t>
+          </w:r>
+          <w:r>
+            <w:rPr>
+              <w:noProof/>
+            </w:rPr>
+            <w:tab/>
+          </w:r>
+          <w:r>
+            <w:rPr>
+              <w:noProof/>
+            </w:rPr>
+            <w:fldChar w:fldCharType="begin"/>
+          </w:r>
+          <w:r>
+            <w:rPr>
+              <w:noProof/>
+            </w:rPr>
+            <w:instrText xml:space="preserve"> PAGEREF _Toc205451564 \h </w:instrText>
+          </w:r>
+          <w:r>
+            <w:rPr>
+              <w:noProof/>
+            </w:rPr>
+          </w:r>
+          <w:r>
+            <w:rPr>
+              <w:noProof/>
+            </w:rPr>
+            <w:fldChar w:fldCharType="separate"/>
+          </w:r>
+          <w:r>
+            <w:rPr>
+              <w:noProof/>
+            </w:rPr>
+            <w:t>14</w:t>
           </w:r>
           <w:r>
             <w:rPr>
@@ -1146,7 +1787,7 @@
               <w:noProof/>
               <w:color w:val="BF4E14" w:themeColor="accent2" w:themeShade="BF"/>
             </w:rPr>
-            <w:t>3.4 Configuration File</w:t>
+            <w:t>5.1 loader.py</w:t>
           </w:r>
           <w:r>
             <w:rPr>
@@ -1164,7 +1805,7 @@
             <w:rPr>
               <w:noProof/>
             </w:rPr>
-            <w:instrText xml:space="preserve"> PAGEREF _Toc205450949 \h </w:instrText>
+            <w:instrText xml:space="preserve"> PAGEREF _Toc205451565 \h </w:instrText>
           </w:r>
           <w:r>
             <w:rPr>
@@ -1181,7 +1822,135 @@
             <w:rPr>
               <w:noProof/>
             </w:rPr>
-            <w:t>8</w:t>
+            <w:t>15</w:t>
+          </w:r>
+          <w:r>
+            <w:rPr>
+              <w:noProof/>
+            </w:rPr>
+            <w:fldChar w:fldCharType="end"/>
+          </w:r>
+        </w:p>
+        <w:p>
+          <w:pPr>
+            <w:pStyle w:val="TOC3"/>
+            <w:tabs>
+              <w:tab w:val="right" w:leader="dot" w:pos="9350"/>
+            </w:tabs>
+            <w:rPr>
+              <w:rFonts w:eastAsiaTheme="minorEastAsia"/>
+              <w:i w:val="0"/>
+              <w:iCs w:val="0"/>
+              <w:noProof/>
+              <w:sz w:val="24"/>
+              <w:szCs w:val="24"/>
+            </w:rPr>
+          </w:pPr>
+          <w:r>
+            <w:rPr>
+              <w:noProof/>
+              <w:color w:val="BF4E14" w:themeColor="accent2" w:themeShade="BF"/>
+            </w:rPr>
+            <w:t>5.1.1 Load Function</w:t>
+          </w:r>
+          <w:r>
+            <w:rPr>
+              <w:noProof/>
+            </w:rPr>
+            <w:tab/>
+          </w:r>
+          <w:r>
+            <w:rPr>
+              <w:noProof/>
+            </w:rPr>
+            <w:fldChar w:fldCharType="begin"/>
+          </w:r>
+          <w:r>
+            <w:rPr>
+              <w:noProof/>
+            </w:rPr>
+            <w:instrText xml:space="preserve"> PAGEREF _Toc205451566 \h </w:instrText>
+          </w:r>
+          <w:r>
+            <w:rPr>
+              <w:noProof/>
+            </w:rPr>
+          </w:r>
+          <w:r>
+            <w:rPr>
+              <w:noProof/>
+            </w:rPr>
+            <w:fldChar w:fldCharType="separate"/>
+          </w:r>
+          <w:r>
+            <w:rPr>
+              <w:noProof/>
+            </w:rPr>
+            <w:t>15</w:t>
+          </w:r>
+          <w:r>
+            <w:rPr>
+              <w:noProof/>
+            </w:rPr>
+            <w:fldChar w:fldCharType="end"/>
+          </w:r>
+        </w:p>
+        <w:p>
+          <w:pPr>
+            <w:pStyle w:val="TOC3"/>
+            <w:tabs>
+              <w:tab w:val="right" w:leader="dot" w:pos="9350"/>
+            </w:tabs>
+            <w:rPr>
+              <w:rFonts w:eastAsiaTheme="minorEastAsia"/>
+              <w:i w:val="0"/>
+              <w:iCs w:val="0"/>
+              <w:noProof/>
+              <w:sz w:val="24"/>
+              <w:szCs w:val="24"/>
+            </w:rPr>
+          </w:pPr>
+          <w:r>
+            <w:rPr>
+              <w:noProof/>
+              <w:color w:val="BF4E14" w:themeColor="accent2" w:themeShade="BF"/>
+            </w:rPr>
+            <w:t>5.1.2 Exporter Functions</w:t>
+          </w:r>
+          <w:r>
+            <w:rPr>
+              <w:noProof/>
+            </w:rPr>
+            <w:tab/>
+          </w:r>
+          <w:r>
+            <w:rPr>
+              <w:noProof/>
+            </w:rPr>
+            <w:fldChar w:fldCharType="begin"/>
+          </w:r>
+          <w:r>
+            <w:rPr>
+              <w:noProof/>
+            </w:rPr>
+            <w:instrText xml:space="preserve"> PAGEREF _Toc205451567 \h </w:instrText>
+          </w:r>
+          <w:r>
+            <w:rPr>
+              <w:noProof/>
+            </w:rPr>
+          </w:r>
+          <w:r>
+            <w:rPr>
+              <w:noProof/>
+            </w:rPr>
+            <w:fldChar w:fldCharType="separate"/>
+          </w:r>
+          <w:r>
+            <w:rPr>
+              <w:noProof/>
+            </w:rPr>
+            <w:t>16</w:t>
           </w:r>
           <w:r>
             <w:rPr>
@@ -1209,7 +1978,7 @@
               <w:noProof/>
               <w:color w:val="BF4E14" w:themeColor="accent2" w:themeShade="BF"/>
             </w:rPr>
-            <w:t>3.5 Examples</w:t>
+            <w:t>5.2 plotter.py</w:t>
           </w:r>
           <w:r>
             <w:rPr>
@@ -1227,7 +1996,7 @@
             <w:rPr>
               <w:noProof/>
             </w:rPr>
-            <w:instrText xml:space="preserve"> PAGEREF _Toc205450950 \h </w:instrText>
+            <w:instrText xml:space="preserve"> PAGEREF _Toc205451568 \h </w:instrText>
           </w:r>
           <w:r>
             <w:rPr>
@@ -1244,7 +2013,199 @@
             <w:rPr>
               <w:noProof/>
             </w:rPr>
-            <w:t>9</w:t>
+            <w:t>16</w:t>
+          </w:r>
+          <w:r>
+            <w:rPr>
+              <w:noProof/>
+            </w:rPr>
+            <w:fldChar w:fldCharType="end"/>
+          </w:r>
+        </w:p>
+        <w:p>
+          <w:pPr>
+            <w:pStyle w:val="TOC3"/>
+            <w:tabs>
+              <w:tab w:val="right" w:leader="dot" w:pos="9350"/>
+            </w:tabs>
+            <w:rPr>
+              <w:rFonts w:eastAsiaTheme="minorEastAsia"/>
+              <w:i w:val="0"/>
+              <w:iCs w:val="0"/>
+              <w:noProof/>
+              <w:sz w:val="24"/>
+              <w:szCs w:val="24"/>
+            </w:rPr>
+          </w:pPr>
+          <w:r>
+            <w:rPr>
+              <w:noProof/>
+              <w:color w:val="BF4E14" w:themeColor="accent2" w:themeShade="BF"/>
+            </w:rPr>
+            <w:t>5.2.1 BufferPlotter</w:t>
+          </w:r>
+          <w:r>
+            <w:rPr>
+              <w:noProof/>
+            </w:rPr>
+            <w:tab/>
+          </w:r>
+          <w:r>
+            <w:rPr>
+              <w:noProof/>
+            </w:rPr>
+            <w:fldChar w:fldCharType="begin"/>
+          </w:r>
+          <w:r>
+            <w:rPr>
+              <w:noProof/>
+            </w:rPr>
+            <w:instrText xml:space="preserve"> PAGEREF _Toc205451569 \h </w:instrText>
+          </w:r>
+          <w:r>
+            <w:rPr>
+              <w:noProof/>
+            </w:rPr>
+          </w:r>
+          <w:r>
+            <w:rPr>
+              <w:noProof/>
+            </w:rPr>
+            <w:fldChar w:fldCharType="separate"/>
+          </w:r>
+          <w:r>
+            <w:rPr>
+              <w:noProof/>
+            </w:rPr>
+            <w:t>16</w:t>
+          </w:r>
+          <w:r>
+            <w:rPr>
+              <w:noProof/>
+            </w:rPr>
+            <w:fldChar w:fldCharType="end"/>
+          </w:r>
+        </w:p>
+        <w:p>
+          <w:pPr>
+            <w:pStyle w:val="TOC3"/>
+            <w:tabs>
+              <w:tab w:val="right" w:leader="dot" w:pos="9350"/>
+            </w:tabs>
+            <w:rPr>
+              <w:rFonts w:eastAsiaTheme="minorEastAsia"/>
+              <w:i w:val="0"/>
+              <w:iCs w:val="0"/>
+              <w:noProof/>
+              <w:sz w:val="24"/>
+              <w:szCs w:val="24"/>
+            </w:rPr>
+          </w:pPr>
+          <w:r>
+            <w:rPr>
+              <w:noProof/>
+              <w:color w:val="BF4E14" w:themeColor="accent2" w:themeShade="BF"/>
+            </w:rPr>
+            <w:t>5.2.2 HistogramPlotter</w:t>
+          </w:r>
+          <w:r>
+            <w:rPr>
+              <w:noProof/>
+            </w:rPr>
+            <w:tab/>
+          </w:r>
+          <w:r>
+            <w:rPr>
+              <w:noProof/>
+            </w:rPr>
+            <w:fldChar w:fldCharType="begin"/>
+          </w:r>
+          <w:r>
+            <w:rPr>
+              <w:noProof/>
+            </w:rPr>
+            <w:instrText xml:space="preserve"> PAGEREF _Toc205451570 \h </w:instrText>
+          </w:r>
+          <w:r>
+            <w:rPr>
+              <w:noProof/>
+            </w:rPr>
+          </w:r>
+          <w:r>
+            <w:rPr>
+              <w:noProof/>
+            </w:rPr>
+            <w:fldChar w:fldCharType="separate"/>
+          </w:r>
+          <w:r>
+            <w:rPr>
+              <w:noProof/>
+            </w:rPr>
+            <w:t>16</w:t>
+          </w:r>
+          <w:r>
+            <w:rPr>
+              <w:noProof/>
+            </w:rPr>
+            <w:fldChar w:fldCharType="end"/>
+          </w:r>
+        </w:p>
+        <w:p>
+          <w:pPr>
+            <w:pStyle w:val="TOC3"/>
+            <w:tabs>
+              <w:tab w:val="right" w:leader="dot" w:pos="9350"/>
+            </w:tabs>
+            <w:rPr>
+              <w:rFonts w:eastAsiaTheme="minorEastAsia"/>
+              <w:i w:val="0"/>
+              <w:iCs w:val="0"/>
+              <w:noProof/>
+              <w:sz w:val="24"/>
+              <w:szCs w:val="24"/>
+            </w:rPr>
+          </w:pPr>
+          <w:r>
+            <w:rPr>
+              <w:noProof/>
+              <w:color w:val="BF4E14" w:themeColor="accent2" w:themeShade="BF"/>
+            </w:rPr>
+            <w:t>5.2.3 ToAImageSequenceGenerator</w:t>
+          </w:r>
+          <w:r>
+            <w:rPr>
+              <w:noProof/>
+            </w:rPr>
+            <w:tab/>
+          </w:r>
+          <w:r>
+            <w:rPr>
+              <w:noProof/>
+            </w:rPr>
+            <w:fldChar w:fldCharType="begin"/>
+          </w:r>
+          <w:r>
+            <w:rPr>
+              <w:noProof/>
+            </w:rPr>
+            <w:instrText xml:space="preserve"> PAGEREF _Toc205451571 \h </w:instrText>
+          </w:r>
+          <w:r>
+            <w:rPr>
+              <w:noProof/>
+            </w:rPr>
+          </w:r>
+          <w:r>
+            <w:rPr>
+              <w:noProof/>
+            </w:rPr>
+            <w:fldChar w:fldCharType="separate"/>
+          </w:r>
+          <w:r>
+            <w:rPr>
+              <w:noProof/>
+            </w:rPr>
+            <w:t>16</w:t>
           </w:r>
           <w:r>
             <w:rPr>
@@ -1272,7 +2233,7 @@
               <w:noProof/>
               <w:color w:val="BF4E14" w:themeColor="accent2" w:themeShade="BF"/>
             </w:rPr>
-            <w:t>3.6 Acquisition Process Flow</w:t>
+            <w:t>5.3 analyze.py</w:t>
           </w:r>
           <w:r>
             <w:rPr>
@@ -1290,7 +2251,7 @@
             <w:rPr>
               <w:noProof/>
             </w:rPr>
-            <w:instrText xml:space="preserve"> PAGEREF _Toc205450951 \h </w:instrText>
+            <w:instrText xml:space="preserve"> PAGEREF _Toc205451572 \h </w:instrText>
           </w:r>
           <w:r>
             <w:rPr>
@@ -1307,7 +2268,453 @@
             <w:rPr>
               <w:noProof/>
             </w:rPr>
-            <w:t>10</w:t>
+            <w:t>17</w:t>
+          </w:r>
+          <w:r>
+            <w:rPr>
+              <w:noProof/>
+            </w:rPr>
+            <w:fldChar w:fldCharType="end"/>
+          </w:r>
+        </w:p>
+        <w:p>
+          <w:pPr>
+            <w:pStyle w:val="TOC3"/>
+            <w:tabs>
+              <w:tab w:val="right" w:leader="dot" w:pos="9350"/>
+            </w:tabs>
+            <w:rPr>
+              <w:rFonts w:eastAsiaTheme="minorEastAsia"/>
+              <w:i w:val="0"/>
+              <w:iCs w:val="0"/>
+              <w:noProof/>
+              <w:sz w:val="24"/>
+              <w:szCs w:val="24"/>
+            </w:rPr>
+          </w:pPr>
+          <w:r>
+            <w:rPr>
+              <w:noProof/>
+              <w:color w:val="BF4E14" w:themeColor="accent2" w:themeShade="BF"/>
+            </w:rPr>
+            <w:t>5.3.1 Summary/Diagnostic Functions</w:t>
+          </w:r>
+          <w:r>
+            <w:rPr>
+              <w:noProof/>
+            </w:rPr>
+            <w:tab/>
+          </w:r>
+          <w:r>
+            <w:rPr>
+              <w:noProof/>
+            </w:rPr>
+            <w:fldChar w:fldCharType="begin"/>
+          </w:r>
+          <w:r>
+            <w:rPr>
+              <w:noProof/>
+            </w:rPr>
+            <w:instrText xml:space="preserve"> PAGEREF _Toc205451573 \h </w:instrText>
+          </w:r>
+          <w:r>
+            <w:rPr>
+              <w:noProof/>
+            </w:rPr>
+          </w:r>
+          <w:r>
+            <w:rPr>
+              <w:noProof/>
+            </w:rPr>
+            <w:fldChar w:fldCharType="separate"/>
+          </w:r>
+          <w:r>
+            <w:rPr>
+              <w:noProof/>
+            </w:rPr>
+            <w:t>17</w:t>
+          </w:r>
+          <w:r>
+            <w:rPr>
+              <w:noProof/>
+            </w:rPr>
+            <w:fldChar w:fldCharType="end"/>
+          </w:r>
+        </w:p>
+        <w:p>
+          <w:pPr>
+            <w:pStyle w:val="TOC3"/>
+            <w:tabs>
+              <w:tab w:val="right" w:leader="dot" w:pos="9350"/>
+            </w:tabs>
+            <w:rPr>
+              <w:rFonts w:eastAsiaTheme="minorEastAsia"/>
+              <w:i w:val="0"/>
+              <w:iCs w:val="0"/>
+              <w:noProof/>
+              <w:sz w:val="24"/>
+              <w:szCs w:val="24"/>
+            </w:rPr>
+          </w:pPr>
+          <w:r>
+            <w:rPr>
+              <w:noProof/>
+              <w:color w:val="BF4E14" w:themeColor="accent2" w:themeShade="BF"/>
+            </w:rPr>
+            <w:t>5.3.2 Filtering Functions</w:t>
+          </w:r>
+          <w:r>
+            <w:rPr>
+              <w:noProof/>
+            </w:rPr>
+            <w:tab/>
+          </w:r>
+          <w:r>
+            <w:rPr>
+              <w:noProof/>
+            </w:rPr>
+            <w:fldChar w:fldCharType="begin"/>
+          </w:r>
+          <w:r>
+            <w:rPr>
+              <w:noProof/>
+            </w:rPr>
+            <w:instrText xml:space="preserve"> PAGEREF _Toc205451574 \h </w:instrText>
+          </w:r>
+          <w:r>
+            <w:rPr>
+              <w:noProof/>
+            </w:rPr>
+          </w:r>
+          <w:r>
+            <w:rPr>
+              <w:noProof/>
+            </w:rPr>
+            <w:fldChar w:fldCharType="separate"/>
+          </w:r>
+          <w:r>
+            <w:rPr>
+              <w:noProof/>
+            </w:rPr>
+            <w:t>17</w:t>
+          </w:r>
+          <w:r>
+            <w:rPr>
+              <w:noProof/>
+            </w:rPr>
+            <w:fldChar w:fldCharType="end"/>
+          </w:r>
+        </w:p>
+        <w:p>
+          <w:pPr>
+            <w:pStyle w:val="TOC2"/>
+            <w:tabs>
+              <w:tab w:val="right" w:leader="dot" w:pos="9350"/>
+            </w:tabs>
+            <w:rPr>
+              <w:rFonts w:eastAsiaTheme="minorEastAsia"/>
+              <w:smallCaps w:val="0"/>
+              <w:noProof/>
+              <w:sz w:val="24"/>
+              <w:szCs w:val="24"/>
+            </w:rPr>
+          </w:pPr>
+          <w:r>
+            <w:rPr>
+              <w:noProof/>
+              <w:color w:val="BF4E14" w:themeColor="accent2" w:themeShade="BF"/>
+            </w:rPr>
+            <w:t>5.4 Coding Examples</w:t>
+          </w:r>
+          <w:r>
+            <w:rPr>
+              <w:noProof/>
+            </w:rPr>
+            <w:tab/>
+          </w:r>
+          <w:r>
+            <w:rPr>
+              <w:noProof/>
+            </w:rPr>
+            <w:fldChar w:fldCharType="begin"/>
+          </w:r>
+          <w:r>
+            <w:rPr>
+              <w:noProof/>
+            </w:rPr>
+            <w:instrText xml:space="preserve"> PAGEREF _Toc205451575 \h </w:instrText>
+          </w:r>
+          <w:r>
+            <w:rPr>
+              <w:noProof/>
+            </w:rPr>
+          </w:r>
+          <w:r>
+            <w:rPr>
+              <w:noProof/>
+            </w:rPr>
+            <w:fldChar w:fldCharType="separate"/>
+          </w:r>
+          <w:r>
+            <w:rPr>
+              <w:noProof/>
+            </w:rPr>
+            <w:t>17</w:t>
+          </w:r>
+          <w:r>
+            <w:rPr>
+              <w:noProof/>
+            </w:rPr>
+            <w:fldChar w:fldCharType="end"/>
+          </w:r>
+        </w:p>
+        <w:p>
+          <w:pPr>
+            <w:pStyle w:val="TOC3"/>
+            <w:tabs>
+              <w:tab w:val="right" w:leader="dot" w:pos="9350"/>
+            </w:tabs>
+            <w:rPr>
+              <w:rFonts w:eastAsiaTheme="minorEastAsia"/>
+              <w:i w:val="0"/>
+              <w:iCs w:val="0"/>
+              <w:noProof/>
+              <w:sz w:val="24"/>
+              <w:szCs w:val="24"/>
+            </w:rPr>
+          </w:pPr>
+          <w:r>
+            <w:rPr>
+              <w:noProof/>
+              <w:color w:val="BF4E14" w:themeColor="accent2" w:themeShade="BF"/>
+            </w:rPr>
+            <w:t>5.4.1 Loader Examples</w:t>
+          </w:r>
+          <w:r>
+            <w:rPr>
+              <w:noProof/>
+            </w:rPr>
+            <w:tab/>
+          </w:r>
+          <w:r>
+            <w:rPr>
+              <w:noProof/>
+            </w:rPr>
+            <w:fldChar w:fldCharType="begin"/>
+          </w:r>
+          <w:r>
+            <w:rPr>
+              <w:noProof/>
+            </w:rPr>
+            <w:instrText xml:space="preserve"> PAGEREF _Toc205451576 \h </w:instrText>
+          </w:r>
+          <w:r>
+            <w:rPr>
+              <w:noProof/>
+            </w:rPr>
+          </w:r>
+          <w:r>
+            <w:rPr>
+              <w:noProof/>
+            </w:rPr>
+            <w:fldChar w:fldCharType="separate"/>
+          </w:r>
+          <w:r>
+            <w:rPr>
+              <w:noProof/>
+            </w:rPr>
+            <w:t>17</w:t>
+          </w:r>
+          <w:r>
+            <w:rPr>
+              <w:noProof/>
+            </w:rPr>
+            <w:fldChar w:fldCharType="end"/>
+          </w:r>
+        </w:p>
+        <w:p>
+          <w:pPr>
+            <w:pStyle w:val="TOC3"/>
+            <w:tabs>
+              <w:tab w:val="right" w:leader="dot" w:pos="9350"/>
+            </w:tabs>
+            <w:rPr>
+              <w:rFonts w:eastAsiaTheme="minorEastAsia"/>
+              <w:i w:val="0"/>
+              <w:iCs w:val="0"/>
+              <w:noProof/>
+              <w:sz w:val="24"/>
+              <w:szCs w:val="24"/>
+            </w:rPr>
+          </w:pPr>
+          <w:r>
+            <w:rPr>
+              <w:noProof/>
+              <w:color w:val="BF4E14" w:themeColor="accent2" w:themeShade="BF"/>
+            </w:rPr>
+            <w:t>5.4.2 Plotter Examples</w:t>
+          </w:r>
+          <w:r>
+            <w:rPr>
+              <w:noProof/>
+            </w:rPr>
+            <w:tab/>
+          </w:r>
+          <w:r>
+            <w:rPr>
+              <w:noProof/>
+            </w:rPr>
+            <w:fldChar w:fldCharType="begin"/>
+          </w:r>
+          <w:r>
+            <w:rPr>
+              <w:noProof/>
+            </w:rPr>
+            <w:instrText xml:space="preserve"> PAGEREF _Toc205451577 \h </w:instrText>
+          </w:r>
+          <w:r>
+            <w:rPr>
+              <w:noProof/>
+            </w:rPr>
+          </w:r>
+          <w:r>
+            <w:rPr>
+              <w:noProof/>
+            </w:rPr>
+            <w:fldChar w:fldCharType="separate"/>
+          </w:r>
+          <w:r>
+            <w:rPr>
+              <w:noProof/>
+            </w:rPr>
+            <w:t>19</w:t>
+          </w:r>
+          <w:r>
+            <w:rPr>
+              <w:noProof/>
+            </w:rPr>
+            <w:fldChar w:fldCharType="end"/>
+          </w:r>
+        </w:p>
+        <w:p>
+          <w:pPr>
+            <w:pStyle w:val="TOC3"/>
+            <w:tabs>
+              <w:tab w:val="right" w:leader="dot" w:pos="9350"/>
+            </w:tabs>
+            <w:rPr>
+              <w:rFonts w:eastAsiaTheme="minorEastAsia"/>
+              <w:i w:val="0"/>
+              <w:iCs w:val="0"/>
+              <w:noProof/>
+              <w:sz w:val="24"/>
+              <w:szCs w:val="24"/>
+            </w:rPr>
+          </w:pPr>
+          <w:r>
+            <w:rPr>
+              <w:noProof/>
+              <w:color w:val="BF4E14" w:themeColor="accent2" w:themeShade="BF"/>
+            </w:rPr>
+            <w:t>5.4.3 Analyzer Examples</w:t>
+          </w:r>
+          <w:r>
+            <w:rPr>
+              <w:noProof/>
+            </w:rPr>
+            <w:tab/>
+          </w:r>
+          <w:r>
+            <w:rPr>
+              <w:noProof/>
+            </w:rPr>
+            <w:fldChar w:fldCharType="begin"/>
+          </w:r>
+          <w:r>
+            <w:rPr>
+              <w:noProof/>
+            </w:rPr>
+            <w:instrText xml:space="preserve"> PAGEREF _Toc205451578 \h </w:instrText>
+          </w:r>
+          <w:r>
+            <w:rPr>
+              <w:noProof/>
+            </w:rPr>
+          </w:r>
+          <w:r>
+            <w:rPr>
+              <w:noProof/>
+            </w:rPr>
+            <w:fldChar w:fldCharType="separate"/>
+          </w:r>
+          <w:r>
+            <w:rPr>
+              <w:noProof/>
+            </w:rPr>
+            <w:t>19</w:t>
+          </w:r>
+          <w:r>
+            <w:rPr>
+              <w:noProof/>
+            </w:rPr>
+            <w:fldChar w:fldCharType="end"/>
+          </w:r>
+        </w:p>
+        <w:p>
+          <w:pPr>
+            <w:pStyle w:val="TOC2"/>
+            <w:tabs>
+              <w:tab w:val="right" w:leader="dot" w:pos="9350"/>
+            </w:tabs>
+            <w:rPr>
+              <w:rFonts w:eastAsiaTheme="minorEastAsia"/>
+              <w:smallCaps w:val="0"/>
+              <w:noProof/>
+              <w:sz w:val="24"/>
+              <w:szCs w:val="24"/>
+            </w:rPr>
+          </w:pPr>
+          <w:r>
+            <w:rPr>
+              <w:noProof/>
+              <w:color w:val="BF4E14" w:themeColor="accent2" w:themeShade="BF"/>
+            </w:rPr>
+            <w:t>5.5 Example Notebook Files</w:t>
+          </w:r>
+          <w:r>
+            <w:rPr>
+              <w:noProof/>
+            </w:rPr>
+            <w:tab/>
+          </w:r>
+          <w:r>
+            <w:rPr>
+              <w:noProof/>
+            </w:rPr>
+            <w:fldChar w:fldCharType="begin"/>
+          </w:r>
+          <w:r>
+            <w:rPr>
+              <w:noProof/>
+            </w:rPr>
+            <w:instrText xml:space="preserve"> PAGEREF _Toc205451579 \h </w:instrText>
+          </w:r>
+          <w:r>
+            <w:rPr>
+              <w:noProof/>
+            </w:rPr>
+          </w:r>
+          <w:r>
+            <w:rPr>
+              <w:noProof/>
+            </w:rPr>
+            <w:fldChar w:fldCharType="separate"/>
+          </w:r>
+          <w:r>
+            <w:rPr>
+              <w:noProof/>
+            </w:rPr>
+            <w:t>19</w:t>
           </w:r>
           <w:r>
             <w:rPr>
@@ -1337,7 +2744,7 @@
               <w:noProof/>
               <w:color w:val="BF4E14" w:themeColor="accent2" w:themeShade="BF"/>
             </w:rPr>
-            <w:t>4. Unpacking Data</w:t>
+            <w:t>Appendix!!!!!!!</w:t>
           </w:r>
           <w:r>
             <w:rPr>
@@ -1355,7 +2762,7 @@
             <w:rPr>
               <w:noProof/>
             </w:rPr>
-            <w:instrText xml:space="preserve"> PAGEREF _Toc205450952 \h </w:instrText>
+            <w:instrText xml:space="preserve"> PAGEREF _Toc205451580 \h </w:instrText>
           </w:r>
           <w:r>
             <w:rPr>
@@ -1372,7 +2779,7 @@
             <w:rPr>
               <w:noProof/>
             </w:rPr>
-            <w:t>10</w:t>
+            <w:t>19</w:t>
           </w:r>
           <w:r>
             <w:rPr>
@@ -1400,7 +2807,7 @@
               <w:noProof/>
               <w:color w:val="BF4E14" w:themeColor="accent2" w:themeShade="BF"/>
             </w:rPr>
-            <w:t>4.1 Create Unpacker</w:t>
+            <w:t>Appendix A: Serval Usage</w:t>
           </w:r>
           <w:r>
             <w:rPr>
@@ -1418,7 +2825,7 @@
             <w:rPr>
               <w:noProof/>
             </w:rPr>
-            <w:instrText xml:space="preserve"> PAGEREF _Toc205450953 \h </w:instrText>
+            <w:instrText xml:space="preserve"> PAGEREF _Toc205451581 \h </w:instrText>
           </w:r>
           <w:r>
             <w:rPr>
@@ -1435,7 +2842,7 @@
             <w:rPr>
               <w:noProof/>
             </w:rPr>
-            <w:t>10</w:t>
+            <w:t>19</w:t>
           </w:r>
           <w:r>
             <w:rPr>
@@ -1463,7 +2870,7 @@
               <w:noProof/>
               <w:color w:val="BF4E14" w:themeColor="accent2" w:themeShade="BF"/>
             </w:rPr>
-            <w:t>4.2 Using the Unpacker</w:t>
+            <w:t>Appendix B: SoPhy Calibration</w:t>
           </w:r>
           <w:r>
             <w:rPr>
@@ -1481,1475 +2888,7 @@
             <w:rPr>
               <w:noProof/>
             </w:rPr>
-            <w:instrText xml:space="preserve"> PAGEREF _Toc205450954 \h </w:instrText>
-          </w:r>
-          <w:r>
-            <w:rPr>
-              <w:noProof/>
-            </w:rPr>
-          </w:r>
-          <w:r>
-            <w:rPr>
-              <w:noProof/>
-            </w:rPr>
-            <w:fldChar w:fldCharType="separate"/>
-          </w:r>
-          <w:r>
-            <w:rPr>
-              <w:noProof/>
-            </w:rPr>
-            <w:t>11</w:t>
-          </w:r>
-          <w:r>
-            <w:rPr>
-              <w:noProof/>
-            </w:rPr>
-            <w:fldChar w:fldCharType="end"/>
-          </w:r>
-        </w:p>
-        <w:p>
-          <w:pPr>
-            <w:pStyle w:val="TOC3"/>
-            <w:tabs>
-              <w:tab w:val="right" w:leader="dot" w:pos="9350"/>
-            </w:tabs>
-            <w:rPr>
-              <w:rFonts w:eastAsiaTheme="minorEastAsia"/>
-              <w:i w:val="0"/>
-              <w:iCs w:val="0"/>
-              <w:noProof/>
-              <w:sz w:val="24"/>
-              <w:szCs w:val="24"/>
-            </w:rPr>
-          </w:pPr>
-          <w:r>
-            <w:rPr>
-              <w:noProof/>
-              <w:color w:val="BF4E14" w:themeColor="accent2" w:themeShade="BF"/>
-            </w:rPr>
-            <w:t>4.2.1 Using the CLI</w:t>
-          </w:r>
-          <w:r>
-            <w:rPr>
-              <w:noProof/>
-            </w:rPr>
-            <w:tab/>
-          </w:r>
-          <w:r>
-            <w:rPr>
-              <w:noProof/>
-            </w:rPr>
-            <w:fldChar w:fldCharType="begin"/>
-          </w:r>
-          <w:r>
-            <w:rPr>
-              <w:noProof/>
-            </w:rPr>
-            <w:instrText xml:space="preserve"> PAGEREF _Toc205450955 \h </w:instrText>
-          </w:r>
-          <w:r>
-            <w:rPr>
-              <w:noProof/>
-            </w:rPr>
-          </w:r>
-          <w:r>
-            <w:rPr>
-              <w:noProof/>
-            </w:rPr>
-            <w:fldChar w:fldCharType="separate"/>
-          </w:r>
-          <w:r>
-            <w:rPr>
-              <w:noProof/>
-            </w:rPr>
-            <w:t>11</w:t>
-          </w:r>
-          <w:r>
-            <w:rPr>
-              <w:noProof/>
-            </w:rPr>
-            <w:fldChar w:fldCharType="end"/>
-          </w:r>
-        </w:p>
-        <w:p>
-          <w:pPr>
-            <w:pStyle w:val="TOC3"/>
-            <w:tabs>
-              <w:tab w:val="right" w:leader="dot" w:pos="9350"/>
-            </w:tabs>
-            <w:rPr>
-              <w:rFonts w:eastAsiaTheme="minorEastAsia"/>
-              <w:i w:val="0"/>
-              <w:iCs w:val="0"/>
-              <w:noProof/>
-              <w:sz w:val="24"/>
-              <w:szCs w:val="24"/>
-            </w:rPr>
-          </w:pPr>
-          <w:r>
-            <w:rPr>
-              <w:noProof/>
-              <w:color w:val="BF4E14" w:themeColor="accent2" w:themeShade="BF"/>
-            </w:rPr>
-            <w:t>4.2.2 Configuration File</w:t>
-          </w:r>
-          <w:r>
-            <w:rPr>
-              <w:noProof/>
-            </w:rPr>
-            <w:tab/>
-          </w:r>
-          <w:r>
-            <w:rPr>
-              <w:noProof/>
-            </w:rPr>
-            <w:fldChar w:fldCharType="begin"/>
-          </w:r>
-          <w:r>
-            <w:rPr>
-              <w:noProof/>
-            </w:rPr>
-            <w:instrText xml:space="preserve"> PAGEREF _Toc205450956 \h </w:instrText>
-          </w:r>
-          <w:r>
-            <w:rPr>
-              <w:noProof/>
-            </w:rPr>
-          </w:r>
-          <w:r>
-            <w:rPr>
-              <w:noProof/>
-            </w:rPr>
-            <w:fldChar w:fldCharType="separate"/>
-          </w:r>
-          <w:r>
-            <w:rPr>
-              <w:noProof/>
-            </w:rPr>
-            <w:t>11</w:t>
-          </w:r>
-          <w:r>
-            <w:rPr>
-              <w:noProof/>
-            </w:rPr>
-            <w:fldChar w:fldCharType="end"/>
-          </w:r>
-        </w:p>
-        <w:p>
-          <w:pPr>
-            <w:pStyle w:val="TOC3"/>
-            <w:tabs>
-              <w:tab w:val="right" w:leader="dot" w:pos="9350"/>
-            </w:tabs>
-            <w:rPr>
-              <w:rFonts w:eastAsiaTheme="minorEastAsia"/>
-              <w:i w:val="0"/>
-              <w:iCs w:val="0"/>
-              <w:noProof/>
-              <w:sz w:val="24"/>
-              <w:szCs w:val="24"/>
-            </w:rPr>
-          </w:pPr>
-          <w:r>
-            <w:rPr>
-              <w:noProof/>
-              <w:color w:val="BF4E14" w:themeColor="accent2" w:themeShade="BF"/>
-            </w:rPr>
-            <w:t>4.2.3 .rawSignals Structure</w:t>
-          </w:r>
-          <w:r>
-            <w:rPr>
-              <w:noProof/>
-            </w:rPr>
-            <w:tab/>
-          </w:r>
-          <w:r>
-            <w:rPr>
-              <w:noProof/>
-            </w:rPr>
-            <w:fldChar w:fldCharType="begin"/>
-          </w:r>
-          <w:r>
-            <w:rPr>
-              <w:noProof/>
-            </w:rPr>
-            <w:instrText xml:space="preserve"> PAGEREF _Toc205450957 \h </w:instrText>
-          </w:r>
-          <w:r>
-            <w:rPr>
-              <w:noProof/>
-            </w:rPr>
-          </w:r>
-          <w:r>
-            <w:rPr>
-              <w:noProof/>
-            </w:rPr>
-            <w:fldChar w:fldCharType="separate"/>
-          </w:r>
-          <w:r>
-            <w:rPr>
-              <w:noProof/>
-            </w:rPr>
-            <w:t>13</w:t>
-          </w:r>
-          <w:r>
-            <w:rPr>
-              <w:noProof/>
-            </w:rPr>
-            <w:fldChar w:fldCharType="end"/>
-          </w:r>
-        </w:p>
-        <w:p>
-          <w:pPr>
-            <w:pStyle w:val="TOC3"/>
-            <w:tabs>
-              <w:tab w:val="right" w:leader="dot" w:pos="9350"/>
-            </w:tabs>
-            <w:rPr>
-              <w:rFonts w:eastAsiaTheme="minorEastAsia"/>
-              <w:i w:val="0"/>
-              <w:iCs w:val="0"/>
-              <w:noProof/>
-              <w:sz w:val="24"/>
-              <w:szCs w:val="24"/>
-            </w:rPr>
-          </w:pPr>
-          <w:r>
-            <w:rPr>
-              <w:noProof/>
-              <w:color w:val="BF4E14" w:themeColor="accent2" w:themeShade="BF"/>
-            </w:rPr>
-            <w:t>4.2.4 Examples</w:t>
-          </w:r>
-          <w:r>
-            <w:rPr>
-              <w:noProof/>
-            </w:rPr>
-            <w:tab/>
-          </w:r>
-          <w:r>
-            <w:rPr>
-              <w:noProof/>
-            </w:rPr>
-            <w:fldChar w:fldCharType="begin"/>
-          </w:r>
-          <w:r>
-            <w:rPr>
-              <w:noProof/>
-            </w:rPr>
-            <w:instrText xml:space="preserve"> PAGEREF _Toc205450958 \h </w:instrText>
-          </w:r>
-          <w:r>
-            <w:rPr>
-              <w:noProof/>
-            </w:rPr>
-          </w:r>
-          <w:r>
-            <w:rPr>
-              <w:noProof/>
-            </w:rPr>
-            <w:fldChar w:fldCharType="separate"/>
-          </w:r>
-          <w:r>
-            <w:rPr>
-              <w:noProof/>
-            </w:rPr>
-            <w:t>14</w:t>
-          </w:r>
-          <w:r>
-            <w:rPr>
-              <w:noProof/>
-            </w:rPr>
-            <w:fldChar w:fldCharType="end"/>
-          </w:r>
-        </w:p>
-        <w:p>
-          <w:pPr>
-            <w:pStyle w:val="TOC1"/>
-            <w:tabs>
-              <w:tab w:val="right" w:leader="dot" w:pos="9350"/>
-            </w:tabs>
-            <w:rPr>
-              <w:rFonts w:eastAsiaTheme="minorEastAsia"/>
-              <w:b w:val="0"/>
-              <w:bCs w:val="0"/>
-              <w:caps w:val="0"/>
-              <w:noProof/>
-              <w:sz w:val="24"/>
-              <w:szCs w:val="24"/>
-            </w:rPr>
-          </w:pPr>
-          <w:r>
-            <w:rPr>
-              <w:noProof/>
-              <w:color w:val="BF4E14" w:themeColor="accent2" w:themeShade="BF"/>
-            </w:rPr>
-            <w:t>5. Analyzing Data with HERMES packages</w:t>
-          </w:r>
-          <w:r>
-            <w:rPr>
-              <w:noProof/>
-            </w:rPr>
-            <w:tab/>
-          </w:r>
-          <w:r>
-            <w:rPr>
-              <w:noProof/>
-            </w:rPr>
-            <w:fldChar w:fldCharType="begin"/>
-          </w:r>
-          <w:r>
-            <w:rPr>
-              <w:noProof/>
-            </w:rPr>
-            <w:instrText xml:space="preserve"> PAGEREF _Toc205450959 \h </w:instrText>
-          </w:r>
-          <w:r>
-            <w:rPr>
-              <w:noProof/>
-            </w:rPr>
-          </w:r>
-          <w:r>
-            <w:rPr>
-              <w:noProof/>
-            </w:rPr>
-            <w:fldChar w:fldCharType="separate"/>
-          </w:r>
-          <w:r>
-            <w:rPr>
-              <w:noProof/>
-            </w:rPr>
-            <w:t>15</w:t>
-          </w:r>
-          <w:r>
-            <w:rPr>
-              <w:noProof/>
-            </w:rPr>
-            <w:fldChar w:fldCharType="end"/>
-          </w:r>
-        </w:p>
-        <w:p>
-          <w:pPr>
-            <w:pStyle w:val="TOC2"/>
-            <w:tabs>
-              <w:tab w:val="right" w:leader="dot" w:pos="9350"/>
-            </w:tabs>
-            <w:rPr>
-              <w:rFonts w:eastAsiaTheme="minorEastAsia"/>
-              <w:smallCaps w:val="0"/>
-              <w:noProof/>
-              <w:sz w:val="24"/>
-              <w:szCs w:val="24"/>
-            </w:rPr>
-          </w:pPr>
-          <w:r>
-            <w:rPr>
-              <w:noProof/>
-              <w:color w:val="BF4E14" w:themeColor="accent2" w:themeShade="BF"/>
-            </w:rPr>
-            <w:t>5.1 loader.py</w:t>
-          </w:r>
-          <w:r>
-            <w:rPr>
-              <w:noProof/>
-            </w:rPr>
-            <w:tab/>
-          </w:r>
-          <w:r>
-            <w:rPr>
-              <w:noProof/>
-            </w:rPr>
-            <w:fldChar w:fldCharType="begin"/>
-          </w:r>
-          <w:r>
-            <w:rPr>
-              <w:noProof/>
-            </w:rPr>
-            <w:instrText xml:space="preserve"> PAGEREF _Toc205450960 \h </w:instrText>
-          </w:r>
-          <w:r>
-            <w:rPr>
-              <w:noProof/>
-            </w:rPr>
-          </w:r>
-          <w:r>
-            <w:rPr>
-              <w:noProof/>
-            </w:rPr>
-            <w:fldChar w:fldCharType="separate"/>
-          </w:r>
-          <w:r>
-            <w:rPr>
-              <w:noProof/>
-            </w:rPr>
-            <w:t>15</w:t>
-          </w:r>
-          <w:r>
-            <w:rPr>
-              <w:noProof/>
-            </w:rPr>
-            <w:fldChar w:fldCharType="end"/>
-          </w:r>
-        </w:p>
-        <w:p>
-          <w:pPr>
-            <w:pStyle w:val="TOC3"/>
-            <w:tabs>
-              <w:tab w:val="right" w:leader="dot" w:pos="9350"/>
-            </w:tabs>
-            <w:rPr>
-              <w:rFonts w:eastAsiaTheme="minorEastAsia"/>
-              <w:i w:val="0"/>
-              <w:iCs w:val="0"/>
-              <w:noProof/>
-              <w:sz w:val="24"/>
-              <w:szCs w:val="24"/>
-            </w:rPr>
-          </w:pPr>
-          <w:r>
-            <w:rPr>
-              <w:noProof/>
-              <w:color w:val="BF4E14" w:themeColor="accent2" w:themeShade="BF"/>
-            </w:rPr>
-            <w:t>5.1.1 Load Function</w:t>
-          </w:r>
-          <w:r>
-            <w:rPr>
-              <w:noProof/>
-            </w:rPr>
-            <w:tab/>
-          </w:r>
-          <w:r>
-            <w:rPr>
-              <w:noProof/>
-            </w:rPr>
-            <w:fldChar w:fldCharType="begin"/>
-          </w:r>
-          <w:r>
-            <w:rPr>
-              <w:noProof/>
-            </w:rPr>
-            <w:instrText xml:space="preserve"> PAGEREF _Toc205450961 \h </w:instrText>
-          </w:r>
-          <w:r>
-            <w:rPr>
-              <w:noProof/>
-            </w:rPr>
-          </w:r>
-          <w:r>
-            <w:rPr>
-              <w:noProof/>
-            </w:rPr>
-            <w:fldChar w:fldCharType="separate"/>
-          </w:r>
-          <w:r>
-            <w:rPr>
-              <w:noProof/>
-            </w:rPr>
-            <w:t>16</w:t>
-          </w:r>
-          <w:r>
-            <w:rPr>
-              <w:noProof/>
-            </w:rPr>
-            <w:fldChar w:fldCharType="end"/>
-          </w:r>
-        </w:p>
-        <w:p>
-          <w:pPr>
-            <w:pStyle w:val="TOC3"/>
-            <w:tabs>
-              <w:tab w:val="right" w:leader="dot" w:pos="9350"/>
-            </w:tabs>
-            <w:rPr>
-              <w:rFonts w:eastAsiaTheme="minorEastAsia"/>
-              <w:i w:val="0"/>
-              <w:iCs w:val="0"/>
-              <w:noProof/>
-              <w:sz w:val="24"/>
-              <w:szCs w:val="24"/>
-            </w:rPr>
-          </w:pPr>
-          <w:r>
-            <w:rPr>
-              <w:noProof/>
-              <w:color w:val="BF4E14" w:themeColor="accent2" w:themeShade="BF"/>
-            </w:rPr>
-            <w:t>5.1.2 Exporter Functions</w:t>
-          </w:r>
-          <w:r>
-            <w:rPr>
-              <w:noProof/>
-            </w:rPr>
-            <w:tab/>
-          </w:r>
-          <w:r>
-            <w:rPr>
-              <w:noProof/>
-            </w:rPr>
-            <w:fldChar w:fldCharType="begin"/>
-          </w:r>
-          <w:r>
-            <w:rPr>
-              <w:noProof/>
-            </w:rPr>
-            <w:instrText xml:space="preserve"> PAGEREF _Toc205450962 \h </w:instrText>
-          </w:r>
-          <w:r>
-            <w:rPr>
-              <w:noProof/>
-            </w:rPr>
-          </w:r>
-          <w:r>
-            <w:rPr>
-              <w:noProof/>
-            </w:rPr>
-            <w:fldChar w:fldCharType="separate"/>
-          </w:r>
-          <w:r>
-            <w:rPr>
-              <w:noProof/>
-            </w:rPr>
-            <w:t>16</w:t>
-          </w:r>
-          <w:r>
-            <w:rPr>
-              <w:noProof/>
-            </w:rPr>
-            <w:fldChar w:fldCharType="end"/>
-          </w:r>
-        </w:p>
-        <w:p>
-          <w:pPr>
-            <w:pStyle w:val="TOC2"/>
-            <w:tabs>
-              <w:tab w:val="right" w:leader="dot" w:pos="9350"/>
-            </w:tabs>
-            <w:rPr>
-              <w:rFonts w:eastAsiaTheme="minorEastAsia"/>
-              <w:smallCaps w:val="0"/>
-              <w:noProof/>
-              <w:sz w:val="24"/>
-              <w:szCs w:val="24"/>
-            </w:rPr>
-          </w:pPr>
-          <w:r>
-            <w:rPr>
-              <w:noProof/>
-              <w:color w:val="BF4E14" w:themeColor="accent2" w:themeShade="BF"/>
-            </w:rPr>
-            <w:t>5.2 plotter.py</w:t>
-          </w:r>
-          <w:r>
-            <w:rPr>
-              <w:noProof/>
-            </w:rPr>
-            <w:tab/>
-          </w:r>
-          <w:r>
-            <w:rPr>
-              <w:noProof/>
-            </w:rPr>
-            <w:fldChar w:fldCharType="begin"/>
-          </w:r>
-          <w:r>
-            <w:rPr>
-              <w:noProof/>
-            </w:rPr>
-            <w:instrText xml:space="preserve"> PAGEREF _Toc205450963 \h </w:instrText>
-          </w:r>
-          <w:r>
-            <w:rPr>
-              <w:noProof/>
-            </w:rPr>
-          </w:r>
-          <w:r>
-            <w:rPr>
-              <w:noProof/>
-            </w:rPr>
-            <w:fldChar w:fldCharType="separate"/>
-          </w:r>
-          <w:r>
-            <w:rPr>
-              <w:noProof/>
-            </w:rPr>
-            <w:t>17</w:t>
-          </w:r>
-          <w:r>
-            <w:rPr>
-              <w:noProof/>
-            </w:rPr>
-            <w:fldChar w:fldCharType="end"/>
-          </w:r>
-        </w:p>
-        <w:p>
-          <w:pPr>
-            <w:pStyle w:val="TOC3"/>
-            <w:tabs>
-              <w:tab w:val="right" w:leader="dot" w:pos="9350"/>
-            </w:tabs>
-            <w:rPr>
-              <w:rFonts w:eastAsiaTheme="minorEastAsia"/>
-              <w:i w:val="0"/>
-              <w:iCs w:val="0"/>
-              <w:noProof/>
-              <w:sz w:val="24"/>
-              <w:szCs w:val="24"/>
-            </w:rPr>
-          </w:pPr>
-          <w:r>
-            <w:rPr>
-              <w:noProof/>
-              <w:color w:val="BF4E14" w:themeColor="accent2" w:themeShade="BF"/>
-            </w:rPr>
-            <w:t>5.2.1 BufferPlotter</w:t>
-          </w:r>
-          <w:r>
-            <w:rPr>
-              <w:noProof/>
-            </w:rPr>
-            <w:tab/>
-          </w:r>
-          <w:r>
-            <w:rPr>
-              <w:noProof/>
-            </w:rPr>
-            <w:fldChar w:fldCharType="begin"/>
-          </w:r>
-          <w:r>
-            <w:rPr>
-              <w:noProof/>
-            </w:rPr>
-            <w:instrText xml:space="preserve"> PAGEREF _Toc205450964 \h </w:instrText>
-          </w:r>
-          <w:r>
-            <w:rPr>
-              <w:noProof/>
-            </w:rPr>
-          </w:r>
-          <w:r>
-            <w:rPr>
-              <w:noProof/>
-            </w:rPr>
-            <w:fldChar w:fldCharType="separate"/>
-          </w:r>
-          <w:r>
-            <w:rPr>
-              <w:noProof/>
-            </w:rPr>
-            <w:t>17</w:t>
-          </w:r>
-          <w:r>
-            <w:rPr>
-              <w:noProof/>
-            </w:rPr>
-            <w:fldChar w:fldCharType="end"/>
-          </w:r>
-        </w:p>
-        <w:p>
-          <w:pPr>
-            <w:pStyle w:val="TOC3"/>
-            <w:tabs>
-              <w:tab w:val="right" w:leader="dot" w:pos="9350"/>
-            </w:tabs>
-            <w:rPr>
-              <w:rFonts w:eastAsiaTheme="minorEastAsia"/>
-              <w:i w:val="0"/>
-              <w:iCs w:val="0"/>
-              <w:noProof/>
-              <w:sz w:val="24"/>
-              <w:szCs w:val="24"/>
-            </w:rPr>
-          </w:pPr>
-          <w:r>
-            <w:rPr>
-              <w:noProof/>
-              <w:color w:val="BF4E14" w:themeColor="accent2" w:themeShade="BF"/>
-            </w:rPr>
-            <w:t>5.2.2 HistogramPlotter</w:t>
-          </w:r>
-          <w:r>
-            <w:rPr>
-              <w:noProof/>
-            </w:rPr>
-            <w:tab/>
-          </w:r>
-          <w:r>
-            <w:rPr>
-              <w:noProof/>
-            </w:rPr>
-            <w:fldChar w:fldCharType="begin"/>
-          </w:r>
-          <w:r>
-            <w:rPr>
-              <w:noProof/>
-            </w:rPr>
-            <w:instrText xml:space="preserve"> PAGEREF _Toc205450965 \h </w:instrText>
-          </w:r>
-          <w:r>
-            <w:rPr>
-              <w:noProof/>
-            </w:rPr>
-          </w:r>
-          <w:r>
-            <w:rPr>
-              <w:noProof/>
-            </w:rPr>
-            <w:fldChar w:fldCharType="separate"/>
-          </w:r>
-          <w:r>
-            <w:rPr>
-              <w:noProof/>
-            </w:rPr>
-            <w:t>17</w:t>
-          </w:r>
-          <w:r>
-            <w:rPr>
-              <w:noProof/>
-            </w:rPr>
-            <w:fldChar w:fldCharType="end"/>
-          </w:r>
-        </w:p>
-        <w:p>
-          <w:pPr>
-            <w:pStyle w:val="TOC3"/>
-            <w:tabs>
-              <w:tab w:val="right" w:leader="dot" w:pos="9350"/>
-            </w:tabs>
-            <w:rPr>
-              <w:rFonts w:eastAsiaTheme="minorEastAsia"/>
-              <w:i w:val="0"/>
-              <w:iCs w:val="0"/>
-              <w:noProof/>
-              <w:sz w:val="24"/>
-              <w:szCs w:val="24"/>
-            </w:rPr>
-          </w:pPr>
-          <w:r>
-            <w:rPr>
-              <w:noProof/>
-              <w:color w:val="BF4E14" w:themeColor="accent2" w:themeShade="BF"/>
-            </w:rPr>
-            <w:t>5.2.3 ToAImageSequenceGenerator</w:t>
-          </w:r>
-          <w:r>
-            <w:rPr>
-              <w:noProof/>
-            </w:rPr>
-            <w:tab/>
-          </w:r>
-          <w:r>
-            <w:rPr>
-              <w:noProof/>
-            </w:rPr>
-            <w:fldChar w:fldCharType="begin"/>
-          </w:r>
-          <w:r>
-            <w:rPr>
-              <w:noProof/>
-            </w:rPr>
-            <w:instrText xml:space="preserve"> PAGEREF _Toc205450966 \h </w:instrText>
-          </w:r>
-          <w:r>
-            <w:rPr>
-              <w:noProof/>
-            </w:rPr>
-          </w:r>
-          <w:r>
-            <w:rPr>
-              <w:noProof/>
-            </w:rPr>
-            <w:fldChar w:fldCharType="separate"/>
-          </w:r>
-          <w:r>
-            <w:rPr>
-              <w:noProof/>
-            </w:rPr>
-            <w:t>17</w:t>
-          </w:r>
-          <w:r>
-            <w:rPr>
-              <w:noProof/>
-            </w:rPr>
-            <w:fldChar w:fldCharType="end"/>
-          </w:r>
-        </w:p>
-        <w:p>
-          <w:pPr>
-            <w:pStyle w:val="TOC2"/>
-            <w:tabs>
-              <w:tab w:val="right" w:leader="dot" w:pos="9350"/>
-            </w:tabs>
-            <w:rPr>
-              <w:rFonts w:eastAsiaTheme="minorEastAsia"/>
-              <w:smallCaps w:val="0"/>
-              <w:noProof/>
-              <w:sz w:val="24"/>
-              <w:szCs w:val="24"/>
-            </w:rPr>
-          </w:pPr>
-          <w:r>
-            <w:rPr>
-              <w:noProof/>
-              <w:color w:val="BF4E14" w:themeColor="accent2" w:themeShade="BF"/>
-            </w:rPr>
-            <w:t>5.3 analyze.py</w:t>
-          </w:r>
-          <w:r>
-            <w:rPr>
-              <w:noProof/>
-            </w:rPr>
-            <w:tab/>
-          </w:r>
-          <w:r>
-            <w:rPr>
-              <w:noProof/>
-            </w:rPr>
-            <w:fldChar w:fldCharType="begin"/>
-          </w:r>
-          <w:r>
-            <w:rPr>
-              <w:noProof/>
-            </w:rPr>
-            <w:instrText xml:space="preserve"> PAGEREF _Toc205450967 \h </w:instrText>
-          </w:r>
-          <w:r>
-            <w:rPr>
-              <w:noProof/>
-            </w:rPr>
-          </w:r>
-          <w:r>
-            <w:rPr>
-              <w:noProof/>
-            </w:rPr>
-            <w:fldChar w:fldCharType="separate"/>
-          </w:r>
-          <w:r>
-            <w:rPr>
-              <w:noProof/>
-            </w:rPr>
-            <w:t>17</w:t>
-          </w:r>
-          <w:r>
-            <w:rPr>
-              <w:noProof/>
-            </w:rPr>
-            <w:fldChar w:fldCharType="end"/>
-          </w:r>
-        </w:p>
-        <w:p>
-          <w:pPr>
-            <w:pStyle w:val="TOC3"/>
-            <w:tabs>
-              <w:tab w:val="right" w:leader="dot" w:pos="9350"/>
-            </w:tabs>
-            <w:rPr>
-              <w:rFonts w:eastAsiaTheme="minorEastAsia"/>
-              <w:i w:val="0"/>
-              <w:iCs w:val="0"/>
-              <w:noProof/>
-              <w:sz w:val="24"/>
-              <w:szCs w:val="24"/>
-            </w:rPr>
-          </w:pPr>
-          <w:r>
-            <w:rPr>
-              <w:noProof/>
-              <w:color w:val="BF4E14" w:themeColor="accent2" w:themeShade="BF"/>
-            </w:rPr>
-            <w:t>5.3.1 Summary/Diagnostic Functions</w:t>
-          </w:r>
-          <w:r>
-            <w:rPr>
-              <w:noProof/>
-            </w:rPr>
-            <w:tab/>
-          </w:r>
-          <w:r>
-            <w:rPr>
-              <w:noProof/>
-            </w:rPr>
-            <w:fldChar w:fldCharType="begin"/>
-          </w:r>
-          <w:r>
-            <w:rPr>
-              <w:noProof/>
-            </w:rPr>
-            <w:instrText xml:space="preserve"> PAGEREF _Toc205450968 \h </w:instrText>
-          </w:r>
-          <w:r>
-            <w:rPr>
-              <w:noProof/>
-            </w:rPr>
-          </w:r>
-          <w:r>
-            <w:rPr>
-              <w:noProof/>
-            </w:rPr>
-            <w:fldChar w:fldCharType="separate"/>
-          </w:r>
-          <w:r>
-            <w:rPr>
-              <w:noProof/>
-            </w:rPr>
-            <w:t>18</w:t>
-          </w:r>
-          <w:r>
-            <w:rPr>
-              <w:noProof/>
-            </w:rPr>
-            <w:fldChar w:fldCharType="end"/>
-          </w:r>
-        </w:p>
-        <w:p>
-          <w:pPr>
-            <w:pStyle w:val="TOC3"/>
-            <w:tabs>
-              <w:tab w:val="right" w:leader="dot" w:pos="9350"/>
-            </w:tabs>
-            <w:rPr>
-              <w:rFonts w:eastAsiaTheme="minorEastAsia"/>
-              <w:i w:val="0"/>
-              <w:iCs w:val="0"/>
-              <w:noProof/>
-              <w:sz w:val="24"/>
-              <w:szCs w:val="24"/>
-            </w:rPr>
-          </w:pPr>
-          <w:r>
-            <w:rPr>
-              <w:noProof/>
-              <w:color w:val="BF4E14" w:themeColor="accent2" w:themeShade="BF"/>
-            </w:rPr>
-            <w:t>5.3.2 Filtering Functions</w:t>
-          </w:r>
-          <w:r>
-            <w:rPr>
-              <w:noProof/>
-            </w:rPr>
-            <w:tab/>
-          </w:r>
-          <w:r>
-            <w:rPr>
-              <w:noProof/>
-            </w:rPr>
-            <w:fldChar w:fldCharType="begin"/>
-          </w:r>
-          <w:r>
-            <w:rPr>
-              <w:noProof/>
-            </w:rPr>
-            <w:instrText xml:space="preserve"> PAGEREF _Toc205450969 \h </w:instrText>
-          </w:r>
-          <w:r>
-            <w:rPr>
-              <w:noProof/>
-            </w:rPr>
-          </w:r>
-          <w:r>
-            <w:rPr>
-              <w:noProof/>
-            </w:rPr>
-            <w:fldChar w:fldCharType="separate"/>
-          </w:r>
-          <w:r>
-            <w:rPr>
-              <w:noProof/>
-            </w:rPr>
-            <w:t>18</w:t>
-          </w:r>
-          <w:r>
-            <w:rPr>
-              <w:noProof/>
-            </w:rPr>
-            <w:fldChar w:fldCharType="end"/>
-          </w:r>
-        </w:p>
-        <w:p>
-          <w:pPr>
-            <w:pStyle w:val="TOC2"/>
-            <w:tabs>
-              <w:tab w:val="right" w:leader="dot" w:pos="9350"/>
-            </w:tabs>
-            <w:rPr>
-              <w:rFonts w:eastAsiaTheme="minorEastAsia"/>
-              <w:smallCaps w:val="0"/>
-              <w:noProof/>
-              <w:sz w:val="24"/>
-              <w:szCs w:val="24"/>
-            </w:rPr>
-          </w:pPr>
-          <w:r>
-            <w:rPr>
-              <w:noProof/>
-              <w:color w:val="BF4E14" w:themeColor="accent2" w:themeShade="BF"/>
-            </w:rPr>
-            <w:t>5.4 Coding Examples</w:t>
-          </w:r>
-          <w:r>
-            <w:rPr>
-              <w:noProof/>
-            </w:rPr>
-            <w:tab/>
-          </w:r>
-          <w:r>
-            <w:rPr>
-              <w:noProof/>
-            </w:rPr>
-            <w:fldChar w:fldCharType="begin"/>
-          </w:r>
-          <w:r>
-            <w:rPr>
-              <w:noProof/>
-            </w:rPr>
-            <w:instrText xml:space="preserve"> PAGEREF _Toc205450970 \h </w:instrText>
-          </w:r>
-          <w:r>
-            <w:rPr>
-              <w:noProof/>
-            </w:rPr>
-          </w:r>
-          <w:r>
-            <w:rPr>
-              <w:noProof/>
-            </w:rPr>
-            <w:fldChar w:fldCharType="separate"/>
-          </w:r>
-          <w:r>
-            <w:rPr>
-              <w:noProof/>
-            </w:rPr>
-            <w:t>18</w:t>
-          </w:r>
-          <w:r>
-            <w:rPr>
-              <w:noProof/>
-            </w:rPr>
-            <w:fldChar w:fldCharType="end"/>
-          </w:r>
-        </w:p>
-        <w:p>
-          <w:pPr>
-            <w:pStyle w:val="TOC3"/>
-            <w:tabs>
-              <w:tab w:val="right" w:leader="dot" w:pos="9350"/>
-            </w:tabs>
-            <w:rPr>
-              <w:rFonts w:eastAsiaTheme="minorEastAsia"/>
-              <w:i w:val="0"/>
-              <w:iCs w:val="0"/>
-              <w:noProof/>
-              <w:sz w:val="24"/>
-              <w:szCs w:val="24"/>
-            </w:rPr>
-          </w:pPr>
-          <w:r>
-            <w:rPr>
-              <w:noProof/>
-              <w:color w:val="BF4E14" w:themeColor="accent2" w:themeShade="BF"/>
-            </w:rPr>
-            <w:t>5.4.1 Loader Examples</w:t>
-          </w:r>
-          <w:r>
-            <w:rPr>
-              <w:noProof/>
-            </w:rPr>
-            <w:tab/>
-          </w:r>
-          <w:r>
-            <w:rPr>
-              <w:noProof/>
-            </w:rPr>
-            <w:fldChar w:fldCharType="begin"/>
-          </w:r>
-          <w:r>
-            <w:rPr>
-              <w:noProof/>
-            </w:rPr>
-            <w:instrText xml:space="preserve"> PAGEREF _Toc205450971 \h </w:instrText>
-          </w:r>
-          <w:r>
-            <w:rPr>
-              <w:noProof/>
-            </w:rPr>
-          </w:r>
-          <w:r>
-            <w:rPr>
-              <w:noProof/>
-            </w:rPr>
-            <w:fldChar w:fldCharType="separate"/>
-          </w:r>
-          <w:r>
-            <w:rPr>
-              <w:noProof/>
-            </w:rPr>
-            <w:t>18</w:t>
-          </w:r>
-          <w:r>
-            <w:rPr>
-              <w:noProof/>
-            </w:rPr>
-            <w:fldChar w:fldCharType="end"/>
-          </w:r>
-        </w:p>
-        <w:p>
-          <w:pPr>
-            <w:pStyle w:val="TOC3"/>
-            <w:tabs>
-              <w:tab w:val="right" w:leader="dot" w:pos="9350"/>
-            </w:tabs>
-            <w:rPr>
-              <w:rFonts w:eastAsiaTheme="minorEastAsia"/>
-              <w:i w:val="0"/>
-              <w:iCs w:val="0"/>
-              <w:noProof/>
-              <w:sz w:val="24"/>
-              <w:szCs w:val="24"/>
-            </w:rPr>
-          </w:pPr>
-          <w:r>
-            <w:rPr>
-              <w:noProof/>
-              <w:color w:val="BF4E14" w:themeColor="accent2" w:themeShade="BF"/>
-            </w:rPr>
-            <w:t>5.4.2 Plotter Examples</w:t>
-          </w:r>
-          <w:r>
-            <w:rPr>
-              <w:noProof/>
-            </w:rPr>
-            <w:tab/>
-          </w:r>
-          <w:r>
-            <w:rPr>
-              <w:noProof/>
-            </w:rPr>
-            <w:fldChar w:fldCharType="begin"/>
-          </w:r>
-          <w:r>
-            <w:rPr>
-              <w:noProof/>
-            </w:rPr>
-            <w:instrText xml:space="preserve"> PAGEREF _Toc205450972 \h </w:instrText>
-          </w:r>
-          <w:r>
-            <w:rPr>
-              <w:noProof/>
-            </w:rPr>
-          </w:r>
-          <w:r>
-            <w:rPr>
-              <w:noProof/>
-            </w:rPr>
-            <w:fldChar w:fldCharType="separate"/>
-          </w:r>
-          <w:r>
-            <w:rPr>
-              <w:noProof/>
-            </w:rPr>
-            <w:t>19</w:t>
-          </w:r>
-          <w:r>
-            <w:rPr>
-              <w:noProof/>
-            </w:rPr>
-            <w:fldChar w:fldCharType="end"/>
-          </w:r>
-        </w:p>
-        <w:p>
-          <w:pPr>
-            <w:pStyle w:val="TOC3"/>
-            <w:tabs>
-              <w:tab w:val="right" w:leader="dot" w:pos="9350"/>
-            </w:tabs>
-            <w:rPr>
-              <w:rFonts w:eastAsiaTheme="minorEastAsia"/>
-              <w:i w:val="0"/>
-              <w:iCs w:val="0"/>
-              <w:noProof/>
-              <w:sz w:val="24"/>
-              <w:szCs w:val="24"/>
-            </w:rPr>
-          </w:pPr>
-          <w:r>
-            <w:rPr>
-              <w:noProof/>
-              <w:color w:val="BF4E14" w:themeColor="accent2" w:themeShade="BF"/>
-            </w:rPr>
-            <w:t>5.4.3 Analyzer Examples</w:t>
-          </w:r>
-          <w:r>
-            <w:rPr>
-              <w:noProof/>
-            </w:rPr>
-            <w:tab/>
-          </w:r>
-          <w:r>
-            <w:rPr>
-              <w:noProof/>
-            </w:rPr>
-            <w:fldChar w:fldCharType="begin"/>
-          </w:r>
-          <w:r>
-            <w:rPr>
-              <w:noProof/>
-            </w:rPr>
-            <w:instrText xml:space="preserve"> PAGEREF _Toc205450973 \h </w:instrText>
-          </w:r>
-          <w:r>
-            <w:rPr>
-              <w:noProof/>
-            </w:rPr>
-          </w:r>
-          <w:r>
-            <w:rPr>
-              <w:noProof/>
-            </w:rPr>
-            <w:fldChar w:fldCharType="separate"/>
-          </w:r>
-          <w:r>
-            <w:rPr>
-              <w:noProof/>
-            </w:rPr>
-            <w:t>19</w:t>
-          </w:r>
-          <w:r>
-            <w:rPr>
-              <w:noProof/>
-            </w:rPr>
-            <w:fldChar w:fldCharType="end"/>
-          </w:r>
-        </w:p>
-        <w:p>
-          <w:pPr>
-            <w:pStyle w:val="TOC2"/>
-            <w:tabs>
-              <w:tab w:val="right" w:leader="dot" w:pos="9350"/>
-            </w:tabs>
-            <w:rPr>
-              <w:rFonts w:eastAsiaTheme="minorEastAsia"/>
-              <w:smallCaps w:val="0"/>
-              <w:noProof/>
-              <w:sz w:val="24"/>
-              <w:szCs w:val="24"/>
-            </w:rPr>
-          </w:pPr>
-          <w:r>
-            <w:rPr>
-              <w:noProof/>
-              <w:color w:val="BF4E14" w:themeColor="accent2" w:themeShade="BF"/>
-            </w:rPr>
-            <w:t>5.5 Example Notebook Files</w:t>
-          </w:r>
-          <w:r>
-            <w:rPr>
-              <w:noProof/>
-            </w:rPr>
-            <w:tab/>
-          </w:r>
-          <w:r>
-            <w:rPr>
-              <w:noProof/>
-            </w:rPr>
-            <w:fldChar w:fldCharType="begin"/>
-          </w:r>
-          <w:r>
-            <w:rPr>
-              <w:noProof/>
-            </w:rPr>
-            <w:instrText xml:space="preserve"> PAGEREF _Toc205450974 \h </w:instrText>
-          </w:r>
-          <w:r>
-            <w:rPr>
-              <w:noProof/>
-            </w:rPr>
-          </w:r>
-          <w:r>
-            <w:rPr>
-              <w:noProof/>
-            </w:rPr>
-            <w:fldChar w:fldCharType="separate"/>
-          </w:r>
-          <w:r>
-            <w:rPr>
-              <w:noProof/>
-            </w:rPr>
-            <w:t>20</w:t>
-          </w:r>
-          <w:r>
-            <w:rPr>
-              <w:noProof/>
-            </w:rPr>
-            <w:fldChar w:fldCharType="end"/>
-          </w:r>
-        </w:p>
-        <w:p>
-          <w:pPr>
-            <w:pStyle w:val="TOC1"/>
-            <w:tabs>
-              <w:tab w:val="right" w:leader="dot" w:pos="9350"/>
-            </w:tabs>
-            <w:rPr>
-              <w:rFonts w:eastAsiaTheme="minorEastAsia"/>
-              <w:b w:val="0"/>
-              <w:bCs w:val="0"/>
-              <w:caps w:val="0"/>
-              <w:noProof/>
-              <w:sz w:val="24"/>
-              <w:szCs w:val="24"/>
-            </w:rPr>
-          </w:pPr>
-          <w:r>
-            <w:rPr>
-              <w:noProof/>
-              <w:color w:val="BF4E14" w:themeColor="accent2" w:themeShade="BF"/>
-            </w:rPr>
-            <w:t>Appendix!!!!!!!</w:t>
-          </w:r>
-          <w:r>
-            <w:rPr>
-              <w:noProof/>
-            </w:rPr>
-            <w:tab/>
-          </w:r>
-          <w:r>
-            <w:rPr>
-              <w:noProof/>
-            </w:rPr>
-            <w:fldChar w:fldCharType="begin"/>
-          </w:r>
-          <w:r>
-            <w:rPr>
-              <w:noProof/>
-            </w:rPr>
-            <w:instrText xml:space="preserve"> PAGEREF _Toc205450975 \h </w:instrText>
-          </w:r>
-          <w:r>
-            <w:rPr>
-              <w:noProof/>
-            </w:rPr>
-          </w:r>
-          <w:r>
-            <w:rPr>
-              <w:noProof/>
-            </w:rPr>
-            <w:fldChar w:fldCharType="separate"/>
-          </w:r>
-          <w:r>
-            <w:rPr>
-              <w:noProof/>
-            </w:rPr>
-            <w:t>20</w:t>
-          </w:r>
-          <w:r>
-            <w:rPr>
-              <w:noProof/>
-            </w:rPr>
-            <w:fldChar w:fldCharType="end"/>
-          </w:r>
-        </w:p>
-        <w:p>
-          <w:pPr>
-            <w:pStyle w:val="TOC2"/>
-            <w:tabs>
-              <w:tab w:val="right" w:leader="dot" w:pos="9350"/>
-            </w:tabs>
-            <w:rPr>
-              <w:rFonts w:eastAsiaTheme="minorEastAsia"/>
-              <w:smallCaps w:val="0"/>
-              <w:noProof/>
-              <w:sz w:val="24"/>
-              <w:szCs w:val="24"/>
-            </w:rPr>
-          </w:pPr>
-          <w:r>
-            <w:rPr>
-              <w:noProof/>
-              <w:color w:val="BF4E14" w:themeColor="accent2" w:themeShade="BF"/>
-            </w:rPr>
-            <w:t>Appendix A: Serval Usage</w:t>
-          </w:r>
-          <w:r>
-            <w:rPr>
-              <w:noProof/>
-            </w:rPr>
-            <w:tab/>
-          </w:r>
-          <w:r>
-            <w:rPr>
-              <w:noProof/>
-            </w:rPr>
-            <w:fldChar w:fldCharType="begin"/>
-          </w:r>
-          <w:r>
-            <w:rPr>
-              <w:noProof/>
-            </w:rPr>
-            <w:instrText xml:space="preserve"> PAGEREF _Toc205450976 \h </w:instrText>
-          </w:r>
-          <w:r>
-            <w:rPr>
-              <w:noProof/>
-            </w:rPr>
-          </w:r>
-          <w:r>
-            <w:rPr>
-              <w:noProof/>
-            </w:rPr>
-            <w:fldChar w:fldCharType="separate"/>
-          </w:r>
-          <w:r>
-            <w:rPr>
-              <w:noProof/>
-            </w:rPr>
-            <w:t>20</w:t>
-          </w:r>
-          <w:r>
-            <w:rPr>
-              <w:noProof/>
-            </w:rPr>
-            <w:fldChar w:fldCharType="end"/>
-          </w:r>
-        </w:p>
-        <w:p>
-          <w:pPr>
-            <w:pStyle w:val="TOC2"/>
-            <w:tabs>
-              <w:tab w:val="right" w:leader="dot" w:pos="9350"/>
-            </w:tabs>
-            <w:rPr>
-              <w:rFonts w:eastAsiaTheme="minorEastAsia"/>
-              <w:smallCaps w:val="0"/>
-              <w:noProof/>
-              <w:sz w:val="24"/>
-              <w:szCs w:val="24"/>
-            </w:rPr>
-          </w:pPr>
-          <w:r>
-            <w:rPr>
-              <w:noProof/>
-              <w:color w:val="BF4E14" w:themeColor="accent2" w:themeShade="BF"/>
-            </w:rPr>
-            <w:lastRenderedPageBreak/>
-            <w:t>Appendix B: SoPhy Calibration</w:t>
-          </w:r>
-          <w:r>
-            <w:rPr>
-              <w:noProof/>
-            </w:rPr>
-            <w:tab/>
-          </w:r>
-          <w:r>
-            <w:rPr>
-              <w:noProof/>
-            </w:rPr>
-            <w:fldChar w:fldCharType="begin"/>
-          </w:r>
-          <w:r>
-            <w:rPr>
-              <w:noProof/>
-            </w:rPr>
-            <w:instrText xml:space="preserve"> PAGEREF _Toc205450977 \h </w:instrText>
+            <w:instrText xml:space="preserve"> PAGEREF _Toc205451582 \h </w:instrText>
           </w:r>
           <w:r>
             <w:rPr>
@@ -2982,6 +2921,7 @@
               <w:sz w:val="20"/>
               <w:szCs w:val="20"/>
             </w:rPr>
+            <w:lastRenderedPageBreak/>
             <w:fldChar w:fldCharType="end"/>
           </w:r>
         </w:p>
@@ -2998,14 +2938,14 @@
           <w:color w:val="BF4E14" w:themeColor="accent2" w:themeShade="BF"/>
         </w:rPr>
       </w:pPr>
-      <w:bookmarkStart w:id="8" w:name="_Toc205450938"/>
+      <w:bookmarkStart w:id="10" w:name="_Toc205451544"/>
       <w:r>
         <w:rPr>
           <w:color w:val="BF4E14" w:themeColor="accent2" w:themeShade="BF"/>
         </w:rPr>
         <w:t>Overview</w:t>
       </w:r>
-      <w:bookmarkEnd w:id="8"/>
+      <w:bookmarkEnd w:id="10"/>
     </w:p>
     <w:p>
       <w:pPr>
@@ -3243,14 +3183,14 @@
           <w:color w:val="BF4E14" w:themeColor="accent2" w:themeShade="BF"/>
         </w:rPr>
       </w:pPr>
-      <w:bookmarkStart w:id="9" w:name="_Toc205450939"/>
+      <w:bookmarkStart w:id="11" w:name="_Toc205451545"/>
       <w:r>
         <w:rPr>
           <w:color w:val="BF4E14" w:themeColor="accent2" w:themeShade="BF"/>
         </w:rPr>
         <w:t>Installation</w:t>
       </w:r>
-      <w:bookmarkEnd w:id="9"/>
+      <w:bookmarkEnd w:id="11"/>
     </w:p>
     <w:p>
       <w:pPr>
@@ -3332,7 +3272,7 @@
         </w:rPr>
         <w:t xml:space="preserve">      </w:t>
       </w:r>
-      <w:bookmarkStart w:id="10" w:name="_Toc205450940"/>
+      <w:bookmarkStart w:id="12" w:name="_Toc205451546"/>
       <w:r>
         <w:rPr>
           <w:color w:val="BF4E14" w:themeColor="accent2" w:themeShade="BF"/>
@@ -3345,7 +3285,7 @@
         </w:rPr>
         <w:t>MacOS Instructions</w:t>
       </w:r>
-      <w:bookmarkEnd w:id="10"/>
+      <w:bookmarkEnd w:id="12"/>
     </w:p>
     <w:p>
       <w:pPr>
@@ -3761,7 +3701,7 @@
           <w:color w:val="BF4E14" w:themeColor="accent2" w:themeShade="BF"/>
         </w:rPr>
       </w:pPr>
-      <w:bookmarkStart w:id="11" w:name="_Toc205450941"/>
+      <w:bookmarkStart w:id="13" w:name="_Toc205451547"/>
       <w:r>
         <w:rPr>
           <w:noProof/>
@@ -3769,7 +3709,7 @@
         </w:rPr>
         <w:t>2.2 Copying necessary files into workspace</w:t>
       </w:r>
-      <w:bookmarkEnd w:id="11"/>
+      <w:bookmarkEnd w:id="13"/>
     </w:p>
     <w:p>
       <w:pPr>
@@ -4143,14 +4083,14 @@
           <w:color w:val="BF4E14" w:themeColor="accent2" w:themeShade="BF"/>
         </w:rPr>
       </w:pPr>
-      <w:bookmarkStart w:id="12" w:name="_Toc205450942"/>
+      <w:bookmarkStart w:id="14" w:name="_Toc205451548"/>
       <w:r>
         <w:rPr>
           <w:color w:val="BF4E14" w:themeColor="accent2" w:themeShade="BF"/>
         </w:rPr>
         <w:t>Data Acquisition</w:t>
       </w:r>
-      <w:bookmarkEnd w:id="12"/>
+      <w:bookmarkEnd w:id="14"/>
     </w:p>
     <w:p>
       <w:pPr>
@@ -4160,7 +4100,7 @@
           <w:color w:val="BF4E14" w:themeColor="accent2" w:themeShade="BF"/>
         </w:rPr>
       </w:pPr>
-      <w:bookmarkStart w:id="13" w:name="_Toc205450943"/>
+      <w:bookmarkStart w:id="15" w:name="_Toc205451549"/>
       <w:r>
         <w:rPr>
           <w:color w:val="BF4E14" w:themeColor="accent2" w:themeShade="BF"/>
@@ -4179,7 +4119,7 @@
         </w:rPr>
         <w:t xml:space="preserve"> and Prerequisites</w:t>
       </w:r>
-      <w:bookmarkEnd w:id="13"/>
+      <w:bookmarkEnd w:id="15"/>
     </w:p>
     <w:p>
       <w:pPr>
@@ -4389,7 +4329,7 @@
           <w:color w:val="BF4E14" w:themeColor="accent2" w:themeShade="BF"/>
         </w:rPr>
       </w:pPr>
-      <w:bookmarkStart w:id="14" w:name="_Toc205450944"/>
+      <w:bookmarkStart w:id="16" w:name="_Toc205451550"/>
       <w:r>
         <w:rPr>
           <w:color w:val="BF4E14" w:themeColor="accent2" w:themeShade="BF"/>
@@ -4402,7 +4342,7 @@
         </w:rPr>
         <w:t>Directory Structure</w:t>
       </w:r>
-      <w:bookmarkEnd w:id="14"/>
+      <w:bookmarkEnd w:id="16"/>
     </w:p>
     <w:p>
       <w:pPr>
@@ -4592,7 +4532,7 @@
         </w:rPr>
         <w:t xml:space="preserve">     </w:t>
       </w:r>
-      <w:bookmarkStart w:id="15" w:name="_Toc205450945"/>
+      <w:bookmarkStart w:id="17" w:name="_Toc205451551"/>
       <w:r>
         <w:rPr>
           <w:color w:val="BF4E14" w:themeColor="accent2" w:themeShade="BF"/>
@@ -4617,7 +4557,7 @@
         </w:rPr>
         <w:t xml:space="preserve"> Command Line Interface (CLI)</w:t>
       </w:r>
-      <w:bookmarkEnd w:id="15"/>
+      <w:bookmarkEnd w:id="17"/>
     </w:p>
     <w:p>
       <w:pPr>
@@ -4632,7 +4572,7 @@
         </w:rPr>
         <w:t xml:space="preserve">     </w:t>
       </w:r>
-      <w:bookmarkStart w:id="16" w:name="_Toc205450946"/>
+      <w:bookmarkStart w:id="18" w:name="_Toc205451552"/>
       <w:r>
         <w:rPr>
           <w:color w:val="BF4E14" w:themeColor="accent2" w:themeShade="BF"/>
@@ -4657,7 +4597,7 @@
         </w:rPr>
         <w:t>.1 Default Behavior</w:t>
       </w:r>
-      <w:bookmarkEnd w:id="16"/>
+      <w:bookmarkEnd w:id="18"/>
     </w:p>
     <w:p>
       <w:pPr>
@@ -4922,7 +4862,7 @@
         <w:lastRenderedPageBreak/>
         <w:t xml:space="preserve">    </w:t>
       </w:r>
-      <w:bookmarkStart w:id="17" w:name="_Toc205450947"/>
+      <w:bookmarkStart w:id="19" w:name="_Toc205451553"/>
       <w:r>
         <w:rPr>
           <w:color w:val="BF4E14" w:themeColor="accent2" w:themeShade="BF"/>
@@ -4947,7 +4887,7 @@
         </w:rPr>
         <w:t>.2 CLI Flags</w:t>
       </w:r>
-      <w:bookmarkEnd w:id="17"/>
+      <w:bookmarkEnd w:id="19"/>
     </w:p>
     <w:p>
       <w:pPr>
@@ -5508,7 +5448,7 @@
           <w:color w:val="BF4E14" w:themeColor="accent2" w:themeShade="BF"/>
         </w:rPr>
       </w:pPr>
-      <w:bookmarkStart w:id="18" w:name="_Toc205450949"/>
+      <w:bookmarkStart w:id="20" w:name="_Toc205451554"/>
       <w:r>
         <w:rPr>
           <w:color w:val="BF4E14" w:themeColor="accent2" w:themeShade="BF"/>
@@ -5527,7 +5467,7 @@
         </w:rPr>
         <w:t xml:space="preserve"> Configuration File</w:t>
       </w:r>
-      <w:bookmarkEnd w:id="18"/>
+      <w:bookmarkEnd w:id="20"/>
     </w:p>
     <w:p>
       <w:pPr>
@@ -6609,7 +6549,7 @@
         </w:rPr>
         <w:t xml:space="preserve"> </w:t>
       </w:r>
-      <w:bookmarkStart w:id="19" w:name="_Toc205450950"/>
+      <w:bookmarkStart w:id="21" w:name="_Toc205451555"/>
       <w:r>
         <w:rPr>
           <w:color w:val="BF4E14" w:themeColor="accent2" w:themeShade="BF"/>
@@ -6634,7 +6574,7 @@
         </w:rPr>
         <w:t>Examples</w:t>
       </w:r>
-      <w:bookmarkEnd w:id="19"/>
+      <w:bookmarkEnd w:id="21"/>
     </w:p>
     <w:p>
       <w:pPr>
@@ -6891,7 +6831,7 @@
         </w:rPr>
         <w:t xml:space="preserve">    </w:t>
       </w:r>
-      <w:bookmarkStart w:id="20" w:name="_Toc205450951"/>
+      <w:bookmarkStart w:id="22" w:name="_Toc205451556"/>
       <w:r>
         <w:rPr>
           <w:color w:val="BF4E14" w:themeColor="accent2" w:themeShade="BF"/>
@@ -6916,7 +6856,7 @@
         </w:rPr>
         <w:t>Acquisition Process Flow</w:t>
       </w:r>
-      <w:bookmarkEnd w:id="20"/>
+      <w:bookmarkEnd w:id="22"/>
     </w:p>
     <w:p>
       <w:pPr>
@@ -7300,7 +7240,7 @@
           <w:color w:val="BF4E14" w:themeColor="accent2" w:themeShade="BF"/>
         </w:rPr>
       </w:pPr>
-      <w:bookmarkStart w:id="21" w:name="_Toc205450952"/>
+      <w:bookmarkStart w:id="23" w:name="_Toc205451557"/>
       <w:r>
         <w:rPr>
           <w:color w:val="BF4E14" w:themeColor="accent2" w:themeShade="BF"/>
@@ -7313,7 +7253,7 @@
         </w:rPr>
         <w:t>Unpacking Data</w:t>
       </w:r>
-      <w:bookmarkEnd w:id="21"/>
+      <w:bookmarkEnd w:id="23"/>
     </w:p>
     <w:p>
       <w:pPr>
@@ -7359,7 +7299,7 @@
         </w:rPr>
         <w:t xml:space="preserve">    </w:t>
       </w:r>
-      <w:bookmarkStart w:id="22" w:name="_Toc205450953"/>
+      <w:bookmarkStart w:id="24" w:name="_Toc205451558"/>
       <w:r>
         <w:rPr>
           <w:color w:val="BF4E14" w:themeColor="accent2" w:themeShade="BF"/>
@@ -7372,7 +7312,7 @@
         </w:rPr>
         <w:t>.1 Create Unpacker</w:t>
       </w:r>
-      <w:bookmarkEnd w:id="22"/>
+      <w:bookmarkEnd w:id="24"/>
     </w:p>
     <w:p>
       <w:pPr>
@@ -7556,7 +7496,7 @@
         </w:rPr>
         <w:t xml:space="preserve">    </w:t>
       </w:r>
-      <w:bookmarkStart w:id="23" w:name="_Toc205450954"/>
+      <w:bookmarkStart w:id="25" w:name="_Toc205451559"/>
       <w:r>
         <w:rPr>
           <w:color w:val="BF4E14" w:themeColor="accent2" w:themeShade="BF"/>
@@ -7575,7 +7515,7 @@
         </w:rPr>
         <w:t>sing the Unpacker</w:t>
       </w:r>
-      <w:bookmarkEnd w:id="23"/>
+      <w:bookmarkEnd w:id="25"/>
     </w:p>
     <w:p>
       <w:pPr>
@@ -7590,7 +7530,7 @@
         </w:rPr>
         <w:t xml:space="preserve">    </w:t>
       </w:r>
-      <w:bookmarkStart w:id="24" w:name="_Toc205450955"/>
+      <w:bookmarkStart w:id="26" w:name="_Toc205451560"/>
       <w:r>
         <w:rPr>
           <w:color w:val="BF4E14" w:themeColor="accent2" w:themeShade="BF"/>
@@ -7603,7 +7543,7 @@
         </w:rPr>
         <w:t>.2.1 Using the CLI</w:t>
       </w:r>
-      <w:bookmarkEnd w:id="24"/>
+      <w:bookmarkEnd w:id="26"/>
     </w:p>
     <w:p>
       <w:pPr>
@@ -7880,7 +7820,7 @@
         </w:rPr>
         <w:t xml:space="preserve">    </w:t>
       </w:r>
-      <w:bookmarkStart w:id="25" w:name="_Toc205450956"/>
+      <w:bookmarkStart w:id="27" w:name="_Toc205451561"/>
       <w:r>
         <w:rPr>
           <w:color w:val="BF4E14" w:themeColor="accent2" w:themeShade="BF"/>
@@ -7893,7 +7833,7 @@
         </w:rPr>
         <w:t>.2.2 Configuration File</w:t>
       </w:r>
-      <w:bookmarkEnd w:id="25"/>
+      <w:bookmarkEnd w:id="27"/>
     </w:p>
     <w:p>
       <w:pPr>
@@ -8644,7 +8584,7 @@
         </w:rPr>
         <w:t xml:space="preserve">    </w:t>
       </w:r>
-      <w:bookmarkStart w:id="26" w:name="_Toc205450957"/>
+      <w:bookmarkStart w:id="28" w:name="_Toc205451562"/>
       <w:r>
         <w:rPr>
           <w:color w:val="BF4E14" w:themeColor="accent2" w:themeShade="BF"/>
@@ -8657,7 +8597,7 @@
         </w:rPr>
         <w:t>.2.3 .rawSignals Structure</w:t>
       </w:r>
-      <w:bookmarkEnd w:id="26"/>
+      <w:bookmarkEnd w:id="28"/>
     </w:p>
     <w:p>
       <w:pPr>
@@ -8859,7 +8799,7 @@
         </w:rPr>
         <w:t xml:space="preserve">    </w:t>
       </w:r>
-      <w:bookmarkStart w:id="27" w:name="_Toc205450958"/>
+      <w:bookmarkStart w:id="29" w:name="_Toc205451563"/>
       <w:r>
         <w:rPr>
           <w:color w:val="BF4E14" w:themeColor="accent2" w:themeShade="BF"/>
@@ -8884,7 +8824,7 @@
         </w:rPr>
         <w:t xml:space="preserve"> Examples</w:t>
       </w:r>
-      <w:bookmarkEnd w:id="27"/>
+      <w:bookmarkEnd w:id="29"/>
     </w:p>
     <w:p>
       <w:pPr>
@@ -9146,14 +9086,14 @@
           <w:color w:val="BF4E14" w:themeColor="accent2" w:themeShade="BF"/>
         </w:rPr>
       </w:pPr>
-      <w:bookmarkStart w:id="28" w:name="_Toc205450959"/>
+      <w:bookmarkStart w:id="30" w:name="_Toc205451564"/>
       <w:r>
         <w:rPr>
           <w:color w:val="BF4E14" w:themeColor="accent2" w:themeShade="BF"/>
         </w:rPr>
         <w:t>5. Analyzing Data with HERMES packages</w:t>
       </w:r>
-      <w:bookmarkEnd w:id="28"/>
+      <w:bookmarkEnd w:id="30"/>
     </w:p>
     <w:p>
       <w:pPr>
@@ -9519,14 +9459,14 @@
           <w:color w:val="BF4E14" w:themeColor="accent2" w:themeShade="BF"/>
         </w:rPr>
       </w:pPr>
-      <w:bookmarkStart w:id="29" w:name="_Toc205450960"/>
+      <w:bookmarkStart w:id="31" w:name="_Toc205451565"/>
       <w:r>
         <w:rPr>
           <w:color w:val="BF4E14" w:themeColor="accent2" w:themeShade="BF"/>
         </w:rPr>
         <w:t>5.1 loader.py</w:t>
       </w:r>
-      <w:bookmarkEnd w:id="29"/>
+      <w:bookmarkEnd w:id="31"/>
     </w:p>
     <w:p>
       <w:pPr>
@@ -9549,14 +9489,14 @@
           <w:color w:val="BF4E14" w:themeColor="accent2" w:themeShade="BF"/>
         </w:rPr>
       </w:pPr>
-      <w:bookmarkStart w:id="30" w:name="_Toc205450961"/>
+      <w:bookmarkStart w:id="32" w:name="_Toc205451566"/>
       <w:r>
         <w:rPr>
           <w:color w:val="BF4E14" w:themeColor="accent2" w:themeShade="BF"/>
         </w:rPr>
         <w:t>5.1.1 Load Function</w:t>
       </w:r>
-      <w:bookmarkEnd w:id="30"/>
+      <w:bookmarkEnd w:id="32"/>
     </w:p>
     <w:p>
       <w:pPr>
@@ -10290,14 +10230,14 @@
           <w:color w:val="BF4E14" w:themeColor="accent2" w:themeShade="BF"/>
         </w:rPr>
       </w:pPr>
-      <w:bookmarkStart w:id="31" w:name="_Toc205450962"/>
+      <w:bookmarkStart w:id="33" w:name="_Toc205451567"/>
       <w:r>
         <w:rPr>
           <w:color w:val="BF4E14" w:themeColor="accent2" w:themeShade="BF"/>
         </w:rPr>
         <w:t>5.1.2 Exporter Functions</w:t>
       </w:r>
-      <w:bookmarkEnd w:id="31"/>
+      <w:bookmarkEnd w:id="33"/>
     </w:p>
     <w:p>
       <w:pPr>
@@ -10372,14 +10312,14 @@
           <w:color w:val="BF4E14" w:themeColor="accent2" w:themeShade="BF"/>
         </w:rPr>
       </w:pPr>
-      <w:bookmarkStart w:id="32" w:name="_Toc205450963"/>
+      <w:bookmarkStart w:id="34" w:name="_Toc205451568"/>
       <w:r>
         <w:rPr>
           <w:color w:val="BF4E14" w:themeColor="accent2" w:themeShade="BF"/>
         </w:rPr>
         <w:t>5.2 plotter.py</w:t>
       </w:r>
-      <w:bookmarkEnd w:id="32"/>
+      <w:bookmarkEnd w:id="34"/>
     </w:p>
     <w:p>
       <w:pPr>
@@ -10408,14 +10348,14 @@
           <w:color w:val="BF4E14" w:themeColor="accent2" w:themeShade="BF"/>
         </w:rPr>
       </w:pPr>
-      <w:bookmarkStart w:id="33" w:name="_Toc205450964"/>
+      <w:bookmarkStart w:id="35" w:name="_Toc205451569"/>
       <w:r>
         <w:rPr>
           <w:color w:val="BF4E14" w:themeColor="accent2" w:themeShade="BF"/>
         </w:rPr>
         <w:t>5.2.1 BufferPlotter</w:t>
       </w:r>
-      <w:bookmarkEnd w:id="33"/>
+      <w:bookmarkEnd w:id="35"/>
     </w:p>
     <w:p>
       <w:pPr>
@@ -10514,14 +10454,14 @@
           <w:color w:val="BF4E14" w:themeColor="accent2" w:themeShade="BF"/>
         </w:rPr>
       </w:pPr>
-      <w:bookmarkStart w:id="34" w:name="_Toc205450965"/>
+      <w:bookmarkStart w:id="36" w:name="_Toc205451570"/>
       <w:r>
         <w:rPr>
           <w:color w:val="BF4E14" w:themeColor="accent2" w:themeShade="BF"/>
         </w:rPr>
         <w:t>5.2.2 HistogramPlotter</w:t>
       </w:r>
-      <w:bookmarkEnd w:id="34"/>
+      <w:bookmarkEnd w:id="36"/>
     </w:p>
     <w:p>
       <w:pPr>
@@ -10594,14 +10534,14 @@
           <w:color w:val="BF4E14" w:themeColor="accent2" w:themeShade="BF"/>
         </w:rPr>
       </w:pPr>
-      <w:bookmarkStart w:id="35" w:name="_Toc205450966"/>
+      <w:bookmarkStart w:id="37" w:name="_Toc205451571"/>
       <w:r>
         <w:rPr>
           <w:color w:val="BF4E14" w:themeColor="accent2" w:themeShade="BF"/>
         </w:rPr>
         <w:t>5.2.3 ToAImageSequenceGenerator</w:t>
       </w:r>
-      <w:bookmarkEnd w:id="35"/>
+      <w:bookmarkEnd w:id="37"/>
     </w:p>
     <w:p>
       <w:pPr>
@@ -10675,14 +10615,14 @@
           <w:color w:val="BF4E14" w:themeColor="accent2" w:themeShade="BF"/>
         </w:rPr>
       </w:pPr>
-      <w:bookmarkStart w:id="36" w:name="_Toc205450967"/>
+      <w:bookmarkStart w:id="38" w:name="_Toc205451572"/>
       <w:r>
         <w:rPr>
           <w:color w:val="BF4E14" w:themeColor="accent2" w:themeShade="BF"/>
         </w:rPr>
         <w:t>5.3 analyze.py</w:t>
       </w:r>
-      <w:bookmarkEnd w:id="36"/>
+      <w:bookmarkEnd w:id="38"/>
     </w:p>
     <w:p>
       <w:pPr>
@@ -10705,14 +10645,14 @@
           <w:color w:val="BF4E14" w:themeColor="accent2" w:themeShade="BF"/>
         </w:rPr>
       </w:pPr>
-      <w:bookmarkStart w:id="37" w:name="_Toc205450968"/>
+      <w:bookmarkStart w:id="39" w:name="_Toc205451573"/>
       <w:r>
         <w:rPr>
           <w:color w:val="BF4E14" w:themeColor="accent2" w:themeShade="BF"/>
         </w:rPr>
         <w:t>5.3.1 Summary/Diagnostic Functions</w:t>
       </w:r>
-      <w:bookmarkEnd w:id="37"/>
+      <w:bookmarkEnd w:id="39"/>
     </w:p>
     <w:p>
       <w:pPr>
@@ -10844,14 +10784,14 @@
           <w:color w:val="BF4E14" w:themeColor="accent2" w:themeShade="BF"/>
         </w:rPr>
       </w:pPr>
-      <w:bookmarkStart w:id="38" w:name="_Toc205450969"/>
+      <w:bookmarkStart w:id="40" w:name="_Toc205451574"/>
       <w:r>
         <w:rPr>
           <w:color w:val="BF4E14" w:themeColor="accent2" w:themeShade="BF"/>
         </w:rPr>
         <w:t>5.3.2 Filtering Functions</w:t>
       </w:r>
-      <w:bookmarkEnd w:id="38"/>
+      <w:bookmarkEnd w:id="40"/>
     </w:p>
     <w:p>
       <w:pPr>
@@ -10978,14 +10918,14 @@
           <w:color w:val="BF4E14" w:themeColor="accent2" w:themeShade="BF"/>
         </w:rPr>
       </w:pPr>
-      <w:bookmarkStart w:id="39" w:name="_Toc205450970"/>
+      <w:bookmarkStart w:id="41" w:name="_Toc205451575"/>
       <w:r>
         <w:rPr>
           <w:color w:val="BF4E14" w:themeColor="accent2" w:themeShade="BF"/>
         </w:rPr>
         <w:t>5.4 Coding Examples</w:t>
       </w:r>
-      <w:bookmarkEnd w:id="39"/>
+      <w:bookmarkEnd w:id="41"/>
     </w:p>
     <w:p>
       <w:pPr>
@@ -10995,14 +10935,14 @@
           <w:color w:val="BF4E14" w:themeColor="accent2" w:themeShade="BF"/>
         </w:rPr>
       </w:pPr>
-      <w:bookmarkStart w:id="40" w:name="_Toc205450971"/>
+      <w:bookmarkStart w:id="42" w:name="_Toc205451576"/>
       <w:r>
         <w:rPr>
           <w:color w:val="BF4E14" w:themeColor="accent2" w:themeShade="BF"/>
         </w:rPr>
         <w:t>5.4.1 Loader Examples</w:t>
       </w:r>
-      <w:bookmarkEnd w:id="40"/>
+      <w:bookmarkEnd w:id="42"/>
     </w:p>
     <w:p>
       <w:pPr>
@@ -11393,7 +11333,7 @@
           <w:color w:val="BF4E14" w:themeColor="accent2" w:themeShade="BF"/>
         </w:rPr>
       </w:pPr>
-      <w:bookmarkStart w:id="41" w:name="_Toc205450972"/>
+      <w:bookmarkStart w:id="43" w:name="_Toc205451577"/>
       <w:r>
         <w:rPr>
           <w:color w:val="BF4E14" w:themeColor="accent2" w:themeShade="BF"/>
@@ -11401,7 +11341,7 @@
         <w:lastRenderedPageBreak/>
         <w:t>5.4.2 Plotter Examples</w:t>
       </w:r>
-      <w:bookmarkEnd w:id="41"/>
+      <w:bookmarkEnd w:id="43"/>
     </w:p>
     <w:p>
       <w:pPr>
@@ -11459,14 +11399,14 @@
           <w:color w:val="BF4E14" w:themeColor="accent2" w:themeShade="BF"/>
         </w:rPr>
       </w:pPr>
-      <w:bookmarkStart w:id="42" w:name="_Toc205450973"/>
+      <w:bookmarkStart w:id="44" w:name="_Toc205451578"/>
       <w:r>
         <w:rPr>
           <w:color w:val="BF4E14" w:themeColor="accent2" w:themeShade="BF"/>
         </w:rPr>
         <w:t>5.4.3 Analyzer Examples</w:t>
       </w:r>
-      <w:bookmarkEnd w:id="42"/>
+      <w:bookmarkEnd w:id="44"/>
     </w:p>
     <w:p>
       <w:pPr>
@@ -11624,14 +11564,14 @@
           <w:color w:val="BF4E14" w:themeColor="accent2" w:themeShade="BF"/>
         </w:rPr>
       </w:pPr>
-      <w:bookmarkStart w:id="43" w:name="_Toc205450974"/>
+      <w:bookmarkStart w:id="45" w:name="_Toc205451579"/>
       <w:r>
         <w:rPr>
           <w:color w:val="BF4E14" w:themeColor="accent2" w:themeShade="BF"/>
         </w:rPr>
         <w:t>5.5 Example Notebook Files</w:t>
       </w:r>
-      <w:bookmarkEnd w:id="43"/>
+      <w:bookmarkEnd w:id="45"/>
     </w:p>
     <w:p>
       <w:pPr>
@@ -11692,14 +11632,14 @@
           <w:color w:val="BF4E14" w:themeColor="accent2" w:themeShade="BF"/>
         </w:rPr>
       </w:pPr>
-      <w:bookmarkStart w:id="44" w:name="_Toc205450975"/>
+      <w:bookmarkStart w:id="46" w:name="_Toc205451580"/>
       <w:r>
         <w:rPr>
           <w:color w:val="BF4E14" w:themeColor="accent2" w:themeShade="BF"/>
         </w:rPr>
         <w:t>Appendix!!!!!!!</w:t>
       </w:r>
-      <w:bookmarkEnd w:id="44"/>
+      <w:bookmarkEnd w:id="46"/>
     </w:p>
     <w:p>
       <w:pPr>
@@ -11708,14 +11648,14 @@
           <w:color w:val="BF4E14" w:themeColor="accent2" w:themeShade="BF"/>
         </w:rPr>
       </w:pPr>
-      <w:bookmarkStart w:id="45" w:name="_Toc205450976"/>
+      <w:bookmarkStart w:id="47" w:name="_Toc205451581"/>
       <w:r>
         <w:rPr>
           <w:color w:val="BF4E14" w:themeColor="accent2" w:themeShade="BF"/>
         </w:rPr>
         <w:t>Appendix A: Serval Usage</w:t>
       </w:r>
-      <w:bookmarkEnd w:id="45"/>
+      <w:bookmarkEnd w:id="47"/>
     </w:p>
     <w:p>
       <w:pPr>
@@ -11738,7 +11678,7 @@
           <w:color w:val="BF4E14" w:themeColor="accent2" w:themeShade="BF"/>
         </w:rPr>
       </w:pPr>
-      <w:bookmarkStart w:id="46" w:name="_Toc205450977"/>
+      <w:bookmarkStart w:id="48" w:name="_Toc205451582"/>
       <w:r>
         <w:rPr>
           <w:color w:val="BF4E14" w:themeColor="accent2" w:themeShade="BF"/>
@@ -11758,7 +11698,7 @@
         </w:rPr>
         <w:t>: SoPhy Calibration</w:t>
       </w:r>
-      <w:bookmarkEnd w:id="46"/>
+      <w:bookmarkEnd w:id="48"/>
     </w:p>
     <w:p>
       <w:r>

</xml_diff>